<commit_message>
Added system definition to documentation
</commit_message>
<xml_diff>
--- a/Gibino_documentation.docx
+++ b/Gibino_documentation.docx
@@ -4116,7 +4116,2301 @@
         <w:spacing w:after="0" w:line="240" w:lineRule="auto"/>
       </w:pPr>
       <w:r>
-        <w:t>Text</w:t>
+        <w:rPr>
+          <w:rStyle w:val="Heading2Char"/>
+        </w:rPr>
+        <w:t>Project Scope</w:t>
+      </w:r>
+      <w:r>
+        <w:br/>
+      </w:r>
+      <w:r>
+        <w:t xml:space="preserve">This project will consist of creating a database and inventory management system for GB. The project will be completed by December 04, 2014. Our group has recognized the following areas within GB that will be impacted through the implementation of this project. </w:t>
+      </w:r>
+    </w:p>
+    <w:p>
+      <w:pPr>
+        <w:pStyle w:val="ListParagraph"/>
+        <w:numPr>
+          <w:ilvl w:val="0"/>
+          <w:numId w:val="5"/>
+        </w:numPr>
+        <w:spacing w:after="0" w:line="240" w:lineRule="auto"/>
+      </w:pPr>
+      <w:r>
+        <w:t>Sales Branch</w:t>
+      </w:r>
+    </w:p>
+    <w:p>
+      <w:pPr>
+        <w:pStyle w:val="ListParagraph"/>
+        <w:numPr>
+          <w:ilvl w:val="0"/>
+          <w:numId w:val="5"/>
+        </w:numPr>
+        <w:spacing w:after="0" w:line="240" w:lineRule="auto"/>
+      </w:pPr>
+      <w:r>
+        <w:t>Purchase Branch</w:t>
+      </w:r>
+    </w:p>
+    <w:p>
+      <w:pPr>
+        <w:pStyle w:val="ListParagraph"/>
+        <w:numPr>
+          <w:ilvl w:val="0"/>
+          <w:numId w:val="5"/>
+        </w:numPr>
+        <w:spacing w:after="0" w:line="240" w:lineRule="auto"/>
+      </w:pPr>
+      <w:r>
+        <w:t>Reporting Group</w:t>
+      </w:r>
+    </w:p>
+    <w:p>
+      <w:pPr>
+        <w:pStyle w:val="ListParagraph"/>
+        <w:numPr>
+          <w:ilvl w:val="0"/>
+          <w:numId w:val="5"/>
+        </w:numPr>
+        <w:spacing w:after="0" w:line="240" w:lineRule="auto"/>
+      </w:pPr>
+      <w:r>
+        <w:t>IT</w:t>
+      </w:r>
+    </w:p>
+    <w:p>
+      <w:pPr>
+        <w:pStyle w:val="ListParagraph"/>
+        <w:numPr>
+          <w:ilvl w:val="0"/>
+          <w:numId w:val="5"/>
+        </w:numPr>
+        <w:spacing w:after="0" w:line="240" w:lineRule="auto"/>
+      </w:pPr>
+      <w:r>
+        <w:t xml:space="preserve">Accounting Department: Accounts Payable/Receivable </w:t>
+      </w:r>
+    </w:p>
+    <w:p>
+      <w:pPr>
+        <w:pStyle w:val="ListParagraph"/>
+        <w:numPr>
+          <w:ilvl w:val="0"/>
+          <w:numId w:val="5"/>
+        </w:numPr>
+        <w:spacing w:after="0" w:line="240" w:lineRule="auto"/>
+      </w:pPr>
+      <w:r>
+        <w:t>Inventory Management</w:t>
+      </w:r>
+    </w:p>
+    <w:p>
+      <w:pPr>
+        <w:pStyle w:val="ListParagraph"/>
+        <w:numPr>
+          <w:ilvl w:val="0"/>
+          <w:numId w:val="5"/>
+        </w:numPr>
+        <w:spacing w:after="0" w:line="240" w:lineRule="auto"/>
+      </w:pPr>
+      <w:r>
+        <w:t>Vendor management</w:t>
+      </w:r>
+    </w:p>
+    <w:p>
+      <w:pPr>
+        <w:pStyle w:val="ListParagraph"/>
+        <w:numPr>
+          <w:ilvl w:val="0"/>
+          <w:numId w:val="5"/>
+        </w:numPr>
+        <w:spacing w:after="0" w:line="240" w:lineRule="auto"/>
+      </w:pPr>
+      <w:r>
+        <w:t>Customer Service</w:t>
+      </w:r>
+    </w:p>
+    <w:p>
+      <w:pPr>
+        <w:spacing w:after="0" w:line="240" w:lineRule="auto"/>
+      </w:pPr>
+      <w:r>
+        <w:rPr>
+          <w:noProof/>
+        </w:rPr>
+        <mc:AlternateContent>
+          <mc:Choice Requires="wpg">
+            <w:drawing>
+              <wp:anchor distT="0" distB="0" distL="114300" distR="114300" simplePos="0" relativeHeight="251659264" behindDoc="0" locked="0" layoutInCell="1" allowOverlap="1" wp14:anchorId="34E41865" wp14:editId="2D88B475">
+                <wp:simplePos x="0" y="0"/>
+                <wp:positionH relativeFrom="column">
+                  <wp:posOffset>-131445</wp:posOffset>
+                </wp:positionH>
+                <wp:positionV relativeFrom="paragraph">
+                  <wp:posOffset>152400</wp:posOffset>
+                </wp:positionV>
+                <wp:extent cx="6121400" cy="5329555"/>
+                <wp:effectExtent l="11430" t="13335" r="10795" b="10160"/>
+                <wp:wrapNone/>
+                <wp:docPr id="12" name="Group 12"/>
+                <wp:cNvGraphicFramePr>
+                  <a:graphicFrameLocks xmlns:a="http://schemas.openxmlformats.org/drawingml/2006/main"/>
+                </wp:cNvGraphicFramePr>
+                <a:graphic xmlns:a="http://schemas.openxmlformats.org/drawingml/2006/main">
+                  <a:graphicData uri="http://schemas.microsoft.com/office/word/2010/wordprocessingGroup">
+                    <wpg:wgp>
+                      <wpg:cNvGrpSpPr>
+                        <a:grpSpLocks/>
+                      </wpg:cNvGrpSpPr>
+                      <wpg:grpSpPr bwMode="auto">
+                        <a:xfrm>
+                          <a:off x="0" y="0"/>
+                          <a:ext cx="6121400" cy="5329555"/>
+                          <a:chOff x="268" y="5709"/>
+                          <a:chExt cx="11538" cy="7000"/>
+                        </a:xfrm>
+                      </wpg:grpSpPr>
+                      <wpg:grpSp>
+                        <wpg:cNvPr id="13" name="Group 4"/>
+                        <wpg:cNvGrpSpPr>
+                          <a:grpSpLocks/>
+                        </wpg:cNvGrpSpPr>
+                        <wpg:grpSpPr bwMode="auto">
+                          <a:xfrm>
+                            <a:off x="268" y="5709"/>
+                            <a:ext cx="11538" cy="7000"/>
+                            <a:chOff x="312" y="4632"/>
+                            <a:chExt cx="8981" cy="4742"/>
+                          </a:xfrm>
+                        </wpg:grpSpPr>
+                        <wps:wsp>
+                          <wps:cNvPr id="14" name="Text Box 5"/>
+                          <wps:cNvSpPr txBox="1">
+                            <a:spLocks noChangeArrowheads="1"/>
+                          </wps:cNvSpPr>
+                          <wps:spPr bwMode="auto">
+                            <a:xfrm>
+                              <a:off x="4863" y="6018"/>
+                              <a:ext cx="1060" cy="381"/>
+                            </a:xfrm>
+                            <a:prstGeom prst="rect">
+                              <a:avLst/>
+                            </a:prstGeom>
+                            <a:solidFill>
+                              <a:srgbClr val="FFFFFF"/>
+                            </a:solidFill>
+                            <a:ln w="9525">
+                              <a:solidFill>
+                                <a:srgbClr val="000000"/>
+                              </a:solidFill>
+                              <a:miter lim="800000"/>
+                              <a:headEnd/>
+                              <a:tailEnd/>
+                            </a:ln>
+                          </wps:spPr>
+                          <wps:txbx>
+                            <w:txbxContent>
+                              <w:p>
+                                <w:pPr>
+                                  <w:jc w:val="center"/>
+                                  <w:rPr>
+                                    <w:rFonts w:ascii="Times New Roman" w:hAnsi="Times New Roman" w:cs="Times New Roman"/>
+                                    <w:sz w:val="20"/>
+                                    <w:szCs w:val="24"/>
+                                  </w:rPr>
+                                </w:pPr>
+                                <w:r>
+                                  <w:rPr>
+                                    <w:rFonts w:ascii="Times New Roman" w:hAnsi="Times New Roman" w:cs="Times New Roman"/>
+                                    <w:sz w:val="20"/>
+                                    <w:szCs w:val="24"/>
+                                  </w:rPr>
+                                  <w:t xml:space="preserve">Product </w:t>
+                                </w:r>
+                                <w:r>
+                                  <w:rPr>
+                                    <w:rFonts w:ascii="Times New Roman" w:hAnsi="Times New Roman" w:cs="Times New Roman"/>
+                                    <w:sz w:val="20"/>
+                                    <w:szCs w:val="24"/>
+                                  </w:rPr>
+                                  <w:t>Sales</w:t>
+                                </w:r>
+                              </w:p>
+                            </w:txbxContent>
+                          </wps:txbx>
+                          <wps:bodyPr rot="0" vert="horz" wrap="square" lIns="91440" tIns="45720" rIns="91440" bIns="45720" anchor="t" anchorCtr="0" upright="1">
+                            <a:noAutofit/>
+                          </wps:bodyPr>
+                        </wps:wsp>
+                        <wps:wsp>
+                          <wps:cNvPr id="15" name="Text Box 6"/>
+                          <wps:cNvSpPr txBox="1">
+                            <a:spLocks noChangeArrowheads="1"/>
+                          </wps:cNvSpPr>
+                          <wps:spPr bwMode="auto">
+                            <a:xfrm>
+                              <a:off x="6915" y="6018"/>
+                              <a:ext cx="1114" cy="381"/>
+                            </a:xfrm>
+                            <a:prstGeom prst="rect">
+                              <a:avLst/>
+                            </a:prstGeom>
+                            <a:solidFill>
+                              <a:srgbClr val="FFFFFF"/>
+                            </a:solidFill>
+                            <a:ln w="9525">
+                              <a:solidFill>
+                                <a:srgbClr val="000000"/>
+                              </a:solidFill>
+                              <a:miter lim="800000"/>
+                              <a:headEnd/>
+                              <a:tailEnd/>
+                            </a:ln>
+                          </wps:spPr>
+                          <wps:txbx>
+                            <w:txbxContent>
+                              <w:p>
+                                <w:pPr>
+                                  <w:rPr>
+                                    <w:rFonts w:ascii="Times New Roman" w:hAnsi="Times New Roman" w:cs="Times New Roman"/>
+                                    <w:sz w:val="20"/>
+                                  </w:rPr>
+                                </w:pPr>
+                                <w:r>
+                                  <w:rPr>
+                                    <w:rFonts w:ascii="Times New Roman" w:hAnsi="Times New Roman" w:cs="Times New Roman"/>
+                                    <w:sz w:val="20"/>
+                                  </w:rPr>
+                                  <w:t>Employees</w:t>
+                                </w:r>
+                              </w:p>
+                            </w:txbxContent>
+                          </wps:txbx>
+                          <wps:bodyPr rot="0" vert="horz" wrap="square" lIns="91440" tIns="45720" rIns="91440" bIns="45720" anchor="t" anchorCtr="0" upright="1">
+                            <a:noAutofit/>
+                          </wps:bodyPr>
+                        </wps:wsp>
+                        <wps:wsp>
+                          <wps:cNvPr id="16" name="Text Box 7"/>
+                          <wps:cNvSpPr txBox="1">
+                            <a:spLocks noChangeArrowheads="1"/>
+                          </wps:cNvSpPr>
+                          <wps:spPr bwMode="auto">
+                            <a:xfrm>
+                              <a:off x="4958" y="7186"/>
+                              <a:ext cx="1060" cy="693"/>
+                            </a:xfrm>
+                            <a:prstGeom prst="rect">
+                              <a:avLst/>
+                            </a:prstGeom>
+                            <a:solidFill>
+                              <a:srgbClr val="FFFFFF"/>
+                            </a:solidFill>
+                            <a:ln w="9525">
+                              <a:solidFill>
+                                <a:srgbClr val="000000"/>
+                              </a:solidFill>
+                              <a:miter lim="800000"/>
+                              <a:headEnd/>
+                              <a:tailEnd/>
+                            </a:ln>
+                          </wps:spPr>
+                          <wps:txbx>
+                            <w:txbxContent>
+                              <w:p>
+                                <w:pPr>
+                                  <w:spacing w:before="240"/>
+                                  <w:jc w:val="center"/>
+                                  <w:rPr>
+                                    <w:rFonts w:ascii="Times New Roman" w:hAnsi="Times New Roman" w:cs="Times New Roman"/>
+                                    <w:sz w:val="20"/>
+                                    <w:szCs w:val="20"/>
+                                  </w:rPr>
+                                </w:pPr>
+                                <w:r>
+                                  <w:rPr>
+                                    <w:rFonts w:ascii="Times New Roman" w:hAnsi="Times New Roman" w:cs="Times New Roman"/>
+                                    <w:sz w:val="20"/>
+                                    <w:szCs w:val="20"/>
+                                  </w:rPr>
+                                  <w:t>Inventory control</w:t>
+                                </w:r>
+                              </w:p>
+                            </w:txbxContent>
+                          </wps:txbx>
+                          <wps:bodyPr rot="0" vert="horz" wrap="square" lIns="91440" tIns="45720" rIns="91440" bIns="45720" anchor="t" anchorCtr="0" upright="1">
+                            <a:noAutofit/>
+                          </wps:bodyPr>
+                        </wps:wsp>
+                        <wps:wsp>
+                          <wps:cNvPr id="17" name="Text Box 8"/>
+                          <wps:cNvSpPr txBox="1">
+                            <a:spLocks noChangeArrowheads="1"/>
+                          </wps:cNvSpPr>
+                          <wps:spPr bwMode="auto">
+                            <a:xfrm>
+                              <a:off x="6814" y="7186"/>
+                              <a:ext cx="1060" cy="693"/>
+                            </a:xfrm>
+                            <a:prstGeom prst="rect">
+                              <a:avLst/>
+                            </a:prstGeom>
+                            <a:solidFill>
+                              <a:srgbClr val="FFFFFF"/>
+                            </a:solidFill>
+                            <a:ln w="9525">
+                              <a:solidFill>
+                                <a:srgbClr val="000000"/>
+                              </a:solidFill>
+                              <a:miter lim="800000"/>
+                              <a:headEnd/>
+                              <a:tailEnd/>
+                            </a:ln>
+                          </wps:spPr>
+                          <wps:txbx>
+                            <w:txbxContent>
+                              <w:p>
+                                <w:pPr>
+                                  <w:spacing w:before="240"/>
+                                  <w:jc w:val="center"/>
+                                  <w:rPr>
+                                    <w:rFonts w:ascii="Times New Roman" w:hAnsi="Times New Roman" w:cs="Times New Roman"/>
+                                    <w:sz w:val="20"/>
+                                    <w:szCs w:val="20"/>
+                                  </w:rPr>
+                                </w:pPr>
+                                <w:r>
+                                  <w:rPr>
+                                    <w:rFonts w:ascii="Times New Roman" w:hAnsi="Times New Roman" w:cs="Times New Roman"/>
+                                    <w:sz w:val="20"/>
+                                    <w:szCs w:val="20"/>
+                                  </w:rPr>
+                                  <w:t>Reporting</w:t>
+                                </w:r>
+                              </w:p>
+                            </w:txbxContent>
+                          </wps:txbx>
+                          <wps:bodyPr rot="0" vert="horz" wrap="square" lIns="91440" tIns="45720" rIns="91440" bIns="45720" anchor="t" anchorCtr="0" upright="1">
+                            <a:noAutofit/>
+                          </wps:bodyPr>
+                        </wps:wsp>
+                        <wps:wsp>
+                          <wps:cNvPr id="18" name="Text Box 9"/>
+                          <wps:cNvSpPr txBox="1">
+                            <a:spLocks noChangeArrowheads="1"/>
+                          </wps:cNvSpPr>
+                          <wps:spPr bwMode="auto">
+                            <a:xfrm>
+                              <a:off x="2554" y="6018"/>
+                              <a:ext cx="1304" cy="381"/>
+                            </a:xfrm>
+                            <a:prstGeom prst="rect">
+                              <a:avLst/>
+                            </a:prstGeom>
+                            <a:solidFill>
+                              <a:srgbClr val="FFFFFF"/>
+                            </a:solidFill>
+                            <a:ln w="9525">
+                              <a:solidFill>
+                                <a:srgbClr val="000000"/>
+                              </a:solidFill>
+                              <a:miter lim="800000"/>
+                              <a:headEnd/>
+                              <a:tailEnd/>
+                            </a:ln>
+                          </wps:spPr>
+                          <wps:txbx>
+                            <w:txbxContent>
+                              <w:p>
+                                <w:pPr>
+                                  <w:spacing w:after="0"/>
+                                  <w:rPr>
+                                    <w:rFonts w:ascii="Times New Roman" w:hAnsi="Times New Roman" w:cs="Times New Roman"/>
+                                    <w:b/>
+                                    <w:szCs w:val="24"/>
+                                  </w:rPr>
+                                </w:pPr>
+                                <w:r>
+                                  <w:rPr>
+                                    <w:rFonts w:ascii="Times New Roman" w:hAnsi="Times New Roman" w:cs="Times New Roman"/>
+                                    <w:b/>
+                                    <w:szCs w:val="24"/>
+                                  </w:rPr>
+                                  <w:t>Sales Branch</w:t>
+                                </w:r>
+                              </w:p>
+                            </w:txbxContent>
+                          </wps:txbx>
+                          <wps:bodyPr rot="0" vert="horz" wrap="square" lIns="91440" tIns="45720" rIns="91440" bIns="45720" anchor="t" anchorCtr="0" upright="1">
+                            <a:noAutofit/>
+                          </wps:bodyPr>
+                        </wps:wsp>
+                        <wps:wsp>
+                          <wps:cNvPr id="19" name="Text Box 10"/>
+                          <wps:cNvSpPr txBox="1">
+                            <a:spLocks noChangeArrowheads="1"/>
+                          </wps:cNvSpPr>
+                          <wps:spPr bwMode="auto">
+                            <a:xfrm>
+                              <a:off x="2454" y="7199"/>
+                              <a:ext cx="1173" cy="680"/>
+                            </a:xfrm>
+                            <a:prstGeom prst="rect">
+                              <a:avLst/>
+                            </a:prstGeom>
+                            <a:solidFill>
+                              <a:srgbClr val="FFFFFF"/>
+                            </a:solidFill>
+                            <a:ln w="9525">
+                              <a:solidFill>
+                                <a:srgbClr val="000000"/>
+                              </a:solidFill>
+                              <a:miter lim="800000"/>
+                              <a:headEnd/>
+                              <a:tailEnd/>
+                            </a:ln>
+                          </wps:spPr>
+                          <wps:txbx>
+                            <w:txbxContent>
+                              <w:p>
+                                <w:pPr>
+                                  <w:spacing w:before="240"/>
+                                  <w:jc w:val="center"/>
+                                  <w:rPr>
+                                    <w:rFonts w:ascii="Times New Roman" w:hAnsi="Times New Roman" w:cs="Times New Roman"/>
+                                    <w:b/>
+                                    <w:sz w:val="24"/>
+                                    <w:szCs w:val="24"/>
+                                  </w:rPr>
+                                </w:pPr>
+                                <w:r>
+                                  <w:rPr>
+                                    <w:rFonts w:ascii="Times New Roman" w:hAnsi="Times New Roman" w:cs="Times New Roman"/>
+                                    <w:b/>
+                                    <w:sz w:val="24"/>
+                                    <w:szCs w:val="24"/>
+                                  </w:rPr>
+                                  <w:t>Purchase Branch</w:t>
+                                </w:r>
+                              </w:p>
+                            </w:txbxContent>
+                          </wps:txbx>
+                          <wps:bodyPr rot="0" vert="horz" wrap="square" lIns="91440" tIns="45720" rIns="91440" bIns="45720" anchor="t" anchorCtr="0" upright="1">
+                            <a:noAutofit/>
+                          </wps:bodyPr>
+                        </wps:wsp>
+                        <wps:wsp>
+                          <wps:cNvPr id="20" name="Text Box 11"/>
+                          <wps:cNvSpPr txBox="1">
+                            <a:spLocks noChangeArrowheads="1"/>
+                          </wps:cNvSpPr>
+                          <wps:spPr bwMode="auto">
+                            <a:xfrm>
+                              <a:off x="4958" y="4632"/>
+                              <a:ext cx="1060" cy="571"/>
+                            </a:xfrm>
+                            <a:prstGeom prst="rect">
+                              <a:avLst/>
+                            </a:prstGeom>
+                            <a:solidFill>
+                              <a:srgbClr val="FFFFFF"/>
+                            </a:solidFill>
+                            <a:ln w="9525">
+                              <a:solidFill>
+                                <a:srgbClr val="000000"/>
+                              </a:solidFill>
+                              <a:miter lim="800000"/>
+                              <a:headEnd/>
+                              <a:tailEnd/>
+                            </a:ln>
+                          </wps:spPr>
+                          <wps:txbx>
+                            <w:txbxContent>
+                              <w:p>
+                                <w:pPr>
+                                  <w:spacing w:before="240"/>
+                                  <w:jc w:val="center"/>
+                                  <w:rPr>
+                                    <w:rFonts w:ascii="Times New Roman" w:hAnsi="Times New Roman" w:cs="Times New Roman"/>
+                                    <w:b/>
+                                    <w:sz w:val="18"/>
+                                    <w:szCs w:val="24"/>
+                                  </w:rPr>
+                                </w:pPr>
+                                <w:r>
+                                  <w:rPr>
+                                    <w:rFonts w:ascii="Times New Roman" w:hAnsi="Times New Roman" w:cs="Times New Roman"/>
+                                    <w:b/>
+                                    <w:sz w:val="18"/>
+                                    <w:szCs w:val="24"/>
+                                  </w:rPr>
+                                  <w:t>IT</w:t>
+                                </w:r>
+                              </w:p>
+                            </w:txbxContent>
+                          </wps:txbx>
+                          <wps:bodyPr rot="0" vert="horz" wrap="square" lIns="91440" tIns="45720" rIns="91440" bIns="45720" anchor="t" anchorCtr="0" upright="1">
+                            <a:noAutofit/>
+                          </wps:bodyPr>
+                        </wps:wsp>
+                        <wps:wsp>
+                          <wps:cNvPr id="21" name="Text Box 12"/>
+                          <wps:cNvSpPr txBox="1">
+                            <a:spLocks noChangeArrowheads="1"/>
+                          </wps:cNvSpPr>
+                          <wps:spPr bwMode="auto">
+                            <a:xfrm>
+                              <a:off x="2020" y="8586"/>
+                              <a:ext cx="1404" cy="788"/>
+                            </a:xfrm>
+                            <a:prstGeom prst="rect">
+                              <a:avLst/>
+                            </a:prstGeom>
+                            <a:solidFill>
+                              <a:srgbClr val="FFFFFF"/>
+                            </a:solidFill>
+                            <a:ln w="9525">
+                              <a:solidFill>
+                                <a:srgbClr val="000000"/>
+                              </a:solidFill>
+                              <a:miter lim="800000"/>
+                              <a:headEnd/>
+                              <a:tailEnd/>
+                            </a:ln>
+                          </wps:spPr>
+                          <wps:txbx>
+                            <w:txbxContent>
+                              <w:p>
+                                <w:pPr>
+                                  <w:spacing w:before="240"/>
+                                  <w:jc w:val="both"/>
+                                  <w:rPr>
+                                    <w:rFonts w:ascii="Times New Roman" w:hAnsi="Times New Roman" w:cs="Times New Roman"/>
+                                    <w:b/>
+                                    <w:sz w:val="20"/>
+                                  </w:rPr>
+                                </w:pPr>
+                                <w:r>
+                                  <w:rPr>
+                                    <w:rFonts w:ascii="Times New Roman" w:hAnsi="Times New Roman" w:cs="Times New Roman"/>
+                                    <w:b/>
+                                    <w:sz w:val="20"/>
+                                  </w:rPr>
+                                  <w:t>Vendor Management</w:t>
+                                </w:r>
+                              </w:p>
+                            </w:txbxContent>
+                          </wps:txbx>
+                          <wps:bodyPr rot="0" vert="horz" wrap="square" lIns="91440" tIns="45720" rIns="91440" bIns="45720" anchor="t" anchorCtr="0" upright="1">
+                            <a:noAutofit/>
+                          </wps:bodyPr>
+                        </wps:wsp>
+                        <wps:wsp>
+                          <wps:cNvPr id="22" name="Text Box 13"/>
+                          <wps:cNvSpPr txBox="1">
+                            <a:spLocks noChangeArrowheads="1"/>
+                          </wps:cNvSpPr>
+                          <wps:spPr bwMode="auto">
+                            <a:xfrm>
+                              <a:off x="779" y="6506"/>
+                              <a:ext cx="1173" cy="680"/>
+                            </a:xfrm>
+                            <a:prstGeom prst="rect">
+                              <a:avLst/>
+                            </a:prstGeom>
+                            <a:solidFill>
+                              <a:srgbClr val="FFFFFF"/>
+                            </a:solidFill>
+                            <a:ln w="9525">
+                              <a:solidFill>
+                                <a:srgbClr val="000000"/>
+                              </a:solidFill>
+                              <a:miter lim="800000"/>
+                              <a:headEnd/>
+                              <a:tailEnd/>
+                            </a:ln>
+                          </wps:spPr>
+                          <wps:txbx>
+                            <w:txbxContent>
+                              <w:p>
+                                <w:pPr>
+                                  <w:spacing w:before="240"/>
+                                  <w:rPr>
+                                    <w:rFonts w:ascii="Times New Roman" w:hAnsi="Times New Roman" w:cs="Times New Roman"/>
+                                    <w:b/>
+                                    <w:sz w:val="18"/>
+                                  </w:rPr>
+                                </w:pPr>
+                                <w:r>
+                                  <w:rPr>
+                                    <w:rFonts w:ascii="Times New Roman" w:hAnsi="Times New Roman" w:cs="Times New Roman"/>
+                                    <w:b/>
+                                    <w:sz w:val="18"/>
+                                  </w:rPr>
+                                  <w:t>Accounting</w:t>
+                                </w:r>
+                                <w:r>
+                                  <w:rPr>
+                                    <w:rFonts w:ascii="Times New Roman" w:hAnsi="Times New Roman" w:cs="Times New Roman"/>
+                                    <w:b/>
+                                    <w:sz w:val="18"/>
+                                  </w:rPr>
+                                  <w:br/>
+                                  <w:t>Branch</w:t>
+                                </w:r>
+                              </w:p>
+                            </w:txbxContent>
+                          </wps:txbx>
+                          <wps:bodyPr rot="0" vert="horz" wrap="square" lIns="91440" tIns="45720" rIns="91440" bIns="45720" anchor="t" anchorCtr="0" upright="1">
+                            <a:noAutofit/>
+                          </wps:bodyPr>
+                        </wps:wsp>
+                        <wps:wsp>
+                          <wps:cNvPr id="23" name="AutoShape 14"/>
+                          <wps:cNvCnPr>
+                            <a:cxnSpLocks noChangeShapeType="1"/>
+                          </wps:cNvCnPr>
+                          <wps:spPr bwMode="auto">
+                            <a:xfrm>
+                              <a:off x="6018" y="6249"/>
+                              <a:ext cx="796" cy="0"/>
+                            </a:xfrm>
+                            <a:prstGeom prst="straightConnector1">
+                              <a:avLst/>
+                            </a:prstGeom>
+                            <a:noFill/>
+                            <a:ln w="9525">
+                              <a:solidFill>
+                                <a:srgbClr val="000000"/>
+                              </a:solidFill>
+                              <a:round/>
+                              <a:headEnd type="triangle" w="med" len="med"/>
+                              <a:tailEnd type="triangle" w="med" len="med"/>
+                            </a:ln>
+                            <a:extLst>
+                              <a:ext uri="{909E8E84-426E-40DD-AFC4-6F175D3DCCD1}">
+                                <a14:hiddenFill xmlns:a14="http://schemas.microsoft.com/office/drawing/2010/main">
+                                  <a:noFill/>
+                                </a14:hiddenFill>
+                              </a:ext>
+                            </a:extLst>
+                          </wps:spPr>
+                          <wps:bodyPr/>
+                        </wps:wsp>
+                        <wps:wsp>
+                          <wps:cNvPr id="24" name="AutoShape 15"/>
+                          <wps:cNvCnPr>
+                            <a:cxnSpLocks noChangeShapeType="1"/>
+                          </wps:cNvCnPr>
+                          <wps:spPr bwMode="auto">
+                            <a:xfrm>
+                              <a:off x="5257" y="6506"/>
+                              <a:ext cx="1" cy="531"/>
+                            </a:xfrm>
+                            <a:prstGeom prst="straightConnector1">
+                              <a:avLst/>
+                            </a:prstGeom>
+                            <a:noFill/>
+                            <a:ln w="9525">
+                              <a:solidFill>
+                                <a:srgbClr val="000000"/>
+                              </a:solidFill>
+                              <a:round/>
+                              <a:headEnd type="triangle" w="med" len="med"/>
+                              <a:tailEnd type="triangle" w="med" len="med"/>
+                            </a:ln>
+                            <a:extLst>
+                              <a:ext uri="{909E8E84-426E-40DD-AFC4-6F175D3DCCD1}">
+                                <a14:hiddenFill xmlns:a14="http://schemas.microsoft.com/office/drawing/2010/main">
+                                  <a:noFill/>
+                                </a14:hiddenFill>
+                              </a:ext>
+                            </a:extLst>
+                          </wps:spPr>
+                          <wps:bodyPr/>
+                        </wps:wsp>
+                        <wps:wsp>
+                          <wps:cNvPr id="25" name="AutoShape 16"/>
+                          <wps:cNvCnPr>
+                            <a:cxnSpLocks noChangeShapeType="1"/>
+                          </wps:cNvCnPr>
+                          <wps:spPr bwMode="auto">
+                            <a:xfrm>
+                              <a:off x="4021" y="6248"/>
+                              <a:ext cx="730" cy="1"/>
+                            </a:xfrm>
+                            <a:prstGeom prst="straightConnector1">
+                              <a:avLst/>
+                            </a:prstGeom>
+                            <a:noFill/>
+                            <a:ln w="9525">
+                              <a:solidFill>
+                                <a:srgbClr val="000000"/>
+                              </a:solidFill>
+                              <a:round/>
+                              <a:headEnd type="triangle" w="med" len="med"/>
+                              <a:tailEnd type="triangle" w="med" len="med"/>
+                            </a:ln>
+                            <a:extLst>
+                              <a:ext uri="{909E8E84-426E-40DD-AFC4-6F175D3DCCD1}">
+                                <a14:hiddenFill xmlns:a14="http://schemas.microsoft.com/office/drawing/2010/main">
+                                  <a:noFill/>
+                                </a14:hiddenFill>
+                              </a:ext>
+                            </a:extLst>
+                          </wps:spPr>
+                          <wps:bodyPr/>
+                        </wps:wsp>
+                        <wps:wsp>
+                          <wps:cNvPr id="26" name="AutoShape 17"/>
+                          <wps:cNvCnPr>
+                            <a:cxnSpLocks noChangeShapeType="1"/>
+                          </wps:cNvCnPr>
+                          <wps:spPr bwMode="auto">
+                            <a:xfrm>
+                              <a:off x="3722" y="7507"/>
+                              <a:ext cx="1141" cy="2"/>
+                            </a:xfrm>
+                            <a:prstGeom prst="straightConnector1">
+                              <a:avLst/>
+                            </a:prstGeom>
+                            <a:noFill/>
+                            <a:ln w="9525">
+                              <a:solidFill>
+                                <a:srgbClr val="000000"/>
+                              </a:solidFill>
+                              <a:round/>
+                              <a:headEnd type="triangle" w="med" len="med"/>
+                              <a:tailEnd type="triangle" w="med" len="med"/>
+                            </a:ln>
+                            <a:extLst>
+                              <a:ext uri="{909E8E84-426E-40DD-AFC4-6F175D3DCCD1}">
+                                <a14:hiddenFill xmlns:a14="http://schemas.microsoft.com/office/drawing/2010/main">
+                                  <a:noFill/>
+                                </a14:hiddenFill>
+                              </a:ext>
+                            </a:extLst>
+                          </wps:spPr>
+                          <wps:bodyPr/>
+                        </wps:wsp>
+                        <wpg:grpSp>
+                          <wpg:cNvPr id="27" name="Group 18"/>
+                          <wpg:cNvGrpSpPr>
+                            <a:grpSpLocks/>
+                          </wpg:cNvGrpSpPr>
+                          <wpg:grpSpPr bwMode="auto">
+                            <a:xfrm>
+                              <a:off x="5645" y="6399"/>
+                              <a:ext cx="1569" cy="706"/>
+                              <a:chOff x="5645" y="6399"/>
+                              <a:chExt cx="1569" cy="706"/>
+                            </a:xfrm>
+                          </wpg:grpSpPr>
+                          <wps:wsp>
+                            <wps:cNvPr id="28" name="AutoShape 19"/>
+                            <wps:cNvCnPr>
+                              <a:cxnSpLocks noChangeShapeType="1"/>
+                            </wps:cNvCnPr>
+                            <wps:spPr bwMode="auto">
+                              <a:xfrm>
+                                <a:off x="7214" y="6779"/>
+                                <a:ext cx="0" cy="326"/>
+                              </a:xfrm>
+                              <a:prstGeom prst="straightConnector1">
+                                <a:avLst/>
+                              </a:prstGeom>
+                              <a:noFill/>
+                              <a:ln w="9525">
+                                <a:solidFill>
+                                  <a:srgbClr val="000000"/>
+                                </a:solidFill>
+                                <a:round/>
+                                <a:headEnd/>
+                                <a:tailEnd type="triangle" w="med" len="med"/>
+                              </a:ln>
+                              <a:extLst>
+                                <a:ext uri="{909E8E84-426E-40DD-AFC4-6F175D3DCCD1}">
+                                  <a14:hiddenFill xmlns:a14="http://schemas.microsoft.com/office/drawing/2010/main">
+                                    <a:noFill/>
+                                  </a14:hiddenFill>
+                                </a:ext>
+                              </a:extLst>
+                            </wps:spPr>
+                            <wps:bodyPr/>
+                          </wps:wsp>
+                          <wps:wsp>
+                            <wps:cNvPr id="29" name="AutoShape 20"/>
+                            <wps:cNvCnPr>
+                              <a:cxnSpLocks noChangeShapeType="1"/>
+                            </wps:cNvCnPr>
+                            <wps:spPr bwMode="auto">
+                              <a:xfrm>
+                                <a:off x="5645" y="6779"/>
+                                <a:ext cx="1569" cy="0"/>
+                              </a:xfrm>
+                              <a:prstGeom prst="straightConnector1">
+                                <a:avLst/>
+                              </a:prstGeom>
+                              <a:noFill/>
+                              <a:ln w="9525">
+                                <a:solidFill>
+                                  <a:srgbClr val="000000"/>
+                                </a:solidFill>
+                                <a:round/>
+                                <a:headEnd/>
+                                <a:tailEnd/>
+                              </a:ln>
+                              <a:extLst>
+                                <a:ext uri="{909E8E84-426E-40DD-AFC4-6F175D3DCCD1}">
+                                  <a14:hiddenFill xmlns:a14="http://schemas.microsoft.com/office/drawing/2010/main">
+                                    <a:noFill/>
+                                  </a14:hiddenFill>
+                                </a:ext>
+                              </a:extLst>
+                            </wps:spPr>
+                            <wps:bodyPr/>
+                          </wps:wsp>
+                          <wps:wsp>
+                            <wps:cNvPr id="30" name="AutoShape 21"/>
+                            <wps:cNvCnPr>
+                              <a:cxnSpLocks noChangeShapeType="1"/>
+                            </wps:cNvCnPr>
+                            <wps:spPr bwMode="auto">
+                              <a:xfrm flipV="1">
+                                <a:off x="5645" y="6399"/>
+                                <a:ext cx="0" cy="380"/>
+                              </a:xfrm>
+                              <a:prstGeom prst="straightConnector1">
+                                <a:avLst/>
+                              </a:prstGeom>
+                              <a:noFill/>
+                              <a:ln w="9525">
+                                <a:solidFill>
+                                  <a:srgbClr val="000000"/>
+                                </a:solidFill>
+                                <a:round/>
+                                <a:headEnd/>
+                                <a:tailEnd type="triangle" w="med" len="med"/>
+                              </a:ln>
+                              <a:extLst>
+                                <a:ext uri="{909E8E84-426E-40DD-AFC4-6F175D3DCCD1}">
+                                  <a14:hiddenFill xmlns:a14="http://schemas.microsoft.com/office/drawing/2010/main">
+                                    <a:noFill/>
+                                  </a14:hiddenFill>
+                                </a:ext>
+                              </a:extLst>
+                            </wps:spPr>
+                            <wps:bodyPr/>
+                          </wps:wsp>
+                        </wpg:grpSp>
+                        <wpg:grpSp>
+                          <wpg:cNvPr id="31" name="Group 22"/>
+                          <wpg:cNvGrpSpPr>
+                            <a:grpSpLocks/>
+                          </wpg:cNvGrpSpPr>
+                          <wpg:grpSpPr bwMode="auto">
+                            <a:xfrm>
+                              <a:off x="1331" y="6127"/>
+                              <a:ext cx="1223" cy="379"/>
+                              <a:chOff x="1331" y="6127"/>
+                              <a:chExt cx="1223" cy="379"/>
+                            </a:xfrm>
+                          </wpg:grpSpPr>
+                          <wps:wsp>
+                            <wps:cNvPr id="32" name="AutoShape 23"/>
+                            <wps:cNvCnPr>
+                              <a:cxnSpLocks noChangeShapeType="1"/>
+                            </wps:cNvCnPr>
+                            <wps:spPr bwMode="auto">
+                              <a:xfrm>
+                                <a:off x="1331" y="6127"/>
+                                <a:ext cx="1223" cy="1"/>
+                              </a:xfrm>
+                              <a:prstGeom prst="straightConnector1">
+                                <a:avLst/>
+                              </a:prstGeom>
+                              <a:noFill/>
+                              <a:ln w="9525">
+                                <a:solidFill>
+                                  <a:srgbClr val="000000"/>
+                                </a:solidFill>
+                                <a:round/>
+                                <a:headEnd/>
+                                <a:tailEnd type="triangle" w="med" len="med"/>
+                              </a:ln>
+                              <a:extLst>
+                                <a:ext uri="{909E8E84-426E-40DD-AFC4-6F175D3DCCD1}">
+                                  <a14:hiddenFill xmlns:a14="http://schemas.microsoft.com/office/drawing/2010/main">
+                                    <a:noFill/>
+                                  </a14:hiddenFill>
+                                </a:ext>
+                              </a:extLst>
+                            </wps:spPr>
+                            <wps:bodyPr/>
+                          </wps:wsp>
+                          <wps:wsp>
+                            <wps:cNvPr id="33" name="AutoShape 24"/>
+                            <wps:cNvCnPr>
+                              <a:cxnSpLocks noChangeShapeType="1"/>
+                            </wps:cNvCnPr>
+                            <wps:spPr bwMode="auto">
+                              <a:xfrm>
+                                <a:off x="1331" y="6128"/>
+                                <a:ext cx="0" cy="378"/>
+                              </a:xfrm>
+                              <a:prstGeom prst="straightConnector1">
+                                <a:avLst/>
+                              </a:prstGeom>
+                              <a:noFill/>
+                              <a:ln w="9525">
+                                <a:solidFill>
+                                  <a:srgbClr val="000000"/>
+                                </a:solidFill>
+                                <a:round/>
+                                <a:headEnd/>
+                                <a:tailEnd type="triangle" w="med" len="med"/>
+                              </a:ln>
+                              <a:extLst>
+                                <a:ext uri="{909E8E84-426E-40DD-AFC4-6F175D3DCCD1}">
+                                  <a14:hiddenFill xmlns:a14="http://schemas.microsoft.com/office/drawing/2010/main">
+                                    <a:noFill/>
+                                  </a14:hiddenFill>
+                                </a:ext>
+                              </a:extLst>
+                            </wps:spPr>
+                            <wps:bodyPr/>
+                          </wps:wsp>
+                        </wpg:grpSp>
+                        <wpg:grpSp>
+                          <wpg:cNvPr id="34" name="Group 25"/>
+                          <wpg:cNvGrpSpPr>
+                            <a:grpSpLocks/>
+                          </wpg:cNvGrpSpPr>
+                          <wpg:grpSpPr bwMode="auto">
+                            <a:xfrm>
+                              <a:off x="1263" y="7199"/>
+                              <a:ext cx="1191" cy="309"/>
+                              <a:chOff x="1263" y="7199"/>
+                              <a:chExt cx="1191" cy="396"/>
+                            </a:xfrm>
+                          </wpg:grpSpPr>
+                          <wps:wsp>
+                            <wps:cNvPr id="35" name="AutoShape 26"/>
+                            <wps:cNvCnPr>
+                              <a:cxnSpLocks noChangeShapeType="1"/>
+                            </wps:cNvCnPr>
+                            <wps:spPr bwMode="auto">
+                              <a:xfrm>
+                                <a:off x="1263" y="7594"/>
+                                <a:ext cx="1191" cy="1"/>
+                              </a:xfrm>
+                              <a:prstGeom prst="straightConnector1">
+                                <a:avLst/>
+                              </a:prstGeom>
+                              <a:noFill/>
+                              <a:ln w="9525">
+                                <a:solidFill>
+                                  <a:srgbClr val="000000"/>
+                                </a:solidFill>
+                                <a:round/>
+                                <a:headEnd/>
+                                <a:tailEnd type="triangle" w="med" len="med"/>
+                              </a:ln>
+                              <a:extLst>
+                                <a:ext uri="{909E8E84-426E-40DD-AFC4-6F175D3DCCD1}">
+                                  <a14:hiddenFill xmlns:a14="http://schemas.microsoft.com/office/drawing/2010/main">
+                                    <a:noFill/>
+                                  </a14:hiddenFill>
+                                </a:ext>
+                              </a:extLst>
+                            </wps:spPr>
+                            <wps:bodyPr/>
+                          </wps:wsp>
+                          <wps:wsp>
+                            <wps:cNvPr id="36" name="AutoShape 27"/>
+                            <wps:cNvCnPr>
+                              <a:cxnSpLocks noChangeShapeType="1"/>
+                            </wps:cNvCnPr>
+                            <wps:spPr bwMode="auto">
+                              <a:xfrm flipV="1">
+                                <a:off x="1263" y="7199"/>
+                                <a:ext cx="0" cy="396"/>
+                              </a:xfrm>
+                              <a:prstGeom prst="straightConnector1">
+                                <a:avLst/>
+                              </a:prstGeom>
+                              <a:noFill/>
+                              <a:ln w="9525">
+                                <a:solidFill>
+                                  <a:srgbClr val="000000"/>
+                                </a:solidFill>
+                                <a:round/>
+                                <a:headEnd/>
+                                <a:tailEnd type="triangle" w="med" len="med"/>
+                              </a:ln>
+                              <a:extLst>
+                                <a:ext uri="{909E8E84-426E-40DD-AFC4-6F175D3DCCD1}">
+                                  <a14:hiddenFill xmlns:a14="http://schemas.microsoft.com/office/drawing/2010/main">
+                                    <a:noFill/>
+                                  </a14:hiddenFill>
+                                </a:ext>
+                              </a:extLst>
+                            </wps:spPr>
+                            <wps:bodyPr/>
+                          </wps:wsp>
+                        </wpg:grpSp>
+                        <wps:wsp>
+                          <wps:cNvPr id="37" name="AutoShape 28"/>
+                          <wps:cNvCnPr>
+                            <a:cxnSpLocks noChangeShapeType="1"/>
+                          </wps:cNvCnPr>
+                          <wps:spPr bwMode="auto">
+                            <a:xfrm>
+                              <a:off x="2770" y="7955"/>
+                              <a:ext cx="1" cy="531"/>
+                            </a:xfrm>
+                            <a:prstGeom prst="straightConnector1">
+                              <a:avLst/>
+                            </a:prstGeom>
+                            <a:noFill/>
+                            <a:ln w="9525">
+                              <a:solidFill>
+                                <a:srgbClr val="000000"/>
+                              </a:solidFill>
+                              <a:round/>
+                              <a:headEnd type="triangle" w="med" len="med"/>
+                              <a:tailEnd type="triangle" w="med" len="med"/>
+                            </a:ln>
+                            <a:extLst>
+                              <a:ext uri="{909E8E84-426E-40DD-AFC4-6F175D3DCCD1}">
+                                <a14:hiddenFill xmlns:a14="http://schemas.microsoft.com/office/drawing/2010/main">
+                                  <a:noFill/>
+                                </a14:hiddenFill>
+                              </a:ext>
+                            </a:extLst>
+                          </wps:spPr>
+                          <wps:bodyPr/>
+                        </wps:wsp>
+                        <wpg:grpSp>
+                          <wpg:cNvPr id="38" name="Group 29"/>
+                          <wpg:cNvGrpSpPr>
+                            <a:grpSpLocks/>
+                          </wpg:cNvGrpSpPr>
+                          <wpg:grpSpPr bwMode="auto">
+                            <a:xfrm>
+                              <a:off x="2903" y="5123"/>
+                              <a:ext cx="1960" cy="816"/>
+                              <a:chOff x="1331" y="6127"/>
+                              <a:chExt cx="1223" cy="379"/>
+                            </a:xfrm>
+                          </wpg:grpSpPr>
+                          <wps:wsp>
+                            <wps:cNvPr id="39" name="AutoShape 30"/>
+                            <wps:cNvCnPr>
+                              <a:cxnSpLocks noChangeShapeType="1"/>
+                            </wps:cNvCnPr>
+                            <wps:spPr bwMode="auto">
+                              <a:xfrm>
+                                <a:off x="1331" y="6127"/>
+                                <a:ext cx="1223" cy="1"/>
+                              </a:xfrm>
+                              <a:prstGeom prst="straightConnector1">
+                                <a:avLst/>
+                              </a:prstGeom>
+                              <a:noFill/>
+                              <a:ln w="9525">
+                                <a:solidFill>
+                                  <a:srgbClr val="000000"/>
+                                </a:solidFill>
+                                <a:round/>
+                                <a:headEnd/>
+                                <a:tailEnd type="triangle" w="med" len="med"/>
+                              </a:ln>
+                              <a:extLst>
+                                <a:ext uri="{909E8E84-426E-40DD-AFC4-6F175D3DCCD1}">
+                                  <a14:hiddenFill xmlns:a14="http://schemas.microsoft.com/office/drawing/2010/main">
+                                    <a:noFill/>
+                                  </a14:hiddenFill>
+                                </a:ext>
+                              </a:extLst>
+                            </wps:spPr>
+                            <wps:bodyPr/>
+                          </wps:wsp>
+                          <wps:wsp>
+                            <wps:cNvPr id="40" name="AutoShape 31"/>
+                            <wps:cNvCnPr>
+                              <a:cxnSpLocks noChangeShapeType="1"/>
+                            </wps:cNvCnPr>
+                            <wps:spPr bwMode="auto">
+                              <a:xfrm>
+                                <a:off x="1331" y="6128"/>
+                                <a:ext cx="0" cy="378"/>
+                              </a:xfrm>
+                              <a:prstGeom prst="straightConnector1">
+                                <a:avLst/>
+                              </a:prstGeom>
+                              <a:noFill/>
+                              <a:ln w="9525">
+                                <a:solidFill>
+                                  <a:srgbClr val="000000"/>
+                                </a:solidFill>
+                                <a:round/>
+                                <a:headEnd/>
+                                <a:tailEnd type="triangle" w="med" len="med"/>
+                              </a:ln>
+                              <a:extLst>
+                                <a:ext uri="{909E8E84-426E-40DD-AFC4-6F175D3DCCD1}">
+                                  <a14:hiddenFill xmlns:a14="http://schemas.microsoft.com/office/drawing/2010/main">
+                                    <a:noFill/>
+                                  </a14:hiddenFill>
+                                </a:ext>
+                              </a:extLst>
+                            </wps:spPr>
+                            <wps:bodyPr/>
+                          </wps:wsp>
+                        </wpg:grpSp>
+                        <wpg:grpSp>
+                          <wpg:cNvPr id="41" name="Group 32"/>
+                          <wpg:cNvGrpSpPr>
+                            <a:grpSpLocks/>
+                          </wpg:cNvGrpSpPr>
+                          <wpg:grpSpPr bwMode="auto">
+                            <a:xfrm>
+                              <a:off x="874" y="4904"/>
+                              <a:ext cx="3989" cy="1507"/>
+                              <a:chOff x="1331" y="6127"/>
+                              <a:chExt cx="1223" cy="379"/>
+                            </a:xfrm>
+                          </wpg:grpSpPr>
+                          <wps:wsp>
+                            <wps:cNvPr id="42" name="AutoShape 33"/>
+                            <wps:cNvCnPr>
+                              <a:cxnSpLocks noChangeShapeType="1"/>
+                            </wps:cNvCnPr>
+                            <wps:spPr bwMode="auto">
+                              <a:xfrm>
+                                <a:off x="1331" y="6127"/>
+                                <a:ext cx="1223" cy="1"/>
+                              </a:xfrm>
+                              <a:prstGeom prst="straightConnector1">
+                                <a:avLst/>
+                              </a:prstGeom>
+                              <a:noFill/>
+                              <a:ln w="9525">
+                                <a:solidFill>
+                                  <a:srgbClr val="000000"/>
+                                </a:solidFill>
+                                <a:round/>
+                                <a:headEnd/>
+                                <a:tailEnd type="triangle" w="med" len="med"/>
+                              </a:ln>
+                              <a:extLst>
+                                <a:ext uri="{909E8E84-426E-40DD-AFC4-6F175D3DCCD1}">
+                                  <a14:hiddenFill xmlns:a14="http://schemas.microsoft.com/office/drawing/2010/main">
+                                    <a:noFill/>
+                                  </a14:hiddenFill>
+                                </a:ext>
+                              </a:extLst>
+                            </wps:spPr>
+                            <wps:bodyPr/>
+                          </wps:wsp>
+                          <wps:wsp>
+                            <wps:cNvPr id="43" name="AutoShape 34"/>
+                            <wps:cNvCnPr>
+                              <a:cxnSpLocks noChangeShapeType="1"/>
+                            </wps:cNvCnPr>
+                            <wps:spPr bwMode="auto">
+                              <a:xfrm>
+                                <a:off x="1331" y="6128"/>
+                                <a:ext cx="0" cy="378"/>
+                              </a:xfrm>
+                              <a:prstGeom prst="straightConnector1">
+                                <a:avLst/>
+                              </a:prstGeom>
+                              <a:noFill/>
+                              <a:ln w="9525">
+                                <a:solidFill>
+                                  <a:srgbClr val="000000"/>
+                                </a:solidFill>
+                                <a:round/>
+                                <a:headEnd/>
+                                <a:tailEnd type="triangle" w="med" len="med"/>
+                              </a:ln>
+                              <a:extLst>
+                                <a:ext uri="{909E8E84-426E-40DD-AFC4-6F175D3DCCD1}">
+                                  <a14:hiddenFill xmlns:a14="http://schemas.microsoft.com/office/drawing/2010/main">
+                                    <a:noFill/>
+                                  </a14:hiddenFill>
+                                </a:ext>
+                              </a:extLst>
+                            </wps:spPr>
+                            <wps:bodyPr/>
+                          </wps:wsp>
+                        </wpg:grpSp>
+                        <wpg:grpSp>
+                          <wpg:cNvPr id="44" name="Group 35"/>
+                          <wpg:cNvGrpSpPr>
+                            <a:grpSpLocks/>
+                          </wpg:cNvGrpSpPr>
+                          <wpg:grpSpPr bwMode="auto">
+                            <a:xfrm>
+                              <a:off x="312" y="4767"/>
+                              <a:ext cx="4551" cy="2949"/>
+                              <a:chOff x="312" y="4781"/>
+                              <a:chExt cx="4551" cy="2949"/>
+                            </a:xfrm>
+                          </wpg:grpSpPr>
+                          <wps:wsp>
+                            <wps:cNvPr id="45" name="AutoShape 36"/>
+                            <wps:cNvCnPr>
+                              <a:cxnSpLocks noChangeShapeType="1"/>
+                            </wps:cNvCnPr>
+                            <wps:spPr bwMode="auto">
+                              <a:xfrm>
+                                <a:off x="312" y="7716"/>
+                                <a:ext cx="2142" cy="14"/>
+                              </a:xfrm>
+                              <a:prstGeom prst="straightConnector1">
+                                <a:avLst/>
+                              </a:prstGeom>
+                              <a:noFill/>
+                              <a:ln w="9525">
+                                <a:solidFill>
+                                  <a:srgbClr val="000000"/>
+                                </a:solidFill>
+                                <a:round/>
+                                <a:headEnd/>
+                                <a:tailEnd type="triangle" w="med" len="med"/>
+                              </a:ln>
+                              <a:extLst>
+                                <a:ext uri="{909E8E84-426E-40DD-AFC4-6F175D3DCCD1}">
+                                  <a14:hiddenFill xmlns:a14="http://schemas.microsoft.com/office/drawing/2010/main">
+                                    <a:noFill/>
+                                  </a14:hiddenFill>
+                                </a:ext>
+                              </a:extLst>
+                            </wps:spPr>
+                            <wps:bodyPr/>
+                          </wps:wsp>
+                          <wps:wsp>
+                            <wps:cNvPr id="46" name="AutoShape 37"/>
+                            <wps:cNvCnPr>
+                              <a:cxnSpLocks noChangeShapeType="1"/>
+                            </wps:cNvCnPr>
+                            <wps:spPr bwMode="auto">
+                              <a:xfrm flipV="1">
+                                <a:off x="312" y="4781"/>
+                                <a:ext cx="0" cy="2935"/>
+                              </a:xfrm>
+                              <a:prstGeom prst="straightConnector1">
+                                <a:avLst/>
+                              </a:prstGeom>
+                              <a:noFill/>
+                              <a:ln w="9525">
+                                <a:solidFill>
+                                  <a:srgbClr val="000000"/>
+                                </a:solidFill>
+                                <a:round/>
+                                <a:headEnd/>
+                                <a:tailEnd/>
+                              </a:ln>
+                              <a:extLst>
+                                <a:ext uri="{909E8E84-426E-40DD-AFC4-6F175D3DCCD1}">
+                                  <a14:hiddenFill xmlns:a14="http://schemas.microsoft.com/office/drawing/2010/main">
+                                    <a:noFill/>
+                                  </a14:hiddenFill>
+                                </a:ext>
+                              </a:extLst>
+                            </wps:spPr>
+                            <wps:bodyPr/>
+                          </wps:wsp>
+                          <wps:wsp>
+                            <wps:cNvPr id="47" name="AutoShape 38"/>
+                            <wps:cNvCnPr>
+                              <a:cxnSpLocks noChangeShapeType="1"/>
+                            </wps:cNvCnPr>
+                            <wps:spPr bwMode="auto">
+                              <a:xfrm>
+                                <a:off x="312" y="4781"/>
+                                <a:ext cx="4551" cy="0"/>
+                              </a:xfrm>
+                              <a:prstGeom prst="straightConnector1">
+                                <a:avLst/>
+                              </a:prstGeom>
+                              <a:noFill/>
+                              <a:ln w="9525">
+                                <a:solidFill>
+                                  <a:srgbClr val="000000"/>
+                                </a:solidFill>
+                                <a:round/>
+                                <a:headEnd/>
+                                <a:tailEnd type="triangle" w="med" len="med"/>
+                              </a:ln>
+                              <a:extLst>
+                                <a:ext uri="{909E8E84-426E-40DD-AFC4-6F175D3DCCD1}">
+                                  <a14:hiddenFill xmlns:a14="http://schemas.microsoft.com/office/drawing/2010/main">
+                                    <a:noFill/>
+                                  </a14:hiddenFill>
+                                </a:ext>
+                              </a:extLst>
+                            </wps:spPr>
+                            <wps:bodyPr/>
+                          </wps:wsp>
+                        </wpg:grpSp>
+                        <wpg:grpSp>
+                          <wpg:cNvPr id="48" name="Group 39"/>
+                          <wpg:cNvGrpSpPr>
+                            <a:grpSpLocks/>
+                          </wpg:cNvGrpSpPr>
+                          <wpg:grpSpPr bwMode="auto">
+                            <a:xfrm>
+                              <a:off x="5366" y="5005"/>
+                              <a:ext cx="3301" cy="3481"/>
+                              <a:chOff x="5366" y="5005"/>
+                              <a:chExt cx="3301" cy="3481"/>
+                            </a:xfrm>
+                          </wpg:grpSpPr>
+                          <wps:wsp>
+                            <wps:cNvPr id="49" name="AutoShape 40"/>
+                            <wps:cNvCnPr>
+                              <a:cxnSpLocks noChangeShapeType="1"/>
+                            </wps:cNvCnPr>
+                            <wps:spPr bwMode="auto">
+                              <a:xfrm flipV="1">
+                                <a:off x="5367" y="7955"/>
+                                <a:ext cx="1" cy="531"/>
+                              </a:xfrm>
+                              <a:prstGeom prst="straightConnector1">
+                                <a:avLst/>
+                              </a:prstGeom>
+                              <a:noFill/>
+                              <a:ln w="9525">
+                                <a:solidFill>
+                                  <a:srgbClr val="000000"/>
+                                </a:solidFill>
+                                <a:round/>
+                                <a:headEnd/>
+                                <a:tailEnd type="triangle" w="med" len="med"/>
+                              </a:ln>
+                              <a:extLst>
+                                <a:ext uri="{909E8E84-426E-40DD-AFC4-6F175D3DCCD1}">
+                                  <a14:hiddenFill xmlns:a14="http://schemas.microsoft.com/office/drawing/2010/main">
+                                    <a:noFill/>
+                                  </a14:hiddenFill>
+                                </a:ext>
+                              </a:extLst>
+                            </wps:spPr>
+                            <wps:bodyPr/>
+                          </wps:wsp>
+                          <wps:wsp>
+                            <wps:cNvPr id="50" name="AutoShape 41"/>
+                            <wps:cNvCnPr>
+                              <a:cxnSpLocks noChangeShapeType="1"/>
+                            </wps:cNvCnPr>
+                            <wps:spPr bwMode="auto">
+                              <a:xfrm>
+                                <a:off x="5366" y="8486"/>
+                                <a:ext cx="3301" cy="0"/>
+                              </a:xfrm>
+                              <a:prstGeom prst="straightConnector1">
+                                <a:avLst/>
+                              </a:prstGeom>
+                              <a:noFill/>
+                              <a:ln w="9525">
+                                <a:solidFill>
+                                  <a:srgbClr val="000000"/>
+                                </a:solidFill>
+                                <a:round/>
+                                <a:headEnd/>
+                                <a:tailEnd/>
+                              </a:ln>
+                              <a:extLst>
+                                <a:ext uri="{909E8E84-426E-40DD-AFC4-6F175D3DCCD1}">
+                                  <a14:hiddenFill xmlns:a14="http://schemas.microsoft.com/office/drawing/2010/main">
+                                    <a:noFill/>
+                                  </a14:hiddenFill>
+                                </a:ext>
+                              </a:extLst>
+                            </wps:spPr>
+                            <wps:bodyPr/>
+                          </wps:wsp>
+                          <wps:wsp>
+                            <wps:cNvPr id="51" name="AutoShape 42"/>
+                            <wps:cNvCnPr>
+                              <a:cxnSpLocks noChangeShapeType="1"/>
+                            </wps:cNvCnPr>
+                            <wps:spPr bwMode="auto">
+                              <a:xfrm flipV="1">
+                                <a:off x="8667" y="5006"/>
+                                <a:ext cx="0" cy="3480"/>
+                              </a:xfrm>
+                              <a:prstGeom prst="straightConnector1">
+                                <a:avLst/>
+                              </a:prstGeom>
+                              <a:noFill/>
+                              <a:ln w="9525">
+                                <a:solidFill>
+                                  <a:srgbClr val="000000"/>
+                                </a:solidFill>
+                                <a:round/>
+                                <a:headEnd/>
+                                <a:tailEnd/>
+                              </a:ln>
+                              <a:extLst>
+                                <a:ext uri="{909E8E84-426E-40DD-AFC4-6F175D3DCCD1}">
+                                  <a14:hiddenFill xmlns:a14="http://schemas.microsoft.com/office/drawing/2010/main">
+                                    <a:noFill/>
+                                  </a14:hiddenFill>
+                                </a:ext>
+                              </a:extLst>
+                            </wps:spPr>
+                            <wps:bodyPr/>
+                          </wps:wsp>
+                          <wps:wsp>
+                            <wps:cNvPr id="52" name="AutoShape 43"/>
+                            <wps:cNvCnPr>
+                              <a:cxnSpLocks noChangeShapeType="1"/>
+                            </wps:cNvCnPr>
+                            <wps:spPr bwMode="auto">
+                              <a:xfrm flipH="1">
+                                <a:off x="6113" y="5005"/>
+                                <a:ext cx="2554" cy="1"/>
+                              </a:xfrm>
+                              <a:prstGeom prst="straightConnector1">
+                                <a:avLst/>
+                              </a:prstGeom>
+                              <a:noFill/>
+                              <a:ln w="9525">
+                                <a:solidFill>
+                                  <a:srgbClr val="000000"/>
+                                </a:solidFill>
+                                <a:round/>
+                                <a:headEnd/>
+                                <a:tailEnd type="triangle" w="med" len="med"/>
+                              </a:ln>
+                              <a:extLst>
+                                <a:ext uri="{909E8E84-426E-40DD-AFC4-6F175D3DCCD1}">
+                                  <a14:hiddenFill xmlns:a14="http://schemas.microsoft.com/office/drawing/2010/main">
+                                    <a:noFill/>
+                                  </a14:hiddenFill>
+                                </a:ext>
+                              </a:extLst>
+                            </wps:spPr>
+                            <wps:bodyPr/>
+                          </wps:wsp>
+                        </wpg:grpSp>
+                        <wpg:grpSp>
+                          <wpg:cNvPr id="53" name="Group 44"/>
+                          <wpg:cNvGrpSpPr>
+                            <a:grpSpLocks/>
+                          </wpg:cNvGrpSpPr>
+                          <wpg:grpSpPr bwMode="auto">
+                            <a:xfrm>
+                              <a:off x="3424" y="4767"/>
+                              <a:ext cx="5869" cy="4498"/>
+                              <a:chOff x="3424" y="4767"/>
+                              <a:chExt cx="5869" cy="4498"/>
+                            </a:xfrm>
+                          </wpg:grpSpPr>
+                          <wps:wsp>
+                            <wps:cNvPr id="54" name="AutoShape 45"/>
+                            <wps:cNvCnPr>
+                              <a:cxnSpLocks noChangeShapeType="1"/>
+                            </wps:cNvCnPr>
+                            <wps:spPr bwMode="auto">
+                              <a:xfrm flipH="1">
+                                <a:off x="3424" y="9265"/>
+                                <a:ext cx="5868" cy="0"/>
+                              </a:xfrm>
+                              <a:prstGeom prst="straightConnector1">
+                                <a:avLst/>
+                              </a:prstGeom>
+                              <a:noFill/>
+                              <a:ln w="9525">
+                                <a:solidFill>
+                                  <a:srgbClr val="000000"/>
+                                </a:solidFill>
+                                <a:round/>
+                                <a:headEnd/>
+                                <a:tailEnd type="triangle" w="med" len="med"/>
+                              </a:ln>
+                              <a:extLst>
+                                <a:ext uri="{909E8E84-426E-40DD-AFC4-6F175D3DCCD1}">
+                                  <a14:hiddenFill xmlns:a14="http://schemas.microsoft.com/office/drawing/2010/main">
+                                    <a:noFill/>
+                                  </a14:hiddenFill>
+                                </a:ext>
+                              </a:extLst>
+                            </wps:spPr>
+                            <wps:bodyPr/>
+                          </wps:wsp>
+                          <wps:wsp>
+                            <wps:cNvPr id="55" name="AutoShape 46"/>
+                            <wps:cNvCnPr>
+                              <a:cxnSpLocks noChangeShapeType="1"/>
+                            </wps:cNvCnPr>
+                            <wps:spPr bwMode="auto">
+                              <a:xfrm>
+                                <a:off x="9292" y="4767"/>
+                                <a:ext cx="1" cy="4498"/>
+                              </a:xfrm>
+                              <a:prstGeom prst="straightConnector1">
+                                <a:avLst/>
+                              </a:prstGeom>
+                              <a:noFill/>
+                              <a:ln w="9525">
+                                <a:solidFill>
+                                  <a:srgbClr val="000000"/>
+                                </a:solidFill>
+                                <a:round/>
+                                <a:headEnd/>
+                                <a:tailEnd/>
+                              </a:ln>
+                              <a:extLst>
+                                <a:ext uri="{909E8E84-426E-40DD-AFC4-6F175D3DCCD1}">
+                                  <a14:hiddenFill xmlns:a14="http://schemas.microsoft.com/office/drawing/2010/main">
+                                    <a:noFill/>
+                                  </a14:hiddenFill>
+                                </a:ext>
+                              </a:extLst>
+                            </wps:spPr>
+                            <wps:bodyPr/>
+                          </wps:wsp>
+                          <wps:wsp>
+                            <wps:cNvPr id="56" name="AutoShape 47"/>
+                            <wps:cNvCnPr>
+                              <a:cxnSpLocks noChangeShapeType="1"/>
+                            </wps:cNvCnPr>
+                            <wps:spPr bwMode="auto">
+                              <a:xfrm flipH="1">
+                                <a:off x="6113" y="4767"/>
+                                <a:ext cx="3179" cy="0"/>
+                              </a:xfrm>
+                              <a:prstGeom prst="straightConnector1">
+                                <a:avLst/>
+                              </a:prstGeom>
+                              <a:noFill/>
+                              <a:ln w="9525">
+                                <a:solidFill>
+                                  <a:srgbClr val="000000"/>
+                                </a:solidFill>
+                                <a:round/>
+                                <a:headEnd/>
+                                <a:tailEnd type="triangle" w="med" len="med"/>
+                              </a:ln>
+                              <a:extLst>
+                                <a:ext uri="{909E8E84-426E-40DD-AFC4-6F175D3DCCD1}">
+                                  <a14:hiddenFill xmlns:a14="http://schemas.microsoft.com/office/drawing/2010/main">
+                                    <a:noFill/>
+                                  </a14:hiddenFill>
+                                </a:ext>
+                              </a:extLst>
+                            </wps:spPr>
+                            <wps:bodyPr/>
+                          </wps:wsp>
+                        </wpg:grpSp>
+                      </wpg:grpSp>
+                      <wps:wsp>
+                        <wps:cNvPr id="57" name="AutoShape 48"/>
+                        <wps:cNvCnPr>
+                          <a:cxnSpLocks noChangeShapeType="1"/>
+                        </wps:cNvCnPr>
+                        <wps:spPr bwMode="auto">
+                          <a:xfrm>
+                            <a:off x="6761" y="6669"/>
+                            <a:ext cx="0" cy="969"/>
+                          </a:xfrm>
+                          <a:prstGeom prst="straightConnector1">
+                            <a:avLst/>
+                          </a:prstGeom>
+                          <a:noFill/>
+                          <a:ln w="9525">
+                            <a:solidFill>
+                              <a:srgbClr val="000000"/>
+                            </a:solidFill>
+                            <a:round/>
+                            <a:headEnd type="triangle" w="med" len="med"/>
+                            <a:tailEnd type="triangle" w="med" len="med"/>
+                          </a:ln>
+                          <a:extLst>
+                            <a:ext uri="{909E8E84-426E-40DD-AFC4-6F175D3DCCD1}">
+                              <a14:hiddenFill xmlns:a14="http://schemas.microsoft.com/office/drawing/2010/main">
+                                <a:noFill/>
+                              </a14:hiddenFill>
+                            </a:ext>
+                          </a:extLst>
+                        </wps:spPr>
+                        <wps:bodyPr/>
+                      </wps:wsp>
+                    </wpg:wgp>
+                  </a:graphicData>
+                </a:graphic>
+                <wp14:sizeRelH relativeFrom="page">
+                  <wp14:pctWidth>0</wp14:pctWidth>
+                </wp14:sizeRelH>
+                <wp14:sizeRelV relativeFrom="page">
+                  <wp14:pctHeight>0</wp14:pctHeight>
+                </wp14:sizeRelV>
+              </wp:anchor>
+            </w:drawing>
+          </mc:Choice>
+          <mc:Fallback>
+            <w:pict>
+              <v:group id="Group 12" o:spid="_x0000_s1026" style="position:absolute;margin-left:-10.35pt;margin-top:12pt;width:482pt;height:419.65pt;z-index:251659264" coordorigin="268,5709" coordsize="11538,7000" o:gfxdata="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">
+                <v:group id="Group 4" o:spid="_x0000_s1027" style="position:absolute;left:268;top:5709;width:11538;height:7000" coordorigin="312,4632" coordsize="8981,4742" o:gfxdata="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">
+                  <v:shapetype id="_x0000_t202" coordsize="21600,21600" o:spt="202" path="m,l,21600r21600,l21600,xe">
+                    <v:stroke joinstyle="miter"/>
+                    <v:path gradientshapeok="t" o:connecttype="rect"/>
+                  </v:shapetype>
+                  <v:shape id="Text Box 5" o:spid="_x0000_s1028" type="#_x0000_t202" style="position:absolute;left:4863;top:6018;width:1060;height:381;visibility:visible;mso-wrap-style:square;v-text-anchor:top" o:gfxdata="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">
+                    <v:textbox>
+                      <w:txbxContent>
+                        <w:p>
+                          <w:pPr>
+                            <w:jc w:val="center"/>
+                            <w:rPr>
+                              <w:rFonts w:ascii="Times New Roman" w:hAnsi="Times New Roman" w:cs="Times New Roman"/>
+                              <w:sz w:val="20"/>
+                              <w:szCs w:val="24"/>
+                            </w:rPr>
+                          </w:pPr>
+                          <w:r>
+                            <w:rPr>
+                              <w:rFonts w:ascii="Times New Roman" w:hAnsi="Times New Roman" w:cs="Times New Roman"/>
+                              <w:sz w:val="20"/>
+                              <w:szCs w:val="24"/>
+                            </w:rPr>
+                            <w:t xml:space="preserve">Product </w:t>
+                          </w:r>
+                          <w:r>
+                            <w:rPr>
+                              <w:rFonts w:ascii="Times New Roman" w:hAnsi="Times New Roman" w:cs="Times New Roman"/>
+                              <w:sz w:val="20"/>
+                              <w:szCs w:val="24"/>
+                            </w:rPr>
+                            <w:t>Sales</w:t>
+                          </w:r>
+                        </w:p>
+                      </w:txbxContent>
+                    </v:textbox>
+                  </v:shape>
+                  <v:shape id="Text Box 6" o:spid="_x0000_s1029" type="#_x0000_t202" style="position:absolute;left:6915;top:6018;width:1114;height:381;visibility:visible;mso-wrap-style:square;v-text-anchor:top" o:gfxdata="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">
+                    <v:textbox>
+                      <w:txbxContent>
+                        <w:p>
+                          <w:pPr>
+                            <w:rPr>
+                              <w:rFonts w:ascii="Times New Roman" w:hAnsi="Times New Roman" w:cs="Times New Roman"/>
+                              <w:sz w:val="20"/>
+                            </w:rPr>
+                          </w:pPr>
+                          <w:r>
+                            <w:rPr>
+                              <w:rFonts w:ascii="Times New Roman" w:hAnsi="Times New Roman" w:cs="Times New Roman"/>
+                              <w:sz w:val="20"/>
+                            </w:rPr>
+                            <w:t>Employees</w:t>
+                          </w:r>
+                        </w:p>
+                      </w:txbxContent>
+                    </v:textbox>
+                  </v:shape>
+                  <v:shape id="Text Box 7" o:spid="_x0000_s1030" type="#_x0000_t202" style="position:absolute;left:4958;top:7186;width:1060;height:693;visibility:visible;mso-wrap-style:square;v-text-anchor:top" o:gfxdata="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">
+                    <v:textbox>
+                      <w:txbxContent>
+                        <w:p>
+                          <w:pPr>
+                            <w:spacing w:before="240"/>
+                            <w:jc w:val="center"/>
+                            <w:rPr>
+                              <w:rFonts w:ascii="Times New Roman" w:hAnsi="Times New Roman" w:cs="Times New Roman"/>
+                              <w:sz w:val="20"/>
+                              <w:szCs w:val="20"/>
+                            </w:rPr>
+                          </w:pPr>
+                          <w:r>
+                            <w:rPr>
+                              <w:rFonts w:ascii="Times New Roman" w:hAnsi="Times New Roman" w:cs="Times New Roman"/>
+                              <w:sz w:val="20"/>
+                              <w:szCs w:val="20"/>
+                            </w:rPr>
+                            <w:t>Inventory control</w:t>
+                          </w:r>
+                        </w:p>
+                      </w:txbxContent>
+                    </v:textbox>
+                  </v:shape>
+                  <v:shape id="Text Box 8" o:spid="_x0000_s1031" type="#_x0000_t202" style="position:absolute;left:6814;top:7186;width:1060;height:693;visibility:visible;mso-wrap-style:square;v-text-anchor:top" o:gfxdata="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">
+                    <v:textbox>
+                      <w:txbxContent>
+                        <w:p>
+                          <w:pPr>
+                            <w:spacing w:before="240"/>
+                            <w:jc w:val="center"/>
+                            <w:rPr>
+                              <w:rFonts w:ascii="Times New Roman" w:hAnsi="Times New Roman" w:cs="Times New Roman"/>
+                              <w:sz w:val="20"/>
+                              <w:szCs w:val="20"/>
+                            </w:rPr>
+                          </w:pPr>
+                          <w:r>
+                            <w:rPr>
+                              <w:rFonts w:ascii="Times New Roman" w:hAnsi="Times New Roman" w:cs="Times New Roman"/>
+                              <w:sz w:val="20"/>
+                              <w:szCs w:val="20"/>
+                            </w:rPr>
+                            <w:t>Reporting</w:t>
+                          </w:r>
+                        </w:p>
+                      </w:txbxContent>
+                    </v:textbox>
+                  </v:shape>
+                  <v:shape id="Text Box 9" o:spid="_x0000_s1032" type="#_x0000_t202" style="position:absolute;left:2554;top:6018;width:1304;height:381;visibility:visible;mso-wrap-style:square;v-text-anchor:top" o:gfxdata="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">
+                    <v:textbox>
+                      <w:txbxContent>
+                        <w:p>
+                          <w:pPr>
+                            <w:spacing w:after="0"/>
+                            <w:rPr>
+                              <w:rFonts w:ascii="Times New Roman" w:hAnsi="Times New Roman" w:cs="Times New Roman"/>
+                              <w:b/>
+                              <w:szCs w:val="24"/>
+                            </w:rPr>
+                          </w:pPr>
+                          <w:r>
+                            <w:rPr>
+                              <w:rFonts w:ascii="Times New Roman" w:hAnsi="Times New Roman" w:cs="Times New Roman"/>
+                              <w:b/>
+                              <w:szCs w:val="24"/>
+                            </w:rPr>
+                            <w:t>Sales Branch</w:t>
+                          </w:r>
+                        </w:p>
+                      </w:txbxContent>
+                    </v:textbox>
+                  </v:shape>
+                  <v:shape id="Text Box 10" o:spid="_x0000_s1033" type="#_x0000_t202" style="position:absolute;left:2454;top:7199;width:1173;height:680;visibility:visible;mso-wrap-style:square;v-text-anchor:top" o:gfxdata="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">
+                    <v:textbox>
+                      <w:txbxContent>
+                        <w:p>
+                          <w:pPr>
+                            <w:spacing w:before="240"/>
+                            <w:jc w:val="center"/>
+                            <w:rPr>
+                              <w:rFonts w:ascii="Times New Roman" w:hAnsi="Times New Roman" w:cs="Times New Roman"/>
+                              <w:b/>
+                              <w:sz w:val="24"/>
+                              <w:szCs w:val="24"/>
+                            </w:rPr>
+                          </w:pPr>
+                          <w:r>
+                            <w:rPr>
+                              <w:rFonts w:ascii="Times New Roman" w:hAnsi="Times New Roman" w:cs="Times New Roman"/>
+                              <w:b/>
+                              <w:sz w:val="24"/>
+                              <w:szCs w:val="24"/>
+                            </w:rPr>
+                            <w:t>Purchase Branch</w:t>
+                          </w:r>
+                        </w:p>
+                      </w:txbxContent>
+                    </v:textbox>
+                  </v:shape>
+                  <v:shape id="Text Box 11" o:spid="_x0000_s1034" type="#_x0000_t202" style="position:absolute;left:4958;top:4632;width:1060;height:571;visibility:visible;mso-wrap-style:square;v-text-anchor:top" o:gfxdata="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">
+                    <v:textbox>
+                      <w:txbxContent>
+                        <w:p>
+                          <w:pPr>
+                            <w:spacing w:before="240"/>
+                            <w:jc w:val="center"/>
+                            <w:rPr>
+                              <w:rFonts w:ascii="Times New Roman" w:hAnsi="Times New Roman" w:cs="Times New Roman"/>
+                              <w:b/>
+                              <w:sz w:val="18"/>
+                              <w:szCs w:val="24"/>
+                            </w:rPr>
+                          </w:pPr>
+                          <w:r>
+                            <w:rPr>
+                              <w:rFonts w:ascii="Times New Roman" w:hAnsi="Times New Roman" w:cs="Times New Roman"/>
+                              <w:b/>
+                              <w:sz w:val="18"/>
+                              <w:szCs w:val="24"/>
+                            </w:rPr>
+                            <w:t>IT</w:t>
+                          </w:r>
+                        </w:p>
+                      </w:txbxContent>
+                    </v:textbox>
+                  </v:shape>
+                  <v:shape id="Text Box 12" o:spid="_x0000_s1035" type="#_x0000_t202" style="position:absolute;left:2020;top:8586;width:1404;height:788;visibility:visible;mso-wrap-style:square;v-text-anchor:top" o:gfxdata="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">
+                    <v:textbox>
+                      <w:txbxContent>
+                        <w:p>
+                          <w:pPr>
+                            <w:spacing w:before="240"/>
+                            <w:jc w:val="both"/>
+                            <w:rPr>
+                              <w:rFonts w:ascii="Times New Roman" w:hAnsi="Times New Roman" w:cs="Times New Roman"/>
+                              <w:b/>
+                              <w:sz w:val="20"/>
+                            </w:rPr>
+                          </w:pPr>
+                          <w:r>
+                            <w:rPr>
+                              <w:rFonts w:ascii="Times New Roman" w:hAnsi="Times New Roman" w:cs="Times New Roman"/>
+                              <w:b/>
+                              <w:sz w:val="20"/>
+                            </w:rPr>
+                            <w:t>Vendor Management</w:t>
+                          </w:r>
+                        </w:p>
+                      </w:txbxContent>
+                    </v:textbox>
+                  </v:shape>
+                  <v:shape id="Text Box 13" o:spid="_x0000_s1036" type="#_x0000_t202" style="position:absolute;left:779;top:6506;width:1173;height:680;visibility:visible;mso-wrap-style:square;v-text-anchor:top" o:gfxdata="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">
+                    <v:textbox>
+                      <w:txbxContent>
+                        <w:p>
+                          <w:pPr>
+                            <w:spacing w:before="240"/>
+                            <w:rPr>
+                              <w:rFonts w:ascii="Times New Roman" w:hAnsi="Times New Roman" w:cs="Times New Roman"/>
+                              <w:b/>
+                              <w:sz w:val="18"/>
+                            </w:rPr>
+                          </w:pPr>
+                          <w:r>
+                            <w:rPr>
+                              <w:rFonts w:ascii="Times New Roman" w:hAnsi="Times New Roman" w:cs="Times New Roman"/>
+                              <w:b/>
+                              <w:sz w:val="18"/>
+                            </w:rPr>
+                            <w:t>Accounting</w:t>
+                          </w:r>
+                          <w:r>
+                            <w:rPr>
+                              <w:rFonts w:ascii="Times New Roman" w:hAnsi="Times New Roman" w:cs="Times New Roman"/>
+                              <w:b/>
+                              <w:sz w:val="18"/>
+                            </w:rPr>
+                            <w:br/>
+                            <w:t>Branch</w:t>
+                          </w:r>
+                        </w:p>
+                      </w:txbxContent>
+                    </v:textbox>
+                  </v:shape>
+                  <v:shapetype id="_x0000_t32" coordsize="21600,21600" o:spt="32" o:oned="t" path="m,l21600,21600e" filled="f">
+                    <v:path arrowok="t" fillok="f" o:connecttype="none"/>
+                    <o:lock v:ext="edit" shapetype="t"/>
+                  </v:shapetype>
+                  <v:shape id="AutoShape 14" o:spid="_x0000_s1037" type="#_x0000_t32" style="position:absolute;left:6018;top:6249;width:796;height:0;visibility:visible;mso-wrap-style:square" o:connectortype="straight" o:gfxdata="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">
+                    <v:stroke startarrow="block" endarrow="block"/>
+                  </v:shape>
+                  <v:shape id="AutoShape 15" o:spid="_x0000_s1038" type="#_x0000_t32" style="position:absolute;left:5257;top:6506;width:1;height:531;visibility:visible;mso-wrap-style:square" o:connectortype="straight" o:gfxdata="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">
+                    <v:stroke startarrow="block" endarrow="block"/>
+                  </v:shape>
+                  <v:shape id="AutoShape 16" o:spid="_x0000_s1039" type="#_x0000_t32" style="position:absolute;left:4021;top:6248;width:730;height:1;visibility:visible;mso-wrap-style:square" o:connectortype="straight" o:gfxdata="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">
+                    <v:stroke startarrow="block" endarrow="block"/>
+                  </v:shape>
+                  <v:shape id="AutoShape 17" o:spid="_x0000_s1040" type="#_x0000_t32" style="position:absolute;left:3722;top:7507;width:1141;height:2;visibility:visible;mso-wrap-style:square" o:connectortype="straight" o:gfxdata="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">
+                    <v:stroke startarrow="block" endarrow="block"/>
+                  </v:shape>
+                  <v:group id="Group 18" o:spid="_x0000_s1041" style="position:absolute;left:5645;top:6399;width:1569;height:706" coordorigin="5645,6399" coordsize="1569,706" o:gfxdata="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">
+                    <v:shape id="AutoShape 19" o:spid="_x0000_s1042" type="#_x0000_t32" style="position:absolute;left:7214;top:6779;width:0;height:326;visibility:visible;mso-wrap-style:square" o:connectortype="straight" o:gfxdata="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">
+                      <v:stroke endarrow="block"/>
+                    </v:shape>
+                    <v:shape id="AutoShape 20" o:spid="_x0000_s1043" type="#_x0000_t32" style="position:absolute;left:5645;top:6779;width:1569;height:0;visibility:visible;mso-wrap-style:square" o:connectortype="straight" o:gfxdata="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"/>
+                    <v:shape id="AutoShape 21" o:spid="_x0000_s1044" type="#_x0000_t32" style="position:absolute;left:5645;top:6399;width:0;height:380;flip:y;visibility:visible;mso-wrap-style:square" o:connectortype="straight" o:gfxdata="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">
+                      <v:stroke endarrow="block"/>
+                    </v:shape>
+                  </v:group>
+                  <v:group id="Group 22" o:spid="_x0000_s1045" style="position:absolute;left:1331;top:6127;width:1223;height:379" coordorigin="1331,6127" coordsize="1223,379" o:gfxdata="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">
+                    <v:shape id="AutoShape 23" o:spid="_x0000_s1046" type="#_x0000_t32" style="position:absolute;left:1331;top:6127;width:1223;height:1;visibility:visible;mso-wrap-style:square" o:connectortype="straight" o:gfxdata="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">
+                      <v:stroke endarrow="block"/>
+                    </v:shape>
+                    <v:shape id="AutoShape 24" o:spid="_x0000_s1047" type="#_x0000_t32" style="position:absolute;left:1331;top:6128;width:0;height:378;visibility:visible;mso-wrap-style:square" o:connectortype="straight" o:gfxdata="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">
+                      <v:stroke endarrow="block"/>
+                    </v:shape>
+                  </v:group>
+                  <v:group id="Group 25" o:spid="_x0000_s1048" style="position:absolute;left:1263;top:7199;width:1191;height:309" coordorigin="1263,7199" coordsize="1191,396" o:gfxdata="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">
+                    <v:shape id="AutoShape 26" o:spid="_x0000_s1049" type="#_x0000_t32" style="position:absolute;left:1263;top:7594;width:1191;height:1;visibility:visible;mso-wrap-style:square" o:connectortype="straight" o:gfxdata="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">
+                      <v:stroke endarrow="block"/>
+                    </v:shape>
+                    <v:shape id="AutoShape 27" o:spid="_x0000_s1050" type="#_x0000_t32" style="position:absolute;left:1263;top:7199;width:0;height:396;flip:y;visibility:visible;mso-wrap-style:square" o:connectortype="straight" o:gfxdata="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">
+                      <v:stroke endarrow="block"/>
+                    </v:shape>
+                  </v:group>
+                  <v:shape id="AutoShape 28" o:spid="_x0000_s1051" type="#_x0000_t32" style="position:absolute;left:2770;top:7955;width:1;height:531;visibility:visible;mso-wrap-style:square" o:connectortype="straight" o:gfxdata="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">
+                    <v:stroke startarrow="block" endarrow="block"/>
+                  </v:shape>
+                  <v:group id="Group 29" o:spid="_x0000_s1052" style="position:absolute;left:2903;top:5123;width:1960;height:816" coordorigin="1331,6127" coordsize="1223,379" o:gfxdata="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">
+                    <v:shape id="AutoShape 30" o:spid="_x0000_s1053" type="#_x0000_t32" style="position:absolute;left:1331;top:6127;width:1223;height:1;visibility:visible;mso-wrap-style:square" o:connectortype="straight" o:gfxdata="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">
+                      <v:stroke endarrow="block"/>
+                    </v:shape>
+                    <v:shape id="AutoShape 31" o:spid="_x0000_s1054" type="#_x0000_t32" style="position:absolute;left:1331;top:6128;width:0;height:378;visibility:visible;mso-wrap-style:square" o:connectortype="straight" o:gfxdata="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">
+                      <v:stroke endarrow="block"/>
+                    </v:shape>
+                  </v:group>
+                  <v:group id="Group 32" o:spid="_x0000_s1055" style="position:absolute;left:874;top:4904;width:3989;height:1507" coordorigin="1331,6127" coordsize="1223,379" o:gfxdata="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">
+                    <v:shape id="AutoShape 33" o:spid="_x0000_s1056" type="#_x0000_t32" style="position:absolute;left:1331;top:6127;width:1223;height:1;visibility:visible;mso-wrap-style:square" o:connectortype="straight" o:gfxdata="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">
+                      <v:stroke endarrow="block"/>
+                    </v:shape>
+                    <v:shape id="AutoShape 34" o:spid="_x0000_s1057" type="#_x0000_t32" style="position:absolute;left:1331;top:6128;width:0;height:378;visibility:visible;mso-wrap-style:square" o:connectortype="straight" o:gfxdata="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">
+                      <v:stroke endarrow="block"/>
+                    </v:shape>
+                  </v:group>
+                  <v:group id="Group 35" o:spid="_x0000_s1058" style="position:absolute;left:312;top:4767;width:4551;height:2949" coordorigin="312,4781" coordsize="4551,2949" o:gfxdata="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">
+                    <v:shape id="AutoShape 36" o:spid="_x0000_s1059" type="#_x0000_t32" style="position:absolute;left:312;top:7716;width:2142;height:14;visibility:visible;mso-wrap-style:square" o:connectortype="straight" o:gfxdata="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">
+                      <v:stroke endarrow="block"/>
+                    </v:shape>
+                    <v:shape id="AutoShape 37" o:spid="_x0000_s1060" type="#_x0000_t32" style="position:absolute;left:312;top:4781;width:0;height:2935;flip:y;visibility:visible;mso-wrap-style:square" o:connectortype="straight" o:gfxdata="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"/>
+                    <v:shape id="AutoShape 38" o:spid="_x0000_s1061" type="#_x0000_t32" style="position:absolute;left:312;top:4781;width:4551;height:0;visibility:visible;mso-wrap-style:square" o:connectortype="straight" o:gfxdata="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">
+                      <v:stroke endarrow="block"/>
+                    </v:shape>
+                  </v:group>
+                  <v:group id="Group 39" o:spid="_x0000_s1062" style="position:absolute;left:5366;top:5005;width:3301;height:3481" coordorigin="5366,5005" coordsize="3301,3481" o:gfxdata="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">
+                    <v:shape id="AutoShape 40" o:spid="_x0000_s1063" type="#_x0000_t32" style="position:absolute;left:5367;top:7955;width:1;height:531;flip:y;visibility:visible;mso-wrap-style:square" o:connectortype="straight" o:gfxdata="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">
+                      <v:stroke endarrow="block"/>
+                    </v:shape>
+                    <v:shape id="AutoShape 41" o:spid="_x0000_s1064" type="#_x0000_t32" style="position:absolute;left:5366;top:8486;width:3301;height:0;visibility:visible;mso-wrap-style:square" o:connectortype="straight" o:gfxdata="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"/>
+                    <v:shape id="AutoShape 42" o:spid="_x0000_s1065" type="#_x0000_t32" style="position:absolute;left:8667;top:5006;width:0;height:3480;flip:y;visibility:visible;mso-wrap-style:square" o:connectortype="straight" o:gfxdata="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"/>
+                    <v:shape id="AutoShape 43" o:spid="_x0000_s1066" type="#_x0000_t32" style="position:absolute;left:6113;top:5005;width:2554;height:1;flip:x;visibility:visible;mso-wrap-style:square" o:connectortype="straight" o:gfxdata="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">
+                      <v:stroke endarrow="block"/>
+                    </v:shape>
+                  </v:group>
+                  <v:group id="Group 44" o:spid="_x0000_s1067" style="position:absolute;left:3424;top:4767;width:5869;height:4498" coordorigin="3424,4767" coordsize="5869,4498" o:gfxdata="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">
+                    <v:shape id="AutoShape 45" o:spid="_x0000_s1068" type="#_x0000_t32" style="position:absolute;left:3424;top:9265;width:5868;height:0;flip:x;visibility:visible;mso-wrap-style:square" o:connectortype="straight" o:gfxdata="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">
+                      <v:stroke endarrow="block"/>
+                    </v:shape>
+                    <v:shape id="AutoShape 46" o:spid="_x0000_s1069" type="#_x0000_t32" style="position:absolute;left:9292;top:4767;width:1;height:4498;visibility:visible;mso-wrap-style:square" o:connectortype="straight" o:gfxdata="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"/>
+                    <v:shape id="AutoShape 47" o:spid="_x0000_s1070" type="#_x0000_t32" style="position:absolute;left:6113;top:4767;width:3179;height:0;flip:x;visibility:visible;mso-wrap-style:square" o:connectortype="straight" o:gfxdata="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">
+                      <v:stroke endarrow="block"/>
+                    </v:shape>
+                  </v:group>
+                </v:group>
+                <v:shape id="AutoShape 48" o:spid="_x0000_s1071" type="#_x0000_t32" style="position:absolute;left:6761;top:6669;width:0;height:969;visibility:visible;mso-wrap-style:square" o:connectortype="straight" o:gfxdata="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">
+                  <v:stroke startarrow="block" endarrow="block"/>
+                </v:shape>
+              </v:group>
+            </w:pict>
+          </mc:Fallback>
+        </mc:AlternateContent>
+      </w:r>
+      <w:r>
+        <w:br w:type="page"/>
+      </w:r>
+    </w:p>
+    <w:p>
+      <w:pPr>
+        <w:spacing w:after="0" w:line="240" w:lineRule="auto"/>
+      </w:pPr>
+      <w:r>
+        <w:rPr>
+          <w:rStyle w:val="Heading2Char"/>
+        </w:rPr>
+        <w:lastRenderedPageBreak/>
+        <w:t>User View</w:t>
+      </w:r>
+      <w:r>
+        <w:rPr>
+          <w:rStyle w:val="Heading2Char"/>
+        </w:rPr>
+        <w:t>s</w:t>
+      </w:r>
+      <w:r>
+        <w:br/>
+      </w:r>
+      <w:r>
+        <w:t>The prima</w:t>
+      </w:r>
+      <w:r>
+        <w:t>ry users of this system include</w:t>
+      </w:r>
+    </w:p>
+    <w:p>
+      <w:pPr>
+        <w:pStyle w:val="ListParagraph"/>
+        <w:numPr>
+          <w:ilvl w:val="0"/>
+          <w:numId w:val="6"/>
+        </w:numPr>
+        <w:spacing w:after="0" w:line="240" w:lineRule="auto"/>
+      </w:pPr>
+      <w:r>
+        <w:t>b</w:t>
+      </w:r>
+      <w:r>
+        <w:t>ar Staffs</w:t>
+      </w:r>
+    </w:p>
+    <w:p>
+      <w:pPr>
+        <w:pStyle w:val="ListParagraph"/>
+        <w:numPr>
+          <w:ilvl w:val="0"/>
+          <w:numId w:val="6"/>
+        </w:numPr>
+        <w:spacing w:after="0" w:line="240" w:lineRule="auto"/>
+      </w:pPr>
+      <w:r>
+        <w:t>m</w:t>
+      </w:r>
+      <w:r>
+        <w:t>anagement</w:t>
+      </w:r>
+    </w:p>
+    <w:p>
+      <w:pPr>
+        <w:pStyle w:val="ListParagraph"/>
+        <w:numPr>
+          <w:ilvl w:val="0"/>
+          <w:numId w:val="6"/>
+        </w:numPr>
+        <w:spacing w:after="0" w:line="240" w:lineRule="auto"/>
+      </w:pPr>
+      <w:r>
+        <w:t>a</w:t>
+      </w:r>
+      <w:r>
+        <w:t>ccountants</w:t>
+      </w:r>
+    </w:p>
+    <w:p>
+      <w:pPr>
+        <w:pStyle w:val="ListParagraph"/>
+        <w:numPr>
+          <w:ilvl w:val="0"/>
+          <w:numId w:val="6"/>
+        </w:numPr>
+        <w:spacing w:after="0" w:line="240" w:lineRule="auto"/>
+      </w:pPr>
+      <w:r>
+        <w:t>p</w:t>
+      </w:r>
+      <w:r>
+        <w:t>urchas</w:t>
+      </w:r>
+      <w:r>
+        <w:t>ing</w:t>
+      </w:r>
+      <w:r>
+        <w:t xml:space="preserve"> </w:t>
+      </w:r>
+      <w:r>
+        <w:t>m</w:t>
+      </w:r>
+      <w:r>
+        <w:t>anager</w:t>
+      </w:r>
+      <w:r>
+        <w:t xml:space="preserve"> </w:t>
+      </w:r>
+    </w:p>
+    <w:p>
+      <w:pPr>
+        <w:pStyle w:val="ListParagraph"/>
+        <w:numPr>
+          <w:ilvl w:val="0"/>
+          <w:numId w:val="6"/>
+        </w:numPr>
+        <w:spacing w:after="0" w:line="240" w:lineRule="auto"/>
+      </w:pPr>
+      <w:r>
+        <w:t>s</w:t>
+      </w:r>
+      <w:r>
+        <w:t xml:space="preserve">hift </w:t>
+      </w:r>
+      <w:r>
+        <w:t>m</w:t>
+      </w:r>
+      <w:r>
+        <w:t>anager</w:t>
+      </w:r>
+      <w:r>
+        <w:t xml:space="preserve"> </w:t>
+      </w:r>
+    </w:p>
+    <w:p>
+      <w:pPr>
+        <w:pStyle w:val="ListParagraph"/>
+        <w:numPr>
+          <w:ilvl w:val="0"/>
+          <w:numId w:val="6"/>
+        </w:numPr>
+        <w:spacing w:after="0" w:line="240" w:lineRule="auto"/>
+      </w:pPr>
+      <w:r>
+        <w:t>s</w:t>
+      </w:r>
+      <w:r>
+        <w:t>tore</w:t>
+      </w:r>
+      <w:r>
+        <w:t>/bar</w:t>
+      </w:r>
+      <w:r>
+        <w:t xml:space="preserve"> manager</w:t>
+      </w:r>
+      <w:r>
+        <w:t xml:space="preserve"> </w:t>
+      </w:r>
+    </w:p>
+    <w:p>
+      <w:pPr>
+        <w:spacing w:after="0" w:line="240" w:lineRule="auto"/>
+      </w:pPr>
+    </w:p>
+    <w:p>
+      <w:pPr>
+        <w:spacing w:after="0" w:line="240" w:lineRule="auto"/>
+      </w:pPr>
+      <w:bookmarkStart w:id="13" w:name="_GoBack"/>
+      <w:r>
+        <w:rPr>
+          <w:noProof/>
+        </w:rPr>
+        <w:drawing>
+          <wp:inline distT="0" distB="0" distL="0" distR="0" wp14:anchorId="707FB734" wp14:editId="6EA449C3">
+            <wp:extent cx="5895613" cy="3965724"/>
+            <wp:effectExtent l="19050" t="19050" r="9887" b="15726"/>
+            <wp:docPr id="11" name="Picture 11"/>
+            <wp:cNvGraphicFramePr>
+              <a:graphicFrameLocks xmlns:a="http://schemas.openxmlformats.org/drawingml/2006/main" noChangeAspect="1"/>
+            </wp:cNvGraphicFramePr>
+            <a:graphic xmlns:a="http://schemas.openxmlformats.org/drawingml/2006/main">
+              <a:graphicData uri="http://schemas.openxmlformats.org/drawingml/2006/picture">
+                <pic:pic xmlns:pic="http://schemas.openxmlformats.org/drawingml/2006/picture">
+                  <pic:nvPicPr>
+                    <pic:cNvPr id="0" name="Picture 6"/>
+                    <pic:cNvPicPr>
+                      <a:picLocks noChangeAspect="1" noChangeArrowheads="1"/>
+                    </pic:cNvPicPr>
+                  </pic:nvPicPr>
+                  <pic:blipFill>
+                    <a:blip r:embed="rId10" cstate="print"/>
+                    <a:srcRect l="4209" t="10234" r="10040" b="4094"/>
+                    <a:stretch>
+                      <a:fillRect/>
+                    </a:stretch>
+                  </pic:blipFill>
+                  <pic:spPr bwMode="auto">
+                    <a:xfrm>
+                      <a:off x="0" y="0"/>
+                      <a:ext cx="5901389" cy="3969610"/>
+                    </a:xfrm>
+                    <a:prstGeom prst="rect">
+                      <a:avLst/>
+                    </a:prstGeom>
+                    <a:noFill/>
+                    <a:ln w="6350">
+                      <a:solidFill>
+                        <a:schemeClr val="tx1"/>
+                      </a:solidFill>
+                      <a:miter lim="800000"/>
+                      <a:headEnd/>
+                      <a:tailEnd/>
+                    </a:ln>
+                  </pic:spPr>
+                </pic:pic>
+              </a:graphicData>
+            </a:graphic>
+          </wp:inline>
+        </w:drawing>
+      </w:r>
+      <w:bookmarkEnd w:id="13"/>
+    </w:p>
+    <w:p>
+      <w:pPr>
+        <w:spacing w:after="0" w:line="240" w:lineRule="auto"/>
+        <w:rPr>
+          <w:b/>
+        </w:rPr>
+      </w:pPr>
+    </w:p>
+    <w:p>
+      <w:pPr>
+        <w:spacing w:after="0" w:line="240" w:lineRule="auto"/>
+      </w:pPr>
+      <w:r>
+        <w:rPr>
+          <w:rStyle w:val="Heading2Char"/>
+        </w:rPr>
+        <w:t>Application Areas</w:t>
+      </w:r>
+      <w:r>
+        <w:br/>
+      </w:r>
+      <w:r>
+        <w:t>The prima</w:t>
+      </w:r>
+      <w:r>
+        <w:t>ry uses of this project include</w:t>
+      </w:r>
+    </w:p>
+    <w:p>
+      <w:pPr>
+        <w:pStyle w:val="ListParagraph"/>
+        <w:numPr>
+          <w:ilvl w:val="0"/>
+          <w:numId w:val="7"/>
+        </w:numPr>
+        <w:spacing w:after="0" w:line="240" w:lineRule="auto"/>
+      </w:pPr>
+      <w:r>
+        <w:t>b</w:t>
+      </w:r>
+      <w:r>
+        <w:t>ackend system to manage purchases from vendors</w:t>
+      </w:r>
+    </w:p>
+    <w:p>
+      <w:pPr>
+        <w:pStyle w:val="ListParagraph"/>
+        <w:numPr>
+          <w:ilvl w:val="0"/>
+          <w:numId w:val="7"/>
+        </w:numPr>
+        <w:spacing w:after="0" w:line="240" w:lineRule="auto"/>
+      </w:pPr>
+      <w:r>
+        <w:t>f</w:t>
+      </w:r>
+      <w:r>
+        <w:t>rontend POS system to process sales</w:t>
+      </w:r>
+    </w:p>
+    <w:p>
+      <w:pPr>
+        <w:pStyle w:val="ListParagraph"/>
+        <w:numPr>
+          <w:ilvl w:val="0"/>
+          <w:numId w:val="7"/>
+        </w:numPr>
+        <w:spacing w:after="0" w:line="240" w:lineRule="auto"/>
+        <w:rPr>
+          <w:rFonts w:ascii="Arial" w:eastAsia="Times New Roman" w:hAnsi="Arial" w:cs="Arial"/>
+          <w:color w:val="222222"/>
+          <w:sz w:val="19"/>
+          <w:szCs w:val="19"/>
+        </w:rPr>
+      </w:pPr>
+      <w:proofErr w:type="spellStart"/>
+      <w:proofErr w:type="gramStart"/>
+      <w:r>
+        <w:t>f</w:t>
+      </w:r>
+      <w:r>
+        <w:t>isual</w:t>
+      </w:r>
+      <w:proofErr w:type="spellEnd"/>
+      <w:proofErr w:type="gramEnd"/>
+      <w:r>
+        <w:t xml:space="preserve"> reporting (via television) to show the current running prices of beers.</w:t>
       </w:r>
     </w:p>
     <w:p>
@@ -4129,8 +6423,8 @@
         <w:pStyle w:val="Heading1"/>
         <w:spacing w:line="240" w:lineRule="auto"/>
       </w:pPr>
-      <w:bookmarkStart w:id="13" w:name="_Toc405034172"/>
-      <w:bookmarkStart w:id="14" w:name="_Toc405034405"/>
+      <w:bookmarkStart w:id="14" w:name="_Toc405034172"/>
+      <w:bookmarkStart w:id="15" w:name="_Toc405034405"/>
       <w:r>
         <w:br w:type="page"/>
       </w:r>
@@ -4144,8 +6438,8 @@
         <w:lastRenderedPageBreak/>
         <w:t>System Requirements Specifications</w:t>
       </w:r>
-      <w:bookmarkEnd w:id="13"/>
       <w:bookmarkEnd w:id="14"/>
+      <w:bookmarkEnd w:id="15"/>
     </w:p>
     <w:p>
       <w:pPr>
@@ -4177,14 +6471,14 @@
         <w:pStyle w:val="Heading1"/>
         <w:spacing w:line="240" w:lineRule="auto"/>
       </w:pPr>
-      <w:bookmarkStart w:id="15" w:name="_Toc405034173"/>
-      <w:bookmarkStart w:id="16" w:name="_Toc405034406"/>
+      <w:bookmarkStart w:id="16" w:name="_Toc405034173"/>
+      <w:bookmarkStart w:id="17" w:name="_Toc405034406"/>
       <w:r>
         <w:lastRenderedPageBreak/>
         <w:t>Entity-Relationship Diagram</w:t>
       </w:r>
-      <w:bookmarkEnd w:id="15"/>
       <w:bookmarkEnd w:id="16"/>
+      <w:bookmarkEnd w:id="17"/>
     </w:p>
     <w:p>
       <w:pPr>
@@ -4216,10 +6510,10 @@
             <v:path o:extrusionok="f" gradientshapeok="t" o:connecttype="rect"/>
             <o:lock v:ext="edit" aspectratio="t"/>
           </v:shapetype>
-          <v:shape id="_x0000_i1025" type="#_x0000_t75" style="width:632.25pt;height:441.75pt" o:ole="">
-            <v:imagedata r:id="rId10" o:title=""/>
+          <v:shape id="_x0000_i1025" type="#_x0000_t75" style="width:631.85pt;height:441.55pt" o:ole="">
+            <v:imagedata r:id="rId11" o:title=""/>
           </v:shape>
-          <o:OLEObject Type="Embed" ProgID="Visio.Drawing.11" ShapeID="_x0000_i1025" DrawAspect="Content" ObjectID="_1478786707" r:id="rId11"/>
+          <o:OLEObject Type="Embed" ProgID="Visio.Drawing.11" ShapeID="_x0000_i1025" DrawAspect="Content" ObjectID="_1478865893" r:id="rId12"/>
         </w:object>
       </w:r>
       <w:r>
@@ -4231,17 +6525,17 @@
         <w:pStyle w:val="Heading1"/>
         <w:spacing w:line="240" w:lineRule="auto"/>
       </w:pPr>
-      <w:bookmarkStart w:id="17" w:name="_Toc405034174"/>
-      <w:bookmarkStart w:id="18" w:name="_Toc405034407"/>
+      <w:bookmarkStart w:id="18" w:name="_Toc405034174"/>
+      <w:bookmarkStart w:id="19" w:name="_Toc405034407"/>
       <w:r>
         <w:lastRenderedPageBreak/>
         <w:t xml:space="preserve">Physical </w:t>
       </w:r>
-      <w:bookmarkEnd w:id="17"/>
+      <w:bookmarkEnd w:id="18"/>
       <w:r>
         <w:t>Layout</w:t>
       </w:r>
-      <w:bookmarkEnd w:id="18"/>
+      <w:bookmarkEnd w:id="19"/>
     </w:p>
     <w:tbl>
       <w:tblPr>
@@ -8137,7 +10431,7 @@
                 <w:u w:val="single"/>
               </w:rPr>
             </w:pPr>
-            <w:hyperlink r:id="rId12" w:history="1">
+            <w:hyperlink r:id="rId13" w:history="1">
               <w:r>
                 <w:rPr>
                   <w:rFonts w:ascii="Arial Narrow" w:eastAsia="Times New Roman" w:hAnsi="Arial Narrow" w:cs="Arial"/>
@@ -23238,7 +25532,7 @@
                 <w:u w:val="single"/>
               </w:rPr>
             </w:pPr>
-            <w:hyperlink r:id="rId13" w:history="1">
+            <w:hyperlink r:id="rId14" w:history="1">
               <w:r>
                 <w:rPr>
                   <w:rFonts w:ascii="Arial Narrow" w:eastAsia="Times New Roman" w:hAnsi="Arial Narrow" w:cs="Arial"/>
@@ -30600,8 +32894,8 @@
           <w:docGrid w:linePitch="360"/>
         </w:sectPr>
       </w:pPr>
-      <w:bookmarkStart w:id="19" w:name="_Toc405034176"/>
-      <w:bookmarkStart w:id="20" w:name="_Toc405034408"/>
+      <w:bookmarkStart w:id="20" w:name="_Toc405034176"/>
+      <w:bookmarkStart w:id="21" w:name="_Toc405034408"/>
     </w:p>
     <w:p>
       <w:pPr>
@@ -30612,8 +32906,8 @@
         <w:lastRenderedPageBreak/>
         <w:t>Data Dictionary</w:t>
       </w:r>
-      <w:bookmarkEnd w:id="19"/>
       <w:bookmarkEnd w:id="20"/>
+      <w:bookmarkEnd w:id="21"/>
     </w:p>
     <w:p>
       <w:pPr>
@@ -30737,12 +33031,13 @@
     <w:p>
       <w:pPr>
         <w:pStyle w:val="Heading2"/>
+        <w:spacing w:line="240" w:lineRule="auto"/>
       </w:pPr>
-      <w:bookmarkStart w:id="21" w:name="_Toc404465512"/>
+      <w:bookmarkStart w:id="22" w:name="_Toc404465512"/>
       <w:r>
         <w:t>T_V</w:t>
       </w:r>
-      <w:bookmarkEnd w:id="21"/>
+      <w:bookmarkEnd w:id="22"/>
       <w:r>
         <w:t>ENDOR</w:t>
       </w:r>
@@ -30763,11 +33058,11 @@
             <w:tcW w:w="9816" w:type="dxa"/>
           </w:tcPr>
           <w:p>
-            <w:bookmarkStart w:id="22" w:name="_Toc404465513"/>
+            <w:bookmarkStart w:id="23" w:name="_Toc404465513"/>
             <w:r>
               <w:t>Vendor ID (Primary Key)</w:t>
             </w:r>
-            <w:bookmarkEnd w:id="22"/>
+            <w:bookmarkEnd w:id="23"/>
           </w:p>
         </w:tc>
       </w:tr>
@@ -30856,7 +33151,11 @@
         </w:tc>
       </w:tr>
     </w:tbl>
-    <w:p/>
+    <w:p>
+      <w:pPr>
+        <w:spacing w:after="0" w:line="240" w:lineRule="auto"/>
+      </w:pPr>
+    </w:p>
     <w:tbl>
       <w:tblPr>
         <w:tblStyle w:val="TableGrid"/>
@@ -30873,11 +33172,11 @@
             <w:tcW w:w="9816" w:type="dxa"/>
           </w:tcPr>
           <w:p>
-            <w:bookmarkStart w:id="23" w:name="_Toc404465514"/>
+            <w:bookmarkStart w:id="24" w:name="_Toc404465514"/>
             <w:r>
               <w:t>Vendor Name</w:t>
             </w:r>
-            <w:bookmarkEnd w:id="23"/>
+            <w:bookmarkEnd w:id="24"/>
           </w:p>
         </w:tc>
       </w:tr>
@@ -30958,7 +33257,11 @@
         </w:tc>
       </w:tr>
     </w:tbl>
-    <w:p/>
+    <w:p>
+      <w:pPr>
+        <w:spacing w:after="0" w:line="240" w:lineRule="auto"/>
+      </w:pPr>
+    </w:p>
     <w:tbl>
       <w:tblPr>
         <w:tblStyle w:val="TableGrid"/>
@@ -30975,11 +33278,11 @@
             <w:tcW w:w="9240" w:type="dxa"/>
           </w:tcPr>
           <w:p>
-            <w:bookmarkStart w:id="24" w:name="_Toc404465515"/>
+            <w:bookmarkStart w:id="25" w:name="_Toc404465515"/>
             <w:r>
               <w:t>Street1 Name</w:t>
             </w:r>
-            <w:bookmarkEnd w:id="24"/>
+            <w:bookmarkEnd w:id="25"/>
           </w:p>
         </w:tc>
       </w:tr>
@@ -31058,7 +33361,11 @@
         </w:tc>
       </w:tr>
     </w:tbl>
-    <w:p/>
+    <w:p>
+      <w:pPr>
+        <w:spacing w:after="0" w:line="240" w:lineRule="auto"/>
+      </w:pPr>
+    </w:p>
     <w:tbl>
       <w:tblPr>
         <w:tblStyle w:val="TableGrid"/>
@@ -31075,11 +33382,11 @@
             <w:tcW w:w="9816" w:type="dxa"/>
           </w:tcPr>
           <w:p>
-            <w:bookmarkStart w:id="25" w:name="_Toc404465516"/>
+            <w:bookmarkStart w:id="26" w:name="_Toc404465516"/>
             <w:r>
               <w:t>Street2 Name</w:t>
             </w:r>
-            <w:bookmarkEnd w:id="25"/>
+            <w:bookmarkEnd w:id="26"/>
           </w:p>
         </w:tc>
       </w:tr>
@@ -31163,6 +33470,7 @@
     </w:tbl>
     <w:p>
       <w:pPr>
+        <w:spacing w:after="0" w:line="240" w:lineRule="auto"/>
         <w:rPr>
           <w:b/>
           <w:bCs/>
@@ -31185,11 +33493,11 @@
             <w:tcW w:w="9816" w:type="dxa"/>
           </w:tcPr>
           <w:p>
-            <w:bookmarkStart w:id="26" w:name="_Toc404465517"/>
+            <w:bookmarkStart w:id="27" w:name="_Toc404465517"/>
             <w:r>
               <w:t>City</w:t>
             </w:r>
-            <w:bookmarkEnd w:id="26"/>
+            <w:bookmarkEnd w:id="27"/>
           </w:p>
         </w:tc>
       </w:tr>
@@ -31263,8 +33571,10 @@
       </w:tr>
     </w:tbl>
     <w:p>
+      <w:pPr>
+        <w:spacing w:after="0" w:line="240" w:lineRule="auto"/>
+      </w:pPr>
       <w:r>
-        <w:lastRenderedPageBreak/>
         <w:t xml:space="preserve">  </w:t>
       </w:r>
     </w:p>
@@ -31284,11 +33594,11 @@
             <w:tcW w:w="9816" w:type="dxa"/>
           </w:tcPr>
           <w:p>
-            <w:bookmarkStart w:id="27" w:name="_Toc404465518"/>
+            <w:bookmarkStart w:id="28" w:name="_Toc404465518"/>
             <w:r>
               <w:t>State</w:t>
             </w:r>
-            <w:bookmarkEnd w:id="27"/>
+            <w:bookmarkEnd w:id="28"/>
           </w:p>
         </w:tc>
       </w:tr>
@@ -31379,7 +33689,11 @@
         </w:tc>
       </w:tr>
     </w:tbl>
-    <w:p/>
+    <w:p>
+      <w:pPr>
+        <w:spacing w:after="0" w:line="240" w:lineRule="auto"/>
+      </w:pPr>
+    </w:p>
     <w:tbl>
       <w:tblPr>
         <w:tblStyle w:val="TableGrid"/>
@@ -31396,11 +33710,11 @@
             <w:tcW w:w="9816" w:type="dxa"/>
           </w:tcPr>
           <w:p>
-            <w:bookmarkStart w:id="28" w:name="_Toc404465519"/>
+            <w:bookmarkStart w:id="29" w:name="_Toc404465519"/>
             <w:r>
               <w:t>Zip Code</w:t>
             </w:r>
-            <w:bookmarkEnd w:id="28"/>
+            <w:bookmarkEnd w:id="29"/>
           </w:p>
         </w:tc>
       </w:tr>
@@ -31476,7 +33790,11 @@
         </w:tc>
       </w:tr>
     </w:tbl>
-    <w:p/>
+    <w:p>
+      <w:pPr>
+        <w:spacing w:after="0" w:line="240" w:lineRule="auto"/>
+      </w:pPr>
+    </w:p>
     <w:tbl>
       <w:tblPr>
         <w:tblStyle w:val="TableGrid"/>
@@ -31493,11 +33811,11 @@
             <w:tcW w:w="9816" w:type="dxa"/>
           </w:tcPr>
           <w:p>
-            <w:bookmarkStart w:id="29" w:name="_Toc404465520"/>
+            <w:bookmarkStart w:id="30" w:name="_Toc404465520"/>
             <w:r>
               <w:t>Vendor’s Phone</w:t>
             </w:r>
-            <w:bookmarkEnd w:id="29"/>
+            <w:bookmarkEnd w:id="30"/>
           </w:p>
         </w:tc>
       </w:tr>
@@ -31578,7 +33896,11 @@
         </w:tc>
       </w:tr>
     </w:tbl>
-    <w:p/>
+    <w:p>
+      <w:pPr>
+        <w:spacing w:after="0" w:line="240" w:lineRule="auto"/>
+      </w:pPr>
+    </w:p>
     <w:tbl>
       <w:tblPr>
         <w:tblStyle w:val="TableGrid"/>
@@ -31595,11 +33917,11 @@
             <w:tcW w:w="9816" w:type="dxa"/>
           </w:tcPr>
           <w:p>
-            <w:bookmarkStart w:id="30" w:name="_Toc404465521"/>
+            <w:bookmarkStart w:id="31" w:name="_Toc404465521"/>
             <w:r>
               <w:t>Vendor’s Email Address</w:t>
             </w:r>
-            <w:bookmarkEnd w:id="30"/>
+            <w:bookmarkEnd w:id="31"/>
           </w:p>
         </w:tc>
       </w:tr>
@@ -31680,7 +34002,11 @@
         </w:tc>
       </w:tr>
     </w:tbl>
-    <w:p/>
+    <w:p>
+      <w:pPr>
+        <w:spacing w:after="0" w:line="240" w:lineRule="auto"/>
+      </w:pPr>
+    </w:p>
     <w:tbl>
       <w:tblPr>
         <w:tblStyle w:val="TableGrid"/>
@@ -31697,11 +34023,11 @@
             <w:tcW w:w="9816" w:type="dxa"/>
           </w:tcPr>
           <w:p>
-            <w:bookmarkStart w:id="31" w:name="_Toc404465522"/>
+            <w:bookmarkStart w:id="32" w:name="_Toc404465522"/>
             <w:r>
               <w:t>Vendor’s Contact Person</w:t>
             </w:r>
-            <w:bookmarkEnd w:id="31"/>
+            <w:bookmarkEnd w:id="32"/>
           </w:p>
         </w:tc>
       </w:tr>
@@ -31785,12 +34111,13 @@
     <w:p>
       <w:pPr>
         <w:pStyle w:val="Heading2"/>
+        <w:spacing w:line="240" w:lineRule="auto"/>
       </w:pPr>
-      <w:bookmarkStart w:id="32" w:name="_Toc404465523"/>
+      <w:bookmarkStart w:id="33" w:name="_Toc404465523"/>
       <w:r>
         <w:t>T_P</w:t>
       </w:r>
-      <w:bookmarkEnd w:id="32"/>
+      <w:bookmarkEnd w:id="33"/>
       <w:r>
         <w:t>RODUCT</w:t>
       </w:r>
@@ -31811,11 +34138,11 @@
             <w:tcW w:w="9816" w:type="dxa"/>
           </w:tcPr>
           <w:p>
-            <w:bookmarkStart w:id="33" w:name="_Toc404465524"/>
+            <w:bookmarkStart w:id="34" w:name="_Toc404465524"/>
             <w:r>
               <w:t>Product ID (Primary Key)</w:t>
             </w:r>
-            <w:bookmarkEnd w:id="33"/>
+            <w:bookmarkEnd w:id="34"/>
           </w:p>
         </w:tc>
       </w:tr>
@@ -31895,7 +34222,11 @@
         </w:tc>
       </w:tr>
     </w:tbl>
-    <w:p/>
+    <w:p>
+      <w:pPr>
+        <w:spacing w:after="0" w:line="240" w:lineRule="auto"/>
+      </w:pPr>
+    </w:p>
     <w:tbl>
       <w:tblPr>
         <w:tblStyle w:val="TableGrid"/>
@@ -31912,11 +34243,11 @@
             <w:tcW w:w="9816" w:type="dxa"/>
           </w:tcPr>
           <w:p>
-            <w:bookmarkStart w:id="34" w:name="_Toc404465525"/>
+            <w:bookmarkStart w:id="35" w:name="_Toc404465525"/>
             <w:r>
               <w:t>Name of Product</w:t>
             </w:r>
-            <w:bookmarkEnd w:id="34"/>
+            <w:bookmarkEnd w:id="35"/>
           </w:p>
         </w:tc>
       </w:tr>
@@ -31979,7 +34310,11 @@
         </w:tc>
       </w:tr>
     </w:tbl>
-    <w:p/>
+    <w:p>
+      <w:pPr>
+        <w:spacing w:after="0" w:line="240" w:lineRule="auto"/>
+      </w:pPr>
+    </w:p>
     <w:tbl>
       <w:tblPr>
         <w:tblStyle w:val="TableGrid"/>
@@ -31996,7 +34331,7 @@
             <w:tcW w:w="9816" w:type="dxa"/>
           </w:tcPr>
           <w:p>
-            <w:bookmarkStart w:id="35" w:name="_Toc404465526"/>
+            <w:bookmarkStart w:id="36" w:name="_Toc404465526"/>
             <w:r>
               <w:t>Type ID of the Product (Foreign Key-Reference</w:t>
             </w:r>
@@ -32012,7 +34347,7 @@
             <w:r>
               <w:t>)</w:t>
             </w:r>
-            <w:bookmarkEnd w:id="35"/>
+            <w:bookmarkEnd w:id="36"/>
             <w:r>
               <w:t xml:space="preserve"> </w:t>
             </w:r>
@@ -32100,7 +34435,11 @@
         </w:tc>
       </w:tr>
     </w:tbl>
-    <w:p/>
+    <w:p>
+      <w:pPr>
+        <w:spacing w:after="0" w:line="240" w:lineRule="auto"/>
+      </w:pPr>
+    </w:p>
     <w:tbl>
       <w:tblPr>
         <w:tblStyle w:val="TableGrid"/>
@@ -32117,11 +34456,12 @@
             <w:tcW w:w="9816" w:type="dxa"/>
           </w:tcPr>
           <w:p>
-            <w:bookmarkStart w:id="36" w:name="_Toc404465527"/>
-            <w:r>
+            <w:bookmarkStart w:id="37" w:name="_Toc404465527"/>
+            <w:r>
+              <w:lastRenderedPageBreak/>
               <w:t>Price of the Product</w:t>
             </w:r>
-            <w:bookmarkEnd w:id="36"/>
+            <w:bookmarkEnd w:id="37"/>
           </w:p>
         </w:tc>
       </w:tr>
@@ -32193,7 +34533,11 @@
         </w:tc>
       </w:tr>
     </w:tbl>
-    <w:p/>
+    <w:p>
+      <w:pPr>
+        <w:spacing w:after="0" w:line="240" w:lineRule="auto"/>
+      </w:pPr>
+    </w:p>
     <w:tbl>
       <w:tblPr>
         <w:tblStyle w:val="TableGrid"/>
@@ -32210,7 +34554,7 @@
             <w:tcW w:w="9816" w:type="dxa"/>
           </w:tcPr>
           <w:p>
-            <w:bookmarkStart w:id="37" w:name="_Toc404465528"/>
+            <w:bookmarkStart w:id="38" w:name="_Toc404465528"/>
             <w:r>
               <w:t>Vendor ID (Foreign</w:t>
             </w:r>
@@ -32229,7 +34573,7 @@
             <w:r>
               <w:t>able)</w:t>
             </w:r>
-            <w:bookmarkEnd w:id="37"/>
+            <w:bookmarkEnd w:id="38"/>
           </w:p>
         </w:tc>
       </w:tr>
@@ -32333,7 +34677,11 @@
         </w:tc>
       </w:tr>
     </w:tbl>
-    <w:p/>
+    <w:p>
+      <w:pPr>
+        <w:spacing w:after="0" w:line="240" w:lineRule="auto"/>
+      </w:pPr>
+    </w:p>
     <w:tbl>
       <w:tblPr>
         <w:tblStyle w:val="TableGrid"/>
@@ -32350,11 +34698,11 @@
             <w:tcW w:w="9816" w:type="dxa"/>
           </w:tcPr>
           <w:p>
-            <w:bookmarkStart w:id="38" w:name="_Toc404465529"/>
+            <w:bookmarkStart w:id="39" w:name="_Toc404465529"/>
             <w:r>
               <w:t>Products in Stock</w:t>
             </w:r>
-            <w:bookmarkEnd w:id="38"/>
+            <w:bookmarkEnd w:id="39"/>
           </w:p>
         </w:tc>
       </w:tr>
@@ -32448,12 +34796,13 @@
     <w:p>
       <w:pPr>
         <w:pStyle w:val="Heading2"/>
+        <w:spacing w:line="240" w:lineRule="auto"/>
       </w:pPr>
-      <w:bookmarkStart w:id="39" w:name="_Toc404465530"/>
+      <w:bookmarkStart w:id="40" w:name="_Toc404465530"/>
       <w:r>
         <w:t>T_T</w:t>
       </w:r>
-      <w:bookmarkEnd w:id="39"/>
+      <w:bookmarkEnd w:id="40"/>
       <w:r>
         <w:t>YPE</w:t>
       </w:r>
@@ -32474,11 +34823,11 @@
             <w:tcW w:w="9816" w:type="dxa"/>
           </w:tcPr>
           <w:p>
-            <w:bookmarkStart w:id="40" w:name="_Toc404465531"/>
+            <w:bookmarkStart w:id="41" w:name="_Toc404465531"/>
             <w:r>
               <w:t>Type ID (Primary Key)</w:t>
             </w:r>
-            <w:bookmarkEnd w:id="40"/>
+            <w:bookmarkEnd w:id="41"/>
           </w:p>
         </w:tc>
       </w:tr>
@@ -32541,7 +34890,11 @@
         </w:tc>
       </w:tr>
     </w:tbl>
-    <w:p/>
+    <w:p>
+      <w:pPr>
+        <w:spacing w:after="0" w:line="240" w:lineRule="auto"/>
+      </w:pPr>
+    </w:p>
     <w:tbl>
       <w:tblPr>
         <w:tblStyle w:val="TableGrid"/>
@@ -32558,11 +34911,11 @@
             <w:tcW w:w="9000" w:type="dxa"/>
           </w:tcPr>
           <w:p>
-            <w:bookmarkStart w:id="41" w:name="_Toc404465532"/>
+            <w:bookmarkStart w:id="42" w:name="_Toc404465532"/>
             <w:r>
               <w:t>Type Description</w:t>
             </w:r>
-            <w:bookmarkEnd w:id="41"/>
+            <w:bookmarkEnd w:id="42"/>
           </w:p>
         </w:tc>
       </w:tr>
@@ -32645,12 +34998,11 @@
             <w:tcW w:w="9000" w:type="dxa"/>
           </w:tcPr>
           <w:p>
-            <w:bookmarkStart w:id="42" w:name="_Toc404465533"/>
-            <w:r>
-              <w:lastRenderedPageBreak/>
+            <w:bookmarkStart w:id="43" w:name="_Toc404465533"/>
+            <w:r>
               <w:t>Age Restriction</w:t>
             </w:r>
-            <w:bookmarkEnd w:id="42"/>
+            <w:bookmarkEnd w:id="43"/>
             <w:r>
               <w:t xml:space="preserve"> </w:t>
             </w:r>
@@ -32758,12 +35110,13 @@
     <w:p>
       <w:pPr>
         <w:pStyle w:val="Heading2"/>
+        <w:spacing w:line="240" w:lineRule="auto"/>
       </w:pPr>
-      <w:bookmarkStart w:id="43" w:name="_Toc404465534"/>
+      <w:bookmarkStart w:id="44" w:name="_Toc404465534"/>
       <w:r>
         <w:t>T_P</w:t>
       </w:r>
-      <w:bookmarkEnd w:id="43"/>
+      <w:bookmarkEnd w:id="44"/>
       <w:r>
         <w:t>URCHASE</w:t>
       </w:r>
@@ -32784,11 +35137,11 @@
             <w:tcW w:w="9816" w:type="dxa"/>
           </w:tcPr>
           <w:p>
-            <w:bookmarkStart w:id="44" w:name="_Toc404465535"/>
+            <w:bookmarkStart w:id="45" w:name="_Toc404465535"/>
             <w:r>
               <w:t>Purchase ID (Primary key)</w:t>
             </w:r>
-            <w:bookmarkEnd w:id="44"/>
+            <w:bookmarkEnd w:id="45"/>
           </w:p>
         </w:tc>
       </w:tr>
@@ -32857,7 +35210,11 @@
         </w:tc>
       </w:tr>
     </w:tbl>
-    <w:p/>
+    <w:p>
+      <w:pPr>
+        <w:spacing w:after="0" w:line="240" w:lineRule="auto"/>
+      </w:pPr>
+    </w:p>
     <w:tbl>
       <w:tblPr>
         <w:tblStyle w:val="TableGrid"/>
@@ -32874,7 +35231,7 @@
             <w:tcW w:w="9816" w:type="dxa"/>
           </w:tcPr>
           <w:p>
-            <w:bookmarkStart w:id="45" w:name="_Toc404465536"/>
+            <w:bookmarkStart w:id="46" w:name="_Toc404465536"/>
             <w:r>
               <w:t>Product ID (Foreign Key- Reference</w:t>
             </w:r>
@@ -32890,7 +35247,7 @@
             <w:r>
               <w:t>Table)</w:t>
             </w:r>
-            <w:bookmarkEnd w:id="45"/>
+            <w:bookmarkEnd w:id="46"/>
           </w:p>
         </w:tc>
       </w:tr>
@@ -32975,7 +35332,11 @@
         </w:tc>
       </w:tr>
     </w:tbl>
-    <w:p/>
+    <w:p>
+      <w:pPr>
+        <w:spacing w:after="0" w:line="240" w:lineRule="auto"/>
+      </w:pPr>
+    </w:p>
     <w:tbl>
       <w:tblPr>
         <w:tblStyle w:val="TableGrid"/>
@@ -32992,7 +35353,7 @@
             <w:tcW w:w="9816" w:type="dxa"/>
           </w:tcPr>
           <w:p>
-            <w:bookmarkStart w:id="46" w:name="_Toc404465537"/>
+            <w:bookmarkStart w:id="47" w:name="_Toc404465537"/>
             <w:r>
               <w:t>Vendor ID (</w:t>
             </w:r>
@@ -33014,7 +35375,7 @@
             <w:r>
               <w:t xml:space="preserve"> Table)</w:t>
             </w:r>
-            <w:bookmarkEnd w:id="46"/>
+            <w:bookmarkEnd w:id="47"/>
           </w:p>
         </w:tc>
       </w:tr>
@@ -33114,7 +35475,11 @@
         </w:tc>
       </w:tr>
     </w:tbl>
-    <w:p/>
+    <w:p>
+      <w:pPr>
+        <w:spacing w:after="0" w:line="240" w:lineRule="auto"/>
+      </w:pPr>
+    </w:p>
     <w:tbl>
       <w:tblPr>
         <w:tblStyle w:val="TableGrid"/>
@@ -33131,11 +35496,11 @@
             <w:tcW w:w="9816" w:type="dxa"/>
           </w:tcPr>
           <w:p>
-            <w:bookmarkStart w:id="47" w:name="_Toc404465538"/>
+            <w:bookmarkStart w:id="48" w:name="_Toc404465538"/>
             <w:r>
               <w:t>Purchased Quantity</w:t>
             </w:r>
-            <w:bookmarkEnd w:id="47"/>
+            <w:bookmarkEnd w:id="48"/>
           </w:p>
         </w:tc>
       </w:tr>
@@ -33212,7 +35577,11 @@
         </w:tc>
       </w:tr>
     </w:tbl>
-    <w:p/>
+    <w:p>
+      <w:pPr>
+        <w:spacing w:after="0" w:line="240" w:lineRule="auto"/>
+      </w:pPr>
+    </w:p>
     <w:tbl>
       <w:tblPr>
         <w:tblStyle w:val="TableGrid"/>
@@ -33229,11 +35598,11 @@
             <w:tcW w:w="9816" w:type="dxa"/>
           </w:tcPr>
           <w:p>
-            <w:bookmarkStart w:id="48" w:name="_Toc404465539"/>
+            <w:bookmarkStart w:id="49" w:name="_Toc404465539"/>
             <w:r>
               <w:t>Unit Price</w:t>
             </w:r>
-            <w:bookmarkEnd w:id="48"/>
+            <w:bookmarkEnd w:id="49"/>
             <w:r>
               <w:t xml:space="preserve"> </w:t>
             </w:r>
@@ -33306,7 +35675,11 @@
         </w:tc>
       </w:tr>
     </w:tbl>
-    <w:p/>
+    <w:p>
+      <w:pPr>
+        <w:spacing w:after="0" w:line="240" w:lineRule="auto"/>
+      </w:pPr>
+    </w:p>
     <w:tbl>
       <w:tblPr>
         <w:tblStyle w:val="TableGrid"/>
@@ -33323,11 +35696,11 @@
             <w:tcW w:w="9816" w:type="dxa"/>
           </w:tcPr>
           <w:p>
-            <w:bookmarkStart w:id="49" w:name="_Toc404465540"/>
+            <w:bookmarkStart w:id="50" w:name="_Toc404465540"/>
             <w:r>
               <w:t>Date of Purchase</w:t>
             </w:r>
-            <w:bookmarkEnd w:id="49"/>
+            <w:bookmarkEnd w:id="50"/>
           </w:p>
         </w:tc>
       </w:tr>
@@ -33409,6 +35782,7 @@
     <w:p>
       <w:pPr>
         <w:pStyle w:val="Heading2"/>
+        <w:spacing w:line="240" w:lineRule="auto"/>
       </w:pPr>
       <w:r>
         <w:t xml:space="preserve">T_ACCT_SALES </w:t>
@@ -33430,11 +35804,11 @@
             <w:tcW w:w="9816" w:type="dxa"/>
           </w:tcPr>
           <w:p>
-            <w:bookmarkStart w:id="50" w:name="_Toc404465542"/>
+            <w:bookmarkStart w:id="51" w:name="_Toc404465542"/>
             <w:r>
               <w:t>Accounting ID (Primary key)</w:t>
             </w:r>
-            <w:bookmarkEnd w:id="50"/>
+            <w:bookmarkEnd w:id="51"/>
           </w:p>
         </w:tc>
       </w:tr>
@@ -33501,6 +35875,7 @@
     </w:tbl>
     <w:p>
       <w:pPr>
+        <w:spacing w:after="0" w:line="240" w:lineRule="auto"/>
         <w:rPr>
           <w:b/>
         </w:rPr>
@@ -33522,11 +35897,11 @@
             <w:tcW w:w="9816" w:type="dxa"/>
           </w:tcPr>
           <w:p>
-            <w:bookmarkStart w:id="51" w:name="_Toc404465543"/>
+            <w:bookmarkStart w:id="52" w:name="_Toc404465543"/>
             <w:r>
               <w:t>Date of Sales</w:t>
             </w:r>
-            <w:bookmarkEnd w:id="51"/>
+            <w:bookmarkEnd w:id="52"/>
           </w:p>
         </w:tc>
       </w:tr>
@@ -33596,7 +35971,11 @@
         </w:tc>
       </w:tr>
     </w:tbl>
-    <w:p/>
+    <w:p>
+      <w:pPr>
+        <w:spacing w:after="0" w:line="240" w:lineRule="auto"/>
+      </w:pPr>
+    </w:p>
     <w:tbl>
       <w:tblPr>
         <w:tblStyle w:val="TableGrid"/>
@@ -33613,11 +35992,11 @@
             <w:tcW w:w="9816" w:type="dxa"/>
           </w:tcPr>
           <w:p>
-            <w:bookmarkStart w:id="52" w:name="_Toc404465544"/>
+            <w:bookmarkStart w:id="53" w:name="_Toc404465544"/>
             <w:r>
               <w:t>Price of Sold Price</w:t>
             </w:r>
-            <w:bookmarkEnd w:id="52"/>
+            <w:bookmarkEnd w:id="53"/>
           </w:p>
         </w:tc>
       </w:tr>
@@ -33702,6 +36081,7 @@
     </w:tbl>
     <w:p>
       <w:pPr>
+        <w:spacing w:after="0" w:line="240" w:lineRule="auto"/>
         <w:rPr>
           <w:b/>
         </w:rPr>
@@ -33723,7 +36103,7 @@
             <w:tcW w:w="9816" w:type="dxa"/>
           </w:tcPr>
           <w:p>
-            <w:bookmarkStart w:id="53" w:name="_Toc404465545"/>
+            <w:bookmarkStart w:id="54" w:name="_Toc404465545"/>
             <w:r>
               <w:t>Customer ID (Foreign key- Reference T_</w:t>
             </w:r>
@@ -33733,7 +36113,7 @@
             <w:r>
               <w:t>able)</w:t>
             </w:r>
-            <w:bookmarkEnd w:id="53"/>
+            <w:bookmarkEnd w:id="54"/>
           </w:p>
         </w:tc>
       </w:tr>
@@ -33804,7 +36184,11 @@
         </w:tc>
       </w:tr>
     </w:tbl>
-    <w:p/>
+    <w:p>
+      <w:pPr>
+        <w:spacing w:after="0" w:line="240" w:lineRule="auto"/>
+      </w:pPr>
+    </w:p>
     <w:tbl>
       <w:tblPr>
         <w:tblStyle w:val="TableGrid"/>
@@ -33821,11 +36205,11 @@
             <w:tcW w:w="9240" w:type="dxa"/>
           </w:tcPr>
           <w:p>
-            <w:bookmarkStart w:id="54" w:name="_Toc404465546"/>
+            <w:bookmarkStart w:id="55" w:name="_Toc404465546"/>
             <w:r>
               <w:t>Sold Quantity</w:t>
             </w:r>
-            <w:bookmarkEnd w:id="54"/>
+            <w:bookmarkEnd w:id="55"/>
           </w:p>
         </w:tc>
       </w:tr>
@@ -33897,7 +36281,11 @@
         </w:tc>
       </w:tr>
     </w:tbl>
-    <w:p/>
+    <w:p>
+      <w:pPr>
+        <w:spacing w:after="0" w:line="240" w:lineRule="auto"/>
+      </w:pPr>
+    </w:p>
     <w:tbl>
       <w:tblPr>
         <w:tblStyle w:val="TableGrid"/>
@@ -33914,7 +36302,7 @@
             <w:tcW w:w="9816" w:type="dxa"/>
           </w:tcPr>
           <w:p>
-            <w:bookmarkStart w:id="55" w:name="_Toc404465547"/>
+            <w:bookmarkStart w:id="56" w:name="_Toc404465547"/>
             <w:r>
               <w:t>Product ID (Foreign Key- Reference</w:t>
             </w:r>
@@ -33930,7 +36318,7 @@
             <w:r>
               <w:t xml:space="preserve"> Table)</w:t>
             </w:r>
-            <w:bookmarkEnd w:id="55"/>
+            <w:bookmarkEnd w:id="56"/>
           </w:p>
         </w:tc>
       </w:tr>
@@ -34021,9 +36409,9 @@
     <w:p>
       <w:pPr>
         <w:pStyle w:val="Heading2"/>
+        <w:spacing w:line="240" w:lineRule="auto"/>
       </w:pPr>
       <w:r>
-        <w:lastRenderedPageBreak/>
         <w:t>T_PRICE</w:t>
       </w:r>
     </w:p>
@@ -34043,11 +36431,11 @@
             <w:tcW w:w="9816" w:type="dxa"/>
           </w:tcPr>
           <w:p>
-            <w:bookmarkStart w:id="56" w:name="_Toc404465549"/>
+            <w:bookmarkStart w:id="57" w:name="_Toc404465549"/>
             <w:r>
               <w:t>Price ID (Primary key)</w:t>
             </w:r>
-            <w:bookmarkEnd w:id="56"/>
+            <w:bookmarkEnd w:id="57"/>
           </w:p>
         </w:tc>
       </w:tr>
@@ -34116,7 +36504,11 @@
         </w:tc>
       </w:tr>
     </w:tbl>
-    <w:p/>
+    <w:p>
+      <w:pPr>
+        <w:spacing w:after="0" w:line="240" w:lineRule="auto"/>
+      </w:pPr>
+    </w:p>
     <w:tbl>
       <w:tblPr>
         <w:tblStyle w:val="TableGrid"/>
@@ -34133,7 +36525,7 @@
             <w:tcW w:w="9816" w:type="dxa"/>
           </w:tcPr>
           <w:p>
-            <w:bookmarkStart w:id="57" w:name="_Toc404465550"/>
+            <w:bookmarkStart w:id="58" w:name="_Toc404465550"/>
             <w:r>
               <w:t>Product ID (Foreign Key- Reference</w:t>
             </w:r>
@@ -34149,7 +36541,7 @@
             <w:r>
               <w:t xml:space="preserve"> Table)</w:t>
             </w:r>
-            <w:bookmarkEnd w:id="57"/>
+            <w:bookmarkEnd w:id="58"/>
           </w:p>
         </w:tc>
       </w:tr>
@@ -34235,7 +36627,11 @@
         </w:tc>
       </w:tr>
     </w:tbl>
-    <w:p/>
+    <w:p>
+      <w:pPr>
+        <w:spacing w:after="0" w:line="240" w:lineRule="auto"/>
+      </w:pPr>
+    </w:p>
     <w:tbl>
       <w:tblPr>
         <w:tblStyle w:val="TableGrid"/>
@@ -34252,14 +36648,14 @@
             <w:tcW w:w="9816" w:type="dxa"/>
           </w:tcPr>
           <w:p>
-            <w:bookmarkStart w:id="58" w:name="_Toc404465551"/>
+            <w:bookmarkStart w:id="59" w:name="_Toc404465551"/>
             <w:r>
               <w:t>Current</w:t>
             </w:r>
             <w:r>
               <w:t xml:space="preserve"> Price</w:t>
             </w:r>
-            <w:bookmarkEnd w:id="58"/>
+            <w:bookmarkEnd w:id="59"/>
           </w:p>
         </w:tc>
       </w:tr>
@@ -34345,6 +36741,7 @@
     <w:p>
       <w:pPr>
         <w:pStyle w:val="Heading2"/>
+        <w:spacing w:line="240" w:lineRule="auto"/>
       </w:pPr>
       <w:r>
         <w:t>T_CUSTOMER</w:t>
@@ -34366,11 +36763,11 @@
             <w:tcW w:w="9816" w:type="dxa"/>
           </w:tcPr>
           <w:p>
-            <w:bookmarkStart w:id="59" w:name="_Toc404465553"/>
+            <w:bookmarkStart w:id="60" w:name="_Toc404465553"/>
             <w:r>
               <w:t>Customer ID (Primary Key)</w:t>
             </w:r>
-            <w:bookmarkEnd w:id="59"/>
+            <w:bookmarkEnd w:id="60"/>
           </w:p>
         </w:tc>
       </w:tr>
@@ -34438,7 +36835,11 @@
         </w:tc>
       </w:tr>
     </w:tbl>
-    <w:p/>
+    <w:p>
+      <w:pPr>
+        <w:spacing w:after="0" w:line="240" w:lineRule="auto"/>
+      </w:pPr>
+    </w:p>
     <w:tbl>
       <w:tblPr>
         <w:tblStyle w:val="TableGrid"/>
@@ -34455,11 +36856,11 @@
             <w:tcW w:w="9816" w:type="dxa"/>
           </w:tcPr>
           <w:p>
-            <w:bookmarkStart w:id="60" w:name="_Toc404465554"/>
+            <w:bookmarkStart w:id="61" w:name="_Toc404465554"/>
             <w:r>
               <w:t>Customer’s Date of Birth</w:t>
             </w:r>
-            <w:bookmarkEnd w:id="60"/>
+            <w:bookmarkEnd w:id="61"/>
             <w:r>
               <w:t xml:space="preserve"> </w:t>
             </w:r>
@@ -34539,7 +36940,11 @@
         </w:tc>
       </w:tr>
     </w:tbl>
-    <w:p/>
+    <w:p>
+      <w:pPr>
+        <w:spacing w:after="0" w:line="240" w:lineRule="auto"/>
+      </w:pPr>
+    </w:p>
     <w:tbl>
       <w:tblPr>
         <w:tblStyle w:val="TableGrid"/>
@@ -34556,11 +36961,11 @@
             <w:tcW w:w="9816" w:type="dxa"/>
           </w:tcPr>
           <w:p>
-            <w:bookmarkStart w:id="61" w:name="_Toc404465555"/>
+            <w:bookmarkStart w:id="62" w:name="_Toc404465555"/>
             <w:r>
               <w:t xml:space="preserve">Customer’s </w:t>
             </w:r>
-            <w:bookmarkEnd w:id="61"/>
+            <w:bookmarkEnd w:id="62"/>
             <w:r>
               <w:t>Address Street 1</w:t>
             </w:r>
@@ -34656,7 +37061,11 @@
         </w:tc>
       </w:tr>
     </w:tbl>
-    <w:p/>
+    <w:p>
+      <w:pPr>
+        <w:spacing w:after="0" w:line="240" w:lineRule="auto"/>
+      </w:pPr>
+    </w:p>
     <w:tbl>
       <w:tblPr>
         <w:tblStyle w:val="TableGrid"/>
@@ -34673,7 +37082,7 @@
             <w:tcW w:w="9816" w:type="dxa"/>
           </w:tcPr>
           <w:p>
-            <w:bookmarkStart w:id="62" w:name="_Toc404465556"/>
+            <w:bookmarkStart w:id="63" w:name="_Toc404465556"/>
             <w:r>
               <w:t xml:space="preserve">Customer’s </w:t>
             </w:r>
@@ -34683,7 +37092,7 @@
             <w:r>
               <w:t>Street2</w:t>
             </w:r>
-            <w:bookmarkEnd w:id="62"/>
+            <w:bookmarkEnd w:id="63"/>
           </w:p>
         </w:tc>
       </w:tr>
@@ -34706,7 +37115,6 @@
           </w:tcPr>
           <w:p>
             <w:r>
-              <w:lastRenderedPageBreak/>
               <w:t>cus_s</w:t>
             </w:r>
             <w:r>
@@ -34783,6 +37191,7 @@
     </w:tbl>
     <w:p>
       <w:pPr>
+        <w:spacing w:after="0" w:line="240" w:lineRule="auto"/>
         <w:rPr>
           <w:b/>
           <w:bCs/>
@@ -34805,7 +37214,7 @@
             <w:tcW w:w="9816" w:type="dxa"/>
           </w:tcPr>
           <w:p>
-            <w:bookmarkStart w:id="63" w:name="_Toc404465557"/>
+            <w:bookmarkStart w:id="64" w:name="_Toc404465557"/>
             <w:r>
               <w:t xml:space="preserve">Customer’s </w:t>
             </w:r>
@@ -34815,7 +37224,7 @@
             <w:r>
               <w:t>City</w:t>
             </w:r>
-            <w:bookmarkEnd w:id="63"/>
+            <w:bookmarkEnd w:id="64"/>
           </w:p>
         </w:tc>
       </w:tr>
@@ -34901,7 +37310,11 @@
         </w:tc>
       </w:tr>
     </w:tbl>
-    <w:p/>
+    <w:p>
+      <w:pPr>
+        <w:spacing w:after="0" w:line="240" w:lineRule="auto"/>
+      </w:pPr>
+    </w:p>
     <w:tbl>
       <w:tblPr>
         <w:tblStyle w:val="TableGrid"/>
@@ -34918,11 +37331,11 @@
             <w:tcW w:w="9816" w:type="dxa"/>
           </w:tcPr>
           <w:p>
-            <w:bookmarkStart w:id="64" w:name="_Toc404465558"/>
+            <w:bookmarkStart w:id="65" w:name="_Toc404465558"/>
             <w:r>
               <w:t>Customer’s State</w:t>
             </w:r>
-            <w:bookmarkEnd w:id="64"/>
+            <w:bookmarkEnd w:id="65"/>
           </w:p>
         </w:tc>
       </w:tr>
@@ -35015,7 +37428,11 @@
         </w:tc>
       </w:tr>
     </w:tbl>
-    <w:p/>
+    <w:p>
+      <w:pPr>
+        <w:spacing w:after="0" w:line="240" w:lineRule="auto"/>
+      </w:pPr>
+    </w:p>
     <w:tbl>
       <w:tblPr>
         <w:tblStyle w:val="TableGrid"/>
@@ -35032,11 +37449,11 @@
             <w:tcW w:w="9816" w:type="dxa"/>
           </w:tcPr>
           <w:p>
-            <w:bookmarkStart w:id="65" w:name="_Toc404465559"/>
+            <w:bookmarkStart w:id="66" w:name="_Toc404465559"/>
             <w:r>
               <w:t>Zip Code</w:t>
             </w:r>
-            <w:bookmarkEnd w:id="65"/>
+            <w:bookmarkEnd w:id="66"/>
           </w:p>
         </w:tc>
       </w:tr>
@@ -35126,7 +37543,11 @@
         </w:tc>
       </w:tr>
     </w:tbl>
-    <w:p/>
+    <w:p>
+      <w:pPr>
+        <w:spacing w:after="0" w:line="240" w:lineRule="auto"/>
+      </w:pPr>
+    </w:p>
     <w:tbl>
       <w:tblPr>
         <w:tblStyle w:val="TableGrid"/>
@@ -35143,11 +37564,11 @@
             <w:tcW w:w="9816" w:type="dxa"/>
           </w:tcPr>
           <w:p>
-            <w:bookmarkStart w:id="66" w:name="_Toc404465560"/>
+            <w:bookmarkStart w:id="67" w:name="_Toc404465560"/>
             <w:r>
               <w:t>Customer’s Email Address</w:t>
             </w:r>
-            <w:bookmarkEnd w:id="66"/>
+            <w:bookmarkEnd w:id="67"/>
           </w:p>
         </w:tc>
       </w:tr>
@@ -35219,13 +37640,18 @@
           </w:tcPr>
           <w:p>
             <w:r>
+              <w:lastRenderedPageBreak/>
               <w:t>Optional – Email Address of the Customer</w:t>
             </w:r>
           </w:p>
         </w:tc>
       </w:tr>
     </w:tbl>
-    <w:p/>
+    <w:p>
+      <w:pPr>
+        <w:spacing w:after="0" w:line="240" w:lineRule="auto"/>
+      </w:pPr>
+    </w:p>
     <w:tbl>
       <w:tblPr>
         <w:tblStyle w:val="TableGrid"/>
@@ -35242,11 +37668,11 @@
             <w:tcW w:w="9816" w:type="dxa"/>
           </w:tcPr>
           <w:p>
-            <w:bookmarkStart w:id="67" w:name="_Toc404465561"/>
+            <w:bookmarkStart w:id="68" w:name="_Toc404465561"/>
             <w:r>
               <w:t>Customer’s First Name</w:t>
             </w:r>
-            <w:bookmarkEnd w:id="67"/>
+            <w:bookmarkEnd w:id="68"/>
           </w:p>
         </w:tc>
       </w:tr>
@@ -35323,7 +37749,11 @@
         </w:tc>
       </w:tr>
     </w:tbl>
-    <w:p/>
+    <w:p>
+      <w:pPr>
+        <w:spacing w:after="0" w:line="240" w:lineRule="auto"/>
+      </w:pPr>
+    </w:p>
     <w:tbl>
       <w:tblPr>
         <w:tblStyle w:val="TableGrid"/>
@@ -35340,11 +37770,11 @@
             <w:tcW w:w="9816" w:type="dxa"/>
           </w:tcPr>
           <w:p>
-            <w:bookmarkStart w:id="68" w:name="_Toc404465562"/>
+            <w:bookmarkStart w:id="69" w:name="_Toc404465562"/>
             <w:r>
               <w:t>Customer’s Last Name</w:t>
             </w:r>
-            <w:bookmarkEnd w:id="68"/>
+            <w:bookmarkEnd w:id="69"/>
           </w:p>
         </w:tc>
       </w:tr>
@@ -35425,7 +37855,11 @@
         </w:tc>
       </w:tr>
     </w:tbl>
-    <w:p/>
+    <w:p>
+      <w:pPr>
+        <w:spacing w:after="0" w:line="240" w:lineRule="auto"/>
+      </w:pPr>
+    </w:p>
     <w:tbl>
       <w:tblPr>
         <w:tblStyle w:val="TableGrid"/>
@@ -35442,12 +37876,11 @@
             <w:tcW w:w="9816" w:type="dxa"/>
           </w:tcPr>
           <w:p>
-            <w:bookmarkStart w:id="69" w:name="_Toc404465563"/>
-            <w:r>
-              <w:lastRenderedPageBreak/>
+            <w:bookmarkStart w:id="70" w:name="_Toc404465563"/>
+            <w:r>
               <w:t>Middle Initial</w:t>
             </w:r>
-            <w:bookmarkEnd w:id="69"/>
+            <w:bookmarkEnd w:id="70"/>
           </w:p>
         </w:tc>
       </w:tr>
@@ -35522,7 +37955,11 @@
         </w:tc>
       </w:tr>
     </w:tbl>
-    <w:p/>
+    <w:p>
+      <w:pPr>
+        <w:spacing w:after="0" w:line="240" w:lineRule="auto"/>
+      </w:pPr>
+    </w:p>
     <w:tbl>
       <w:tblPr>
         <w:tblStyle w:val="TableGrid"/>
@@ -35539,11 +37976,11 @@
             <w:tcW w:w="9816" w:type="dxa"/>
           </w:tcPr>
           <w:p>
-            <w:bookmarkStart w:id="70" w:name="_Toc404465564"/>
+            <w:bookmarkStart w:id="71" w:name="_Toc404465564"/>
             <w:r>
               <w:t>Customer Name Suffix</w:t>
             </w:r>
-            <w:bookmarkEnd w:id="70"/>
+            <w:bookmarkEnd w:id="71"/>
           </w:p>
         </w:tc>
       </w:tr>
@@ -35627,6 +38064,7 @@
     <w:p>
       <w:pPr>
         <w:pStyle w:val="Heading2"/>
+        <w:spacing w:line="240" w:lineRule="auto"/>
       </w:pPr>
       <w:r>
         <w:t>T_SALES_INFO</w:t>
@@ -35648,11 +38086,11 @@
             <w:tcW w:w="9816" w:type="dxa"/>
           </w:tcPr>
           <w:p>
-            <w:bookmarkStart w:id="71" w:name="_Toc404465566"/>
+            <w:bookmarkStart w:id="72" w:name="_Toc404465566"/>
             <w:r>
               <w:t>Sales ID (Primary Key)</w:t>
             </w:r>
-            <w:bookmarkEnd w:id="71"/>
+            <w:bookmarkEnd w:id="72"/>
           </w:p>
         </w:tc>
       </w:tr>
@@ -35726,7 +38164,11 @@
         </w:tc>
       </w:tr>
     </w:tbl>
-    <w:p/>
+    <w:p>
+      <w:pPr>
+        <w:spacing w:after="0" w:line="240" w:lineRule="auto"/>
+      </w:pPr>
+    </w:p>
     <w:tbl>
       <w:tblPr>
         <w:tblStyle w:val="TableGrid"/>
@@ -35743,7 +38185,7 @@
             <w:tcW w:w="9816" w:type="dxa"/>
           </w:tcPr>
           <w:p>
-            <w:bookmarkStart w:id="72" w:name="_Toc404465567"/>
+            <w:bookmarkStart w:id="73" w:name="_Toc404465567"/>
             <w:r>
               <w:t>Product ID (Foreign Key- Reference</w:t>
             </w:r>
@@ -35759,7 +38201,7 @@
             <w:r>
               <w:t xml:space="preserve"> Table)</w:t>
             </w:r>
-            <w:bookmarkEnd w:id="72"/>
+            <w:bookmarkEnd w:id="73"/>
           </w:p>
         </w:tc>
       </w:tr>
@@ -35849,6 +38291,9 @@
       </w:tr>
     </w:tbl>
     <w:p>
+      <w:pPr>
+        <w:spacing w:after="0" w:line="240" w:lineRule="auto"/>
+      </w:pPr>
       <w:r>
         <w:t>.</w:t>
       </w:r>
@@ -35946,8 +38391,10 @@
     <w:p>
       <w:pPr>
         <w:pStyle w:val="Heading2"/>
+        <w:spacing w:line="240" w:lineRule="auto"/>
       </w:pPr>
       <w:r>
+        <w:lastRenderedPageBreak/>
         <w:t>T_SALES_PERC</w:t>
       </w:r>
     </w:p>
@@ -35967,11 +38414,11 @@
             <w:tcW w:w="9816" w:type="dxa"/>
           </w:tcPr>
           <w:p>
-            <w:bookmarkStart w:id="73" w:name="_Toc404465570"/>
+            <w:bookmarkStart w:id="74" w:name="_Toc404465570"/>
             <w:r>
               <w:t>Sales Percentage ID (Primary Key)</w:t>
             </w:r>
-            <w:bookmarkEnd w:id="73"/>
+            <w:bookmarkEnd w:id="74"/>
           </w:p>
         </w:tc>
       </w:tr>
@@ -36051,7 +38498,11 @@
         </w:tc>
       </w:tr>
     </w:tbl>
-    <w:p/>
+    <w:p>
+      <w:pPr>
+        <w:spacing w:after="0" w:line="240" w:lineRule="auto"/>
+      </w:pPr>
+    </w:p>
     <w:tbl>
       <w:tblPr>
         <w:tblStyle w:val="TableGrid"/>
@@ -36068,7 +38519,7 @@
             <w:tcW w:w="9258" w:type="dxa"/>
           </w:tcPr>
           <w:p>
-            <w:bookmarkStart w:id="74" w:name="_Toc404465571"/>
+            <w:bookmarkStart w:id="75" w:name="_Toc404465571"/>
             <w:r>
               <w:t>Product ID (Foreign Key- Reference T_P</w:t>
             </w:r>
@@ -36078,7 +38529,7 @@
             <w:r>
               <w:t xml:space="preserve"> Table)</w:t>
             </w:r>
-            <w:bookmarkEnd w:id="74"/>
+            <w:bookmarkEnd w:id="75"/>
           </w:p>
         </w:tc>
       </w:tr>
@@ -36152,7 +38603,11 @@
         </w:tc>
       </w:tr>
     </w:tbl>
-    <w:p/>
+    <w:p>
+      <w:pPr>
+        <w:spacing w:after="0" w:line="240" w:lineRule="auto"/>
+      </w:pPr>
+    </w:p>
     <w:tbl>
       <w:tblPr>
         <w:tblStyle w:val="TableGrid"/>
@@ -36169,12 +38624,11 @@
             <w:tcW w:w="9258" w:type="dxa"/>
           </w:tcPr>
           <w:p>
-            <w:bookmarkStart w:id="75" w:name="_Toc404465572"/>
-            <w:r>
-              <w:lastRenderedPageBreak/>
+            <w:bookmarkStart w:id="76" w:name="_Toc404465572"/>
+            <w:r>
               <w:t>Percentage Sold</w:t>
             </w:r>
-            <w:bookmarkEnd w:id="75"/>
+            <w:bookmarkEnd w:id="76"/>
           </w:p>
         </w:tc>
       </w:tr>
@@ -36241,16 +38695,17 @@
       <w:pPr>
         <w:spacing w:after="0" w:line="240" w:lineRule="auto"/>
       </w:pPr>
-      <w:bookmarkStart w:id="76" w:name="_Toc404465573"/>
+      <w:bookmarkStart w:id="77" w:name="_Toc404465573"/>
     </w:p>
     <w:p>
       <w:pPr>
         <w:pStyle w:val="Heading2"/>
+        <w:spacing w:line="240" w:lineRule="auto"/>
       </w:pPr>
       <w:r>
         <w:t>T_POS</w:t>
       </w:r>
-      <w:bookmarkEnd w:id="76"/>
+      <w:bookmarkEnd w:id="77"/>
       <w:r>
         <w:t xml:space="preserve">_SALES </w:t>
       </w:r>
@@ -36271,14 +38726,14 @@
             <w:tcW w:w="9816" w:type="dxa"/>
           </w:tcPr>
           <w:p>
-            <w:bookmarkStart w:id="77" w:name="_Toc404465574"/>
+            <w:bookmarkStart w:id="78" w:name="_Toc404465574"/>
             <w:r>
               <w:t>POS</w:t>
             </w:r>
             <w:r>
               <w:t xml:space="preserve"> ID (Primary Key)</w:t>
             </w:r>
-            <w:bookmarkEnd w:id="77"/>
+            <w:bookmarkEnd w:id="78"/>
           </w:p>
         </w:tc>
       </w:tr>
@@ -36357,7 +38812,11 @@
         </w:tc>
       </w:tr>
     </w:tbl>
-    <w:p/>
+    <w:p>
+      <w:pPr>
+        <w:spacing w:after="0" w:line="240" w:lineRule="auto"/>
+      </w:pPr>
+    </w:p>
     <w:tbl>
       <w:tblPr>
         <w:tblStyle w:val="TableGrid"/>
@@ -36374,7 +38833,7 @@
             <w:tcW w:w="9816" w:type="dxa"/>
           </w:tcPr>
           <w:p>
-            <w:bookmarkStart w:id="78" w:name="_Toc404465575"/>
+            <w:bookmarkStart w:id="79" w:name="_Toc404465575"/>
             <w:r>
               <w:t>Date</w:t>
             </w:r>
@@ -36384,7 +38843,7 @@
             <w:r>
               <w:t xml:space="preserve"> of Sale</w:t>
             </w:r>
-            <w:bookmarkEnd w:id="78"/>
+            <w:bookmarkEnd w:id="79"/>
           </w:p>
         </w:tc>
       </w:tr>
@@ -36462,7 +38921,11 @@
         </w:tc>
       </w:tr>
     </w:tbl>
-    <w:p/>
+    <w:p>
+      <w:pPr>
+        <w:spacing w:after="0" w:line="240" w:lineRule="auto"/>
+      </w:pPr>
+    </w:p>
     <w:tbl>
       <w:tblPr>
         <w:tblStyle w:val="TableGrid"/>
@@ -36479,11 +38942,11 @@
             <w:tcW w:w="9240" w:type="dxa"/>
           </w:tcPr>
           <w:p>
-            <w:bookmarkStart w:id="79" w:name="_Toc404465576"/>
+            <w:bookmarkStart w:id="80" w:name="_Toc404465576"/>
             <w:r>
               <w:t>Price</w:t>
             </w:r>
-            <w:bookmarkEnd w:id="79"/>
+            <w:bookmarkEnd w:id="80"/>
           </w:p>
         </w:tc>
       </w:tr>
@@ -36577,6 +39040,7 @@
     </w:tbl>
     <w:p>
       <w:pPr>
+        <w:spacing w:after="0" w:line="240" w:lineRule="auto"/>
         <w:rPr>
           <w:b/>
         </w:rPr>
@@ -36598,7 +39062,7 @@
             <w:tcW w:w="9240" w:type="dxa"/>
           </w:tcPr>
           <w:p>
-            <w:bookmarkStart w:id="80" w:name="_Toc404465577"/>
+            <w:bookmarkStart w:id="81" w:name="_Toc404465577"/>
             <w:r>
               <w:t>Customer ID (Foreign key- Reference</w:t>
             </w:r>
@@ -36614,7 +39078,7 @@
             <w:r>
               <w:t>able)</w:t>
             </w:r>
-            <w:bookmarkEnd w:id="80"/>
+            <w:bookmarkEnd w:id="81"/>
           </w:p>
         </w:tc>
       </w:tr>
@@ -36682,7 +39146,11 @@
         </w:tc>
       </w:tr>
     </w:tbl>
-    <w:p/>
+    <w:p>
+      <w:pPr>
+        <w:spacing w:after="0" w:line="240" w:lineRule="auto"/>
+      </w:pPr>
+    </w:p>
     <w:tbl>
       <w:tblPr>
         <w:tblStyle w:val="TableGrid"/>
@@ -36699,11 +39167,11 @@
             <w:tcW w:w="9240" w:type="dxa"/>
           </w:tcPr>
           <w:p>
-            <w:bookmarkStart w:id="81" w:name="_Toc404465578"/>
+            <w:bookmarkStart w:id="82" w:name="_Toc404465578"/>
             <w:r>
               <w:t>POS Paid</w:t>
             </w:r>
-            <w:bookmarkEnd w:id="81"/>
+            <w:bookmarkEnd w:id="82"/>
           </w:p>
         </w:tc>
       </w:tr>
@@ -36781,7 +39249,11 @@
         </w:tc>
       </w:tr>
     </w:tbl>
-    <w:p/>
+    <w:p>
+      <w:pPr>
+        <w:spacing w:after="0" w:line="240" w:lineRule="auto"/>
+      </w:pPr>
+    </w:p>
     <w:tbl>
       <w:tblPr>
         <w:tblStyle w:val="TableGrid"/>
@@ -36798,11 +39270,11 @@
             <w:tcW w:w="9816" w:type="dxa"/>
           </w:tcPr>
           <w:p>
-            <w:bookmarkStart w:id="82" w:name="_Toc404465579"/>
+            <w:bookmarkStart w:id="83" w:name="_Toc404465579"/>
             <w:r>
               <w:t>Quantity</w:t>
             </w:r>
-            <w:bookmarkEnd w:id="82"/>
+            <w:bookmarkEnd w:id="83"/>
           </w:p>
         </w:tc>
       </w:tr>
@@ -36880,7 +39352,11 @@
         </w:tc>
       </w:tr>
     </w:tbl>
-    <w:p/>
+    <w:p>
+      <w:pPr>
+        <w:spacing w:after="0" w:line="240" w:lineRule="auto"/>
+      </w:pPr>
+    </w:p>
     <w:tbl>
       <w:tblPr>
         <w:tblStyle w:val="TableGrid"/>
@@ -36897,7 +39373,7 @@
             <w:tcW w:w="9240" w:type="dxa"/>
           </w:tcPr>
           <w:p>
-            <w:bookmarkStart w:id="83" w:name="_Toc404465580"/>
+            <w:bookmarkStart w:id="84" w:name="_Toc404465580"/>
             <w:r>
               <w:t>Product ID (Foreign Key- Reference</w:t>
             </w:r>
@@ -36913,7 +39389,7 @@
             <w:r>
               <w:t xml:space="preserve"> Table)</w:t>
             </w:r>
-            <w:bookmarkEnd w:id="83"/>
+            <w:bookmarkEnd w:id="84"/>
           </w:p>
         </w:tc>
       </w:tr>
@@ -37004,6 +39480,7 @@
     <w:p>
       <w:pPr>
         <w:pStyle w:val="Heading2"/>
+        <w:spacing w:line="240" w:lineRule="auto"/>
       </w:pPr>
       <w:r>
         <w:t>T_PRICE_DIFF</w:t>
@@ -37109,7 +39586,11 @@
         </w:tc>
       </w:tr>
     </w:tbl>
-    <w:p/>
+    <w:p>
+      <w:pPr>
+        <w:spacing w:after="0" w:line="240" w:lineRule="auto"/>
+      </w:pPr>
+    </w:p>
     <w:tbl>
       <w:tblPr>
         <w:tblStyle w:val="TableGrid"/>
@@ -37228,7 +39709,11 @@
         </w:tc>
       </w:tr>
     </w:tbl>
-    <w:p/>
+    <w:p>
+      <w:pPr>
+        <w:spacing w:after="0" w:line="240" w:lineRule="auto"/>
+      </w:pPr>
+    </w:p>
     <w:tbl>
       <w:tblPr>
         <w:tblStyle w:val="TableGrid"/>
@@ -37321,11 +39806,13 @@
     <w:p>
       <w:pPr>
         <w:pStyle w:val="Heading2"/>
+        <w:spacing w:line="240" w:lineRule="auto"/>
       </w:pPr>
     </w:p>
     <w:p>
       <w:pPr>
         <w:pStyle w:val="Heading2"/>
+        <w:spacing w:line="240" w:lineRule="auto"/>
       </w:pPr>
       <w:r>
         <w:t xml:space="preserve">T_CUS_AGE </w:t>
@@ -37431,7 +39918,11 @@
         </w:tc>
       </w:tr>
     </w:tbl>
-    <w:p/>
+    <w:p>
+      <w:pPr>
+        <w:spacing w:after="0" w:line="240" w:lineRule="auto"/>
+      </w:pPr>
+    </w:p>
     <w:tbl>
       <w:tblPr>
         <w:tblStyle w:val="TableGrid"/>
@@ -37558,7 +40049,11 @@
         </w:tc>
       </w:tr>
     </w:tbl>
-    <w:p/>
+    <w:p>
+      <w:pPr>
+        <w:spacing w:after="0" w:line="240" w:lineRule="auto"/>
+      </w:pPr>
+    </w:p>
     <w:tbl>
       <w:tblPr>
         <w:tblStyle w:val="TableGrid"/>
@@ -37664,8 +40159,8 @@
           <w:docGrid w:linePitch="360"/>
         </w:sectPr>
       </w:pPr>
-      <w:bookmarkStart w:id="84" w:name="_Toc405034177"/>
-      <w:bookmarkStart w:id="85" w:name="_Toc405034409"/>
+      <w:bookmarkStart w:id="85" w:name="_Toc405034177"/>
+      <w:bookmarkStart w:id="86" w:name="_Toc405034409"/>
     </w:p>
     <w:p>
       <w:pPr>
@@ -37676,8 +40171,8 @@
         <w:lastRenderedPageBreak/>
         <w:t>Architecture</w:t>
       </w:r>
-      <w:bookmarkEnd w:id="84"/>
       <w:bookmarkEnd w:id="85"/>
+      <w:bookmarkEnd w:id="86"/>
     </w:p>
     <w:p>
       <w:pPr>
@@ -37697,8 +40192,8 @@
         <w:pStyle w:val="Heading1"/>
         <w:spacing w:line="240" w:lineRule="auto"/>
       </w:pPr>
-      <w:bookmarkStart w:id="86" w:name="_Toc405034178"/>
-      <w:bookmarkStart w:id="87" w:name="_Toc405034410"/>
+      <w:bookmarkStart w:id="87" w:name="_Toc405034178"/>
+      <w:bookmarkStart w:id="88" w:name="_Toc405034410"/>
       <w:r>
         <w:br w:type="page"/>
       </w:r>
@@ -37712,8 +40207,8 @@
         <w:lastRenderedPageBreak/>
         <w:t>Project Plan / Schedule</w:t>
       </w:r>
-      <w:bookmarkEnd w:id="86"/>
       <w:bookmarkEnd w:id="87"/>
+      <w:bookmarkEnd w:id="88"/>
     </w:p>
     <w:tbl>
       <w:tblPr>
@@ -40392,8 +42887,6 @@
       <w:pPr>
         <w:spacing w:after="0" w:line="240" w:lineRule="auto"/>
       </w:pPr>
-      <w:bookmarkStart w:id="88" w:name="_GoBack"/>
-      <w:bookmarkEnd w:id="88"/>
     </w:p>
     <w:p>
       <w:pPr>
@@ -40474,7 +42967,7 @@
           <w:noProof/>
         </w:rPr>
         <w:drawing>
-          <wp:inline distT="0" distB="0" distL="0" distR="0" wp14:anchorId="73416645" wp14:editId="2EFD64BF">
+          <wp:inline distT="0" distB="0" distL="0" distR="0" wp14:anchorId="2FAEB20E" wp14:editId="5BF1926F">
             <wp:extent cx="5486400" cy="557784"/>
             <wp:effectExtent l="19050" t="19050" r="19050" b="13970"/>
             <wp:docPr id="1" name="Picture 1"/>
@@ -40489,7 +42982,7 @@
                     <pic:cNvPicPr/>
                   </pic:nvPicPr>
                   <pic:blipFill rotWithShape="1">
-                    <a:blip r:embed="rId14"/>
+                    <a:blip r:embed="rId15"/>
                     <a:srcRect l="26644" t="59914" r="885" b="26293"/>
                     <a:stretch/>
                   </pic:blipFill>
@@ -40553,7 +43046,7 @@
           <w:noProof/>
         </w:rPr>
         <w:drawing>
-          <wp:inline distT="0" distB="0" distL="0" distR="0" wp14:anchorId="4A0EBAA5" wp14:editId="321B1BD1">
+          <wp:inline distT="0" distB="0" distL="0" distR="0" wp14:anchorId="5D8B93E0" wp14:editId="4EB4D343">
             <wp:extent cx="5486400" cy="1170432"/>
             <wp:effectExtent l="19050" t="19050" r="19050" b="10795"/>
             <wp:docPr id="2" name="Picture 2"/>
@@ -40568,7 +43061,7 @@
                     <pic:cNvPicPr/>
                   </pic:nvPicPr>
                   <pic:blipFill rotWithShape="1">
-                    <a:blip r:embed="rId15"/>
+                    <a:blip r:embed="rId16"/>
                     <a:srcRect l="26415" t="59698" r="1114" b="11207"/>
                     <a:stretch/>
                   </pic:blipFill>
@@ -40632,7 +43125,7 @@
           <w:noProof/>
         </w:rPr>
         <w:drawing>
-          <wp:inline distT="0" distB="0" distL="0" distR="0" wp14:anchorId="5506EC87" wp14:editId="05ACDB73">
+          <wp:inline distT="0" distB="0" distL="0" distR="0" wp14:anchorId="0A1997D8" wp14:editId="12E2FF88">
             <wp:extent cx="5486400" cy="539496"/>
             <wp:effectExtent l="19050" t="19050" r="19050" b="13335"/>
             <wp:docPr id="3" name="Picture 3"/>
@@ -40647,7 +43140,7 @@
                     <pic:cNvPicPr/>
                   </pic:nvPicPr>
                   <pic:blipFill rotWithShape="1">
-                    <a:blip r:embed="rId16"/>
+                    <a:blip r:embed="rId17"/>
                     <a:srcRect l="26302" t="59698" r="1227" b="26940"/>
                     <a:stretch/>
                   </pic:blipFill>
@@ -40711,7 +43204,7 @@
           <w:noProof/>
         </w:rPr>
         <w:drawing>
-          <wp:inline distT="0" distB="0" distL="0" distR="0" wp14:anchorId="536B8D8A" wp14:editId="6021BAE7">
+          <wp:inline distT="0" distB="0" distL="0" distR="0" wp14:anchorId="2971B184" wp14:editId="09B3D5C5">
             <wp:extent cx="5486400" cy="886968"/>
             <wp:effectExtent l="19050" t="19050" r="19050" b="27940"/>
             <wp:docPr id="4" name="Picture 4"/>
@@ -40726,7 +43219,7 @@
                     <pic:cNvPicPr/>
                   </pic:nvPicPr>
                   <pic:blipFill rotWithShape="1">
-                    <a:blip r:embed="rId17"/>
+                    <a:blip r:embed="rId18"/>
                     <a:srcRect l="26302" t="59698" r="1227" b="18319"/>
                     <a:stretch/>
                   </pic:blipFill>
@@ -40790,7 +43283,7 @@
           <w:noProof/>
         </w:rPr>
         <w:drawing>
-          <wp:inline distT="0" distB="0" distL="0" distR="0" wp14:anchorId="090C0C9C" wp14:editId="2E4C643C">
+          <wp:inline distT="0" distB="0" distL="0" distR="0" wp14:anchorId="531C9E9D" wp14:editId="0BFDC1C8">
             <wp:extent cx="5486400" cy="1975104"/>
             <wp:effectExtent l="19050" t="19050" r="19050" b="25400"/>
             <wp:docPr id="5" name="Picture 5"/>
@@ -40805,7 +43298,7 @@
                     <pic:cNvPicPr/>
                   </pic:nvPicPr>
                   <pic:blipFill rotWithShape="1">
-                    <a:blip r:embed="rId18"/>
+                    <a:blip r:embed="rId19"/>
                     <a:srcRect l="26302" t="40517" r="1227" b="10560"/>
                     <a:stretch/>
                   </pic:blipFill>
@@ -40869,7 +43362,7 @@
           <w:noProof/>
         </w:rPr>
         <w:drawing>
-          <wp:inline distT="0" distB="0" distL="0" distR="0" wp14:anchorId="43AE280A" wp14:editId="0B42E419">
+          <wp:inline distT="0" distB="0" distL="0" distR="0" wp14:anchorId="20FFD9D8" wp14:editId="1254F230">
             <wp:extent cx="5486400" cy="758952"/>
             <wp:effectExtent l="19050" t="19050" r="19050" b="22225"/>
             <wp:docPr id="6" name="Picture 6"/>
@@ -40884,7 +43377,7 @@
                     <pic:cNvPicPr/>
                   </pic:nvPicPr>
                   <pic:blipFill rotWithShape="1">
-                    <a:blip r:embed="rId19"/>
+                    <a:blip r:embed="rId20"/>
                     <a:srcRect l="26186" t="59483" r="1343" b="21767"/>
                     <a:stretch/>
                   </pic:blipFill>
@@ -40948,7 +43441,7 @@
           <w:noProof/>
         </w:rPr>
         <w:drawing>
-          <wp:inline distT="0" distB="0" distL="0" distR="0" wp14:anchorId="20354C1B" wp14:editId="37B5640D">
+          <wp:inline distT="0" distB="0" distL="0" distR="0" wp14:anchorId="5FDBD02F" wp14:editId="0ECE967C">
             <wp:extent cx="5486400" cy="640080"/>
             <wp:effectExtent l="19050" t="19050" r="19050" b="26670"/>
             <wp:docPr id="7" name="Picture 7"/>
@@ -40963,7 +43456,7 @@
                     <pic:cNvPicPr/>
                   </pic:nvPicPr>
                   <pic:blipFill rotWithShape="1">
-                    <a:blip r:embed="rId20"/>
+                    <a:blip r:embed="rId21"/>
                     <a:srcRect l="26187" t="59698" r="1344" b="24354"/>
                     <a:stretch/>
                   </pic:blipFill>
@@ -41027,7 +43520,7 @@
           <w:noProof/>
         </w:rPr>
         <w:drawing>
-          <wp:inline distT="0" distB="0" distL="0" distR="0" wp14:anchorId="44CC220F" wp14:editId="66438365">
+          <wp:inline distT="0" distB="0" distL="0" distR="0" wp14:anchorId="266FCCBE" wp14:editId="2A0E699F">
             <wp:extent cx="5486400" cy="749808"/>
             <wp:effectExtent l="19050" t="19050" r="19050" b="12700"/>
             <wp:docPr id="8" name="Picture 8"/>
@@ -41042,7 +43535,7 @@
                     <pic:cNvPicPr/>
                   </pic:nvPicPr>
                   <pic:blipFill rotWithShape="1">
-                    <a:blip r:embed="rId21"/>
+                    <a:blip r:embed="rId22"/>
                     <a:srcRect l="26415" t="59483" r="884" b="21983"/>
                     <a:stretch/>
                   </pic:blipFill>
@@ -41106,7 +43599,7 @@
           <w:noProof/>
         </w:rPr>
         <w:drawing>
-          <wp:inline distT="0" distB="0" distL="0" distR="0" wp14:anchorId="4714B3C0" wp14:editId="0040A279">
+          <wp:inline distT="0" distB="0" distL="0" distR="0" wp14:anchorId="05F6AF04" wp14:editId="63A4CD0C">
             <wp:extent cx="5486400" cy="749808"/>
             <wp:effectExtent l="19050" t="19050" r="19050" b="12700"/>
             <wp:docPr id="9" name="Picture 9"/>
@@ -41121,7 +43614,7 @@
                     <pic:cNvPicPr/>
                   </pic:nvPicPr>
                   <pic:blipFill rotWithShape="1">
-                    <a:blip r:embed="rId22"/>
+                    <a:blip r:embed="rId23"/>
                     <a:srcRect l="26415" t="59483" r="884" b="21767"/>
                     <a:stretch/>
                   </pic:blipFill>
@@ -41185,7 +43678,7 @@
           <w:noProof/>
         </w:rPr>
         <w:drawing>
-          <wp:inline distT="0" distB="0" distL="0" distR="0" wp14:anchorId="4AA5A7A4" wp14:editId="501D1472">
+          <wp:inline distT="0" distB="0" distL="0" distR="0" wp14:anchorId="445B1FB9" wp14:editId="76DCD84A">
             <wp:extent cx="5486400" cy="658368"/>
             <wp:effectExtent l="19050" t="19050" r="19050" b="27940"/>
             <wp:docPr id="10" name="Picture 10"/>
@@ -41200,7 +43693,7 @@
                     <pic:cNvPicPr/>
                   </pic:nvPicPr>
                   <pic:blipFill rotWithShape="1">
-                    <a:blip r:embed="rId23"/>
+                    <a:blip r:embed="rId24"/>
                     <a:srcRect l="26415" t="59483" r="884" b="24138"/>
                     <a:stretch/>
                   </pic:blipFill>
@@ -41304,7 +43797,7 @@
           <w:rPr>
             <w:noProof/>
           </w:rPr>
-          <w:t>27</w:t>
+          <w:t>6</w:t>
         </w:r>
         <w:r>
           <w:rPr>
@@ -41351,6 +43844,232 @@
 <file path=word/numbering.xml><?xml version="1.0" encoding="utf-8"?>
 <w:numbering xmlns:wpc="http://schemas.microsoft.com/office/word/2010/wordprocessingCanvas" xmlns:mc="http://schemas.openxmlformats.org/markup-compatibility/2006" xmlns:o="urn:schemas-microsoft-com:office:office" xmlns:r="http://schemas.openxmlformats.org/officeDocument/2006/relationships" xmlns:m="http://schemas.openxmlformats.org/officeDocument/2006/math" xmlns:v="urn:schemas-microsoft-com:vml" xmlns:wp14="http://schemas.microsoft.com/office/word/2010/wordprocessingDrawing" xmlns:wp="http://schemas.openxmlformats.org/drawingml/2006/wordprocessingDrawing" xmlns:w10="urn:schemas-microsoft-com:office:word" xmlns:w="http://schemas.openxmlformats.org/wordprocessingml/2006/main" xmlns:w14="http://schemas.microsoft.com/office/word/2010/wordml" xmlns:wpg="http://schemas.microsoft.com/office/word/2010/wordprocessingGroup" xmlns:wpi="http://schemas.microsoft.com/office/word/2010/wordprocessingInk" xmlns:wne="http://schemas.microsoft.com/office/word/2006/wordml" xmlns:wps="http://schemas.microsoft.com/office/word/2010/wordprocessingShape" mc:Ignorable="w14 wp14">
   <w:abstractNum w:abstractNumId="0">
+    <w:nsid w:val="13555455"/>
+    <w:multiLevelType w:val="hybridMultilevel"/>
+    <w:tmpl w:val="FCD89064"/>
+    <w:lvl w:ilvl="0" w:tplc="04090001">
+      <w:start w:val="1"/>
+      <w:numFmt w:val="bullet"/>
+      <w:lvlText w:val=""/>
+      <w:lvlJc w:val="left"/>
+      <w:pPr>
+        <w:ind w:left="720" w:hanging="360"/>
+      </w:pPr>
+      <w:rPr>
+        <w:rFonts w:ascii="Symbol" w:hAnsi="Symbol" w:hint="default"/>
+      </w:rPr>
+    </w:lvl>
+    <w:lvl w:ilvl="1" w:tplc="04090003" w:tentative="1">
+      <w:start w:val="1"/>
+      <w:numFmt w:val="bullet"/>
+      <w:lvlText w:val="o"/>
+      <w:lvlJc w:val="left"/>
+      <w:pPr>
+        <w:ind w:left="1440" w:hanging="360"/>
+      </w:pPr>
+      <w:rPr>
+        <w:rFonts w:ascii="Courier New" w:hAnsi="Courier New" w:cs="Courier New" w:hint="default"/>
+      </w:rPr>
+    </w:lvl>
+    <w:lvl w:ilvl="2" w:tplc="04090005" w:tentative="1">
+      <w:start w:val="1"/>
+      <w:numFmt w:val="bullet"/>
+      <w:lvlText w:val=""/>
+      <w:lvlJc w:val="left"/>
+      <w:pPr>
+        <w:ind w:left="2160" w:hanging="360"/>
+      </w:pPr>
+      <w:rPr>
+        <w:rFonts w:ascii="Wingdings" w:hAnsi="Wingdings" w:hint="default"/>
+      </w:rPr>
+    </w:lvl>
+    <w:lvl w:ilvl="3" w:tplc="04090001" w:tentative="1">
+      <w:start w:val="1"/>
+      <w:numFmt w:val="bullet"/>
+      <w:lvlText w:val=""/>
+      <w:lvlJc w:val="left"/>
+      <w:pPr>
+        <w:ind w:left="2880" w:hanging="360"/>
+      </w:pPr>
+      <w:rPr>
+        <w:rFonts w:ascii="Symbol" w:hAnsi="Symbol" w:hint="default"/>
+      </w:rPr>
+    </w:lvl>
+    <w:lvl w:ilvl="4" w:tplc="04090003" w:tentative="1">
+      <w:start w:val="1"/>
+      <w:numFmt w:val="bullet"/>
+      <w:lvlText w:val="o"/>
+      <w:lvlJc w:val="left"/>
+      <w:pPr>
+        <w:ind w:left="3600" w:hanging="360"/>
+      </w:pPr>
+      <w:rPr>
+        <w:rFonts w:ascii="Courier New" w:hAnsi="Courier New" w:cs="Courier New" w:hint="default"/>
+      </w:rPr>
+    </w:lvl>
+    <w:lvl w:ilvl="5" w:tplc="04090005" w:tentative="1">
+      <w:start w:val="1"/>
+      <w:numFmt w:val="bullet"/>
+      <w:lvlText w:val=""/>
+      <w:lvlJc w:val="left"/>
+      <w:pPr>
+        <w:ind w:left="4320" w:hanging="360"/>
+      </w:pPr>
+      <w:rPr>
+        <w:rFonts w:ascii="Wingdings" w:hAnsi="Wingdings" w:hint="default"/>
+      </w:rPr>
+    </w:lvl>
+    <w:lvl w:ilvl="6" w:tplc="04090001" w:tentative="1">
+      <w:start w:val="1"/>
+      <w:numFmt w:val="bullet"/>
+      <w:lvlText w:val=""/>
+      <w:lvlJc w:val="left"/>
+      <w:pPr>
+        <w:ind w:left="5040" w:hanging="360"/>
+      </w:pPr>
+      <w:rPr>
+        <w:rFonts w:ascii="Symbol" w:hAnsi="Symbol" w:hint="default"/>
+      </w:rPr>
+    </w:lvl>
+    <w:lvl w:ilvl="7" w:tplc="04090003" w:tentative="1">
+      <w:start w:val="1"/>
+      <w:numFmt w:val="bullet"/>
+      <w:lvlText w:val="o"/>
+      <w:lvlJc w:val="left"/>
+      <w:pPr>
+        <w:ind w:left="5760" w:hanging="360"/>
+      </w:pPr>
+      <w:rPr>
+        <w:rFonts w:ascii="Courier New" w:hAnsi="Courier New" w:cs="Courier New" w:hint="default"/>
+      </w:rPr>
+    </w:lvl>
+    <w:lvl w:ilvl="8" w:tplc="04090005" w:tentative="1">
+      <w:start w:val="1"/>
+      <w:numFmt w:val="bullet"/>
+      <w:lvlText w:val=""/>
+      <w:lvlJc w:val="left"/>
+      <w:pPr>
+        <w:ind w:left="6480" w:hanging="360"/>
+      </w:pPr>
+      <w:rPr>
+        <w:rFonts w:ascii="Wingdings" w:hAnsi="Wingdings" w:hint="default"/>
+      </w:rPr>
+    </w:lvl>
+  </w:abstractNum>
+  <w:abstractNum w:abstractNumId="1">
+    <w:nsid w:val="29E1653F"/>
+    <w:multiLevelType w:val="hybridMultilevel"/>
+    <w:tmpl w:val="CC50C060"/>
+    <w:lvl w:ilvl="0" w:tplc="04090001">
+      <w:start w:val="1"/>
+      <w:numFmt w:val="bullet"/>
+      <w:lvlText w:val=""/>
+      <w:lvlJc w:val="left"/>
+      <w:pPr>
+        <w:ind w:left="720" w:hanging="360"/>
+      </w:pPr>
+      <w:rPr>
+        <w:rFonts w:ascii="Symbol" w:hAnsi="Symbol" w:hint="default"/>
+      </w:rPr>
+    </w:lvl>
+    <w:lvl w:ilvl="1" w:tplc="04090003" w:tentative="1">
+      <w:start w:val="1"/>
+      <w:numFmt w:val="bullet"/>
+      <w:lvlText w:val="o"/>
+      <w:lvlJc w:val="left"/>
+      <w:pPr>
+        <w:ind w:left="1440" w:hanging="360"/>
+      </w:pPr>
+      <w:rPr>
+        <w:rFonts w:ascii="Courier New" w:hAnsi="Courier New" w:cs="Courier New" w:hint="default"/>
+      </w:rPr>
+    </w:lvl>
+    <w:lvl w:ilvl="2" w:tplc="04090005" w:tentative="1">
+      <w:start w:val="1"/>
+      <w:numFmt w:val="bullet"/>
+      <w:lvlText w:val=""/>
+      <w:lvlJc w:val="left"/>
+      <w:pPr>
+        <w:ind w:left="2160" w:hanging="360"/>
+      </w:pPr>
+      <w:rPr>
+        <w:rFonts w:ascii="Wingdings" w:hAnsi="Wingdings" w:hint="default"/>
+      </w:rPr>
+    </w:lvl>
+    <w:lvl w:ilvl="3" w:tplc="04090001" w:tentative="1">
+      <w:start w:val="1"/>
+      <w:numFmt w:val="bullet"/>
+      <w:lvlText w:val=""/>
+      <w:lvlJc w:val="left"/>
+      <w:pPr>
+        <w:ind w:left="2880" w:hanging="360"/>
+      </w:pPr>
+      <w:rPr>
+        <w:rFonts w:ascii="Symbol" w:hAnsi="Symbol" w:hint="default"/>
+      </w:rPr>
+    </w:lvl>
+    <w:lvl w:ilvl="4" w:tplc="04090003" w:tentative="1">
+      <w:start w:val="1"/>
+      <w:numFmt w:val="bullet"/>
+      <w:lvlText w:val="o"/>
+      <w:lvlJc w:val="left"/>
+      <w:pPr>
+        <w:ind w:left="3600" w:hanging="360"/>
+      </w:pPr>
+      <w:rPr>
+        <w:rFonts w:ascii="Courier New" w:hAnsi="Courier New" w:cs="Courier New" w:hint="default"/>
+      </w:rPr>
+    </w:lvl>
+    <w:lvl w:ilvl="5" w:tplc="04090005" w:tentative="1">
+      <w:start w:val="1"/>
+      <w:numFmt w:val="bullet"/>
+      <w:lvlText w:val=""/>
+      <w:lvlJc w:val="left"/>
+      <w:pPr>
+        <w:ind w:left="4320" w:hanging="360"/>
+      </w:pPr>
+      <w:rPr>
+        <w:rFonts w:ascii="Wingdings" w:hAnsi="Wingdings" w:hint="default"/>
+      </w:rPr>
+    </w:lvl>
+    <w:lvl w:ilvl="6" w:tplc="04090001" w:tentative="1">
+      <w:start w:val="1"/>
+      <w:numFmt w:val="bullet"/>
+      <w:lvlText w:val=""/>
+      <w:lvlJc w:val="left"/>
+      <w:pPr>
+        <w:ind w:left="5040" w:hanging="360"/>
+      </w:pPr>
+      <w:rPr>
+        <w:rFonts w:ascii="Symbol" w:hAnsi="Symbol" w:hint="default"/>
+      </w:rPr>
+    </w:lvl>
+    <w:lvl w:ilvl="7" w:tplc="04090003" w:tentative="1">
+      <w:start w:val="1"/>
+      <w:numFmt w:val="bullet"/>
+      <w:lvlText w:val="o"/>
+      <w:lvlJc w:val="left"/>
+      <w:pPr>
+        <w:ind w:left="5760" w:hanging="360"/>
+      </w:pPr>
+      <w:rPr>
+        <w:rFonts w:ascii="Courier New" w:hAnsi="Courier New" w:cs="Courier New" w:hint="default"/>
+      </w:rPr>
+    </w:lvl>
+    <w:lvl w:ilvl="8" w:tplc="04090005" w:tentative="1">
+      <w:start w:val="1"/>
+      <w:numFmt w:val="bullet"/>
+      <w:lvlText w:val=""/>
+      <w:lvlJc w:val="left"/>
+      <w:pPr>
+        <w:ind w:left="6480" w:hanging="360"/>
+      </w:pPr>
+      <w:rPr>
+        <w:rFonts w:ascii="Wingdings" w:hAnsi="Wingdings" w:hint="default"/>
+      </w:rPr>
+    </w:lvl>
+  </w:abstractNum>
+  <w:abstractNum w:abstractNumId="2">
     <w:nsid w:val="4D48091C"/>
     <w:multiLevelType w:val="hybridMultilevel"/>
     <w:tmpl w:val="5CF001A8"/>
@@ -41463,7 +44182,7 @@
       </w:rPr>
     </w:lvl>
   </w:abstractNum>
-  <w:abstractNum w:abstractNumId="1">
+  <w:abstractNum w:abstractNumId="3">
     <w:nsid w:val="516F5090"/>
     <w:multiLevelType w:val="multilevel"/>
     <w:tmpl w:val="C054F0DE"/>
@@ -41577,7 +44296,7 @@
       </w:pPr>
     </w:lvl>
   </w:abstractNum>
-  <w:abstractNum w:abstractNumId="2">
+  <w:abstractNum w:abstractNumId="4">
     <w:nsid w:val="5748402A"/>
     <w:multiLevelType w:val="hybridMultilevel"/>
     <w:tmpl w:val="A18CF740"/>
@@ -41666,17 +44385,130 @@
       </w:pPr>
     </w:lvl>
   </w:abstractNum>
+  <w:abstractNum w:abstractNumId="5">
+    <w:nsid w:val="6D0B04BB"/>
+    <w:multiLevelType w:val="hybridMultilevel"/>
+    <w:tmpl w:val="54049DB0"/>
+    <w:lvl w:ilvl="0" w:tplc="04090001">
+      <w:start w:val="1"/>
+      <w:numFmt w:val="bullet"/>
+      <w:lvlText w:val=""/>
+      <w:lvlJc w:val="left"/>
+      <w:pPr>
+        <w:ind w:left="720" w:hanging="360"/>
+      </w:pPr>
+      <w:rPr>
+        <w:rFonts w:ascii="Symbol" w:hAnsi="Symbol" w:hint="default"/>
+      </w:rPr>
+    </w:lvl>
+    <w:lvl w:ilvl="1" w:tplc="04090003" w:tentative="1">
+      <w:start w:val="1"/>
+      <w:numFmt w:val="bullet"/>
+      <w:lvlText w:val="o"/>
+      <w:lvlJc w:val="left"/>
+      <w:pPr>
+        <w:ind w:left="1440" w:hanging="360"/>
+      </w:pPr>
+      <w:rPr>
+        <w:rFonts w:ascii="Courier New" w:hAnsi="Courier New" w:cs="Courier New" w:hint="default"/>
+      </w:rPr>
+    </w:lvl>
+    <w:lvl w:ilvl="2" w:tplc="04090005" w:tentative="1">
+      <w:start w:val="1"/>
+      <w:numFmt w:val="bullet"/>
+      <w:lvlText w:val=""/>
+      <w:lvlJc w:val="left"/>
+      <w:pPr>
+        <w:ind w:left="2160" w:hanging="360"/>
+      </w:pPr>
+      <w:rPr>
+        <w:rFonts w:ascii="Wingdings" w:hAnsi="Wingdings" w:hint="default"/>
+      </w:rPr>
+    </w:lvl>
+    <w:lvl w:ilvl="3" w:tplc="04090001" w:tentative="1">
+      <w:start w:val="1"/>
+      <w:numFmt w:val="bullet"/>
+      <w:lvlText w:val=""/>
+      <w:lvlJc w:val="left"/>
+      <w:pPr>
+        <w:ind w:left="2880" w:hanging="360"/>
+      </w:pPr>
+      <w:rPr>
+        <w:rFonts w:ascii="Symbol" w:hAnsi="Symbol" w:hint="default"/>
+      </w:rPr>
+    </w:lvl>
+    <w:lvl w:ilvl="4" w:tplc="04090003" w:tentative="1">
+      <w:start w:val="1"/>
+      <w:numFmt w:val="bullet"/>
+      <w:lvlText w:val="o"/>
+      <w:lvlJc w:val="left"/>
+      <w:pPr>
+        <w:ind w:left="3600" w:hanging="360"/>
+      </w:pPr>
+      <w:rPr>
+        <w:rFonts w:ascii="Courier New" w:hAnsi="Courier New" w:cs="Courier New" w:hint="default"/>
+      </w:rPr>
+    </w:lvl>
+    <w:lvl w:ilvl="5" w:tplc="04090005" w:tentative="1">
+      <w:start w:val="1"/>
+      <w:numFmt w:val="bullet"/>
+      <w:lvlText w:val=""/>
+      <w:lvlJc w:val="left"/>
+      <w:pPr>
+        <w:ind w:left="4320" w:hanging="360"/>
+      </w:pPr>
+      <w:rPr>
+        <w:rFonts w:ascii="Wingdings" w:hAnsi="Wingdings" w:hint="default"/>
+      </w:rPr>
+    </w:lvl>
+    <w:lvl w:ilvl="6" w:tplc="04090001" w:tentative="1">
+      <w:start w:val="1"/>
+      <w:numFmt w:val="bullet"/>
+      <w:lvlText w:val=""/>
+      <w:lvlJc w:val="left"/>
+      <w:pPr>
+        <w:ind w:left="5040" w:hanging="360"/>
+      </w:pPr>
+      <w:rPr>
+        <w:rFonts w:ascii="Symbol" w:hAnsi="Symbol" w:hint="default"/>
+      </w:rPr>
+    </w:lvl>
+    <w:lvl w:ilvl="7" w:tplc="04090003" w:tentative="1">
+      <w:start w:val="1"/>
+      <w:numFmt w:val="bullet"/>
+      <w:lvlText w:val="o"/>
+      <w:lvlJc w:val="left"/>
+      <w:pPr>
+        <w:ind w:left="5760" w:hanging="360"/>
+      </w:pPr>
+      <w:rPr>
+        <w:rFonts w:ascii="Courier New" w:hAnsi="Courier New" w:cs="Courier New" w:hint="default"/>
+      </w:rPr>
+    </w:lvl>
+    <w:lvl w:ilvl="8" w:tplc="04090005" w:tentative="1">
+      <w:start w:val="1"/>
+      <w:numFmt w:val="bullet"/>
+      <w:lvlText w:val=""/>
+      <w:lvlJc w:val="left"/>
+      <w:pPr>
+        <w:ind w:left="6480" w:hanging="360"/>
+      </w:pPr>
+      <w:rPr>
+        <w:rFonts w:ascii="Wingdings" w:hAnsi="Wingdings" w:hint="default"/>
+      </w:rPr>
+    </w:lvl>
+  </w:abstractNum>
   <w:num w:numId="1">
-    <w:abstractNumId w:val="1"/>
+    <w:abstractNumId w:val="3"/>
   </w:num>
   <w:num w:numId="2">
+    <w:abstractNumId w:val="4"/>
+  </w:num>
+  <w:num w:numId="3">
     <w:abstractNumId w:val="2"/>
   </w:num>
-  <w:num w:numId="3">
-    <w:abstractNumId w:val="0"/>
-  </w:num>
   <w:num w:numId="4">
-    <w:abstractNumId w:val="1"/>
+    <w:abstractNumId w:val="3"/>
     <w:lvlOverride w:ilvl="0">
       <w:startOverride w:val="1"/>
     </w:lvlOverride>
@@ -41704,6 +44536,15 @@
     <w:lvlOverride w:ilvl="8">
       <w:startOverride w:val="1"/>
     </w:lvlOverride>
+  </w:num>
+  <w:num w:numId="5">
+    <w:abstractNumId w:val="1"/>
+  </w:num>
+  <w:num w:numId="6">
+    <w:abstractNumId w:val="0"/>
+  </w:num>
+  <w:num w:numId="7">
+    <w:abstractNumId w:val="5"/>
   </w:num>
 </w:numbering>
 </file>
@@ -42934,7 +45775,7 @@
 </file>
 
 <file path=customXml/itemProps1.xml><?xml version="1.0" encoding="utf-8"?>
-<ds:datastoreItem xmlns:ds="http://schemas.openxmlformats.org/officeDocument/2006/customXml" ds:itemID="{2AE594CD-EA20-41DF-BA8C-1ACFE4337A5E}">
+<ds:datastoreItem xmlns:ds="http://schemas.openxmlformats.org/officeDocument/2006/customXml" ds:itemID="{7718A5CF-F96C-43B1-9AC4-11994F7ADA93}">
   <ds:schemaRefs>
     <ds:schemaRef ds:uri="http://schemas.openxmlformats.org/officeDocument/2006/bibliography"/>
   </ds:schemaRefs>

</xml_diff>

<commit_message>
Added revised system requirements
</commit_message>
<xml_diff>
--- a/Gibino_documentation.docx
+++ b/Gibino_documentation.docx
@@ -6269,7 +6269,6 @@
       <w:pPr>
         <w:spacing w:after="0" w:line="240" w:lineRule="auto"/>
       </w:pPr>
-      <w:bookmarkStart w:id="13" w:name="_GoBack"/>
       <w:r>
         <w:rPr>
           <w:noProof/>
@@ -6322,7 +6321,6 @@
           </wp:inline>
         </w:drawing>
       </w:r>
-      <w:bookmarkEnd w:id="13"/>
     </w:p>
     <w:p>
       <w:pPr>
@@ -6344,12 +6342,7 @@
       </w:r>
       <w:r>
         <w:br/>
-      </w:r>
-      <w:r>
-        <w:t>The prima</w:t>
-      </w:r>
-      <w:r>
-        <w:t>ry uses of this project include</w:t>
+        <w:t>The primary uses of this project include</w:t>
       </w:r>
     </w:p>
     <w:p>
@@ -6362,10 +6355,7 @@
         <w:spacing w:after="0" w:line="240" w:lineRule="auto"/>
       </w:pPr>
       <w:r>
-        <w:t>b</w:t>
-      </w:r>
-      <w:r>
-        <w:t>ackend system to manage purchases from vendors</w:t>
+        <w:t>backend system to manage purchases from vendors</w:t>
       </w:r>
     </w:p>
     <w:p>
@@ -6378,10 +6368,7 @@
         <w:spacing w:after="0" w:line="240" w:lineRule="auto"/>
       </w:pPr>
       <w:r>
-        <w:t>f</w:t>
-      </w:r>
-      <w:r>
-        <w:t>rontend POS system to process sales</w:t>
+        <w:t>frontend POS system to process sales</w:t>
       </w:r>
     </w:p>
     <w:p>
@@ -6423,8 +6410,8 @@
         <w:pStyle w:val="Heading1"/>
         <w:spacing w:line="240" w:lineRule="auto"/>
       </w:pPr>
-      <w:bookmarkStart w:id="14" w:name="_Toc405034172"/>
-      <w:bookmarkStart w:id="15" w:name="_Toc405034405"/>
+      <w:bookmarkStart w:id="13" w:name="_Toc405034172"/>
+      <w:bookmarkStart w:id="14" w:name="_Toc405034405"/>
       <w:r>
         <w:br w:type="page"/>
       </w:r>
@@ -6438,21 +6425,361 @@
         <w:lastRenderedPageBreak/>
         <w:t>System Requirements Specifications</w:t>
       </w:r>
+      <w:bookmarkEnd w:id="13"/>
       <w:bookmarkEnd w:id="14"/>
-      <w:bookmarkEnd w:id="15"/>
     </w:p>
     <w:p>
       <w:pPr>
+        <w:pStyle w:val="ListParagraph"/>
+        <w:numPr>
+          <w:ilvl w:val="0"/>
+          <w:numId w:val="8"/>
+        </w:numPr>
         <w:spacing w:after="0" w:line="240" w:lineRule="auto"/>
       </w:pPr>
       <w:r>
-        <w:t>Text</w:t>
+        <w:t>The POS system shall integrate with external payment processor.</w:t>
+      </w:r>
+    </w:p>
+    <w:p>
+      <w:pPr>
+        <w:pStyle w:val="ListParagraph"/>
+        <w:numPr>
+          <w:ilvl w:val="0"/>
+          <w:numId w:val="8"/>
+        </w:numPr>
+        <w:spacing w:after="0" w:line="240" w:lineRule="auto"/>
+      </w:pPr>
+      <w:r>
+        <w:t>The POS system shall provide a data dump for sales and purchases via ETL process to the accounting software.</w:t>
+      </w:r>
+    </w:p>
+    <w:p>
+      <w:pPr>
+        <w:pStyle w:val="ListParagraph"/>
+        <w:numPr>
+          <w:ilvl w:val="0"/>
+          <w:numId w:val="8"/>
+        </w:numPr>
+        <w:spacing w:after="0" w:line="240" w:lineRule="auto"/>
+      </w:pPr>
+      <w:r>
+        <w:t>The system must be able to add new inventory (product) with no duplicate records.</w:t>
+      </w:r>
+    </w:p>
+    <w:p>
+      <w:pPr>
+        <w:pStyle w:val="ListParagraph"/>
+        <w:numPr>
+          <w:ilvl w:val="0"/>
+          <w:numId w:val="8"/>
+        </w:numPr>
+        <w:spacing w:after="0" w:line="240" w:lineRule="auto"/>
+      </w:pPr>
+      <w:r>
+        <w:t>The system must be able to add new vendors.</w:t>
+      </w:r>
+    </w:p>
+    <w:p>
+      <w:pPr>
+        <w:pStyle w:val="ListParagraph"/>
+        <w:numPr>
+          <w:ilvl w:val="0"/>
+          <w:numId w:val="8"/>
+        </w:numPr>
+        <w:spacing w:after="0" w:line="240" w:lineRule="auto"/>
+      </w:pPr>
+      <w:r>
+        <w:t xml:space="preserve">The system must be able to display </w:t>
+      </w:r>
+      <w:proofErr w:type="gramStart"/>
+      <w:r>
+        <w:t>all the</w:t>
+      </w:r>
+      <w:proofErr w:type="gramEnd"/>
+      <w:r>
+        <w:t xml:space="preserve"> beverage inventory belonging to a given vendor.</w:t>
+      </w:r>
+    </w:p>
+    <w:p>
+      <w:pPr>
+        <w:pStyle w:val="ListParagraph"/>
+        <w:numPr>
+          <w:ilvl w:val="0"/>
+          <w:numId w:val="8"/>
+        </w:numPr>
+        <w:spacing w:after="0" w:line="240" w:lineRule="auto"/>
+      </w:pPr>
+      <w:r>
+        <w:t xml:space="preserve">The system must be able to display all inventory levels. </w:t>
+      </w:r>
+    </w:p>
+    <w:p>
+      <w:pPr>
+        <w:pStyle w:val="ListParagraph"/>
+        <w:numPr>
+          <w:ilvl w:val="0"/>
+          <w:numId w:val="8"/>
+        </w:numPr>
+        <w:spacing w:after="0" w:line="240" w:lineRule="auto"/>
+      </w:pPr>
+      <w:r>
+        <w:t xml:space="preserve">The system must display original prices and current prices, % difference in price from current to original, daily high price for products, daily low price for products. </w:t>
+      </w:r>
+    </w:p>
+    <w:p>
+      <w:pPr>
+        <w:pStyle w:val="ListParagraph"/>
+        <w:numPr>
+          <w:ilvl w:val="0"/>
+          <w:numId w:val="8"/>
+        </w:numPr>
+        <w:spacing w:after="0" w:line="240" w:lineRule="auto"/>
+      </w:pPr>
+      <w:r>
+        <w:t xml:space="preserve">The system must display prices for most recently sold products. </w:t>
+      </w:r>
+    </w:p>
+    <w:p>
+      <w:pPr>
+        <w:pStyle w:val="ListParagraph"/>
+        <w:numPr>
+          <w:ilvl w:val="0"/>
+          <w:numId w:val="8"/>
+        </w:numPr>
+        <w:spacing w:after="0" w:line="240" w:lineRule="auto"/>
+      </w:pPr>
+      <w:r>
+        <w:t>The system must display top selling products of the day.</w:t>
+      </w:r>
+    </w:p>
+    <w:p>
+      <w:pPr>
+        <w:pStyle w:val="ListParagraph"/>
+        <w:numPr>
+          <w:ilvl w:val="0"/>
+          <w:numId w:val="8"/>
+        </w:numPr>
+        <w:spacing w:after="0" w:line="240" w:lineRule="auto"/>
+      </w:pPr>
+      <w:r>
+        <w:t xml:space="preserve">The system must create a nightly backup, after normal business hours. </w:t>
+      </w:r>
+    </w:p>
+    <w:p>
+      <w:pPr>
+        <w:pStyle w:val="ListParagraph"/>
+        <w:numPr>
+          <w:ilvl w:val="0"/>
+          <w:numId w:val="8"/>
+        </w:numPr>
+        <w:spacing w:after="0" w:line="240" w:lineRule="auto"/>
+      </w:pPr>
+      <w:r>
+        <w:t xml:space="preserve">The system must be able to update product prices based on sales.  </w:t>
+      </w:r>
+    </w:p>
+    <w:p>
+      <w:pPr>
+        <w:pStyle w:val="ListParagraph"/>
+        <w:numPr>
+          <w:ilvl w:val="0"/>
+          <w:numId w:val="8"/>
+        </w:numPr>
+        <w:spacing w:after="0" w:line="240" w:lineRule="auto"/>
+      </w:pPr>
+      <w:r>
+        <w:t xml:space="preserve">The system must update real-time inventory levels according to sales. </w:t>
+      </w:r>
+    </w:p>
+    <w:p>
+      <w:pPr>
+        <w:pStyle w:val="ListParagraph"/>
+        <w:numPr>
+          <w:ilvl w:val="0"/>
+          <w:numId w:val="8"/>
+        </w:numPr>
+        <w:spacing w:after="0" w:line="240" w:lineRule="auto"/>
+      </w:pPr>
+      <w:r>
+        <w:t>The system must be able to update the vendor information.</w:t>
+      </w:r>
+    </w:p>
+    <w:p>
+      <w:pPr>
+        <w:pStyle w:val="ListParagraph"/>
+        <w:numPr>
+          <w:ilvl w:val="0"/>
+          <w:numId w:val="8"/>
+        </w:numPr>
+        <w:spacing w:after="0" w:line="240" w:lineRule="auto"/>
+      </w:pPr>
+      <w:r>
+        <w:t>The system must not be able to sell a quantity which exceeds the inventory available, and the system must not be able to sell inventory to a customer below the age of 21.</w:t>
+      </w:r>
+    </w:p>
+    <w:p>
+      <w:pPr>
+        <w:pStyle w:val="ListParagraph"/>
+        <w:numPr>
+          <w:ilvl w:val="0"/>
+          <w:numId w:val="8"/>
+        </w:numPr>
+        <w:spacing w:after="0" w:line="240" w:lineRule="auto"/>
+      </w:pPr>
+      <w:r>
+        <w:t>The system must be able to display the unpaid items for a customer.</w:t>
+      </w:r>
+    </w:p>
+    <w:p>
+      <w:pPr>
+        <w:pStyle w:val="ListParagraph"/>
+        <w:numPr>
+          <w:ilvl w:val="0"/>
+          <w:numId w:val="8"/>
+        </w:numPr>
+        <w:spacing w:after="0" w:line="240" w:lineRule="auto"/>
+      </w:pPr>
+      <w:r>
+        <w:t>The system must be able to predict when to order inventory based on sales and current inventory levels.</w:t>
+      </w:r>
+    </w:p>
+    <w:p>
+      <w:pPr>
+        <w:pStyle w:val="ListParagraph"/>
+        <w:numPr>
+          <w:ilvl w:val="0"/>
+          <w:numId w:val="8"/>
+        </w:numPr>
+        <w:spacing w:after="0" w:line="240" w:lineRule="auto"/>
+      </w:pPr>
+      <w:r>
+        <w:t>The system must be able to generate profit report.</w:t>
+      </w:r>
+    </w:p>
+    <w:p>
+      <w:pPr>
+        <w:pStyle w:val="ListParagraph"/>
+        <w:numPr>
+          <w:ilvl w:val="0"/>
+          <w:numId w:val="8"/>
+        </w:numPr>
+        <w:spacing w:after="0" w:line="240" w:lineRule="auto"/>
+      </w:pPr>
+      <w:r>
+        <w:t>The system must be able to display total number of inventory sold by type per day.</w:t>
+      </w:r>
+    </w:p>
+    <w:p>
+      <w:pPr>
+        <w:pStyle w:val="ListParagraph"/>
+        <w:numPr>
+          <w:ilvl w:val="0"/>
+          <w:numId w:val="8"/>
+        </w:numPr>
+        <w:spacing w:after="0" w:line="240" w:lineRule="auto"/>
+      </w:pPr>
+      <w:r>
+        <w:t>The system must be able to display total revenue for a day.</w:t>
+      </w:r>
+    </w:p>
+    <w:p>
+      <w:pPr>
+        <w:pStyle w:val="ListParagraph"/>
+        <w:numPr>
+          <w:ilvl w:val="0"/>
+          <w:numId w:val="8"/>
+        </w:numPr>
+        <w:spacing w:after="0" w:line="240" w:lineRule="auto"/>
+      </w:pPr>
+      <w:r>
+        <w:t>The system must display monthly sales reports.</w:t>
+      </w:r>
+    </w:p>
+    <w:p>
+      <w:pPr>
+        <w:pStyle w:val="ListParagraph"/>
+        <w:numPr>
+          <w:ilvl w:val="0"/>
+          <w:numId w:val="8"/>
+        </w:numPr>
+        <w:spacing w:after="0" w:line="240" w:lineRule="auto"/>
+      </w:pPr>
+      <w:r>
+        <w:t>The system must display monthly purchase reports.</w:t>
+      </w:r>
+    </w:p>
+    <w:p>
+      <w:pPr>
+        <w:pStyle w:val="ListParagraph"/>
+        <w:numPr>
+          <w:ilvl w:val="0"/>
+          <w:numId w:val="8"/>
+        </w:numPr>
+        <w:spacing w:after="0" w:line="240" w:lineRule="auto"/>
+      </w:pPr>
+      <w:r>
+        <w:t>The system shall keep historical data</w:t>
+      </w:r>
+    </w:p>
+    <w:p>
+      <w:pPr>
+        <w:pStyle w:val="ListParagraph"/>
+        <w:numPr>
+          <w:ilvl w:val="0"/>
+          <w:numId w:val="8"/>
+        </w:numPr>
+        <w:spacing w:after="0" w:line="240" w:lineRule="auto"/>
+      </w:pPr>
+      <w:r>
+        <w:t>The system must update the inventory levels in the product table.</w:t>
+      </w:r>
+    </w:p>
+    <w:p>
+      <w:pPr>
+        <w:pStyle w:val="ListParagraph"/>
+        <w:numPr>
+          <w:ilvl w:val="0"/>
+          <w:numId w:val="8"/>
+        </w:numPr>
+        <w:spacing w:after="0" w:line="240" w:lineRule="auto"/>
+      </w:pPr>
+      <w:r>
+        <w:t>The system must reset prices to their base levels, at appropriate intervals.</w:t>
+      </w:r>
+    </w:p>
+    <w:p>
+      <w:pPr>
+        <w:pStyle w:val="ListParagraph"/>
+        <w:numPr>
+          <w:ilvl w:val="0"/>
+          <w:numId w:val="8"/>
+        </w:numPr>
+        <w:spacing w:after="0" w:line="240" w:lineRule="auto"/>
+      </w:pPr>
+      <w:r>
+        <w:t>The system must be able to add new product types without duplicates.</w:t>
+      </w:r>
+    </w:p>
+    <w:p>
+      <w:pPr>
+        <w:pStyle w:val="ListParagraph"/>
+        <w:numPr>
+          <w:ilvl w:val="0"/>
+          <w:numId w:val="8"/>
+        </w:numPr>
+        <w:spacing w:after="0" w:line="240" w:lineRule="auto"/>
+      </w:pPr>
+      <w:r>
+        <w:t>The system must be able to insert new customers without duplicates.</w:t>
       </w:r>
     </w:p>
     <w:p>
       <w:pPr>
         <w:spacing w:after="0" w:line="240" w:lineRule="auto"/>
       </w:pPr>
+      <w:bookmarkStart w:id="15" w:name="_GoBack"/>
+      <w:bookmarkEnd w:id="15"/>
     </w:p>
     <w:p>
       <w:pPr>
@@ -6510,10 +6837,10 @@
             <v:path o:extrusionok="f" gradientshapeok="t" o:connecttype="rect"/>
             <o:lock v:ext="edit" aspectratio="t"/>
           </v:shapetype>
-          <v:shape id="_x0000_i1025" type="#_x0000_t75" style="width:631.85pt;height:441.55pt" o:ole="">
+          <v:shape id="_x0000_i1025" type="#_x0000_t75" style="width:632.1pt;height:441.2pt" o:ole="">
             <v:imagedata r:id="rId11" o:title=""/>
           </v:shape>
-          <o:OLEObject Type="Embed" ProgID="Visio.Drawing.11" ShapeID="_x0000_i1025" DrawAspect="Content" ObjectID="_1478865893" r:id="rId12"/>
+          <o:OLEObject Type="Embed" ProgID="Visio.Drawing.11" ShapeID="_x0000_i1025" DrawAspect="Content" ObjectID="_1478866674" r:id="rId12"/>
         </w:object>
       </w:r>
       <w:r>
@@ -43797,7 +44124,7 @@
           <w:rPr>
             <w:noProof/>
           </w:rPr>
-          <w:t>6</w:t>
+          <w:t>7</w:t>
         </w:r>
         <w:r>
           <w:rPr>
@@ -44070,6 +44397,92 @@
     </w:lvl>
   </w:abstractNum>
   <w:abstractNum w:abstractNumId="2">
+    <w:nsid w:val="41E52816"/>
+    <w:multiLevelType w:val="hybridMultilevel"/>
+    <w:tmpl w:val="3F481A4A"/>
+    <w:lvl w:ilvl="0" w:tplc="0409000F">
+      <w:start w:val="1"/>
+      <w:numFmt w:val="decimal"/>
+      <w:lvlText w:val="%1."/>
+      <w:lvlJc w:val="left"/>
+      <w:pPr>
+        <w:ind w:left="720" w:hanging="360"/>
+      </w:pPr>
+    </w:lvl>
+    <w:lvl w:ilvl="1" w:tplc="04090019" w:tentative="1">
+      <w:start w:val="1"/>
+      <w:numFmt w:val="lowerLetter"/>
+      <w:lvlText w:val="%2."/>
+      <w:lvlJc w:val="left"/>
+      <w:pPr>
+        <w:ind w:left="1440" w:hanging="360"/>
+      </w:pPr>
+    </w:lvl>
+    <w:lvl w:ilvl="2" w:tplc="0409001B" w:tentative="1">
+      <w:start w:val="1"/>
+      <w:numFmt w:val="lowerRoman"/>
+      <w:lvlText w:val="%3."/>
+      <w:lvlJc w:val="right"/>
+      <w:pPr>
+        <w:ind w:left="2160" w:hanging="180"/>
+      </w:pPr>
+    </w:lvl>
+    <w:lvl w:ilvl="3" w:tplc="0409000F" w:tentative="1">
+      <w:start w:val="1"/>
+      <w:numFmt w:val="decimal"/>
+      <w:lvlText w:val="%4."/>
+      <w:lvlJc w:val="left"/>
+      <w:pPr>
+        <w:ind w:left="2880" w:hanging="360"/>
+      </w:pPr>
+    </w:lvl>
+    <w:lvl w:ilvl="4" w:tplc="04090019" w:tentative="1">
+      <w:start w:val="1"/>
+      <w:numFmt w:val="lowerLetter"/>
+      <w:lvlText w:val="%5."/>
+      <w:lvlJc w:val="left"/>
+      <w:pPr>
+        <w:ind w:left="3600" w:hanging="360"/>
+      </w:pPr>
+    </w:lvl>
+    <w:lvl w:ilvl="5" w:tplc="0409001B" w:tentative="1">
+      <w:start w:val="1"/>
+      <w:numFmt w:val="lowerRoman"/>
+      <w:lvlText w:val="%6."/>
+      <w:lvlJc w:val="right"/>
+      <w:pPr>
+        <w:ind w:left="4320" w:hanging="180"/>
+      </w:pPr>
+    </w:lvl>
+    <w:lvl w:ilvl="6" w:tplc="0409000F" w:tentative="1">
+      <w:start w:val="1"/>
+      <w:numFmt w:val="decimal"/>
+      <w:lvlText w:val="%7."/>
+      <w:lvlJc w:val="left"/>
+      <w:pPr>
+        <w:ind w:left="5040" w:hanging="360"/>
+      </w:pPr>
+    </w:lvl>
+    <w:lvl w:ilvl="7" w:tplc="04090019" w:tentative="1">
+      <w:start w:val="1"/>
+      <w:numFmt w:val="lowerLetter"/>
+      <w:lvlText w:val="%8."/>
+      <w:lvlJc w:val="left"/>
+      <w:pPr>
+        <w:ind w:left="5760" w:hanging="360"/>
+      </w:pPr>
+    </w:lvl>
+    <w:lvl w:ilvl="8" w:tplc="0409001B" w:tentative="1">
+      <w:start w:val="1"/>
+      <w:numFmt w:val="lowerRoman"/>
+      <w:lvlText w:val="%9."/>
+      <w:lvlJc w:val="right"/>
+      <w:pPr>
+        <w:ind w:left="6480" w:hanging="180"/>
+      </w:pPr>
+    </w:lvl>
+  </w:abstractNum>
+  <w:abstractNum w:abstractNumId="3">
     <w:nsid w:val="4D48091C"/>
     <w:multiLevelType w:val="hybridMultilevel"/>
     <w:tmpl w:val="5CF001A8"/>
@@ -44182,7 +44595,7 @@
       </w:rPr>
     </w:lvl>
   </w:abstractNum>
-  <w:abstractNum w:abstractNumId="3">
+  <w:abstractNum w:abstractNumId="4">
     <w:nsid w:val="516F5090"/>
     <w:multiLevelType w:val="multilevel"/>
     <w:tmpl w:val="C054F0DE"/>
@@ -44296,7 +44709,7 @@
       </w:pPr>
     </w:lvl>
   </w:abstractNum>
-  <w:abstractNum w:abstractNumId="4">
+  <w:abstractNum w:abstractNumId="5">
     <w:nsid w:val="5748402A"/>
     <w:multiLevelType w:val="hybridMultilevel"/>
     <w:tmpl w:val="A18CF740"/>
@@ -44385,7 +44798,7 @@
       </w:pPr>
     </w:lvl>
   </w:abstractNum>
-  <w:abstractNum w:abstractNumId="5">
+  <w:abstractNum w:abstractNumId="6">
     <w:nsid w:val="6D0B04BB"/>
     <w:multiLevelType w:val="hybridMultilevel"/>
     <w:tmpl w:val="54049DB0"/>
@@ -44499,16 +44912,16 @@
     </w:lvl>
   </w:abstractNum>
   <w:num w:numId="1">
+    <w:abstractNumId w:val="4"/>
+  </w:num>
+  <w:num w:numId="2">
+    <w:abstractNumId w:val="5"/>
+  </w:num>
+  <w:num w:numId="3">
     <w:abstractNumId w:val="3"/>
   </w:num>
-  <w:num w:numId="2">
+  <w:num w:numId="4">
     <w:abstractNumId w:val="4"/>
-  </w:num>
-  <w:num w:numId="3">
-    <w:abstractNumId w:val="2"/>
-  </w:num>
-  <w:num w:numId="4">
-    <w:abstractNumId w:val="3"/>
     <w:lvlOverride w:ilvl="0">
       <w:startOverride w:val="1"/>
     </w:lvlOverride>
@@ -44544,7 +44957,10 @@
     <w:abstractNumId w:val="0"/>
   </w:num>
   <w:num w:numId="7">
-    <w:abstractNumId w:val="5"/>
+    <w:abstractNumId w:val="6"/>
+  </w:num>
+  <w:num w:numId="8">
+    <w:abstractNumId w:val="2"/>
   </w:num>
 </w:numbering>
 </file>
@@ -45775,7 +46191,7 @@
 </file>
 
 <file path=customXml/itemProps1.xml><?xml version="1.0" encoding="utf-8"?>
-<ds:datastoreItem xmlns:ds="http://schemas.openxmlformats.org/officeDocument/2006/customXml" ds:itemID="{7718A5CF-F96C-43B1-9AC4-11994F7ADA93}">
+<ds:datastoreItem xmlns:ds="http://schemas.openxmlformats.org/officeDocument/2006/customXml" ds:itemID="{A79A2CD8-B61C-4773-869B-72DB5ED2AAFA}">
   <ds:schemaRefs>
     <ds:schemaRef ds:uri="http://schemas.openxmlformats.org/officeDocument/2006/bibliography"/>
   </ds:schemaRefs>

</xml_diff>

<commit_message>
Incorporated system architecture into documentation
</commit_message>
<xml_diff>
--- a/Gibino_documentation.docx
+++ b/Gibino_documentation.docx
@@ -6778,8 +6778,6 @@
       <w:pPr>
         <w:spacing w:after="0" w:line="240" w:lineRule="auto"/>
       </w:pPr>
-      <w:bookmarkStart w:id="15" w:name="_GoBack"/>
-      <w:bookmarkEnd w:id="15"/>
     </w:p>
     <w:p>
       <w:pPr>
@@ -6798,14 +6796,14 @@
         <w:pStyle w:val="Heading1"/>
         <w:spacing w:line="240" w:lineRule="auto"/>
       </w:pPr>
-      <w:bookmarkStart w:id="16" w:name="_Toc405034173"/>
-      <w:bookmarkStart w:id="17" w:name="_Toc405034406"/>
+      <w:bookmarkStart w:id="15" w:name="_Toc405034173"/>
+      <w:bookmarkStart w:id="16" w:name="_Toc405034406"/>
       <w:r>
         <w:lastRenderedPageBreak/>
         <w:t>Entity-Relationship Diagram</w:t>
       </w:r>
+      <w:bookmarkEnd w:id="15"/>
       <w:bookmarkEnd w:id="16"/>
-      <w:bookmarkEnd w:id="17"/>
     </w:p>
     <w:p>
       <w:pPr>
@@ -6840,7 +6838,7 @@
           <v:shape id="_x0000_i1025" type="#_x0000_t75" style="width:632.1pt;height:441.2pt" o:ole="">
             <v:imagedata r:id="rId11" o:title=""/>
           </v:shape>
-          <o:OLEObject Type="Embed" ProgID="Visio.Drawing.11" ShapeID="_x0000_i1025" DrawAspect="Content" ObjectID="_1478866674" r:id="rId12"/>
+          <o:OLEObject Type="Embed" ProgID="Visio.Drawing.11" ShapeID="_x0000_i1025" DrawAspect="Content" ObjectID="_1478868652" r:id="rId12"/>
         </w:object>
       </w:r>
       <w:r>
@@ -6852,17 +6850,17 @@
         <w:pStyle w:val="Heading1"/>
         <w:spacing w:line="240" w:lineRule="auto"/>
       </w:pPr>
-      <w:bookmarkStart w:id="18" w:name="_Toc405034174"/>
-      <w:bookmarkStart w:id="19" w:name="_Toc405034407"/>
+      <w:bookmarkStart w:id="17" w:name="_Toc405034174"/>
+      <w:bookmarkStart w:id="18" w:name="_Toc405034407"/>
       <w:r>
         <w:lastRenderedPageBreak/>
         <w:t xml:space="preserve">Physical </w:t>
       </w:r>
-      <w:bookmarkEnd w:id="18"/>
+      <w:bookmarkEnd w:id="17"/>
       <w:r>
         <w:t>Layout</w:t>
       </w:r>
-      <w:bookmarkEnd w:id="19"/>
+      <w:bookmarkEnd w:id="18"/>
     </w:p>
     <w:tbl>
       <w:tblPr>
@@ -33221,8 +33219,8 @@
           <w:docGrid w:linePitch="360"/>
         </w:sectPr>
       </w:pPr>
-      <w:bookmarkStart w:id="20" w:name="_Toc405034176"/>
-      <w:bookmarkStart w:id="21" w:name="_Toc405034408"/>
+      <w:bookmarkStart w:id="19" w:name="_Toc405034176"/>
+      <w:bookmarkStart w:id="20" w:name="_Toc405034408"/>
     </w:p>
     <w:p>
       <w:pPr>
@@ -33233,8 +33231,8 @@
         <w:lastRenderedPageBreak/>
         <w:t>Data Dictionary</w:t>
       </w:r>
+      <w:bookmarkEnd w:id="19"/>
       <w:bookmarkEnd w:id="20"/>
-      <w:bookmarkEnd w:id="21"/>
     </w:p>
     <w:p>
       <w:pPr>
@@ -33360,11 +33358,11 @@
         <w:pStyle w:val="Heading2"/>
         <w:spacing w:line="240" w:lineRule="auto"/>
       </w:pPr>
-      <w:bookmarkStart w:id="22" w:name="_Toc404465512"/>
+      <w:bookmarkStart w:id="21" w:name="_Toc404465512"/>
       <w:r>
         <w:t>T_V</w:t>
       </w:r>
-      <w:bookmarkEnd w:id="22"/>
+      <w:bookmarkEnd w:id="21"/>
       <w:r>
         <w:t>ENDOR</w:t>
       </w:r>
@@ -33385,11 +33383,11 @@
             <w:tcW w:w="9816" w:type="dxa"/>
           </w:tcPr>
           <w:p>
-            <w:bookmarkStart w:id="23" w:name="_Toc404465513"/>
+            <w:bookmarkStart w:id="22" w:name="_Toc404465513"/>
             <w:r>
               <w:t>Vendor ID (Primary Key)</w:t>
             </w:r>
-            <w:bookmarkEnd w:id="23"/>
+            <w:bookmarkEnd w:id="22"/>
           </w:p>
         </w:tc>
       </w:tr>
@@ -33499,11 +33497,11 @@
             <w:tcW w:w="9816" w:type="dxa"/>
           </w:tcPr>
           <w:p>
-            <w:bookmarkStart w:id="24" w:name="_Toc404465514"/>
+            <w:bookmarkStart w:id="23" w:name="_Toc404465514"/>
             <w:r>
               <w:t>Vendor Name</w:t>
             </w:r>
-            <w:bookmarkEnd w:id="24"/>
+            <w:bookmarkEnd w:id="23"/>
           </w:p>
         </w:tc>
       </w:tr>
@@ -33605,11 +33603,11 @@
             <w:tcW w:w="9240" w:type="dxa"/>
           </w:tcPr>
           <w:p>
-            <w:bookmarkStart w:id="25" w:name="_Toc404465515"/>
+            <w:bookmarkStart w:id="24" w:name="_Toc404465515"/>
             <w:r>
               <w:t>Street1 Name</w:t>
             </w:r>
-            <w:bookmarkEnd w:id="25"/>
+            <w:bookmarkEnd w:id="24"/>
           </w:p>
         </w:tc>
       </w:tr>
@@ -33709,11 +33707,11 @@
             <w:tcW w:w="9816" w:type="dxa"/>
           </w:tcPr>
           <w:p>
-            <w:bookmarkStart w:id="26" w:name="_Toc404465516"/>
+            <w:bookmarkStart w:id="25" w:name="_Toc404465516"/>
             <w:r>
               <w:t>Street2 Name</w:t>
             </w:r>
-            <w:bookmarkEnd w:id="26"/>
+            <w:bookmarkEnd w:id="25"/>
           </w:p>
         </w:tc>
       </w:tr>
@@ -33820,11 +33818,11 @@
             <w:tcW w:w="9816" w:type="dxa"/>
           </w:tcPr>
           <w:p>
-            <w:bookmarkStart w:id="27" w:name="_Toc404465517"/>
+            <w:bookmarkStart w:id="26" w:name="_Toc404465517"/>
             <w:r>
               <w:t>City</w:t>
             </w:r>
-            <w:bookmarkEnd w:id="27"/>
+            <w:bookmarkEnd w:id="26"/>
           </w:p>
         </w:tc>
       </w:tr>
@@ -33921,11 +33919,11 @@
             <w:tcW w:w="9816" w:type="dxa"/>
           </w:tcPr>
           <w:p>
-            <w:bookmarkStart w:id="28" w:name="_Toc404465518"/>
+            <w:bookmarkStart w:id="27" w:name="_Toc404465518"/>
             <w:r>
               <w:t>State</w:t>
             </w:r>
-            <w:bookmarkEnd w:id="28"/>
+            <w:bookmarkEnd w:id="27"/>
           </w:p>
         </w:tc>
       </w:tr>
@@ -34037,11 +34035,11 @@
             <w:tcW w:w="9816" w:type="dxa"/>
           </w:tcPr>
           <w:p>
-            <w:bookmarkStart w:id="29" w:name="_Toc404465519"/>
+            <w:bookmarkStart w:id="28" w:name="_Toc404465519"/>
             <w:r>
               <w:t>Zip Code</w:t>
             </w:r>
-            <w:bookmarkEnd w:id="29"/>
+            <w:bookmarkEnd w:id="28"/>
           </w:p>
         </w:tc>
       </w:tr>
@@ -34138,11 +34136,11 @@
             <w:tcW w:w="9816" w:type="dxa"/>
           </w:tcPr>
           <w:p>
-            <w:bookmarkStart w:id="30" w:name="_Toc404465520"/>
+            <w:bookmarkStart w:id="29" w:name="_Toc404465520"/>
             <w:r>
               <w:t>Vendor’s Phone</w:t>
             </w:r>
-            <w:bookmarkEnd w:id="30"/>
+            <w:bookmarkEnd w:id="29"/>
           </w:p>
         </w:tc>
       </w:tr>
@@ -34244,11 +34242,11 @@
             <w:tcW w:w="9816" w:type="dxa"/>
           </w:tcPr>
           <w:p>
-            <w:bookmarkStart w:id="31" w:name="_Toc404465521"/>
+            <w:bookmarkStart w:id="30" w:name="_Toc404465521"/>
             <w:r>
               <w:t>Vendor’s Email Address</w:t>
             </w:r>
-            <w:bookmarkEnd w:id="31"/>
+            <w:bookmarkEnd w:id="30"/>
           </w:p>
         </w:tc>
       </w:tr>
@@ -34350,11 +34348,11 @@
             <w:tcW w:w="9816" w:type="dxa"/>
           </w:tcPr>
           <w:p>
-            <w:bookmarkStart w:id="32" w:name="_Toc404465522"/>
+            <w:bookmarkStart w:id="31" w:name="_Toc404465522"/>
             <w:r>
               <w:t>Vendor’s Contact Person</w:t>
             </w:r>
-            <w:bookmarkEnd w:id="32"/>
+            <w:bookmarkEnd w:id="31"/>
           </w:p>
         </w:tc>
       </w:tr>
@@ -34440,11 +34438,11 @@
         <w:pStyle w:val="Heading2"/>
         <w:spacing w:line="240" w:lineRule="auto"/>
       </w:pPr>
-      <w:bookmarkStart w:id="33" w:name="_Toc404465523"/>
+      <w:bookmarkStart w:id="32" w:name="_Toc404465523"/>
       <w:r>
         <w:t>T_P</w:t>
       </w:r>
-      <w:bookmarkEnd w:id="33"/>
+      <w:bookmarkEnd w:id="32"/>
       <w:r>
         <w:t>RODUCT</w:t>
       </w:r>
@@ -34465,11 +34463,11 @@
             <w:tcW w:w="9816" w:type="dxa"/>
           </w:tcPr>
           <w:p>
-            <w:bookmarkStart w:id="34" w:name="_Toc404465524"/>
+            <w:bookmarkStart w:id="33" w:name="_Toc404465524"/>
             <w:r>
               <w:t>Product ID (Primary Key)</w:t>
             </w:r>
-            <w:bookmarkEnd w:id="34"/>
+            <w:bookmarkEnd w:id="33"/>
           </w:p>
         </w:tc>
       </w:tr>
@@ -34570,11 +34568,11 @@
             <w:tcW w:w="9816" w:type="dxa"/>
           </w:tcPr>
           <w:p>
-            <w:bookmarkStart w:id="35" w:name="_Toc404465525"/>
+            <w:bookmarkStart w:id="34" w:name="_Toc404465525"/>
             <w:r>
               <w:t>Name of Product</w:t>
             </w:r>
-            <w:bookmarkEnd w:id="35"/>
+            <w:bookmarkEnd w:id="34"/>
           </w:p>
         </w:tc>
       </w:tr>
@@ -34658,7 +34656,7 @@
             <w:tcW w:w="9816" w:type="dxa"/>
           </w:tcPr>
           <w:p>
-            <w:bookmarkStart w:id="36" w:name="_Toc404465526"/>
+            <w:bookmarkStart w:id="35" w:name="_Toc404465526"/>
             <w:r>
               <w:t>Type ID of the Product (Foreign Key-Reference</w:t>
             </w:r>
@@ -34674,7 +34672,7 @@
             <w:r>
               <w:t>)</w:t>
             </w:r>
-            <w:bookmarkEnd w:id="36"/>
+            <w:bookmarkEnd w:id="35"/>
             <w:r>
               <w:t xml:space="preserve"> </w:t>
             </w:r>
@@ -34783,12 +34781,12 @@
             <w:tcW w:w="9816" w:type="dxa"/>
           </w:tcPr>
           <w:p>
-            <w:bookmarkStart w:id="37" w:name="_Toc404465527"/>
+            <w:bookmarkStart w:id="36" w:name="_Toc404465527"/>
             <w:r>
               <w:lastRenderedPageBreak/>
               <w:t>Price of the Product</w:t>
             </w:r>
-            <w:bookmarkEnd w:id="37"/>
+            <w:bookmarkEnd w:id="36"/>
           </w:p>
         </w:tc>
       </w:tr>
@@ -34881,7 +34879,7 @@
             <w:tcW w:w="9816" w:type="dxa"/>
           </w:tcPr>
           <w:p>
-            <w:bookmarkStart w:id="38" w:name="_Toc404465528"/>
+            <w:bookmarkStart w:id="37" w:name="_Toc404465528"/>
             <w:r>
               <w:t>Vendor ID (Foreign</w:t>
             </w:r>
@@ -34900,7 +34898,7 @@
             <w:r>
               <w:t>able)</w:t>
             </w:r>
-            <w:bookmarkEnd w:id="38"/>
+            <w:bookmarkEnd w:id="37"/>
           </w:p>
         </w:tc>
       </w:tr>
@@ -35025,11 +35023,11 @@
             <w:tcW w:w="9816" w:type="dxa"/>
           </w:tcPr>
           <w:p>
-            <w:bookmarkStart w:id="39" w:name="_Toc404465529"/>
+            <w:bookmarkStart w:id="38" w:name="_Toc404465529"/>
             <w:r>
               <w:t>Products in Stock</w:t>
             </w:r>
-            <w:bookmarkEnd w:id="39"/>
+            <w:bookmarkEnd w:id="38"/>
           </w:p>
         </w:tc>
       </w:tr>
@@ -35125,11 +35123,11 @@
         <w:pStyle w:val="Heading2"/>
         <w:spacing w:line="240" w:lineRule="auto"/>
       </w:pPr>
-      <w:bookmarkStart w:id="40" w:name="_Toc404465530"/>
+      <w:bookmarkStart w:id="39" w:name="_Toc404465530"/>
       <w:r>
         <w:t>T_T</w:t>
       </w:r>
-      <w:bookmarkEnd w:id="40"/>
+      <w:bookmarkEnd w:id="39"/>
       <w:r>
         <w:t>YPE</w:t>
       </w:r>
@@ -35150,11 +35148,11 @@
             <w:tcW w:w="9816" w:type="dxa"/>
           </w:tcPr>
           <w:p>
-            <w:bookmarkStart w:id="41" w:name="_Toc404465531"/>
+            <w:bookmarkStart w:id="40" w:name="_Toc404465531"/>
             <w:r>
               <w:t>Type ID (Primary Key)</w:t>
             </w:r>
-            <w:bookmarkEnd w:id="41"/>
+            <w:bookmarkEnd w:id="40"/>
           </w:p>
         </w:tc>
       </w:tr>
@@ -35238,11 +35236,11 @@
             <w:tcW w:w="9000" w:type="dxa"/>
           </w:tcPr>
           <w:p>
-            <w:bookmarkStart w:id="42" w:name="_Toc404465532"/>
+            <w:bookmarkStart w:id="41" w:name="_Toc404465532"/>
             <w:r>
               <w:t>Type Description</w:t>
             </w:r>
-            <w:bookmarkEnd w:id="42"/>
+            <w:bookmarkEnd w:id="41"/>
           </w:p>
         </w:tc>
       </w:tr>
@@ -35325,11 +35323,11 @@
             <w:tcW w:w="9000" w:type="dxa"/>
           </w:tcPr>
           <w:p>
-            <w:bookmarkStart w:id="43" w:name="_Toc404465533"/>
+            <w:bookmarkStart w:id="42" w:name="_Toc404465533"/>
             <w:r>
               <w:t>Age Restriction</w:t>
             </w:r>
-            <w:bookmarkEnd w:id="43"/>
+            <w:bookmarkEnd w:id="42"/>
             <w:r>
               <w:t xml:space="preserve"> </w:t>
             </w:r>
@@ -35439,11 +35437,11 @@
         <w:pStyle w:val="Heading2"/>
         <w:spacing w:line="240" w:lineRule="auto"/>
       </w:pPr>
-      <w:bookmarkStart w:id="44" w:name="_Toc404465534"/>
+      <w:bookmarkStart w:id="43" w:name="_Toc404465534"/>
       <w:r>
         <w:t>T_P</w:t>
       </w:r>
-      <w:bookmarkEnd w:id="44"/>
+      <w:bookmarkEnd w:id="43"/>
       <w:r>
         <w:t>URCHASE</w:t>
       </w:r>
@@ -35464,11 +35462,11 @@
             <w:tcW w:w="9816" w:type="dxa"/>
           </w:tcPr>
           <w:p>
-            <w:bookmarkStart w:id="45" w:name="_Toc404465535"/>
+            <w:bookmarkStart w:id="44" w:name="_Toc404465535"/>
             <w:r>
               <w:t>Purchase ID (Primary key)</w:t>
             </w:r>
-            <w:bookmarkEnd w:id="45"/>
+            <w:bookmarkEnd w:id="44"/>
           </w:p>
         </w:tc>
       </w:tr>
@@ -35558,7 +35556,7 @@
             <w:tcW w:w="9816" w:type="dxa"/>
           </w:tcPr>
           <w:p>
-            <w:bookmarkStart w:id="46" w:name="_Toc404465536"/>
+            <w:bookmarkStart w:id="45" w:name="_Toc404465536"/>
             <w:r>
               <w:t>Product ID (Foreign Key- Reference</w:t>
             </w:r>
@@ -35574,7 +35572,7 @@
             <w:r>
               <w:t>Table)</w:t>
             </w:r>
-            <w:bookmarkEnd w:id="46"/>
+            <w:bookmarkEnd w:id="45"/>
           </w:p>
         </w:tc>
       </w:tr>
@@ -35680,7 +35678,7 @@
             <w:tcW w:w="9816" w:type="dxa"/>
           </w:tcPr>
           <w:p>
-            <w:bookmarkStart w:id="47" w:name="_Toc404465537"/>
+            <w:bookmarkStart w:id="46" w:name="_Toc404465537"/>
             <w:r>
               <w:t>Vendor ID (</w:t>
             </w:r>
@@ -35702,7 +35700,7 @@
             <w:r>
               <w:t xml:space="preserve"> Table)</w:t>
             </w:r>
-            <w:bookmarkEnd w:id="47"/>
+            <w:bookmarkEnd w:id="46"/>
           </w:p>
         </w:tc>
       </w:tr>
@@ -35823,11 +35821,11 @@
             <w:tcW w:w="9816" w:type="dxa"/>
           </w:tcPr>
           <w:p>
-            <w:bookmarkStart w:id="48" w:name="_Toc404465538"/>
+            <w:bookmarkStart w:id="47" w:name="_Toc404465538"/>
             <w:r>
               <w:t>Purchased Quantity</w:t>
             </w:r>
-            <w:bookmarkEnd w:id="48"/>
+            <w:bookmarkEnd w:id="47"/>
           </w:p>
         </w:tc>
       </w:tr>
@@ -35925,11 +35923,11 @@
             <w:tcW w:w="9816" w:type="dxa"/>
           </w:tcPr>
           <w:p>
-            <w:bookmarkStart w:id="49" w:name="_Toc404465539"/>
+            <w:bookmarkStart w:id="48" w:name="_Toc404465539"/>
             <w:r>
               <w:t>Unit Price</w:t>
             </w:r>
-            <w:bookmarkEnd w:id="49"/>
+            <w:bookmarkEnd w:id="48"/>
             <w:r>
               <w:t xml:space="preserve"> </w:t>
             </w:r>
@@ -36023,11 +36021,11 @@
             <w:tcW w:w="9816" w:type="dxa"/>
           </w:tcPr>
           <w:p>
-            <w:bookmarkStart w:id="50" w:name="_Toc404465540"/>
+            <w:bookmarkStart w:id="49" w:name="_Toc404465540"/>
             <w:r>
               <w:t>Date of Purchase</w:t>
             </w:r>
-            <w:bookmarkEnd w:id="50"/>
+            <w:bookmarkEnd w:id="49"/>
           </w:p>
         </w:tc>
       </w:tr>
@@ -36131,11 +36129,11 @@
             <w:tcW w:w="9816" w:type="dxa"/>
           </w:tcPr>
           <w:p>
-            <w:bookmarkStart w:id="51" w:name="_Toc404465542"/>
+            <w:bookmarkStart w:id="50" w:name="_Toc404465542"/>
             <w:r>
               <w:t>Accounting ID (Primary key)</w:t>
             </w:r>
-            <w:bookmarkEnd w:id="51"/>
+            <w:bookmarkEnd w:id="50"/>
           </w:p>
         </w:tc>
       </w:tr>
@@ -36224,11 +36222,11 @@
             <w:tcW w:w="9816" w:type="dxa"/>
           </w:tcPr>
           <w:p>
-            <w:bookmarkStart w:id="52" w:name="_Toc404465543"/>
+            <w:bookmarkStart w:id="51" w:name="_Toc404465543"/>
             <w:r>
               <w:t>Date of Sales</w:t>
             </w:r>
-            <w:bookmarkEnd w:id="52"/>
+            <w:bookmarkEnd w:id="51"/>
           </w:p>
         </w:tc>
       </w:tr>
@@ -36319,11 +36317,11 @@
             <w:tcW w:w="9816" w:type="dxa"/>
           </w:tcPr>
           <w:p>
-            <w:bookmarkStart w:id="53" w:name="_Toc404465544"/>
+            <w:bookmarkStart w:id="52" w:name="_Toc404465544"/>
             <w:r>
               <w:t>Price of Sold Price</w:t>
             </w:r>
-            <w:bookmarkEnd w:id="53"/>
+            <w:bookmarkEnd w:id="52"/>
           </w:p>
         </w:tc>
       </w:tr>
@@ -36430,7 +36428,7 @@
             <w:tcW w:w="9816" w:type="dxa"/>
           </w:tcPr>
           <w:p>
-            <w:bookmarkStart w:id="54" w:name="_Toc404465545"/>
+            <w:bookmarkStart w:id="53" w:name="_Toc404465545"/>
             <w:r>
               <w:t>Customer ID (Foreign key- Reference T_</w:t>
             </w:r>
@@ -36440,7 +36438,7 @@
             <w:r>
               <w:t>able)</w:t>
             </w:r>
-            <w:bookmarkEnd w:id="54"/>
+            <w:bookmarkEnd w:id="53"/>
           </w:p>
         </w:tc>
       </w:tr>
@@ -36532,11 +36530,11 @@
             <w:tcW w:w="9240" w:type="dxa"/>
           </w:tcPr>
           <w:p>
-            <w:bookmarkStart w:id="55" w:name="_Toc404465546"/>
+            <w:bookmarkStart w:id="54" w:name="_Toc404465546"/>
             <w:r>
               <w:t>Sold Quantity</w:t>
             </w:r>
-            <w:bookmarkEnd w:id="55"/>
+            <w:bookmarkEnd w:id="54"/>
           </w:p>
         </w:tc>
       </w:tr>
@@ -36629,7 +36627,7 @@
             <w:tcW w:w="9816" w:type="dxa"/>
           </w:tcPr>
           <w:p>
-            <w:bookmarkStart w:id="56" w:name="_Toc404465547"/>
+            <w:bookmarkStart w:id="55" w:name="_Toc404465547"/>
             <w:r>
               <w:t>Product ID (Foreign Key- Reference</w:t>
             </w:r>
@@ -36645,7 +36643,7 @@
             <w:r>
               <w:t xml:space="preserve"> Table)</w:t>
             </w:r>
-            <w:bookmarkEnd w:id="56"/>
+            <w:bookmarkEnd w:id="55"/>
           </w:p>
         </w:tc>
       </w:tr>
@@ -36758,11 +36756,11 @@
             <w:tcW w:w="9816" w:type="dxa"/>
           </w:tcPr>
           <w:p>
-            <w:bookmarkStart w:id="57" w:name="_Toc404465549"/>
+            <w:bookmarkStart w:id="56" w:name="_Toc404465549"/>
             <w:r>
               <w:t>Price ID (Primary key)</w:t>
             </w:r>
-            <w:bookmarkEnd w:id="57"/>
+            <w:bookmarkEnd w:id="56"/>
           </w:p>
         </w:tc>
       </w:tr>
@@ -36852,7 +36850,7 @@
             <w:tcW w:w="9816" w:type="dxa"/>
           </w:tcPr>
           <w:p>
-            <w:bookmarkStart w:id="58" w:name="_Toc404465550"/>
+            <w:bookmarkStart w:id="57" w:name="_Toc404465550"/>
             <w:r>
               <w:t>Product ID (Foreign Key- Reference</w:t>
             </w:r>
@@ -36868,7 +36866,7 @@
             <w:r>
               <w:t xml:space="preserve"> Table)</w:t>
             </w:r>
-            <w:bookmarkEnd w:id="58"/>
+            <w:bookmarkEnd w:id="57"/>
           </w:p>
         </w:tc>
       </w:tr>
@@ -36975,14 +36973,14 @@
             <w:tcW w:w="9816" w:type="dxa"/>
           </w:tcPr>
           <w:p>
-            <w:bookmarkStart w:id="59" w:name="_Toc404465551"/>
+            <w:bookmarkStart w:id="58" w:name="_Toc404465551"/>
             <w:r>
               <w:t>Current</w:t>
             </w:r>
             <w:r>
               <w:t xml:space="preserve"> Price</w:t>
             </w:r>
-            <w:bookmarkEnd w:id="59"/>
+            <w:bookmarkEnd w:id="58"/>
           </w:p>
         </w:tc>
       </w:tr>
@@ -37090,11 +37088,11 @@
             <w:tcW w:w="9816" w:type="dxa"/>
           </w:tcPr>
           <w:p>
-            <w:bookmarkStart w:id="60" w:name="_Toc404465553"/>
+            <w:bookmarkStart w:id="59" w:name="_Toc404465553"/>
             <w:r>
               <w:t>Customer ID (Primary Key)</w:t>
             </w:r>
-            <w:bookmarkEnd w:id="60"/>
+            <w:bookmarkEnd w:id="59"/>
           </w:p>
         </w:tc>
       </w:tr>
@@ -37183,11 +37181,11 @@
             <w:tcW w:w="9816" w:type="dxa"/>
           </w:tcPr>
           <w:p>
-            <w:bookmarkStart w:id="61" w:name="_Toc404465554"/>
+            <w:bookmarkStart w:id="60" w:name="_Toc404465554"/>
             <w:r>
               <w:t>Customer’s Date of Birth</w:t>
             </w:r>
-            <w:bookmarkEnd w:id="61"/>
+            <w:bookmarkEnd w:id="60"/>
             <w:r>
               <w:t xml:space="preserve"> </w:t>
             </w:r>
@@ -37288,11 +37286,11 @@
             <w:tcW w:w="9816" w:type="dxa"/>
           </w:tcPr>
           <w:p>
-            <w:bookmarkStart w:id="62" w:name="_Toc404465555"/>
+            <w:bookmarkStart w:id="61" w:name="_Toc404465555"/>
             <w:r>
               <w:t xml:space="preserve">Customer’s </w:t>
             </w:r>
-            <w:bookmarkEnd w:id="62"/>
+            <w:bookmarkEnd w:id="61"/>
             <w:r>
               <w:t>Address Street 1</w:t>
             </w:r>
@@ -37409,7 +37407,7 @@
             <w:tcW w:w="9816" w:type="dxa"/>
           </w:tcPr>
           <w:p>
-            <w:bookmarkStart w:id="63" w:name="_Toc404465556"/>
+            <w:bookmarkStart w:id="62" w:name="_Toc404465556"/>
             <w:r>
               <w:t xml:space="preserve">Customer’s </w:t>
             </w:r>
@@ -37419,7 +37417,7 @@
             <w:r>
               <w:t>Street2</w:t>
             </w:r>
-            <w:bookmarkEnd w:id="63"/>
+            <w:bookmarkEnd w:id="62"/>
           </w:p>
         </w:tc>
       </w:tr>
@@ -37541,7 +37539,7 @@
             <w:tcW w:w="9816" w:type="dxa"/>
           </w:tcPr>
           <w:p>
-            <w:bookmarkStart w:id="64" w:name="_Toc404465557"/>
+            <w:bookmarkStart w:id="63" w:name="_Toc404465557"/>
             <w:r>
               <w:t xml:space="preserve">Customer’s </w:t>
             </w:r>
@@ -37551,7 +37549,7 @@
             <w:r>
               <w:t>City</w:t>
             </w:r>
-            <w:bookmarkEnd w:id="64"/>
+            <w:bookmarkEnd w:id="63"/>
           </w:p>
         </w:tc>
       </w:tr>
@@ -37658,11 +37656,11 @@
             <w:tcW w:w="9816" w:type="dxa"/>
           </w:tcPr>
           <w:p>
-            <w:bookmarkStart w:id="65" w:name="_Toc404465558"/>
+            <w:bookmarkStart w:id="64" w:name="_Toc404465558"/>
             <w:r>
               <w:t>Customer’s State</w:t>
             </w:r>
-            <w:bookmarkEnd w:id="65"/>
+            <w:bookmarkEnd w:id="64"/>
           </w:p>
         </w:tc>
       </w:tr>
@@ -37776,11 +37774,11 @@
             <w:tcW w:w="9816" w:type="dxa"/>
           </w:tcPr>
           <w:p>
-            <w:bookmarkStart w:id="66" w:name="_Toc404465559"/>
+            <w:bookmarkStart w:id="65" w:name="_Toc404465559"/>
             <w:r>
               <w:t>Zip Code</w:t>
             </w:r>
-            <w:bookmarkEnd w:id="66"/>
+            <w:bookmarkEnd w:id="65"/>
           </w:p>
         </w:tc>
       </w:tr>
@@ -37891,11 +37889,11 @@
             <w:tcW w:w="9816" w:type="dxa"/>
           </w:tcPr>
           <w:p>
-            <w:bookmarkStart w:id="67" w:name="_Toc404465560"/>
+            <w:bookmarkStart w:id="66" w:name="_Toc404465560"/>
             <w:r>
               <w:t>Customer’s Email Address</w:t>
             </w:r>
-            <w:bookmarkEnd w:id="67"/>
+            <w:bookmarkEnd w:id="66"/>
           </w:p>
         </w:tc>
       </w:tr>
@@ -37995,11 +37993,11 @@
             <w:tcW w:w="9816" w:type="dxa"/>
           </w:tcPr>
           <w:p>
-            <w:bookmarkStart w:id="68" w:name="_Toc404465561"/>
+            <w:bookmarkStart w:id="67" w:name="_Toc404465561"/>
             <w:r>
               <w:t>Customer’s First Name</w:t>
             </w:r>
-            <w:bookmarkEnd w:id="68"/>
+            <w:bookmarkEnd w:id="67"/>
           </w:p>
         </w:tc>
       </w:tr>
@@ -38097,11 +38095,11 @@
             <w:tcW w:w="9816" w:type="dxa"/>
           </w:tcPr>
           <w:p>
-            <w:bookmarkStart w:id="69" w:name="_Toc404465562"/>
+            <w:bookmarkStart w:id="68" w:name="_Toc404465562"/>
             <w:r>
               <w:t>Customer’s Last Name</w:t>
             </w:r>
-            <w:bookmarkEnd w:id="69"/>
+            <w:bookmarkEnd w:id="68"/>
           </w:p>
         </w:tc>
       </w:tr>
@@ -38203,11 +38201,11 @@
             <w:tcW w:w="9816" w:type="dxa"/>
           </w:tcPr>
           <w:p>
-            <w:bookmarkStart w:id="70" w:name="_Toc404465563"/>
+            <w:bookmarkStart w:id="69" w:name="_Toc404465563"/>
             <w:r>
               <w:t>Middle Initial</w:t>
             </w:r>
-            <w:bookmarkEnd w:id="70"/>
+            <w:bookmarkEnd w:id="69"/>
           </w:p>
         </w:tc>
       </w:tr>
@@ -38303,11 +38301,11 @@
             <w:tcW w:w="9816" w:type="dxa"/>
           </w:tcPr>
           <w:p>
-            <w:bookmarkStart w:id="71" w:name="_Toc404465564"/>
+            <w:bookmarkStart w:id="70" w:name="_Toc404465564"/>
             <w:r>
               <w:t>Customer Name Suffix</w:t>
             </w:r>
-            <w:bookmarkEnd w:id="71"/>
+            <w:bookmarkEnd w:id="70"/>
           </w:p>
         </w:tc>
       </w:tr>
@@ -38413,11 +38411,11 @@
             <w:tcW w:w="9816" w:type="dxa"/>
           </w:tcPr>
           <w:p>
-            <w:bookmarkStart w:id="72" w:name="_Toc404465566"/>
+            <w:bookmarkStart w:id="71" w:name="_Toc404465566"/>
             <w:r>
               <w:t>Sales ID (Primary Key)</w:t>
             </w:r>
-            <w:bookmarkEnd w:id="72"/>
+            <w:bookmarkEnd w:id="71"/>
           </w:p>
         </w:tc>
       </w:tr>
@@ -38512,7 +38510,7 @@
             <w:tcW w:w="9816" w:type="dxa"/>
           </w:tcPr>
           <w:p>
-            <w:bookmarkStart w:id="73" w:name="_Toc404465567"/>
+            <w:bookmarkStart w:id="72" w:name="_Toc404465567"/>
             <w:r>
               <w:t>Product ID (Foreign Key- Reference</w:t>
             </w:r>
@@ -38528,7 +38526,7 @@
             <w:r>
               <w:t xml:space="preserve"> Table)</w:t>
             </w:r>
-            <w:bookmarkEnd w:id="73"/>
+            <w:bookmarkEnd w:id="72"/>
           </w:p>
         </w:tc>
       </w:tr>
@@ -38741,11 +38739,11 @@
             <w:tcW w:w="9816" w:type="dxa"/>
           </w:tcPr>
           <w:p>
-            <w:bookmarkStart w:id="74" w:name="_Toc404465570"/>
+            <w:bookmarkStart w:id="73" w:name="_Toc404465570"/>
             <w:r>
               <w:t>Sales Percentage ID (Primary Key)</w:t>
             </w:r>
-            <w:bookmarkEnd w:id="74"/>
+            <w:bookmarkEnd w:id="73"/>
           </w:p>
         </w:tc>
       </w:tr>
@@ -38846,7 +38844,7 @@
             <w:tcW w:w="9258" w:type="dxa"/>
           </w:tcPr>
           <w:p>
-            <w:bookmarkStart w:id="75" w:name="_Toc404465571"/>
+            <w:bookmarkStart w:id="74" w:name="_Toc404465571"/>
             <w:r>
               <w:t>Product ID (Foreign Key- Reference T_P</w:t>
             </w:r>
@@ -38856,7 +38854,7 @@
             <w:r>
               <w:t xml:space="preserve"> Table)</w:t>
             </w:r>
-            <w:bookmarkEnd w:id="75"/>
+            <w:bookmarkEnd w:id="74"/>
           </w:p>
         </w:tc>
       </w:tr>
@@ -38951,11 +38949,11 @@
             <w:tcW w:w="9258" w:type="dxa"/>
           </w:tcPr>
           <w:p>
-            <w:bookmarkStart w:id="76" w:name="_Toc404465572"/>
+            <w:bookmarkStart w:id="75" w:name="_Toc404465572"/>
             <w:r>
               <w:t>Percentage Sold</w:t>
             </w:r>
-            <w:bookmarkEnd w:id="76"/>
+            <w:bookmarkEnd w:id="75"/>
           </w:p>
         </w:tc>
       </w:tr>
@@ -39022,7 +39020,7 @@
       <w:pPr>
         <w:spacing w:after="0" w:line="240" w:lineRule="auto"/>
       </w:pPr>
-      <w:bookmarkStart w:id="77" w:name="_Toc404465573"/>
+      <w:bookmarkStart w:id="76" w:name="_Toc404465573"/>
     </w:p>
     <w:p>
       <w:pPr>
@@ -39032,7 +39030,7 @@
       <w:r>
         <w:t>T_POS</w:t>
       </w:r>
-      <w:bookmarkEnd w:id="77"/>
+      <w:bookmarkEnd w:id="76"/>
       <w:r>
         <w:t xml:space="preserve">_SALES </w:t>
       </w:r>
@@ -39053,14 +39051,14 @@
             <w:tcW w:w="9816" w:type="dxa"/>
           </w:tcPr>
           <w:p>
-            <w:bookmarkStart w:id="78" w:name="_Toc404465574"/>
+            <w:bookmarkStart w:id="77" w:name="_Toc404465574"/>
             <w:r>
               <w:t>POS</w:t>
             </w:r>
             <w:r>
               <w:t xml:space="preserve"> ID (Primary Key)</w:t>
             </w:r>
-            <w:bookmarkEnd w:id="78"/>
+            <w:bookmarkEnd w:id="77"/>
           </w:p>
         </w:tc>
       </w:tr>
@@ -39160,7 +39158,7 @@
             <w:tcW w:w="9816" w:type="dxa"/>
           </w:tcPr>
           <w:p>
-            <w:bookmarkStart w:id="79" w:name="_Toc404465575"/>
+            <w:bookmarkStart w:id="78" w:name="_Toc404465575"/>
             <w:r>
               <w:t>Date</w:t>
             </w:r>
@@ -39170,7 +39168,7 @@
             <w:r>
               <w:t xml:space="preserve"> of Sale</w:t>
             </w:r>
-            <w:bookmarkEnd w:id="79"/>
+            <w:bookmarkEnd w:id="78"/>
           </w:p>
         </w:tc>
       </w:tr>
@@ -39269,11 +39267,11 @@
             <w:tcW w:w="9240" w:type="dxa"/>
           </w:tcPr>
           <w:p>
-            <w:bookmarkStart w:id="80" w:name="_Toc404465576"/>
+            <w:bookmarkStart w:id="79" w:name="_Toc404465576"/>
             <w:r>
               <w:t>Price</w:t>
             </w:r>
-            <w:bookmarkEnd w:id="80"/>
+            <w:bookmarkEnd w:id="79"/>
           </w:p>
         </w:tc>
       </w:tr>
@@ -39389,7 +39387,7 @@
             <w:tcW w:w="9240" w:type="dxa"/>
           </w:tcPr>
           <w:p>
-            <w:bookmarkStart w:id="81" w:name="_Toc404465577"/>
+            <w:bookmarkStart w:id="80" w:name="_Toc404465577"/>
             <w:r>
               <w:t>Customer ID (Foreign key- Reference</w:t>
             </w:r>
@@ -39405,7 +39403,7 @@
             <w:r>
               <w:t>able)</w:t>
             </w:r>
-            <w:bookmarkEnd w:id="81"/>
+            <w:bookmarkEnd w:id="80"/>
           </w:p>
         </w:tc>
       </w:tr>
@@ -39494,11 +39492,11 @@
             <w:tcW w:w="9240" w:type="dxa"/>
           </w:tcPr>
           <w:p>
-            <w:bookmarkStart w:id="82" w:name="_Toc404465578"/>
+            <w:bookmarkStart w:id="81" w:name="_Toc404465578"/>
             <w:r>
               <w:t>POS Paid</w:t>
             </w:r>
-            <w:bookmarkEnd w:id="82"/>
+            <w:bookmarkEnd w:id="81"/>
           </w:p>
         </w:tc>
       </w:tr>
@@ -39597,11 +39595,11 @@
             <w:tcW w:w="9816" w:type="dxa"/>
           </w:tcPr>
           <w:p>
-            <w:bookmarkStart w:id="83" w:name="_Toc404465579"/>
+            <w:bookmarkStart w:id="82" w:name="_Toc404465579"/>
             <w:r>
               <w:t>Quantity</w:t>
             </w:r>
-            <w:bookmarkEnd w:id="83"/>
+            <w:bookmarkEnd w:id="82"/>
           </w:p>
         </w:tc>
       </w:tr>
@@ -39700,7 +39698,7 @@
             <w:tcW w:w="9240" w:type="dxa"/>
           </w:tcPr>
           <w:p>
-            <w:bookmarkStart w:id="84" w:name="_Toc404465580"/>
+            <w:bookmarkStart w:id="83" w:name="_Toc404465580"/>
             <w:r>
               <w:t>Product ID (Foreign Key- Reference</w:t>
             </w:r>
@@ -39716,7 +39714,7 @@
             <w:r>
               <w:t xml:space="preserve"> Table)</w:t>
             </w:r>
-            <w:bookmarkEnd w:id="84"/>
+            <w:bookmarkEnd w:id="83"/>
           </w:p>
         </w:tc>
       </w:tr>
@@ -40486,8 +40484,8 @@
           <w:docGrid w:linePitch="360"/>
         </w:sectPr>
       </w:pPr>
-      <w:bookmarkStart w:id="85" w:name="_Toc405034177"/>
-      <w:bookmarkStart w:id="86" w:name="_Toc405034409"/>
+      <w:bookmarkStart w:id="84" w:name="_Toc405034177"/>
+      <w:bookmarkStart w:id="85" w:name="_Toc405034409"/>
     </w:p>
     <w:p>
       <w:pPr>
@@ -40496,17 +40494,641 @@
       </w:pPr>
       <w:r>
         <w:lastRenderedPageBreak/>
+        <w:t xml:space="preserve">System </w:t>
+      </w:r>
+      <w:bookmarkStart w:id="86" w:name="_GoBack"/>
+      <w:bookmarkEnd w:id="86"/>
+      <w:r>
         <w:t>Architecture</w:t>
       </w:r>
+      <w:bookmarkEnd w:id="84"/>
       <w:bookmarkEnd w:id="85"/>
-      <w:bookmarkEnd w:id="86"/>
+    </w:p>
+    <w:p>
+      <w:pPr>
+        <w:spacing w:after="0" w:line="240" w:lineRule="auto"/>
+      </w:pPr>
     </w:p>
     <w:p>
       <w:pPr>
         <w:spacing w:after="0" w:line="240" w:lineRule="auto"/>
       </w:pPr>
       <w:r>
-        <w:t>Text</w:t>
+        <w:t>We have divided the hardware &amp; software requirement</w:t>
+      </w:r>
+      <w:r>
+        <w:t xml:space="preserve">s for the system into two parts. One part will be used for </w:t>
+      </w:r>
+      <w:r>
+        <w:t>maintai</w:t>
+      </w:r>
+      <w:r>
+        <w:t>ning POS activities and the other part will be used to support the database functionality</w:t>
+      </w:r>
+      <w:r>
+        <w:t xml:space="preserve">. </w:t>
+      </w:r>
+    </w:p>
+    <w:p>
+      <w:pPr>
+        <w:spacing w:after="0" w:line="240" w:lineRule="auto"/>
+      </w:pPr>
+    </w:p>
+    <w:p>
+      <w:pPr>
+        <w:spacing w:after="0" w:line="240" w:lineRule="auto"/>
+      </w:pPr>
+      <w:r>
+        <w:t>The requirement</w:t>
+      </w:r>
+      <w:r>
+        <w:t>s</w:t>
+      </w:r>
+      <w:r>
+        <w:t xml:space="preserve"> </w:t>
+      </w:r>
+      <w:r>
+        <w:t>POS activities</w:t>
+      </w:r>
+      <w:r>
+        <w:t xml:space="preserve"> include:</w:t>
+      </w:r>
+    </w:p>
+    <w:p>
+      <w:pPr>
+        <w:pStyle w:val="ListParagraph"/>
+        <w:numPr>
+          <w:ilvl w:val="0"/>
+          <w:numId w:val="9"/>
+        </w:numPr>
+        <w:spacing w:after="0" w:line="240" w:lineRule="auto"/>
+      </w:pPr>
+      <w:r>
+        <w:t>Computer workstation</w:t>
+      </w:r>
+    </w:p>
+    <w:p>
+      <w:pPr>
+        <w:pStyle w:val="ListParagraph"/>
+        <w:numPr>
+          <w:ilvl w:val="0"/>
+          <w:numId w:val="9"/>
+        </w:numPr>
+        <w:spacing w:after="0" w:line="240" w:lineRule="auto"/>
+      </w:pPr>
+      <w:r>
+        <w:t>Touch screen monitor</w:t>
+      </w:r>
+    </w:p>
+    <w:p>
+      <w:pPr>
+        <w:pStyle w:val="ListParagraph"/>
+        <w:numPr>
+          <w:ilvl w:val="0"/>
+          <w:numId w:val="9"/>
+        </w:numPr>
+        <w:spacing w:after="0" w:line="240" w:lineRule="auto"/>
+      </w:pPr>
+      <w:r>
+        <w:t>Credit card stripe reader</w:t>
+      </w:r>
+    </w:p>
+    <w:p>
+      <w:pPr>
+        <w:pStyle w:val="ListParagraph"/>
+        <w:numPr>
+          <w:ilvl w:val="0"/>
+          <w:numId w:val="9"/>
+        </w:numPr>
+        <w:spacing w:after="0" w:line="240" w:lineRule="auto"/>
+      </w:pPr>
+      <w:r>
+        <w:t>Printer (for receipt</w:t>
+      </w:r>
+      <w:r>
+        <w:t>s</w:t>
+      </w:r>
+      <w:r>
+        <w:t xml:space="preserve"> and report</w:t>
+      </w:r>
+      <w:r>
+        <w:t>s</w:t>
+      </w:r>
+      <w:r>
+        <w:t>)</w:t>
+      </w:r>
+    </w:p>
+    <w:p>
+      <w:pPr>
+        <w:pStyle w:val="ListParagraph"/>
+        <w:numPr>
+          <w:ilvl w:val="0"/>
+          <w:numId w:val="9"/>
+        </w:numPr>
+        <w:spacing w:after="0" w:line="240" w:lineRule="auto"/>
+      </w:pPr>
+      <w:r>
+        <w:t xml:space="preserve">POS </w:t>
+      </w:r>
+      <w:r>
+        <w:t>(PHP Point of Sale) s</w:t>
+      </w:r>
+      <w:r>
+        <w:t>oftware for each workstation</w:t>
+      </w:r>
+    </w:p>
+    <w:p>
+      <w:pPr>
+        <w:pStyle w:val="ListParagraph"/>
+        <w:numPr>
+          <w:ilvl w:val="0"/>
+          <w:numId w:val="9"/>
+        </w:numPr>
+        <w:spacing w:after="0" w:line="240" w:lineRule="auto"/>
+      </w:pPr>
+      <w:r>
+        <w:t>Network router</w:t>
+      </w:r>
+      <w:r>
+        <w:t>s</w:t>
+      </w:r>
+    </w:p>
+    <w:p>
+      <w:pPr>
+        <w:pStyle w:val="ListParagraph"/>
+        <w:numPr>
+          <w:ilvl w:val="0"/>
+          <w:numId w:val="9"/>
+        </w:numPr>
+        <w:spacing w:after="0" w:line="240" w:lineRule="auto"/>
+      </w:pPr>
+      <w:r>
+        <w:t xml:space="preserve">Battery </w:t>
+      </w:r>
+      <w:r>
+        <w:t>b</w:t>
+      </w:r>
+      <w:r>
+        <w:t>ackup</w:t>
+      </w:r>
+    </w:p>
+    <w:p>
+      <w:pPr>
+        <w:pStyle w:val="ListParagraph"/>
+        <w:numPr>
+          <w:ilvl w:val="0"/>
+          <w:numId w:val="9"/>
+        </w:numPr>
+        <w:spacing w:after="0" w:line="240" w:lineRule="auto"/>
+      </w:pPr>
+      <w:r>
+        <w:t xml:space="preserve">Automated </w:t>
+      </w:r>
+      <w:r>
+        <w:t>c</w:t>
+      </w:r>
+      <w:r>
+        <w:t xml:space="preserve">ash </w:t>
+      </w:r>
+      <w:r>
+        <w:t>d</w:t>
+      </w:r>
+      <w:r>
+        <w:t>rawer</w:t>
+      </w:r>
+    </w:p>
+    <w:p>
+      <w:pPr>
+        <w:pStyle w:val="ListParagraph"/>
+        <w:numPr>
+          <w:ilvl w:val="0"/>
+          <w:numId w:val="9"/>
+        </w:numPr>
+        <w:spacing w:after="0" w:line="240" w:lineRule="auto"/>
+      </w:pPr>
+      <w:r>
+        <w:t>Supported Operating Systems: Windows POS</w:t>
+      </w:r>
+      <w:r>
+        <w:t xml:space="preserve"> </w:t>
+      </w:r>
+      <w:r>
+        <w:t>Ready 7 Windows 7 Professional, and Windows 8 Pro</w:t>
+      </w:r>
+    </w:p>
+    <w:p>
+      <w:pPr>
+        <w:pStyle w:val="ListParagraph"/>
+        <w:numPr>
+          <w:ilvl w:val="0"/>
+          <w:numId w:val="9"/>
+        </w:numPr>
+        <w:spacing w:after="0" w:line="240" w:lineRule="auto"/>
+      </w:pPr>
+      <w:r>
+        <w:t>CPU: 1.5 GHz or Better Intel Based</w:t>
+      </w:r>
+    </w:p>
+    <w:p>
+      <w:pPr>
+        <w:pStyle w:val="ListParagraph"/>
+        <w:numPr>
+          <w:ilvl w:val="0"/>
+          <w:numId w:val="9"/>
+        </w:numPr>
+        <w:spacing w:after="0" w:line="240" w:lineRule="auto"/>
+      </w:pPr>
+      <w:r>
+        <w:t>RAM: 1 GB or More</w:t>
+      </w:r>
+    </w:p>
+    <w:p>
+      <w:pPr>
+        <w:pStyle w:val="ListParagraph"/>
+        <w:numPr>
+          <w:ilvl w:val="0"/>
+          <w:numId w:val="9"/>
+        </w:numPr>
+        <w:spacing w:after="0" w:line="240" w:lineRule="auto"/>
+      </w:pPr>
+      <w:r>
+        <w:t>Hard Drive: 16 GB or More Free Space</w:t>
+      </w:r>
+    </w:p>
+    <w:p>
+      <w:pPr>
+        <w:pStyle w:val="ListParagraph"/>
+        <w:numPr>
+          <w:ilvl w:val="0"/>
+          <w:numId w:val="9"/>
+        </w:numPr>
+        <w:spacing w:after="0" w:line="240" w:lineRule="auto"/>
+      </w:pPr>
+      <w:r>
+        <w:t>RAID 1</w:t>
+      </w:r>
+    </w:p>
+    <w:p>
+      <w:pPr>
+        <w:pStyle w:val="ListParagraph"/>
+        <w:numPr>
+          <w:ilvl w:val="0"/>
+          <w:numId w:val="9"/>
+        </w:numPr>
+        <w:spacing w:after="0" w:line="240" w:lineRule="auto"/>
+      </w:pPr>
+      <w:r>
+        <w:t xml:space="preserve">NIC: 100 Mbit or 1 </w:t>
+      </w:r>
+      <w:proofErr w:type="spellStart"/>
+      <w:r>
+        <w:t>Gbit</w:t>
+      </w:r>
+      <w:proofErr w:type="spellEnd"/>
+    </w:p>
+    <w:p>
+      <w:pPr>
+        <w:spacing w:after="0" w:line="240" w:lineRule="auto"/>
+      </w:pPr>
+    </w:p>
+    <w:p>
+      <w:pPr>
+        <w:spacing w:after="0" w:line="240" w:lineRule="auto"/>
+      </w:pPr>
+      <w:r>
+        <w:t>Requirement</w:t>
+      </w:r>
+      <w:r>
+        <w:t>s</w:t>
+      </w:r>
+      <w:r>
+        <w:t xml:space="preserve"> for the </w:t>
+      </w:r>
+      <w:r>
+        <w:t>database activities include</w:t>
+      </w:r>
+      <w:r>
+        <w:t>:</w:t>
+      </w:r>
+    </w:p>
+    <w:p>
+      <w:pPr>
+        <w:pStyle w:val="ListParagraph"/>
+        <w:numPr>
+          <w:ilvl w:val="0"/>
+          <w:numId w:val="10"/>
+        </w:numPr>
+        <w:spacing w:after="0" w:line="240" w:lineRule="auto"/>
+      </w:pPr>
+      <w:r>
+        <w:t xml:space="preserve">3 x Dell </w:t>
+      </w:r>
+      <w:proofErr w:type="spellStart"/>
+      <w:r>
+        <w:t>Poweredge</w:t>
+      </w:r>
+      <w:proofErr w:type="spellEnd"/>
+      <w:r>
+        <w:t xml:space="preserve"> T420 Servers</w:t>
+      </w:r>
+    </w:p>
+    <w:p>
+      <w:pPr>
+        <w:pStyle w:val="ListParagraph"/>
+        <w:numPr>
+          <w:ilvl w:val="0"/>
+          <w:numId w:val="10"/>
+        </w:numPr>
+        <w:spacing w:after="0" w:line="240" w:lineRule="auto"/>
+      </w:pPr>
+      <w:r>
+        <w:t>Microsoft Windows Server 2012</w:t>
+      </w:r>
+    </w:p>
+    <w:p>
+      <w:pPr>
+        <w:pStyle w:val="ListParagraph"/>
+        <w:numPr>
+          <w:ilvl w:val="0"/>
+          <w:numId w:val="10"/>
+        </w:numPr>
+        <w:spacing w:after="0" w:line="240" w:lineRule="auto"/>
+      </w:pPr>
+      <w:r>
+        <w:t>Microsoft SQL Server 2012 5-User + 5-Pack of Device CAL</w:t>
+      </w:r>
+    </w:p>
+    <w:p>
+      <w:pPr>
+        <w:pStyle w:val="ListParagraph"/>
+        <w:numPr>
+          <w:ilvl w:val="0"/>
+          <w:numId w:val="10"/>
+        </w:numPr>
+        <w:spacing w:after="0" w:line="240" w:lineRule="auto"/>
+      </w:pPr>
+      <w:r>
+        <w:t>Dual Intel Xeon E5-2420 Processors</w:t>
+      </w:r>
+    </w:p>
+    <w:p>
+      <w:pPr>
+        <w:pStyle w:val="ListParagraph"/>
+        <w:numPr>
+          <w:ilvl w:val="0"/>
+          <w:numId w:val="10"/>
+        </w:numPr>
+        <w:spacing w:after="0" w:line="240" w:lineRule="auto"/>
+      </w:pPr>
+      <w:r>
+        <w:t>8GB RDIMM RAM</w:t>
+      </w:r>
+    </w:p>
+    <w:p>
+      <w:pPr>
+        <w:pStyle w:val="ListParagraph"/>
+        <w:numPr>
+          <w:ilvl w:val="0"/>
+          <w:numId w:val="10"/>
+        </w:numPr>
+        <w:spacing w:after="0" w:line="240" w:lineRule="auto"/>
+      </w:pPr>
+      <w:r>
+        <w:t>RAID 1 with PERC H310 Controller</w:t>
+      </w:r>
+    </w:p>
+    <w:p>
+      <w:pPr>
+        <w:pStyle w:val="ListParagraph"/>
+        <w:numPr>
+          <w:ilvl w:val="1"/>
+          <w:numId w:val="10"/>
+        </w:numPr>
+        <w:spacing w:after="0" w:line="240" w:lineRule="auto"/>
+      </w:pPr>
+      <w:r>
+        <w:t>1TB 7200 RPM, Hot-Swap Drives</w:t>
+      </w:r>
+    </w:p>
+    <w:p>
+      <w:pPr>
+        <w:pStyle w:val="ListParagraph"/>
+        <w:numPr>
+          <w:ilvl w:val="0"/>
+          <w:numId w:val="10"/>
+        </w:numPr>
+        <w:spacing w:after="0" w:line="240" w:lineRule="auto"/>
+      </w:pPr>
+      <w:proofErr w:type="spellStart"/>
+      <w:r>
+        <w:t>Powervault</w:t>
+      </w:r>
+      <w:proofErr w:type="spellEnd"/>
+      <w:r>
+        <w:t xml:space="preserve"> RD100 Backup System</w:t>
+      </w:r>
+    </w:p>
+    <w:p>
+      <w:pPr>
+        <w:pStyle w:val="ListParagraph"/>
+        <w:numPr>
+          <w:ilvl w:val="0"/>
+          <w:numId w:val="10"/>
+        </w:numPr>
+        <w:spacing w:after="0" w:line="240" w:lineRule="auto"/>
+      </w:pPr>
+      <w:r>
+        <w:t>5 Years on-site support</w:t>
+      </w:r>
+    </w:p>
+    <w:p>
+      <w:pPr>
+        <w:spacing w:after="0" w:line="240" w:lineRule="auto"/>
+      </w:pPr>
+    </w:p>
+    <w:p>
+      <w:pPr>
+        <w:spacing w:after="0" w:line="240" w:lineRule="auto"/>
+      </w:pPr>
+      <w:r>
+        <w:t>GB</w:t>
+      </w:r>
+      <w:r>
+        <w:t xml:space="preserve"> </w:t>
+      </w:r>
+      <w:r>
+        <w:t>will have</w:t>
+      </w:r>
+      <w:r>
+        <w:t xml:space="preserve"> a powerful, stable and flexible system that </w:t>
+      </w:r>
+      <w:r>
+        <w:t xml:space="preserve">will </w:t>
+      </w:r>
+      <w:r>
+        <w:t>allow performing point of sale, cash management, customer and resource management. The overall technical IT architecture is divided into in-store and enterprise architecture. The i</w:t>
+      </w:r>
+      <w:r>
+        <w:t xml:space="preserve">n-store infrastructure includes POS systems </w:t>
+      </w:r>
+      <w:r>
+        <w:t xml:space="preserve"> run</w:t>
+      </w:r>
+      <w:r>
+        <w:t>ning</w:t>
+      </w:r>
+      <w:r>
+        <w:t xml:space="preserve"> 64</w:t>
+      </w:r>
+      <w:r>
+        <w:t>-</w:t>
+      </w:r>
+      <w:r>
+        <w:t>bit Windows POS</w:t>
+      </w:r>
+      <w:r>
+        <w:t xml:space="preserve"> </w:t>
+      </w:r>
+      <w:r>
+        <w:t xml:space="preserve">Ready 7 operating system with 16 GB RAM, Intel core i7-2630QM CPU @ 2.00GHz, and 500 GB HDD on each workstation. These systems are used for processing sales transactions such as placing and processing orders, viewing customer orders, managing daily operations and inventory, or viewing role-based reports like shift report etc. </w:t>
+      </w:r>
+    </w:p>
+    <w:p>
+      <w:pPr>
+        <w:spacing w:after="0" w:line="240" w:lineRule="auto"/>
+      </w:pPr>
+    </w:p>
+    <w:p>
+      <w:pPr>
+        <w:spacing w:after="0" w:line="240" w:lineRule="auto"/>
+      </w:pPr>
+      <w:r>
+        <w:t>To carry out these activities POS systems also have application/software, touch screen monitor, card reader, receipt/report printer, and automated cash drawer. These systems do not do</w:t>
+      </w:r>
+      <w:r>
+        <w:t xml:space="preserve"> the data processing; however, they</w:t>
+      </w:r>
+      <w:r>
+        <w:t xml:space="preserve"> transmit data to the local database server</w:t>
+      </w:r>
+      <w:r>
+        <w:t>, which</w:t>
+      </w:r>
+      <w:r>
+        <w:t xml:space="preserve"> does the heavy data processing activities. </w:t>
+      </w:r>
+    </w:p>
+    <w:p>
+      <w:pPr>
+        <w:spacing w:after="0" w:line="240" w:lineRule="auto"/>
+      </w:pPr>
+    </w:p>
+    <w:p>
+      <w:pPr>
+        <w:spacing w:after="0" w:line="240" w:lineRule="auto"/>
+      </w:pPr>
+      <w:r>
+        <w:t>There are two database servers -Windows Server 2</w:t>
+      </w:r>
+      <w:r>
+        <w:t>2012</w:t>
+      </w:r>
+      <w:r>
+        <w:t>, configured with RAID 1 in each store</w:t>
+      </w:r>
+      <w:r>
+        <w:t>. One</w:t>
+      </w:r>
+      <w:r>
+        <w:t xml:space="preserve"> is the primary data</w:t>
+      </w:r>
+      <w:r>
+        <w:t>base server (POS1),</w:t>
+      </w:r>
+      <w:r>
+        <w:t xml:space="preserve"> and other one is the secondary</w:t>
+      </w:r>
+      <w:r>
+        <w:t>/backup</w:t>
+      </w:r>
+      <w:r>
+        <w:t xml:space="preserve"> database server (POS2). </w:t>
+      </w:r>
+    </w:p>
+    <w:p>
+      <w:pPr>
+        <w:spacing w:after="0" w:line="240" w:lineRule="auto"/>
+      </w:pPr>
+    </w:p>
+    <w:p>
+      <w:pPr>
+        <w:spacing w:after="0" w:line="240" w:lineRule="auto"/>
+      </w:pPr>
+      <w:r>
+        <w:t>Every</w:t>
+      </w:r>
+      <w:r>
+        <w:t xml:space="preserve"> </w:t>
+      </w:r>
+      <w:proofErr w:type="spellStart"/>
+      <w:r>
+        <w:t>every</w:t>
+      </w:r>
+      <w:proofErr w:type="spellEnd"/>
+      <w:r>
+        <w:t xml:space="preserve"> 10 minutes there is a log shipping function that replicates data from POS1 to </w:t>
+      </w:r>
+      <w:proofErr w:type="gramStart"/>
+      <w:r>
+        <w:t>POS2.</w:t>
+      </w:r>
+      <w:proofErr w:type="gramEnd"/>
+      <w:r>
+        <w:t xml:space="preserve"> In addition, there is a third database server that runs in Microsoft SQL express with limited CPU and memory that connects directly to cash registers and is automatically online during disaster recovery, for example when </w:t>
+      </w:r>
+      <w:r>
+        <w:t xml:space="preserve">the </w:t>
+      </w:r>
+      <w:r>
+        <w:t xml:space="preserve">network is down or primary servers are not functioning as required. </w:t>
+      </w:r>
+    </w:p>
+    <w:p>
+      <w:pPr>
+        <w:spacing w:after="0" w:line="240" w:lineRule="auto"/>
+      </w:pPr>
+    </w:p>
+    <w:p>
+      <w:pPr>
+        <w:spacing w:after="0" w:line="240" w:lineRule="auto"/>
+      </w:pPr>
+      <w:r>
+        <w:t>The in-store network LAN is setup using combination of LAN-Ethernet cables and WAN- wireless network technology, which is connected to the headquarter computer via Internet.</w:t>
+      </w:r>
+    </w:p>
+    <w:p>
+      <w:pPr>
+        <w:spacing w:after="0" w:line="240" w:lineRule="auto"/>
+      </w:pPr>
+    </w:p>
+    <w:p>
+      <w:pPr>
+        <w:spacing w:after="0" w:line="240" w:lineRule="auto"/>
+      </w:pPr>
+      <w:r>
+        <w:t>There are daily full-</w:t>
+      </w:r>
+      <w:r>
+        <w:t>backup</w:t>
+      </w:r>
+      <w:r>
+        <w:t>s, with incremental backups occurring throughout the day.</w:t>
+      </w:r>
+      <w:r>
+        <w:t> </w:t>
+      </w:r>
+      <w:r>
+        <w:t>These backups are stored locally and are transmitted to a remote backup system (Amazon’s S3 service).</w:t>
       </w:r>
     </w:p>
     <w:p>
@@ -44124,7 +44746,7 @@
           <w:rPr>
             <w:noProof/>
           </w:rPr>
-          <w:t>7</w:t>
+          <w:t>21</w:t>
         </w:r>
         <w:r>
           <w:rPr>
@@ -44171,6 +44793,119 @@
 <file path=word/numbering.xml><?xml version="1.0" encoding="utf-8"?>
 <w:numbering xmlns:wpc="http://schemas.microsoft.com/office/word/2010/wordprocessingCanvas" xmlns:mc="http://schemas.openxmlformats.org/markup-compatibility/2006" xmlns:o="urn:schemas-microsoft-com:office:office" xmlns:r="http://schemas.openxmlformats.org/officeDocument/2006/relationships" xmlns:m="http://schemas.openxmlformats.org/officeDocument/2006/math" xmlns:v="urn:schemas-microsoft-com:vml" xmlns:wp14="http://schemas.microsoft.com/office/word/2010/wordprocessingDrawing" xmlns:wp="http://schemas.openxmlformats.org/drawingml/2006/wordprocessingDrawing" xmlns:w10="urn:schemas-microsoft-com:office:word" xmlns:w="http://schemas.openxmlformats.org/wordprocessingml/2006/main" xmlns:w14="http://schemas.microsoft.com/office/word/2010/wordml" xmlns:wpg="http://schemas.microsoft.com/office/word/2010/wordprocessingGroup" xmlns:wpi="http://schemas.microsoft.com/office/word/2010/wordprocessingInk" xmlns:wne="http://schemas.microsoft.com/office/word/2006/wordml" xmlns:wps="http://schemas.microsoft.com/office/word/2010/wordprocessingShape" mc:Ignorable="w14 wp14">
   <w:abstractNum w:abstractNumId="0">
+    <w:nsid w:val="09912A6A"/>
+    <w:multiLevelType w:val="hybridMultilevel"/>
+    <w:tmpl w:val="AEC6905C"/>
+    <w:lvl w:ilvl="0" w:tplc="04090001">
+      <w:start w:val="1"/>
+      <w:numFmt w:val="bullet"/>
+      <w:lvlText w:val=""/>
+      <w:lvlJc w:val="left"/>
+      <w:pPr>
+        <w:ind w:left="720" w:hanging="360"/>
+      </w:pPr>
+      <w:rPr>
+        <w:rFonts w:ascii="Symbol" w:hAnsi="Symbol" w:hint="default"/>
+      </w:rPr>
+    </w:lvl>
+    <w:lvl w:ilvl="1" w:tplc="04090003">
+      <w:start w:val="1"/>
+      <w:numFmt w:val="bullet"/>
+      <w:lvlText w:val="o"/>
+      <w:lvlJc w:val="left"/>
+      <w:pPr>
+        <w:ind w:left="1440" w:hanging="360"/>
+      </w:pPr>
+      <w:rPr>
+        <w:rFonts w:ascii="Courier New" w:hAnsi="Courier New" w:cs="Courier New" w:hint="default"/>
+      </w:rPr>
+    </w:lvl>
+    <w:lvl w:ilvl="2" w:tplc="04090005" w:tentative="1">
+      <w:start w:val="1"/>
+      <w:numFmt w:val="bullet"/>
+      <w:lvlText w:val=""/>
+      <w:lvlJc w:val="left"/>
+      <w:pPr>
+        <w:ind w:left="2160" w:hanging="360"/>
+      </w:pPr>
+      <w:rPr>
+        <w:rFonts w:ascii="Wingdings" w:hAnsi="Wingdings" w:hint="default"/>
+      </w:rPr>
+    </w:lvl>
+    <w:lvl w:ilvl="3" w:tplc="04090001" w:tentative="1">
+      <w:start w:val="1"/>
+      <w:numFmt w:val="bullet"/>
+      <w:lvlText w:val=""/>
+      <w:lvlJc w:val="left"/>
+      <w:pPr>
+        <w:ind w:left="2880" w:hanging="360"/>
+      </w:pPr>
+      <w:rPr>
+        <w:rFonts w:ascii="Symbol" w:hAnsi="Symbol" w:hint="default"/>
+      </w:rPr>
+    </w:lvl>
+    <w:lvl w:ilvl="4" w:tplc="04090003" w:tentative="1">
+      <w:start w:val="1"/>
+      <w:numFmt w:val="bullet"/>
+      <w:lvlText w:val="o"/>
+      <w:lvlJc w:val="left"/>
+      <w:pPr>
+        <w:ind w:left="3600" w:hanging="360"/>
+      </w:pPr>
+      <w:rPr>
+        <w:rFonts w:ascii="Courier New" w:hAnsi="Courier New" w:cs="Courier New" w:hint="default"/>
+      </w:rPr>
+    </w:lvl>
+    <w:lvl w:ilvl="5" w:tplc="04090005" w:tentative="1">
+      <w:start w:val="1"/>
+      <w:numFmt w:val="bullet"/>
+      <w:lvlText w:val=""/>
+      <w:lvlJc w:val="left"/>
+      <w:pPr>
+        <w:ind w:left="4320" w:hanging="360"/>
+      </w:pPr>
+      <w:rPr>
+        <w:rFonts w:ascii="Wingdings" w:hAnsi="Wingdings" w:hint="default"/>
+      </w:rPr>
+    </w:lvl>
+    <w:lvl w:ilvl="6" w:tplc="04090001" w:tentative="1">
+      <w:start w:val="1"/>
+      <w:numFmt w:val="bullet"/>
+      <w:lvlText w:val=""/>
+      <w:lvlJc w:val="left"/>
+      <w:pPr>
+        <w:ind w:left="5040" w:hanging="360"/>
+      </w:pPr>
+      <w:rPr>
+        <w:rFonts w:ascii="Symbol" w:hAnsi="Symbol" w:hint="default"/>
+      </w:rPr>
+    </w:lvl>
+    <w:lvl w:ilvl="7" w:tplc="04090003" w:tentative="1">
+      <w:start w:val="1"/>
+      <w:numFmt w:val="bullet"/>
+      <w:lvlText w:val="o"/>
+      <w:lvlJc w:val="left"/>
+      <w:pPr>
+        <w:ind w:left="5760" w:hanging="360"/>
+      </w:pPr>
+      <w:rPr>
+        <w:rFonts w:ascii="Courier New" w:hAnsi="Courier New" w:cs="Courier New" w:hint="default"/>
+      </w:rPr>
+    </w:lvl>
+    <w:lvl w:ilvl="8" w:tplc="04090005" w:tentative="1">
+      <w:start w:val="1"/>
+      <w:numFmt w:val="bullet"/>
+      <w:lvlText w:val=""/>
+      <w:lvlJc w:val="left"/>
+      <w:pPr>
+        <w:ind w:left="6480" w:hanging="360"/>
+      </w:pPr>
+      <w:rPr>
+        <w:rFonts w:ascii="Wingdings" w:hAnsi="Wingdings" w:hint="default"/>
+      </w:rPr>
+    </w:lvl>
+  </w:abstractNum>
+  <w:abstractNum w:abstractNumId="1">
     <w:nsid w:val="13555455"/>
     <w:multiLevelType w:val="hybridMultilevel"/>
     <w:tmpl w:val="FCD89064"/>
@@ -44283,7 +45018,7 @@
       </w:rPr>
     </w:lvl>
   </w:abstractNum>
-  <w:abstractNum w:abstractNumId="1">
+  <w:abstractNum w:abstractNumId="2">
     <w:nsid w:val="29E1653F"/>
     <w:multiLevelType w:val="hybridMultilevel"/>
     <w:tmpl w:val="CC50C060"/>
@@ -44396,7 +45131,7 @@
       </w:rPr>
     </w:lvl>
   </w:abstractNum>
-  <w:abstractNum w:abstractNumId="2">
+  <w:abstractNum w:abstractNumId="3">
     <w:nsid w:val="41E52816"/>
     <w:multiLevelType w:val="hybridMultilevel"/>
     <w:tmpl w:val="3F481A4A"/>
@@ -44482,7 +45217,7 @@
       </w:pPr>
     </w:lvl>
   </w:abstractNum>
-  <w:abstractNum w:abstractNumId="3">
+  <w:abstractNum w:abstractNumId="4">
     <w:nsid w:val="4D48091C"/>
     <w:multiLevelType w:val="hybridMultilevel"/>
     <w:tmpl w:val="5CF001A8"/>
@@ -44595,7 +45330,7 @@
       </w:rPr>
     </w:lvl>
   </w:abstractNum>
-  <w:abstractNum w:abstractNumId="4">
+  <w:abstractNum w:abstractNumId="5">
     <w:nsid w:val="516F5090"/>
     <w:multiLevelType w:val="multilevel"/>
     <w:tmpl w:val="C054F0DE"/>
@@ -44709,7 +45444,7 @@
       </w:pPr>
     </w:lvl>
   </w:abstractNum>
-  <w:abstractNum w:abstractNumId="5">
+  <w:abstractNum w:abstractNumId="6">
     <w:nsid w:val="5748402A"/>
     <w:multiLevelType w:val="hybridMultilevel"/>
     <w:tmpl w:val="A18CF740"/>
@@ -44798,7 +45533,120 @@
       </w:pPr>
     </w:lvl>
   </w:abstractNum>
-  <w:abstractNum w:abstractNumId="6">
+  <w:abstractNum w:abstractNumId="7">
+    <w:nsid w:val="58BF6E96"/>
+    <w:multiLevelType w:val="hybridMultilevel"/>
+    <w:tmpl w:val="6D7C976C"/>
+    <w:lvl w:ilvl="0" w:tplc="04090001">
+      <w:start w:val="1"/>
+      <w:numFmt w:val="bullet"/>
+      <w:lvlText w:val=""/>
+      <w:lvlJc w:val="left"/>
+      <w:pPr>
+        <w:ind w:left="720" w:hanging="360"/>
+      </w:pPr>
+      <w:rPr>
+        <w:rFonts w:ascii="Symbol" w:hAnsi="Symbol" w:hint="default"/>
+      </w:rPr>
+    </w:lvl>
+    <w:lvl w:ilvl="1" w:tplc="04090003" w:tentative="1">
+      <w:start w:val="1"/>
+      <w:numFmt w:val="bullet"/>
+      <w:lvlText w:val="o"/>
+      <w:lvlJc w:val="left"/>
+      <w:pPr>
+        <w:ind w:left="1440" w:hanging="360"/>
+      </w:pPr>
+      <w:rPr>
+        <w:rFonts w:ascii="Courier New" w:hAnsi="Courier New" w:cs="Courier New" w:hint="default"/>
+      </w:rPr>
+    </w:lvl>
+    <w:lvl w:ilvl="2" w:tplc="04090005" w:tentative="1">
+      <w:start w:val="1"/>
+      <w:numFmt w:val="bullet"/>
+      <w:lvlText w:val=""/>
+      <w:lvlJc w:val="left"/>
+      <w:pPr>
+        <w:ind w:left="2160" w:hanging="360"/>
+      </w:pPr>
+      <w:rPr>
+        <w:rFonts w:ascii="Wingdings" w:hAnsi="Wingdings" w:hint="default"/>
+      </w:rPr>
+    </w:lvl>
+    <w:lvl w:ilvl="3" w:tplc="04090001" w:tentative="1">
+      <w:start w:val="1"/>
+      <w:numFmt w:val="bullet"/>
+      <w:lvlText w:val=""/>
+      <w:lvlJc w:val="left"/>
+      <w:pPr>
+        <w:ind w:left="2880" w:hanging="360"/>
+      </w:pPr>
+      <w:rPr>
+        <w:rFonts w:ascii="Symbol" w:hAnsi="Symbol" w:hint="default"/>
+      </w:rPr>
+    </w:lvl>
+    <w:lvl w:ilvl="4" w:tplc="04090003" w:tentative="1">
+      <w:start w:val="1"/>
+      <w:numFmt w:val="bullet"/>
+      <w:lvlText w:val="o"/>
+      <w:lvlJc w:val="left"/>
+      <w:pPr>
+        <w:ind w:left="3600" w:hanging="360"/>
+      </w:pPr>
+      <w:rPr>
+        <w:rFonts w:ascii="Courier New" w:hAnsi="Courier New" w:cs="Courier New" w:hint="default"/>
+      </w:rPr>
+    </w:lvl>
+    <w:lvl w:ilvl="5" w:tplc="04090005" w:tentative="1">
+      <w:start w:val="1"/>
+      <w:numFmt w:val="bullet"/>
+      <w:lvlText w:val=""/>
+      <w:lvlJc w:val="left"/>
+      <w:pPr>
+        <w:ind w:left="4320" w:hanging="360"/>
+      </w:pPr>
+      <w:rPr>
+        <w:rFonts w:ascii="Wingdings" w:hAnsi="Wingdings" w:hint="default"/>
+      </w:rPr>
+    </w:lvl>
+    <w:lvl w:ilvl="6" w:tplc="04090001" w:tentative="1">
+      <w:start w:val="1"/>
+      <w:numFmt w:val="bullet"/>
+      <w:lvlText w:val=""/>
+      <w:lvlJc w:val="left"/>
+      <w:pPr>
+        <w:ind w:left="5040" w:hanging="360"/>
+      </w:pPr>
+      <w:rPr>
+        <w:rFonts w:ascii="Symbol" w:hAnsi="Symbol" w:hint="default"/>
+      </w:rPr>
+    </w:lvl>
+    <w:lvl w:ilvl="7" w:tplc="04090003" w:tentative="1">
+      <w:start w:val="1"/>
+      <w:numFmt w:val="bullet"/>
+      <w:lvlText w:val="o"/>
+      <w:lvlJc w:val="left"/>
+      <w:pPr>
+        <w:ind w:left="5760" w:hanging="360"/>
+      </w:pPr>
+      <w:rPr>
+        <w:rFonts w:ascii="Courier New" w:hAnsi="Courier New" w:cs="Courier New" w:hint="default"/>
+      </w:rPr>
+    </w:lvl>
+    <w:lvl w:ilvl="8" w:tplc="04090005" w:tentative="1">
+      <w:start w:val="1"/>
+      <w:numFmt w:val="bullet"/>
+      <w:lvlText w:val=""/>
+      <w:lvlJc w:val="left"/>
+      <w:pPr>
+        <w:ind w:left="6480" w:hanging="360"/>
+      </w:pPr>
+      <w:rPr>
+        <w:rFonts w:ascii="Wingdings" w:hAnsi="Wingdings" w:hint="default"/>
+      </w:rPr>
+    </w:lvl>
+  </w:abstractNum>
+  <w:abstractNum w:abstractNumId="8">
     <w:nsid w:val="6D0B04BB"/>
     <w:multiLevelType w:val="hybridMultilevel"/>
     <w:tmpl w:val="54049DB0"/>
@@ -44912,16 +45760,16 @@
     </w:lvl>
   </w:abstractNum>
   <w:num w:numId="1">
+    <w:abstractNumId w:val="5"/>
+  </w:num>
+  <w:num w:numId="2">
+    <w:abstractNumId w:val="6"/>
+  </w:num>
+  <w:num w:numId="3">
     <w:abstractNumId w:val="4"/>
   </w:num>
-  <w:num w:numId="2">
+  <w:num w:numId="4">
     <w:abstractNumId w:val="5"/>
-  </w:num>
-  <w:num w:numId="3">
-    <w:abstractNumId w:val="3"/>
-  </w:num>
-  <w:num w:numId="4">
-    <w:abstractNumId w:val="4"/>
     <w:lvlOverride w:ilvl="0">
       <w:startOverride w:val="1"/>
     </w:lvlOverride>
@@ -44951,16 +45799,22 @@
     </w:lvlOverride>
   </w:num>
   <w:num w:numId="5">
+    <w:abstractNumId w:val="2"/>
+  </w:num>
+  <w:num w:numId="6">
     <w:abstractNumId w:val="1"/>
   </w:num>
-  <w:num w:numId="6">
-    <w:abstractNumId w:val="0"/>
-  </w:num>
   <w:num w:numId="7">
-    <w:abstractNumId w:val="6"/>
+    <w:abstractNumId w:val="8"/>
   </w:num>
   <w:num w:numId="8">
-    <w:abstractNumId w:val="2"/>
+    <w:abstractNumId w:val="3"/>
+  </w:num>
+  <w:num w:numId="9">
+    <w:abstractNumId w:val="7"/>
+  </w:num>
+  <w:num w:numId="10">
+    <w:abstractNumId w:val="0"/>
   </w:num>
 </w:numbering>
 </file>
@@ -46191,7 +47045,7 @@
 </file>
 
 <file path=customXml/itemProps1.xml><?xml version="1.0" encoding="utf-8"?>
-<ds:datastoreItem xmlns:ds="http://schemas.openxmlformats.org/officeDocument/2006/customXml" ds:itemID="{A79A2CD8-B61C-4773-869B-72DB5ED2AAFA}">
+<ds:datastoreItem xmlns:ds="http://schemas.openxmlformats.org/officeDocument/2006/customXml" ds:itemID="{4D76DDA5-7D2F-4B20-98B9-67D0FB49D41B}">
   <ds:schemaRefs>
     <ds:schemaRef ds:uri="http://schemas.openxmlformats.org/officeDocument/2006/bibliography"/>
   </ds:schemaRefs>

</xml_diff>

<commit_message>
Minor changes to requirements
</commit_message>
<xml_diff>
--- a/Gibino_documentation.docx
+++ b/Gibino_documentation.docx
@@ -6425,8 +6425,10 @@
         <w:lastRenderedPageBreak/>
         <w:t>System Requirements Specifications</w:t>
       </w:r>
+      <w:bookmarkStart w:id="15" w:name="_GoBack"/>
       <w:bookmarkEnd w:id="13"/>
       <w:bookmarkEnd w:id="14"/>
+      <w:bookmarkEnd w:id="15"/>
     </w:p>
     <w:p>
       <w:pPr>
@@ -6438,7 +6440,13 @@
         <w:spacing w:after="0" w:line="240" w:lineRule="auto"/>
       </w:pPr>
       <w:r>
-        <w:t>The POS system shall integrate with external payment processor.</w:t>
+        <w:t xml:space="preserve">The POS system shall integrate with </w:t>
+      </w:r>
+      <w:r>
+        <w:t xml:space="preserve">an </w:t>
+      </w:r>
+      <w:r>
+        <w:t>external payment processor.</w:t>
       </w:r>
     </w:p>
     <w:p>
@@ -6796,14 +6804,14 @@
         <w:pStyle w:val="Heading1"/>
         <w:spacing w:line="240" w:lineRule="auto"/>
       </w:pPr>
-      <w:bookmarkStart w:id="15" w:name="_Toc405034173"/>
-      <w:bookmarkStart w:id="16" w:name="_Toc405034406"/>
+      <w:bookmarkStart w:id="16" w:name="_Toc405034173"/>
+      <w:bookmarkStart w:id="17" w:name="_Toc405034406"/>
       <w:r>
         <w:lastRenderedPageBreak/>
         <w:t>Entity-Relationship Diagram</w:t>
       </w:r>
-      <w:bookmarkEnd w:id="15"/>
       <w:bookmarkEnd w:id="16"/>
+      <w:bookmarkEnd w:id="17"/>
     </w:p>
     <w:p>
       <w:pPr>
@@ -6838,7 +6846,7 @@
           <v:shape id="_x0000_i1025" type="#_x0000_t75" style="width:632.1pt;height:441.2pt" o:ole="">
             <v:imagedata r:id="rId11" o:title=""/>
           </v:shape>
-          <o:OLEObject Type="Embed" ProgID="Visio.Drawing.11" ShapeID="_x0000_i1025" DrawAspect="Content" ObjectID="_1478868652" r:id="rId12"/>
+          <o:OLEObject Type="Embed" ProgID="Visio.Drawing.11" ShapeID="_x0000_i1025" DrawAspect="Content" ObjectID="_1478869704" r:id="rId12"/>
         </w:object>
       </w:r>
       <w:r>
@@ -6850,17 +6858,17 @@
         <w:pStyle w:val="Heading1"/>
         <w:spacing w:line="240" w:lineRule="auto"/>
       </w:pPr>
-      <w:bookmarkStart w:id="17" w:name="_Toc405034174"/>
-      <w:bookmarkStart w:id="18" w:name="_Toc405034407"/>
+      <w:bookmarkStart w:id="18" w:name="_Toc405034174"/>
+      <w:bookmarkStart w:id="19" w:name="_Toc405034407"/>
       <w:r>
         <w:lastRenderedPageBreak/>
         <w:t xml:space="preserve">Physical </w:t>
       </w:r>
-      <w:bookmarkEnd w:id="17"/>
+      <w:bookmarkEnd w:id="18"/>
       <w:r>
         <w:t>Layout</w:t>
       </w:r>
-      <w:bookmarkEnd w:id="18"/>
+      <w:bookmarkEnd w:id="19"/>
     </w:p>
     <w:tbl>
       <w:tblPr>
@@ -33219,8 +33227,8 @@
           <w:docGrid w:linePitch="360"/>
         </w:sectPr>
       </w:pPr>
-      <w:bookmarkStart w:id="19" w:name="_Toc405034176"/>
-      <w:bookmarkStart w:id="20" w:name="_Toc405034408"/>
+      <w:bookmarkStart w:id="20" w:name="_Toc405034176"/>
+      <w:bookmarkStart w:id="21" w:name="_Toc405034408"/>
     </w:p>
     <w:p>
       <w:pPr>
@@ -33231,8 +33239,8 @@
         <w:lastRenderedPageBreak/>
         <w:t>Data Dictionary</w:t>
       </w:r>
-      <w:bookmarkEnd w:id="19"/>
       <w:bookmarkEnd w:id="20"/>
+      <w:bookmarkEnd w:id="21"/>
     </w:p>
     <w:p>
       <w:pPr>
@@ -33358,11 +33366,11 @@
         <w:pStyle w:val="Heading2"/>
         <w:spacing w:line="240" w:lineRule="auto"/>
       </w:pPr>
-      <w:bookmarkStart w:id="21" w:name="_Toc404465512"/>
+      <w:bookmarkStart w:id="22" w:name="_Toc404465512"/>
       <w:r>
         <w:t>T_V</w:t>
       </w:r>
-      <w:bookmarkEnd w:id="21"/>
+      <w:bookmarkEnd w:id="22"/>
       <w:r>
         <w:t>ENDOR</w:t>
       </w:r>
@@ -33383,11 +33391,11 @@
             <w:tcW w:w="9816" w:type="dxa"/>
           </w:tcPr>
           <w:p>
-            <w:bookmarkStart w:id="22" w:name="_Toc404465513"/>
+            <w:bookmarkStart w:id="23" w:name="_Toc404465513"/>
             <w:r>
               <w:t>Vendor ID (Primary Key)</w:t>
             </w:r>
-            <w:bookmarkEnd w:id="22"/>
+            <w:bookmarkEnd w:id="23"/>
           </w:p>
         </w:tc>
       </w:tr>
@@ -33497,11 +33505,11 @@
             <w:tcW w:w="9816" w:type="dxa"/>
           </w:tcPr>
           <w:p>
-            <w:bookmarkStart w:id="23" w:name="_Toc404465514"/>
+            <w:bookmarkStart w:id="24" w:name="_Toc404465514"/>
             <w:r>
               <w:t>Vendor Name</w:t>
             </w:r>
-            <w:bookmarkEnd w:id="23"/>
+            <w:bookmarkEnd w:id="24"/>
           </w:p>
         </w:tc>
       </w:tr>
@@ -33603,11 +33611,11 @@
             <w:tcW w:w="9240" w:type="dxa"/>
           </w:tcPr>
           <w:p>
-            <w:bookmarkStart w:id="24" w:name="_Toc404465515"/>
+            <w:bookmarkStart w:id="25" w:name="_Toc404465515"/>
             <w:r>
               <w:t>Street1 Name</w:t>
             </w:r>
-            <w:bookmarkEnd w:id="24"/>
+            <w:bookmarkEnd w:id="25"/>
           </w:p>
         </w:tc>
       </w:tr>
@@ -33707,11 +33715,11 @@
             <w:tcW w:w="9816" w:type="dxa"/>
           </w:tcPr>
           <w:p>
-            <w:bookmarkStart w:id="25" w:name="_Toc404465516"/>
+            <w:bookmarkStart w:id="26" w:name="_Toc404465516"/>
             <w:r>
               <w:t>Street2 Name</w:t>
             </w:r>
-            <w:bookmarkEnd w:id="25"/>
+            <w:bookmarkEnd w:id="26"/>
           </w:p>
         </w:tc>
       </w:tr>
@@ -33818,11 +33826,11 @@
             <w:tcW w:w="9816" w:type="dxa"/>
           </w:tcPr>
           <w:p>
-            <w:bookmarkStart w:id="26" w:name="_Toc404465517"/>
+            <w:bookmarkStart w:id="27" w:name="_Toc404465517"/>
             <w:r>
               <w:t>City</w:t>
             </w:r>
-            <w:bookmarkEnd w:id="26"/>
+            <w:bookmarkEnd w:id="27"/>
           </w:p>
         </w:tc>
       </w:tr>
@@ -33919,11 +33927,11 @@
             <w:tcW w:w="9816" w:type="dxa"/>
           </w:tcPr>
           <w:p>
-            <w:bookmarkStart w:id="27" w:name="_Toc404465518"/>
+            <w:bookmarkStart w:id="28" w:name="_Toc404465518"/>
             <w:r>
               <w:t>State</w:t>
             </w:r>
-            <w:bookmarkEnd w:id="27"/>
+            <w:bookmarkEnd w:id="28"/>
           </w:p>
         </w:tc>
       </w:tr>
@@ -34035,11 +34043,11 @@
             <w:tcW w:w="9816" w:type="dxa"/>
           </w:tcPr>
           <w:p>
-            <w:bookmarkStart w:id="28" w:name="_Toc404465519"/>
+            <w:bookmarkStart w:id="29" w:name="_Toc404465519"/>
             <w:r>
               <w:t>Zip Code</w:t>
             </w:r>
-            <w:bookmarkEnd w:id="28"/>
+            <w:bookmarkEnd w:id="29"/>
           </w:p>
         </w:tc>
       </w:tr>
@@ -34136,11 +34144,11 @@
             <w:tcW w:w="9816" w:type="dxa"/>
           </w:tcPr>
           <w:p>
-            <w:bookmarkStart w:id="29" w:name="_Toc404465520"/>
+            <w:bookmarkStart w:id="30" w:name="_Toc404465520"/>
             <w:r>
               <w:t>Vendor’s Phone</w:t>
             </w:r>
-            <w:bookmarkEnd w:id="29"/>
+            <w:bookmarkEnd w:id="30"/>
           </w:p>
         </w:tc>
       </w:tr>
@@ -34242,11 +34250,11 @@
             <w:tcW w:w="9816" w:type="dxa"/>
           </w:tcPr>
           <w:p>
-            <w:bookmarkStart w:id="30" w:name="_Toc404465521"/>
+            <w:bookmarkStart w:id="31" w:name="_Toc404465521"/>
             <w:r>
               <w:t>Vendor’s Email Address</w:t>
             </w:r>
-            <w:bookmarkEnd w:id="30"/>
+            <w:bookmarkEnd w:id="31"/>
           </w:p>
         </w:tc>
       </w:tr>
@@ -34348,11 +34356,11 @@
             <w:tcW w:w="9816" w:type="dxa"/>
           </w:tcPr>
           <w:p>
-            <w:bookmarkStart w:id="31" w:name="_Toc404465522"/>
+            <w:bookmarkStart w:id="32" w:name="_Toc404465522"/>
             <w:r>
               <w:t>Vendor’s Contact Person</w:t>
             </w:r>
-            <w:bookmarkEnd w:id="31"/>
+            <w:bookmarkEnd w:id="32"/>
           </w:p>
         </w:tc>
       </w:tr>
@@ -34438,11 +34446,11 @@
         <w:pStyle w:val="Heading2"/>
         <w:spacing w:line="240" w:lineRule="auto"/>
       </w:pPr>
-      <w:bookmarkStart w:id="32" w:name="_Toc404465523"/>
+      <w:bookmarkStart w:id="33" w:name="_Toc404465523"/>
       <w:r>
         <w:t>T_P</w:t>
       </w:r>
-      <w:bookmarkEnd w:id="32"/>
+      <w:bookmarkEnd w:id="33"/>
       <w:r>
         <w:t>RODUCT</w:t>
       </w:r>
@@ -34463,11 +34471,11 @@
             <w:tcW w:w="9816" w:type="dxa"/>
           </w:tcPr>
           <w:p>
-            <w:bookmarkStart w:id="33" w:name="_Toc404465524"/>
+            <w:bookmarkStart w:id="34" w:name="_Toc404465524"/>
             <w:r>
               <w:t>Product ID (Primary Key)</w:t>
             </w:r>
-            <w:bookmarkEnd w:id="33"/>
+            <w:bookmarkEnd w:id="34"/>
           </w:p>
         </w:tc>
       </w:tr>
@@ -34568,11 +34576,11 @@
             <w:tcW w:w="9816" w:type="dxa"/>
           </w:tcPr>
           <w:p>
-            <w:bookmarkStart w:id="34" w:name="_Toc404465525"/>
+            <w:bookmarkStart w:id="35" w:name="_Toc404465525"/>
             <w:r>
               <w:t>Name of Product</w:t>
             </w:r>
-            <w:bookmarkEnd w:id="34"/>
+            <w:bookmarkEnd w:id="35"/>
           </w:p>
         </w:tc>
       </w:tr>
@@ -34656,7 +34664,7 @@
             <w:tcW w:w="9816" w:type="dxa"/>
           </w:tcPr>
           <w:p>
-            <w:bookmarkStart w:id="35" w:name="_Toc404465526"/>
+            <w:bookmarkStart w:id="36" w:name="_Toc404465526"/>
             <w:r>
               <w:t>Type ID of the Product (Foreign Key-Reference</w:t>
             </w:r>
@@ -34672,7 +34680,7 @@
             <w:r>
               <w:t>)</w:t>
             </w:r>
-            <w:bookmarkEnd w:id="35"/>
+            <w:bookmarkEnd w:id="36"/>
             <w:r>
               <w:t xml:space="preserve"> </w:t>
             </w:r>
@@ -34781,12 +34789,12 @@
             <w:tcW w:w="9816" w:type="dxa"/>
           </w:tcPr>
           <w:p>
-            <w:bookmarkStart w:id="36" w:name="_Toc404465527"/>
+            <w:bookmarkStart w:id="37" w:name="_Toc404465527"/>
             <w:r>
               <w:lastRenderedPageBreak/>
               <w:t>Price of the Product</w:t>
             </w:r>
-            <w:bookmarkEnd w:id="36"/>
+            <w:bookmarkEnd w:id="37"/>
           </w:p>
         </w:tc>
       </w:tr>
@@ -34879,7 +34887,7 @@
             <w:tcW w:w="9816" w:type="dxa"/>
           </w:tcPr>
           <w:p>
-            <w:bookmarkStart w:id="37" w:name="_Toc404465528"/>
+            <w:bookmarkStart w:id="38" w:name="_Toc404465528"/>
             <w:r>
               <w:t>Vendor ID (Foreign</w:t>
             </w:r>
@@ -34898,7 +34906,7 @@
             <w:r>
               <w:t>able)</w:t>
             </w:r>
-            <w:bookmarkEnd w:id="37"/>
+            <w:bookmarkEnd w:id="38"/>
           </w:p>
         </w:tc>
       </w:tr>
@@ -35023,11 +35031,11 @@
             <w:tcW w:w="9816" w:type="dxa"/>
           </w:tcPr>
           <w:p>
-            <w:bookmarkStart w:id="38" w:name="_Toc404465529"/>
+            <w:bookmarkStart w:id="39" w:name="_Toc404465529"/>
             <w:r>
               <w:t>Products in Stock</w:t>
             </w:r>
-            <w:bookmarkEnd w:id="38"/>
+            <w:bookmarkEnd w:id="39"/>
           </w:p>
         </w:tc>
       </w:tr>
@@ -35123,11 +35131,11 @@
         <w:pStyle w:val="Heading2"/>
         <w:spacing w:line="240" w:lineRule="auto"/>
       </w:pPr>
-      <w:bookmarkStart w:id="39" w:name="_Toc404465530"/>
+      <w:bookmarkStart w:id="40" w:name="_Toc404465530"/>
       <w:r>
         <w:t>T_T</w:t>
       </w:r>
-      <w:bookmarkEnd w:id="39"/>
+      <w:bookmarkEnd w:id="40"/>
       <w:r>
         <w:t>YPE</w:t>
       </w:r>
@@ -35148,11 +35156,11 @@
             <w:tcW w:w="9816" w:type="dxa"/>
           </w:tcPr>
           <w:p>
-            <w:bookmarkStart w:id="40" w:name="_Toc404465531"/>
+            <w:bookmarkStart w:id="41" w:name="_Toc404465531"/>
             <w:r>
               <w:t>Type ID (Primary Key)</w:t>
             </w:r>
-            <w:bookmarkEnd w:id="40"/>
+            <w:bookmarkEnd w:id="41"/>
           </w:p>
         </w:tc>
       </w:tr>
@@ -35236,11 +35244,11 @@
             <w:tcW w:w="9000" w:type="dxa"/>
           </w:tcPr>
           <w:p>
-            <w:bookmarkStart w:id="41" w:name="_Toc404465532"/>
+            <w:bookmarkStart w:id="42" w:name="_Toc404465532"/>
             <w:r>
               <w:t>Type Description</w:t>
             </w:r>
-            <w:bookmarkEnd w:id="41"/>
+            <w:bookmarkEnd w:id="42"/>
           </w:p>
         </w:tc>
       </w:tr>
@@ -35323,11 +35331,11 @@
             <w:tcW w:w="9000" w:type="dxa"/>
           </w:tcPr>
           <w:p>
-            <w:bookmarkStart w:id="42" w:name="_Toc404465533"/>
+            <w:bookmarkStart w:id="43" w:name="_Toc404465533"/>
             <w:r>
               <w:t>Age Restriction</w:t>
             </w:r>
-            <w:bookmarkEnd w:id="42"/>
+            <w:bookmarkEnd w:id="43"/>
             <w:r>
               <w:t xml:space="preserve"> </w:t>
             </w:r>
@@ -35437,11 +35445,11 @@
         <w:pStyle w:val="Heading2"/>
         <w:spacing w:line="240" w:lineRule="auto"/>
       </w:pPr>
-      <w:bookmarkStart w:id="43" w:name="_Toc404465534"/>
+      <w:bookmarkStart w:id="44" w:name="_Toc404465534"/>
       <w:r>
         <w:t>T_P</w:t>
       </w:r>
-      <w:bookmarkEnd w:id="43"/>
+      <w:bookmarkEnd w:id="44"/>
       <w:r>
         <w:t>URCHASE</w:t>
       </w:r>
@@ -35462,11 +35470,11 @@
             <w:tcW w:w="9816" w:type="dxa"/>
           </w:tcPr>
           <w:p>
-            <w:bookmarkStart w:id="44" w:name="_Toc404465535"/>
+            <w:bookmarkStart w:id="45" w:name="_Toc404465535"/>
             <w:r>
               <w:t>Purchase ID (Primary key)</w:t>
             </w:r>
-            <w:bookmarkEnd w:id="44"/>
+            <w:bookmarkEnd w:id="45"/>
           </w:p>
         </w:tc>
       </w:tr>
@@ -35556,7 +35564,7 @@
             <w:tcW w:w="9816" w:type="dxa"/>
           </w:tcPr>
           <w:p>
-            <w:bookmarkStart w:id="45" w:name="_Toc404465536"/>
+            <w:bookmarkStart w:id="46" w:name="_Toc404465536"/>
             <w:r>
               <w:t>Product ID (Foreign Key- Reference</w:t>
             </w:r>
@@ -35572,7 +35580,7 @@
             <w:r>
               <w:t>Table)</w:t>
             </w:r>
-            <w:bookmarkEnd w:id="45"/>
+            <w:bookmarkEnd w:id="46"/>
           </w:p>
         </w:tc>
       </w:tr>
@@ -35678,7 +35686,7 @@
             <w:tcW w:w="9816" w:type="dxa"/>
           </w:tcPr>
           <w:p>
-            <w:bookmarkStart w:id="46" w:name="_Toc404465537"/>
+            <w:bookmarkStart w:id="47" w:name="_Toc404465537"/>
             <w:r>
               <w:t>Vendor ID (</w:t>
             </w:r>
@@ -35700,7 +35708,7 @@
             <w:r>
               <w:t xml:space="preserve"> Table)</w:t>
             </w:r>
-            <w:bookmarkEnd w:id="46"/>
+            <w:bookmarkEnd w:id="47"/>
           </w:p>
         </w:tc>
       </w:tr>
@@ -35821,11 +35829,11 @@
             <w:tcW w:w="9816" w:type="dxa"/>
           </w:tcPr>
           <w:p>
-            <w:bookmarkStart w:id="47" w:name="_Toc404465538"/>
+            <w:bookmarkStart w:id="48" w:name="_Toc404465538"/>
             <w:r>
               <w:t>Purchased Quantity</w:t>
             </w:r>
-            <w:bookmarkEnd w:id="47"/>
+            <w:bookmarkEnd w:id="48"/>
           </w:p>
         </w:tc>
       </w:tr>
@@ -35923,11 +35931,11 @@
             <w:tcW w:w="9816" w:type="dxa"/>
           </w:tcPr>
           <w:p>
-            <w:bookmarkStart w:id="48" w:name="_Toc404465539"/>
+            <w:bookmarkStart w:id="49" w:name="_Toc404465539"/>
             <w:r>
               <w:t>Unit Price</w:t>
             </w:r>
-            <w:bookmarkEnd w:id="48"/>
+            <w:bookmarkEnd w:id="49"/>
             <w:r>
               <w:t xml:space="preserve"> </w:t>
             </w:r>
@@ -36021,11 +36029,11 @@
             <w:tcW w:w="9816" w:type="dxa"/>
           </w:tcPr>
           <w:p>
-            <w:bookmarkStart w:id="49" w:name="_Toc404465540"/>
+            <w:bookmarkStart w:id="50" w:name="_Toc404465540"/>
             <w:r>
               <w:t>Date of Purchase</w:t>
             </w:r>
-            <w:bookmarkEnd w:id="49"/>
+            <w:bookmarkEnd w:id="50"/>
           </w:p>
         </w:tc>
       </w:tr>
@@ -36129,11 +36137,11 @@
             <w:tcW w:w="9816" w:type="dxa"/>
           </w:tcPr>
           <w:p>
-            <w:bookmarkStart w:id="50" w:name="_Toc404465542"/>
+            <w:bookmarkStart w:id="51" w:name="_Toc404465542"/>
             <w:r>
               <w:t>Accounting ID (Primary key)</w:t>
             </w:r>
-            <w:bookmarkEnd w:id="50"/>
+            <w:bookmarkEnd w:id="51"/>
           </w:p>
         </w:tc>
       </w:tr>
@@ -36222,11 +36230,11 @@
             <w:tcW w:w="9816" w:type="dxa"/>
           </w:tcPr>
           <w:p>
-            <w:bookmarkStart w:id="51" w:name="_Toc404465543"/>
+            <w:bookmarkStart w:id="52" w:name="_Toc404465543"/>
             <w:r>
               <w:t>Date of Sales</w:t>
             </w:r>
-            <w:bookmarkEnd w:id="51"/>
+            <w:bookmarkEnd w:id="52"/>
           </w:p>
         </w:tc>
       </w:tr>
@@ -36317,11 +36325,11 @@
             <w:tcW w:w="9816" w:type="dxa"/>
           </w:tcPr>
           <w:p>
-            <w:bookmarkStart w:id="52" w:name="_Toc404465544"/>
+            <w:bookmarkStart w:id="53" w:name="_Toc404465544"/>
             <w:r>
               <w:t>Price of Sold Price</w:t>
             </w:r>
-            <w:bookmarkEnd w:id="52"/>
+            <w:bookmarkEnd w:id="53"/>
           </w:p>
         </w:tc>
       </w:tr>
@@ -36428,7 +36436,7 @@
             <w:tcW w:w="9816" w:type="dxa"/>
           </w:tcPr>
           <w:p>
-            <w:bookmarkStart w:id="53" w:name="_Toc404465545"/>
+            <w:bookmarkStart w:id="54" w:name="_Toc404465545"/>
             <w:r>
               <w:t>Customer ID (Foreign key- Reference T_</w:t>
             </w:r>
@@ -36438,7 +36446,7 @@
             <w:r>
               <w:t>able)</w:t>
             </w:r>
-            <w:bookmarkEnd w:id="53"/>
+            <w:bookmarkEnd w:id="54"/>
           </w:p>
         </w:tc>
       </w:tr>
@@ -36530,11 +36538,11 @@
             <w:tcW w:w="9240" w:type="dxa"/>
           </w:tcPr>
           <w:p>
-            <w:bookmarkStart w:id="54" w:name="_Toc404465546"/>
+            <w:bookmarkStart w:id="55" w:name="_Toc404465546"/>
             <w:r>
               <w:t>Sold Quantity</w:t>
             </w:r>
-            <w:bookmarkEnd w:id="54"/>
+            <w:bookmarkEnd w:id="55"/>
           </w:p>
         </w:tc>
       </w:tr>
@@ -36627,7 +36635,7 @@
             <w:tcW w:w="9816" w:type="dxa"/>
           </w:tcPr>
           <w:p>
-            <w:bookmarkStart w:id="55" w:name="_Toc404465547"/>
+            <w:bookmarkStart w:id="56" w:name="_Toc404465547"/>
             <w:r>
               <w:t>Product ID (Foreign Key- Reference</w:t>
             </w:r>
@@ -36643,7 +36651,7 @@
             <w:r>
               <w:t xml:space="preserve"> Table)</w:t>
             </w:r>
-            <w:bookmarkEnd w:id="55"/>
+            <w:bookmarkEnd w:id="56"/>
           </w:p>
         </w:tc>
       </w:tr>
@@ -36756,11 +36764,11 @@
             <w:tcW w:w="9816" w:type="dxa"/>
           </w:tcPr>
           <w:p>
-            <w:bookmarkStart w:id="56" w:name="_Toc404465549"/>
+            <w:bookmarkStart w:id="57" w:name="_Toc404465549"/>
             <w:r>
               <w:t>Price ID (Primary key)</w:t>
             </w:r>
-            <w:bookmarkEnd w:id="56"/>
+            <w:bookmarkEnd w:id="57"/>
           </w:p>
         </w:tc>
       </w:tr>
@@ -36850,7 +36858,7 @@
             <w:tcW w:w="9816" w:type="dxa"/>
           </w:tcPr>
           <w:p>
-            <w:bookmarkStart w:id="57" w:name="_Toc404465550"/>
+            <w:bookmarkStart w:id="58" w:name="_Toc404465550"/>
             <w:r>
               <w:t>Product ID (Foreign Key- Reference</w:t>
             </w:r>
@@ -36866,7 +36874,7 @@
             <w:r>
               <w:t xml:space="preserve"> Table)</w:t>
             </w:r>
-            <w:bookmarkEnd w:id="57"/>
+            <w:bookmarkEnd w:id="58"/>
           </w:p>
         </w:tc>
       </w:tr>
@@ -36973,14 +36981,14 @@
             <w:tcW w:w="9816" w:type="dxa"/>
           </w:tcPr>
           <w:p>
-            <w:bookmarkStart w:id="58" w:name="_Toc404465551"/>
+            <w:bookmarkStart w:id="59" w:name="_Toc404465551"/>
             <w:r>
               <w:t>Current</w:t>
             </w:r>
             <w:r>
               <w:t xml:space="preserve"> Price</w:t>
             </w:r>
-            <w:bookmarkEnd w:id="58"/>
+            <w:bookmarkEnd w:id="59"/>
           </w:p>
         </w:tc>
       </w:tr>
@@ -37088,11 +37096,11 @@
             <w:tcW w:w="9816" w:type="dxa"/>
           </w:tcPr>
           <w:p>
-            <w:bookmarkStart w:id="59" w:name="_Toc404465553"/>
+            <w:bookmarkStart w:id="60" w:name="_Toc404465553"/>
             <w:r>
               <w:t>Customer ID (Primary Key)</w:t>
             </w:r>
-            <w:bookmarkEnd w:id="59"/>
+            <w:bookmarkEnd w:id="60"/>
           </w:p>
         </w:tc>
       </w:tr>
@@ -37181,11 +37189,11 @@
             <w:tcW w:w="9816" w:type="dxa"/>
           </w:tcPr>
           <w:p>
-            <w:bookmarkStart w:id="60" w:name="_Toc404465554"/>
+            <w:bookmarkStart w:id="61" w:name="_Toc404465554"/>
             <w:r>
               <w:t>Customer’s Date of Birth</w:t>
             </w:r>
-            <w:bookmarkEnd w:id="60"/>
+            <w:bookmarkEnd w:id="61"/>
             <w:r>
               <w:t xml:space="preserve"> </w:t>
             </w:r>
@@ -37286,11 +37294,11 @@
             <w:tcW w:w="9816" w:type="dxa"/>
           </w:tcPr>
           <w:p>
-            <w:bookmarkStart w:id="61" w:name="_Toc404465555"/>
+            <w:bookmarkStart w:id="62" w:name="_Toc404465555"/>
             <w:r>
               <w:t xml:space="preserve">Customer’s </w:t>
             </w:r>
-            <w:bookmarkEnd w:id="61"/>
+            <w:bookmarkEnd w:id="62"/>
             <w:r>
               <w:t>Address Street 1</w:t>
             </w:r>
@@ -37407,7 +37415,7 @@
             <w:tcW w:w="9816" w:type="dxa"/>
           </w:tcPr>
           <w:p>
-            <w:bookmarkStart w:id="62" w:name="_Toc404465556"/>
+            <w:bookmarkStart w:id="63" w:name="_Toc404465556"/>
             <w:r>
               <w:t xml:space="preserve">Customer’s </w:t>
             </w:r>
@@ -37417,7 +37425,7 @@
             <w:r>
               <w:t>Street2</w:t>
             </w:r>
-            <w:bookmarkEnd w:id="62"/>
+            <w:bookmarkEnd w:id="63"/>
           </w:p>
         </w:tc>
       </w:tr>
@@ -37539,7 +37547,7 @@
             <w:tcW w:w="9816" w:type="dxa"/>
           </w:tcPr>
           <w:p>
-            <w:bookmarkStart w:id="63" w:name="_Toc404465557"/>
+            <w:bookmarkStart w:id="64" w:name="_Toc404465557"/>
             <w:r>
               <w:t xml:space="preserve">Customer’s </w:t>
             </w:r>
@@ -37549,7 +37557,7 @@
             <w:r>
               <w:t>City</w:t>
             </w:r>
-            <w:bookmarkEnd w:id="63"/>
+            <w:bookmarkEnd w:id="64"/>
           </w:p>
         </w:tc>
       </w:tr>
@@ -37656,11 +37664,11 @@
             <w:tcW w:w="9816" w:type="dxa"/>
           </w:tcPr>
           <w:p>
-            <w:bookmarkStart w:id="64" w:name="_Toc404465558"/>
+            <w:bookmarkStart w:id="65" w:name="_Toc404465558"/>
             <w:r>
               <w:t>Customer’s State</w:t>
             </w:r>
-            <w:bookmarkEnd w:id="64"/>
+            <w:bookmarkEnd w:id="65"/>
           </w:p>
         </w:tc>
       </w:tr>
@@ -37774,11 +37782,11 @@
             <w:tcW w:w="9816" w:type="dxa"/>
           </w:tcPr>
           <w:p>
-            <w:bookmarkStart w:id="65" w:name="_Toc404465559"/>
+            <w:bookmarkStart w:id="66" w:name="_Toc404465559"/>
             <w:r>
               <w:t>Zip Code</w:t>
             </w:r>
-            <w:bookmarkEnd w:id="65"/>
+            <w:bookmarkEnd w:id="66"/>
           </w:p>
         </w:tc>
       </w:tr>
@@ -37889,11 +37897,11 @@
             <w:tcW w:w="9816" w:type="dxa"/>
           </w:tcPr>
           <w:p>
-            <w:bookmarkStart w:id="66" w:name="_Toc404465560"/>
+            <w:bookmarkStart w:id="67" w:name="_Toc404465560"/>
             <w:r>
               <w:t>Customer’s Email Address</w:t>
             </w:r>
-            <w:bookmarkEnd w:id="66"/>
+            <w:bookmarkEnd w:id="67"/>
           </w:p>
         </w:tc>
       </w:tr>
@@ -37993,11 +38001,11 @@
             <w:tcW w:w="9816" w:type="dxa"/>
           </w:tcPr>
           <w:p>
-            <w:bookmarkStart w:id="67" w:name="_Toc404465561"/>
+            <w:bookmarkStart w:id="68" w:name="_Toc404465561"/>
             <w:r>
               <w:t>Customer’s First Name</w:t>
             </w:r>
-            <w:bookmarkEnd w:id="67"/>
+            <w:bookmarkEnd w:id="68"/>
           </w:p>
         </w:tc>
       </w:tr>
@@ -38095,11 +38103,11 @@
             <w:tcW w:w="9816" w:type="dxa"/>
           </w:tcPr>
           <w:p>
-            <w:bookmarkStart w:id="68" w:name="_Toc404465562"/>
+            <w:bookmarkStart w:id="69" w:name="_Toc404465562"/>
             <w:r>
               <w:t>Customer’s Last Name</w:t>
             </w:r>
-            <w:bookmarkEnd w:id="68"/>
+            <w:bookmarkEnd w:id="69"/>
           </w:p>
         </w:tc>
       </w:tr>
@@ -38201,11 +38209,11 @@
             <w:tcW w:w="9816" w:type="dxa"/>
           </w:tcPr>
           <w:p>
-            <w:bookmarkStart w:id="69" w:name="_Toc404465563"/>
+            <w:bookmarkStart w:id="70" w:name="_Toc404465563"/>
             <w:r>
               <w:t>Middle Initial</w:t>
             </w:r>
-            <w:bookmarkEnd w:id="69"/>
+            <w:bookmarkEnd w:id="70"/>
           </w:p>
         </w:tc>
       </w:tr>
@@ -38301,11 +38309,11 @@
             <w:tcW w:w="9816" w:type="dxa"/>
           </w:tcPr>
           <w:p>
-            <w:bookmarkStart w:id="70" w:name="_Toc404465564"/>
+            <w:bookmarkStart w:id="71" w:name="_Toc404465564"/>
             <w:r>
               <w:t>Customer Name Suffix</w:t>
             </w:r>
-            <w:bookmarkEnd w:id="70"/>
+            <w:bookmarkEnd w:id="71"/>
           </w:p>
         </w:tc>
       </w:tr>
@@ -38411,11 +38419,11 @@
             <w:tcW w:w="9816" w:type="dxa"/>
           </w:tcPr>
           <w:p>
-            <w:bookmarkStart w:id="71" w:name="_Toc404465566"/>
+            <w:bookmarkStart w:id="72" w:name="_Toc404465566"/>
             <w:r>
               <w:t>Sales ID (Primary Key)</w:t>
             </w:r>
-            <w:bookmarkEnd w:id="71"/>
+            <w:bookmarkEnd w:id="72"/>
           </w:p>
         </w:tc>
       </w:tr>
@@ -38510,7 +38518,7 @@
             <w:tcW w:w="9816" w:type="dxa"/>
           </w:tcPr>
           <w:p>
-            <w:bookmarkStart w:id="72" w:name="_Toc404465567"/>
+            <w:bookmarkStart w:id="73" w:name="_Toc404465567"/>
             <w:r>
               <w:t>Product ID (Foreign Key- Reference</w:t>
             </w:r>
@@ -38526,7 +38534,7 @@
             <w:r>
               <w:t xml:space="preserve"> Table)</w:t>
             </w:r>
-            <w:bookmarkEnd w:id="72"/>
+            <w:bookmarkEnd w:id="73"/>
           </w:p>
         </w:tc>
       </w:tr>
@@ -38739,11 +38747,11 @@
             <w:tcW w:w="9816" w:type="dxa"/>
           </w:tcPr>
           <w:p>
-            <w:bookmarkStart w:id="73" w:name="_Toc404465570"/>
+            <w:bookmarkStart w:id="74" w:name="_Toc404465570"/>
             <w:r>
               <w:t>Sales Percentage ID (Primary Key)</w:t>
             </w:r>
-            <w:bookmarkEnd w:id="73"/>
+            <w:bookmarkEnd w:id="74"/>
           </w:p>
         </w:tc>
       </w:tr>
@@ -38844,7 +38852,7 @@
             <w:tcW w:w="9258" w:type="dxa"/>
           </w:tcPr>
           <w:p>
-            <w:bookmarkStart w:id="74" w:name="_Toc404465571"/>
+            <w:bookmarkStart w:id="75" w:name="_Toc404465571"/>
             <w:r>
               <w:t>Product ID (Foreign Key- Reference T_P</w:t>
             </w:r>
@@ -38854,7 +38862,7 @@
             <w:r>
               <w:t xml:space="preserve"> Table)</w:t>
             </w:r>
-            <w:bookmarkEnd w:id="74"/>
+            <w:bookmarkEnd w:id="75"/>
           </w:p>
         </w:tc>
       </w:tr>
@@ -38949,11 +38957,11 @@
             <w:tcW w:w="9258" w:type="dxa"/>
           </w:tcPr>
           <w:p>
-            <w:bookmarkStart w:id="75" w:name="_Toc404465572"/>
+            <w:bookmarkStart w:id="76" w:name="_Toc404465572"/>
             <w:r>
               <w:t>Percentage Sold</w:t>
             </w:r>
-            <w:bookmarkEnd w:id="75"/>
+            <w:bookmarkEnd w:id="76"/>
           </w:p>
         </w:tc>
       </w:tr>
@@ -39020,7 +39028,7 @@
       <w:pPr>
         <w:spacing w:after="0" w:line="240" w:lineRule="auto"/>
       </w:pPr>
-      <w:bookmarkStart w:id="76" w:name="_Toc404465573"/>
+      <w:bookmarkStart w:id="77" w:name="_Toc404465573"/>
     </w:p>
     <w:p>
       <w:pPr>
@@ -39030,7 +39038,7 @@
       <w:r>
         <w:t>T_POS</w:t>
       </w:r>
-      <w:bookmarkEnd w:id="76"/>
+      <w:bookmarkEnd w:id="77"/>
       <w:r>
         <w:t xml:space="preserve">_SALES </w:t>
       </w:r>
@@ -39051,14 +39059,14 @@
             <w:tcW w:w="9816" w:type="dxa"/>
           </w:tcPr>
           <w:p>
-            <w:bookmarkStart w:id="77" w:name="_Toc404465574"/>
+            <w:bookmarkStart w:id="78" w:name="_Toc404465574"/>
             <w:r>
               <w:t>POS</w:t>
             </w:r>
             <w:r>
               <w:t xml:space="preserve"> ID (Primary Key)</w:t>
             </w:r>
-            <w:bookmarkEnd w:id="77"/>
+            <w:bookmarkEnd w:id="78"/>
           </w:p>
         </w:tc>
       </w:tr>
@@ -39158,7 +39166,7 @@
             <w:tcW w:w="9816" w:type="dxa"/>
           </w:tcPr>
           <w:p>
-            <w:bookmarkStart w:id="78" w:name="_Toc404465575"/>
+            <w:bookmarkStart w:id="79" w:name="_Toc404465575"/>
             <w:r>
               <w:t>Date</w:t>
             </w:r>
@@ -39168,7 +39176,7 @@
             <w:r>
               <w:t xml:space="preserve"> of Sale</w:t>
             </w:r>
-            <w:bookmarkEnd w:id="78"/>
+            <w:bookmarkEnd w:id="79"/>
           </w:p>
         </w:tc>
       </w:tr>
@@ -39267,11 +39275,11 @@
             <w:tcW w:w="9240" w:type="dxa"/>
           </w:tcPr>
           <w:p>
-            <w:bookmarkStart w:id="79" w:name="_Toc404465576"/>
+            <w:bookmarkStart w:id="80" w:name="_Toc404465576"/>
             <w:r>
               <w:t>Price</w:t>
             </w:r>
-            <w:bookmarkEnd w:id="79"/>
+            <w:bookmarkEnd w:id="80"/>
           </w:p>
         </w:tc>
       </w:tr>
@@ -39387,7 +39395,7 @@
             <w:tcW w:w="9240" w:type="dxa"/>
           </w:tcPr>
           <w:p>
-            <w:bookmarkStart w:id="80" w:name="_Toc404465577"/>
+            <w:bookmarkStart w:id="81" w:name="_Toc404465577"/>
             <w:r>
               <w:t>Customer ID (Foreign key- Reference</w:t>
             </w:r>
@@ -39403,7 +39411,7 @@
             <w:r>
               <w:t>able)</w:t>
             </w:r>
-            <w:bookmarkEnd w:id="80"/>
+            <w:bookmarkEnd w:id="81"/>
           </w:p>
         </w:tc>
       </w:tr>
@@ -39492,11 +39500,11 @@
             <w:tcW w:w="9240" w:type="dxa"/>
           </w:tcPr>
           <w:p>
-            <w:bookmarkStart w:id="81" w:name="_Toc404465578"/>
+            <w:bookmarkStart w:id="82" w:name="_Toc404465578"/>
             <w:r>
               <w:t>POS Paid</w:t>
             </w:r>
-            <w:bookmarkEnd w:id="81"/>
+            <w:bookmarkEnd w:id="82"/>
           </w:p>
         </w:tc>
       </w:tr>
@@ -39595,11 +39603,11 @@
             <w:tcW w:w="9816" w:type="dxa"/>
           </w:tcPr>
           <w:p>
-            <w:bookmarkStart w:id="82" w:name="_Toc404465579"/>
+            <w:bookmarkStart w:id="83" w:name="_Toc404465579"/>
             <w:r>
               <w:t>Quantity</w:t>
             </w:r>
-            <w:bookmarkEnd w:id="82"/>
+            <w:bookmarkEnd w:id="83"/>
           </w:p>
         </w:tc>
       </w:tr>
@@ -39698,7 +39706,7 @@
             <w:tcW w:w="9240" w:type="dxa"/>
           </w:tcPr>
           <w:p>
-            <w:bookmarkStart w:id="83" w:name="_Toc404465580"/>
+            <w:bookmarkStart w:id="84" w:name="_Toc404465580"/>
             <w:r>
               <w:t>Product ID (Foreign Key- Reference</w:t>
             </w:r>
@@ -39714,7 +39722,7 @@
             <w:r>
               <w:t xml:space="preserve"> Table)</w:t>
             </w:r>
-            <w:bookmarkEnd w:id="83"/>
+            <w:bookmarkEnd w:id="84"/>
           </w:p>
         </w:tc>
       </w:tr>
@@ -40484,8 +40492,8 @@
           <w:docGrid w:linePitch="360"/>
         </w:sectPr>
       </w:pPr>
-      <w:bookmarkStart w:id="84" w:name="_Toc405034177"/>
-      <w:bookmarkStart w:id="85" w:name="_Toc405034409"/>
+      <w:bookmarkStart w:id="85" w:name="_Toc405034177"/>
+      <w:bookmarkStart w:id="86" w:name="_Toc405034409"/>
     </w:p>
     <w:p>
       <w:pPr>
@@ -40496,13 +40504,11 @@
         <w:lastRenderedPageBreak/>
         <w:t xml:space="preserve">System </w:t>
       </w:r>
-      <w:bookmarkStart w:id="86" w:name="_GoBack"/>
-      <w:bookmarkEnd w:id="86"/>
       <w:r>
         <w:t>Architecture</w:t>
       </w:r>
-      <w:bookmarkEnd w:id="84"/>
       <w:bookmarkEnd w:id="85"/>
+      <w:bookmarkEnd w:id="86"/>
     </w:p>
     <w:p>
       <w:pPr>
@@ -44746,7 +44752,7 @@
           <w:rPr>
             <w:noProof/>
           </w:rPr>
-          <w:t>21</w:t>
+          <w:t>8</w:t>
         </w:r>
         <w:r>
           <w:rPr>
@@ -47045,7 +47051,7 @@
 </file>
 
 <file path=customXml/itemProps1.xml><?xml version="1.0" encoding="utf-8"?>
-<ds:datastoreItem xmlns:ds="http://schemas.openxmlformats.org/officeDocument/2006/customXml" ds:itemID="{4D76DDA5-7D2F-4B20-98B9-67D0FB49D41B}">
+<ds:datastoreItem xmlns:ds="http://schemas.openxmlformats.org/officeDocument/2006/customXml" ds:itemID="{4B4E69D1-1DFA-4DF1-A2A1-F2CCC63DA79C}">
   <ds:schemaRefs>
     <ds:schemaRef ds:uri="http://schemas.openxmlformats.org/officeDocument/2006/bibliography"/>
   </ds:schemaRefs>

</xml_diff>

<commit_message>
made some updates to the ordering
</commit_message>
<xml_diff>
--- a/Gibino_documentation.docx
+++ b/Gibino_documentation.docx
@@ -927,26 +927,16 @@
         <w:spacing w:after="0" w:line="240" w:lineRule="auto"/>
       </w:pPr>
       <w:r>
-        <w:t xml:space="preserve">Tim </w:t>
+        <w:t>Tim Bibo</w:t>
       </w:r>
-      <w:proofErr w:type="spellStart"/>
-      <w:r>
-        <w:t>Bibo</w:t>
-      </w:r>
-      <w:proofErr w:type="spellEnd"/>
     </w:p>
     <w:p>
       <w:pPr>
         <w:spacing w:after="0" w:line="240" w:lineRule="auto"/>
       </w:pPr>
       <w:r>
-        <w:t xml:space="preserve">Rohan </w:t>
+        <w:t>Rohan Dangi</w:t>
       </w:r>
-      <w:proofErr w:type="spellStart"/>
-      <w:r>
-        <w:t>Dangi</w:t>
-      </w:r>
-      <w:proofErr w:type="spellEnd"/>
     </w:p>
     <w:p>
       <w:pPr>
@@ -969,39 +959,7 @@
         <w:spacing w:after="0" w:line="240" w:lineRule="auto"/>
       </w:pPr>
       <w:r>
-        <w:t xml:space="preserve">In the year 1988, Dan Gordon and Dean Biersch co-founded Gordon Biersch (GB) Company with the goal of creating most authentic German-style larger. With the experience of 25 years, GB has doubled its annual production and increased its capacity to 4 million gallon of beer which made them the largest craft brewery in San Francisco Bay Area (Pulse, 2014). According to Brewers Association, GB ranks in top 49th Breweries in 2013 (Association, </w:t>
-      </w:r>
-      <w:proofErr w:type="spellStart"/>
-      <w:r>
-        <w:t>n.d.</w:t>
-      </w:r>
-      <w:proofErr w:type="spellEnd"/>
-      <w:r>
-        <w:t xml:space="preserve">). Currently, there are 34 GB locations around the States that brews 40 different beers (Advocate, </w:t>
-      </w:r>
-      <w:proofErr w:type="spellStart"/>
-      <w:r>
-        <w:t>n.d</w:t>
-      </w:r>
-      <w:proofErr w:type="spellEnd"/>
-      <w:r>
-        <w:t xml:space="preserve">). GB uses </w:t>
-      </w:r>
-      <w:proofErr w:type="spellStart"/>
-      <w:r>
-        <w:t>Ctuit</w:t>
-      </w:r>
-      <w:proofErr w:type="spellEnd"/>
-      <w:r>
-        <w:t xml:space="preserve"> software (also used by its parent company-Craftwork) that combines the restaurant POS data with inventory, accounting, and other tools to form consistent system throughout its brewery (Biersch, </w:t>
-      </w:r>
-      <w:proofErr w:type="spellStart"/>
-      <w:r>
-        <w:t>n.d.</w:t>
-      </w:r>
-      <w:proofErr w:type="spellEnd"/>
-      <w:r>
-        <w:t xml:space="preserve">). </w:t>
+        <w:t xml:space="preserve">In the year 1988, Dan Gordon and Dean Biersch co-founded Gordon Biersch (GB) Company with the goal of creating most authentic German-style larger. With the experience of 25 years, GB has doubled its annual production and increased its capacity to 4 million gallon of beer which made them the largest craft brewery in San Francisco Bay Area (Pulse, 2014). According to Brewers Association, GB ranks in top 49th Breweries in 2013 (Association, n.d.). Currently, there are 34 GB locations around the States that brews 40 different beers (Advocate, n.d). GB uses Ctuit software (also used by its parent company-Craftwork) that combines the restaurant POS data with inventory, accounting, and other tools to form consistent system throughout its brewery (Biersch, n.d.). </w:t>
       </w:r>
     </w:p>
     <w:p>
@@ -1025,23 +983,7 @@
         <w:spacing w:after="0" w:line="240" w:lineRule="auto"/>
       </w:pPr>
       <w:r>
-        <w:t xml:space="preserve">Our group would like to apply an existing concept to a new industry.  Our idea resembles a stock exchange; however, instead of buying stock in a company, customers would be purchasing products to be consumed.  In this particular case, customers would be purchasing alcoholic drinks such as beer or cocktails as they normally do in a bar or restaurant.  The twist in this scenario is that the prices of these drinks (and possibly food in the future) will fluctuate according to demand and inventory levels.  For example, if a group of people were to order 6 Miller </w:t>
-      </w:r>
-      <w:proofErr w:type="spellStart"/>
-      <w:r>
-        <w:t>Lites</w:t>
-      </w:r>
-      <w:proofErr w:type="spellEnd"/>
-      <w:r>
-        <w:t xml:space="preserve">, the result after this purchase would be an increase (~ +5%) in the price of Miller </w:t>
-      </w:r>
-      <w:proofErr w:type="spellStart"/>
-      <w:r>
-        <w:t>Lites</w:t>
-      </w:r>
-      <w:proofErr w:type="spellEnd"/>
-      <w:r>
-        <w:t xml:space="preserve"> and a decrease in another drink/beer such as Bud Light (~ -5%).  </w:t>
+        <w:t xml:space="preserve">Our group would like to apply an existing concept to a new industry.  Our idea resembles a stock exchange; however, instead of buying stock in a company, customers would be purchasing products to be consumed.  In this particular case, customers would be purchasing alcoholic drinks such as beer or cocktails as they normally do in a bar or restaurant.  The twist in this scenario is that the prices of these drinks (and possibly food in the future) will fluctuate according to demand and inventory levels.  For example, if a group of people were to order 6 Miller Lites, the result after this purchase would be an increase (~ +5%) in the price of Miller Lites and a decrease in another drink/beer such as Bud Light (~ -5%).  </w:t>
       </w:r>
     </w:p>
     <w:p>
@@ -1564,18 +1506,8 @@
                 <w:sz w:val="22"/>
                 <w:szCs w:val="22"/>
               </w:rPr>
-              <w:t xml:space="preserve">Tim </w:t>
-            </w:r>
-            <w:proofErr w:type="spellStart"/>
-            <w:r>
-              <w:rPr>
-                <w:rFonts w:asciiTheme="minorHAnsi" w:hAnsiTheme="minorHAnsi"/>
-                <w:sz w:val="22"/>
-                <w:szCs w:val="22"/>
-              </w:rPr>
-              <w:t>Bibo</w:t>
-            </w:r>
-            <w:proofErr w:type="spellEnd"/>
+              <w:t>Tim Bibo</w:t>
+            </w:r>
           </w:p>
         </w:tc>
         <w:tc>
@@ -1656,25 +1588,7 @@
                 <w:sz w:val="22"/>
                 <w:szCs w:val="22"/>
               </w:rPr>
-              <w:t xml:space="preserve">Rohan </w:t>
-            </w:r>
-            <w:proofErr w:type="spellStart"/>
-            <w:r>
-              <w:rPr>
-                <w:rFonts w:asciiTheme="minorHAnsi" w:hAnsiTheme="minorHAnsi"/>
-                <w:sz w:val="22"/>
-                <w:szCs w:val="22"/>
-              </w:rPr>
-              <w:t>Dangi</w:t>
-            </w:r>
-            <w:proofErr w:type="spellEnd"/>
-            <w:r>
-              <w:rPr>
-                <w:rFonts w:asciiTheme="minorHAnsi" w:hAnsiTheme="minorHAnsi"/>
-                <w:sz w:val="22"/>
-                <w:szCs w:val="22"/>
-              </w:rPr>
-              <w:t xml:space="preserve"> </w:t>
+              <w:t xml:space="preserve">Rohan Dangi </w:t>
             </w:r>
           </w:p>
         </w:tc>
@@ -1919,18 +1833,8 @@
                 <w:szCs w:val="22"/>
               </w:rPr>
               <w:lastRenderedPageBreak/>
-              <w:t xml:space="preserve">Tim </w:t>
-            </w:r>
-            <w:proofErr w:type="spellStart"/>
-            <w:r>
-              <w:rPr>
-                <w:rFonts w:asciiTheme="minorHAnsi" w:hAnsiTheme="minorHAnsi"/>
-                <w:sz w:val="22"/>
-                <w:szCs w:val="22"/>
-              </w:rPr>
-              <w:t>Bibo</w:t>
-            </w:r>
-            <w:proofErr w:type="spellEnd"/>
+              <w:t>Tim Bibo</w:t>
+            </w:r>
           </w:p>
         </w:tc>
         <w:tc>
@@ -2002,25 +1906,7 @@
                 <w:sz w:val="22"/>
                 <w:szCs w:val="22"/>
               </w:rPr>
-              <w:t xml:space="preserve">Rohan </w:t>
-            </w:r>
-            <w:proofErr w:type="spellStart"/>
-            <w:r>
-              <w:rPr>
-                <w:rFonts w:asciiTheme="minorHAnsi" w:hAnsiTheme="minorHAnsi"/>
-                <w:sz w:val="22"/>
-                <w:szCs w:val="22"/>
-              </w:rPr>
-              <w:t>Dangi</w:t>
-            </w:r>
-            <w:proofErr w:type="spellEnd"/>
-            <w:r>
-              <w:rPr>
-                <w:rFonts w:asciiTheme="minorHAnsi" w:hAnsiTheme="minorHAnsi"/>
-                <w:sz w:val="22"/>
-                <w:szCs w:val="22"/>
-              </w:rPr>
-              <w:t xml:space="preserve"> </w:t>
+              <w:t xml:space="preserve">Rohan Dangi </w:t>
             </w:r>
           </w:p>
         </w:tc>
@@ -2255,18 +2141,8 @@
                 <w:sz w:val="22"/>
                 <w:szCs w:val="22"/>
               </w:rPr>
-              <w:t xml:space="preserve">Tim </w:t>
-            </w:r>
-            <w:proofErr w:type="spellStart"/>
-            <w:r>
-              <w:rPr>
-                <w:rFonts w:asciiTheme="minorHAnsi" w:hAnsiTheme="minorHAnsi"/>
-                <w:sz w:val="22"/>
-                <w:szCs w:val="22"/>
-              </w:rPr>
-              <w:t>Bibo</w:t>
-            </w:r>
-            <w:proofErr w:type="spellEnd"/>
+              <w:t>Tim Bibo</w:t>
+            </w:r>
           </w:p>
         </w:tc>
         <w:tc>
@@ -2338,25 +2214,7 @@
                 <w:sz w:val="22"/>
                 <w:szCs w:val="22"/>
               </w:rPr>
-              <w:t xml:space="preserve">Rohan </w:t>
-            </w:r>
-            <w:proofErr w:type="spellStart"/>
-            <w:r>
-              <w:rPr>
-                <w:rFonts w:asciiTheme="minorHAnsi" w:hAnsiTheme="minorHAnsi"/>
-                <w:sz w:val="22"/>
-                <w:szCs w:val="22"/>
-              </w:rPr>
-              <w:t>Dangi</w:t>
-            </w:r>
-            <w:proofErr w:type="spellEnd"/>
-            <w:r>
-              <w:rPr>
-                <w:rFonts w:asciiTheme="minorHAnsi" w:hAnsiTheme="minorHAnsi"/>
-                <w:sz w:val="22"/>
-                <w:szCs w:val="22"/>
-              </w:rPr>
-              <w:t xml:space="preserve"> </w:t>
+              <w:t xml:space="preserve">Rohan Dangi </w:t>
             </w:r>
           </w:p>
         </w:tc>
@@ -2591,18 +2449,8 @@
                 <w:sz w:val="22"/>
                 <w:szCs w:val="22"/>
               </w:rPr>
-              <w:t xml:space="preserve">Tim </w:t>
-            </w:r>
-            <w:proofErr w:type="spellStart"/>
-            <w:r>
-              <w:rPr>
-                <w:rFonts w:asciiTheme="minorHAnsi" w:hAnsiTheme="minorHAnsi"/>
-                <w:sz w:val="22"/>
-                <w:szCs w:val="22"/>
-              </w:rPr>
-              <w:t>Bibo</w:t>
-            </w:r>
-            <w:proofErr w:type="spellEnd"/>
+              <w:t>Tim Bibo</w:t>
+            </w:r>
           </w:p>
         </w:tc>
         <w:tc>
@@ -2674,25 +2522,7 @@
                 <w:sz w:val="22"/>
                 <w:szCs w:val="22"/>
               </w:rPr>
-              <w:t xml:space="preserve">Rohan </w:t>
-            </w:r>
-            <w:proofErr w:type="spellStart"/>
-            <w:r>
-              <w:rPr>
-                <w:rFonts w:asciiTheme="minorHAnsi" w:hAnsiTheme="minorHAnsi"/>
-                <w:sz w:val="22"/>
-                <w:szCs w:val="22"/>
-              </w:rPr>
-              <w:t>Dangi</w:t>
-            </w:r>
-            <w:proofErr w:type="spellEnd"/>
-            <w:r>
-              <w:rPr>
-                <w:rFonts w:asciiTheme="minorHAnsi" w:hAnsiTheme="minorHAnsi"/>
-                <w:sz w:val="22"/>
-                <w:szCs w:val="22"/>
-              </w:rPr>
-              <w:t xml:space="preserve"> </w:t>
+              <w:t xml:space="preserve">Rohan Dangi </w:t>
             </w:r>
           </w:p>
         </w:tc>
@@ -2927,18 +2757,8 @@
                 <w:sz w:val="22"/>
                 <w:szCs w:val="22"/>
               </w:rPr>
-              <w:t xml:space="preserve">Tim </w:t>
-            </w:r>
-            <w:proofErr w:type="spellStart"/>
-            <w:r>
-              <w:rPr>
-                <w:rFonts w:asciiTheme="minorHAnsi" w:hAnsiTheme="minorHAnsi"/>
-                <w:sz w:val="22"/>
-                <w:szCs w:val="22"/>
-              </w:rPr>
-              <w:t>Bibo</w:t>
-            </w:r>
-            <w:proofErr w:type="spellEnd"/>
+              <w:t>Tim Bibo</w:t>
+            </w:r>
           </w:p>
         </w:tc>
         <w:tc>
@@ -3019,25 +2839,7 @@
                 <w:sz w:val="22"/>
                 <w:szCs w:val="22"/>
               </w:rPr>
-              <w:t xml:space="preserve">Rohan </w:t>
-            </w:r>
-            <w:proofErr w:type="spellStart"/>
-            <w:r>
-              <w:rPr>
-                <w:rFonts w:asciiTheme="minorHAnsi" w:hAnsiTheme="minorHAnsi"/>
-                <w:sz w:val="22"/>
-                <w:szCs w:val="22"/>
-              </w:rPr>
-              <w:t>Dangi</w:t>
-            </w:r>
-            <w:proofErr w:type="spellEnd"/>
-            <w:r>
-              <w:rPr>
-                <w:rFonts w:asciiTheme="minorHAnsi" w:hAnsiTheme="minorHAnsi"/>
-                <w:sz w:val="22"/>
-                <w:szCs w:val="22"/>
-              </w:rPr>
-              <w:t xml:space="preserve"> </w:t>
+              <w:t xml:space="preserve">Rohan Dangi </w:t>
             </w:r>
           </w:p>
         </w:tc>
@@ -3281,18 +3083,8 @@
                 <w:sz w:val="22"/>
                 <w:szCs w:val="22"/>
               </w:rPr>
-              <w:t xml:space="preserve">Tim </w:t>
-            </w:r>
-            <w:proofErr w:type="spellStart"/>
-            <w:r>
-              <w:rPr>
-                <w:rFonts w:asciiTheme="minorHAnsi" w:hAnsiTheme="minorHAnsi"/>
-                <w:sz w:val="22"/>
-                <w:szCs w:val="22"/>
-              </w:rPr>
-              <w:t>Bibo</w:t>
-            </w:r>
-            <w:proofErr w:type="spellEnd"/>
+              <w:t>Tim Bibo</w:t>
+            </w:r>
           </w:p>
         </w:tc>
         <w:tc>
@@ -3373,25 +3165,7 @@
                 <w:sz w:val="22"/>
                 <w:szCs w:val="22"/>
               </w:rPr>
-              <w:t xml:space="preserve">Rohan </w:t>
-            </w:r>
-            <w:proofErr w:type="spellStart"/>
-            <w:r>
-              <w:rPr>
-                <w:rFonts w:asciiTheme="minorHAnsi" w:hAnsiTheme="minorHAnsi"/>
-                <w:sz w:val="22"/>
-                <w:szCs w:val="22"/>
-              </w:rPr>
-              <w:t>Dangi</w:t>
-            </w:r>
-            <w:proofErr w:type="spellEnd"/>
-            <w:r>
-              <w:rPr>
-                <w:rFonts w:asciiTheme="minorHAnsi" w:hAnsiTheme="minorHAnsi"/>
-                <w:sz w:val="22"/>
-                <w:szCs w:val="22"/>
-              </w:rPr>
-              <w:t xml:space="preserve"> </w:t>
+              <w:t xml:space="preserve">Rohan Dangi </w:t>
             </w:r>
           </w:p>
         </w:tc>
@@ -3635,18 +3409,8 @@
                 <w:sz w:val="22"/>
                 <w:szCs w:val="22"/>
               </w:rPr>
-              <w:t xml:space="preserve">Tim </w:t>
-            </w:r>
-            <w:proofErr w:type="spellStart"/>
-            <w:r>
-              <w:rPr>
-                <w:rFonts w:asciiTheme="minorHAnsi" w:hAnsiTheme="minorHAnsi"/>
-                <w:sz w:val="22"/>
-                <w:szCs w:val="22"/>
-              </w:rPr>
-              <w:t>Bibo</w:t>
-            </w:r>
-            <w:proofErr w:type="spellEnd"/>
+              <w:t>Tim Bibo</w:t>
+            </w:r>
           </w:p>
         </w:tc>
         <w:tc>
@@ -3727,25 +3491,7 @@
                 <w:sz w:val="22"/>
                 <w:szCs w:val="22"/>
               </w:rPr>
-              <w:t xml:space="preserve">Rohan </w:t>
-            </w:r>
-            <w:proofErr w:type="spellStart"/>
-            <w:r>
-              <w:rPr>
-                <w:rFonts w:asciiTheme="minorHAnsi" w:hAnsiTheme="minorHAnsi"/>
-                <w:sz w:val="22"/>
-                <w:szCs w:val="22"/>
-              </w:rPr>
-              <w:t>Dangi</w:t>
-            </w:r>
-            <w:proofErr w:type="spellEnd"/>
-            <w:r>
-              <w:rPr>
-                <w:rFonts w:asciiTheme="minorHAnsi" w:hAnsiTheme="minorHAnsi"/>
-                <w:sz w:val="22"/>
-                <w:szCs w:val="22"/>
-              </w:rPr>
-              <w:t xml:space="preserve"> </w:t>
+              <w:t xml:space="preserve">Rohan Dangi </w:t>
             </w:r>
           </w:p>
         </w:tc>
@@ -3954,23 +3700,7 @@
         <w:spacing w:after="0" w:line="240" w:lineRule="auto"/>
       </w:pPr>
       <w:r>
-        <w:t>Advocate. (</w:t>
-      </w:r>
-      <w:proofErr w:type="spellStart"/>
-      <w:r>
-        <w:t>n.d.</w:t>
-      </w:r>
-      <w:proofErr w:type="spellEnd"/>
-      <w:r>
-        <w:t xml:space="preserve">). Gordon Biersch Brewery Restaurant | United States | </w:t>
-      </w:r>
-      <w:proofErr w:type="spellStart"/>
-      <w:r>
-        <w:t>Beers.BeerAdvocate</w:t>
-      </w:r>
-      <w:proofErr w:type="spellEnd"/>
-      <w:r>
-        <w:t>. Retrieved September 1, 2014, from &lt;http://www.beeradvocate.com/beer/profile/1551/&gt;.</w:t>
+        <w:t>Advocate. (n.d.). Gordon Biersch Brewery Restaurant | United States | Beers.BeerAdvocate. Retrieved September 1, 2014, from &lt;http://www.beeradvocate.com/beer/profile/1551/&gt;.</w:t>
       </w:r>
     </w:p>
     <w:p>
@@ -3983,15 +3713,7 @@
         <w:spacing w:after="0" w:line="240" w:lineRule="auto"/>
       </w:pPr>
       <w:r>
-        <w:t>Association. (</w:t>
-      </w:r>
-      <w:proofErr w:type="spellStart"/>
-      <w:r>
-        <w:t>n.d.</w:t>
-      </w:r>
-      <w:proofErr w:type="spellEnd"/>
-      <w:r>
-        <w:t>). Brewers Association Lists Top 50 Breweries of 2013.brewersassociation.org. Retrieved August 31, 2014, from  &lt;http://www.brewersassociation.org/attachments/0001/4525/CBP13_Top_50.pdf/&gt;</w:t>
+        <w:t>Association. (n.d.). Brewers Association Lists Top 50 Breweries of 2013.brewersassociation.org. Retrieved August 31, 2014, from  &lt;http://www.brewersassociation.org/attachments/0001/4525/CBP13_Top_50.pdf/&gt;</w:t>
       </w:r>
     </w:p>
     <w:p>
@@ -4004,15 +3726,7 @@
         <w:spacing w:after="0" w:line="240" w:lineRule="auto"/>
       </w:pPr>
       <w:r>
-        <w:t>Biersch. (</w:t>
-      </w:r>
-      <w:proofErr w:type="spellStart"/>
-      <w:r>
-        <w:t>n.d.</w:t>
-      </w:r>
-      <w:proofErr w:type="spellEnd"/>
-      <w:r>
-        <w:t>). Careers. Growth. Retrieved August 31, 2014, from http://www.gordonbiersch.com/careers/growth</w:t>
+        <w:t>Biersch. (n.d.). Careers. Growth. Retrieved August 31, 2014, from http://www.gordonbiersch.com/careers/growth</w:t>
       </w:r>
     </w:p>
     <w:p>
@@ -4025,31 +3739,7 @@
         <w:spacing w:after="0" w:line="240" w:lineRule="auto"/>
       </w:pPr>
       <w:r>
-        <w:t xml:space="preserve">Pulse. (2014, May 20). Gordon Biersch </w:t>
-      </w:r>
-      <w:proofErr w:type="spellStart"/>
-      <w:r>
-        <w:t>Dunkles</w:t>
-      </w:r>
-      <w:proofErr w:type="spellEnd"/>
-      <w:r>
-        <w:t xml:space="preserve"> release marks brewery's 25th anniversary. </w:t>
-      </w:r>
-      <w:proofErr w:type="spellStart"/>
-      <w:r>
-        <w:t>BeerPulse</w:t>
-      </w:r>
-      <w:proofErr w:type="spellEnd"/>
-      <w:r>
-        <w:t xml:space="preserve">. Retrieved August 31, 2014, </w:t>
-      </w:r>
-      <w:proofErr w:type="gramStart"/>
-      <w:r>
-        <w:t>from  &lt;</w:t>
-      </w:r>
-      <w:proofErr w:type="gramEnd"/>
-      <w:r>
-        <w:t>http://beerpulse.com/2014/05/gordon-biersch-dunkles-release-marks-brewerys-25th-anniversary-3108/&gt;.</w:t>
+        <w:t>Pulse. (2014, May 20). Gordon Biersch Dunkles release marks brewery's 25th anniversary. BeerPulse. Retrieved August 31, 2014, from  &lt;http://beerpulse.com/2014/05/gordon-biersch-dunkles-release-marks-brewerys-25th-anniversary-3108/&gt;.</w:t>
       </w:r>
     </w:p>
     <w:p>
@@ -6386,18 +6076,11 @@
           <w:szCs w:val="19"/>
         </w:rPr>
       </w:pPr>
-      <w:proofErr w:type="spellStart"/>
-      <w:proofErr w:type="gramStart"/>
       <w:r>
         <w:t>f</w:t>
       </w:r>
       <w:r>
-        <w:t>isual</w:t>
-      </w:r>
-      <w:proofErr w:type="spellEnd"/>
-      <w:proofErr w:type="gramEnd"/>
-      <w:r>
-        <w:t xml:space="preserve"> reporting (via television) to show the current running prices of beers.</w:t>
+        <w:t>isual reporting (via television) to show the current running prices of beers.</w:t>
       </w:r>
     </w:p>
     <w:p>
@@ -6503,15 +6186,7 @@
         <w:spacing w:after="0" w:line="240" w:lineRule="auto"/>
       </w:pPr>
       <w:r>
-        <w:t xml:space="preserve">The system must be able to display </w:t>
-      </w:r>
-      <w:proofErr w:type="gramStart"/>
-      <w:r>
-        <w:t>all the</w:t>
-      </w:r>
-      <w:proofErr w:type="gramEnd"/>
-      <w:r>
-        <w:t xml:space="preserve"> beverages inventory belonging to a given vendor.</w:t>
+        <w:t>The system must be able to display all the beverages inventory belonging to a given vendor.</w:t>
       </w:r>
     </w:p>
     <w:p>
@@ -6602,8 +6277,10 @@
         <w:spacing w:after="0" w:line="240" w:lineRule="auto"/>
       </w:pPr>
       <w:r>
-        <w:t>The system must update real-time inventory levels according to sales.</w:t>
+        <w:t>The system must not be able to sell a quantity which exceeds the inventory available, and the system must not be able to sell inventory to a customer below the age of 21.</w:t>
       </w:r>
+      <w:bookmarkStart w:id="15" w:name="_GoBack"/>
+      <w:bookmarkEnd w:id="15"/>
     </w:p>
     <w:p>
       <w:pPr>
@@ -6615,7 +6292,10 @@
         <w:spacing w:after="0" w:line="240" w:lineRule="auto"/>
       </w:pPr>
       <w:r>
-        <w:t>The system must not be able to sell a quantity which exceeds the inventory available, and the system must not be able to sell inventory to a customer below the age of 21.</w:t>
+        <w:t>The system must update real-time inventory levels according to sales.</w:t>
+      </w:r>
+      <w:r>
+        <w:t xml:space="preserve"> </w:t>
       </w:r>
     </w:p>
     <w:p>
@@ -6791,21 +6471,19 @@
         <w:pStyle w:val="Heading1"/>
         <w:spacing w:line="240" w:lineRule="auto"/>
       </w:pPr>
-      <w:bookmarkStart w:id="15" w:name="_Toc405034173"/>
-      <w:bookmarkStart w:id="16" w:name="_Toc405034406"/>
+      <w:bookmarkStart w:id="16" w:name="_Toc405034173"/>
+      <w:bookmarkStart w:id="17" w:name="_Toc405034406"/>
       <w:r>
         <w:lastRenderedPageBreak/>
         <w:t>Entity-Relationship Diagram</w:t>
       </w:r>
-      <w:bookmarkEnd w:id="15"/>
       <w:bookmarkEnd w:id="16"/>
+      <w:bookmarkEnd w:id="17"/>
     </w:p>
     <w:p>
       <w:pPr>
         <w:spacing w:after="0" w:line="240" w:lineRule="auto"/>
       </w:pPr>
-      <w:bookmarkStart w:id="17" w:name="_GoBack"/>
-      <w:bookmarkEnd w:id="17"/>
     </w:p>
     <w:p>
       <w:pPr>
@@ -6835,7 +6513,7 @@
           <v:shape id="_x0000_i1025" type="#_x0000_t75" style="width:625.4pt;height:436.2pt" o:ole="">
             <v:imagedata r:id="rId11" o:title=""/>
           </v:shape>
-          <o:OLEObject Type="Embed" ProgID="Visio.Drawing.11" ShapeID="_x0000_i1025" DrawAspect="Content" ObjectID="_1478873198" r:id="rId12"/>
+          <o:OLEObject Type="Embed" ProgID="Visio.Drawing.11" ShapeID="_x0000_i1025" DrawAspect="Content" ObjectID="_1478875777" r:id="rId12"/>
         </w:object>
       </w:r>
       <w:r>
@@ -33402,7 +33080,6 @@
             <w:tcW w:w="9816" w:type="dxa"/>
           </w:tcPr>
           <w:p>
-            <w:proofErr w:type="spellStart"/>
             <w:r>
               <w:t>v</w:t>
             </w:r>
@@ -33410,11 +33087,7 @@
               <w:t>en_</w:t>
             </w:r>
             <w:r>
-              <w:t>id</w:t>
-            </w:r>
-            <w:proofErr w:type="spellEnd"/>
-            <w:r>
-              <w:t xml:space="preserve"> </w:t>
+              <w:t xml:space="preserve">id </w:t>
             </w:r>
             <w:r>
               <w:tab/>
@@ -33459,15 +33132,7 @@
           </w:tcPr>
           <w:p>
             <w:r>
-              <w:t xml:space="preserve">Required – The </w:t>
-            </w:r>
-            <w:proofErr w:type="spellStart"/>
-            <w:r>
-              <w:t>ven_id</w:t>
-            </w:r>
-            <w:proofErr w:type="spellEnd"/>
-            <w:r>
-              <w:t xml:space="preserve"> is a unique number that all the vendors should have which is assigned during the first time transaction between the vendor and the organization. </w:t>
+              <w:t xml:space="preserve">Required – The ven_id is a unique number that all the vendors should have which is assigned during the first time transaction between the vendor and the organization. </w:t>
             </w:r>
           </w:p>
         </w:tc>
@@ -33522,11 +33187,9 @@
             <w:tcW w:w="9816" w:type="dxa"/>
           </w:tcPr>
           <w:p>
-            <w:proofErr w:type="spellStart"/>
             <w:r>
               <w:t>ven_name</w:t>
             </w:r>
-            <w:proofErr w:type="spellEnd"/>
             <w:r>
               <w:tab/>
             </w:r>
@@ -33837,11 +33500,9 @@
             <w:tcW w:w="9816" w:type="dxa"/>
           </w:tcPr>
           <w:p>
-            <w:proofErr w:type="spellStart"/>
             <w:r>
               <w:t>ven_city</w:t>
             </w:r>
-            <w:proofErr w:type="spellEnd"/>
             <w:r>
               <w:tab/>
             </w:r>
@@ -33938,7 +33599,6 @@
             <w:tcW w:w="9816" w:type="dxa"/>
           </w:tcPr>
           <w:p>
-            <w:proofErr w:type="spellStart"/>
             <w:r>
               <w:t>v</w:t>
             </w:r>
@@ -33948,7 +33608,6 @@
             <w:r>
               <w:t>state</w:t>
             </w:r>
-            <w:proofErr w:type="spellEnd"/>
             <w:r>
               <w:tab/>
             </w:r>
@@ -34054,11 +33713,9 @@
             <w:tcW w:w="9816" w:type="dxa"/>
           </w:tcPr>
           <w:p>
-            <w:proofErr w:type="spellStart"/>
             <w:r>
               <w:t>ven_zip</w:t>
             </w:r>
-            <w:proofErr w:type="spellEnd"/>
             <w:r>
               <w:tab/>
             </w:r>
@@ -34155,11 +33812,9 @@
             <w:tcW w:w="9816" w:type="dxa"/>
           </w:tcPr>
           <w:p>
-            <w:proofErr w:type="spellStart"/>
             <w:r>
               <w:t>ven_phone</w:t>
             </w:r>
-            <w:proofErr w:type="spellEnd"/>
             <w:r>
               <w:tab/>
             </w:r>
@@ -34261,14 +33916,12 @@
             <w:tcW w:w="9816" w:type="dxa"/>
           </w:tcPr>
           <w:p>
-            <w:proofErr w:type="spellStart"/>
             <w:r>
               <w:t>ven_e</w:t>
             </w:r>
             <w:r>
               <w:t>mail</w:t>
             </w:r>
-            <w:proofErr w:type="spellEnd"/>
             <w:r>
               <w:tab/>
             </w:r>
@@ -34367,14 +34020,12 @@
             <w:tcW w:w="9816" w:type="dxa"/>
           </w:tcPr>
           <w:p>
-            <w:proofErr w:type="spellStart"/>
             <w:r>
               <w:t>ven_c</w:t>
             </w:r>
             <w:r>
               <w:t>ontact</w:t>
             </w:r>
-            <w:proofErr w:type="spellEnd"/>
             <w:r>
               <w:tab/>
             </w:r>
@@ -34491,11 +34142,9 @@
             <w:tcW w:w="9816" w:type="dxa"/>
           </w:tcPr>
           <w:p>
-            <w:proofErr w:type="spellStart"/>
             <w:r>
               <w:t>pro_id</w:t>
             </w:r>
-            <w:proofErr w:type="spellEnd"/>
             <w:r>
               <w:tab/>
               <w:t>INT</w:t>
@@ -34527,13 +34176,8 @@
           </w:tcPr>
           <w:p>
             <w:r>
-              <w:t xml:space="preserve">Required- The </w:t>
-            </w:r>
-            <w:proofErr w:type="spellStart"/>
-            <w:r>
-              <w:t>pro_id</w:t>
-            </w:r>
-            <w:proofErr w:type="spellEnd"/>
+              <w:t>Required- The pro_id</w:t>
+            </w:r>
             <w:r>
               <w:t xml:space="preserve"> is a unique number for products</w:t>
             </w:r>
@@ -34587,11 +34231,9 @@
             <w:tcW w:w="9816" w:type="dxa"/>
           </w:tcPr>
           <w:p>
-            <w:proofErr w:type="spellStart"/>
             <w:r>
               <w:t>pro_name</w:t>
             </w:r>
-            <w:proofErr w:type="spellEnd"/>
             <w:r>
               <w:tab/>
               <w:t>VARCHAR</w:t>
@@ -34696,11 +34338,9 @@
             <w:tcW w:w="9816" w:type="dxa"/>
           </w:tcPr>
           <w:p>
-            <w:proofErr w:type="spellStart"/>
             <w:r>
               <w:t>ty_id</w:t>
             </w:r>
-            <w:proofErr w:type="spellEnd"/>
             <w:r>
               <w:tab/>
             </w:r>
@@ -34740,15 +34380,7 @@
               <w:t xml:space="preserve">Required- This is </w:t>
             </w:r>
             <w:r>
-              <w:t xml:space="preserve">a type id from the </w:t>
-            </w:r>
-            <w:proofErr w:type="spellStart"/>
-            <w:r>
-              <w:t>T_Type</w:t>
-            </w:r>
-            <w:proofErr w:type="spellEnd"/>
-            <w:r>
-              <w:t xml:space="preserve"> table</w:t>
+              <w:t>a type id from the T_Type table</w:t>
             </w:r>
             <w:r>
               <w:t xml:space="preserve">. </w:t>
@@ -34807,14 +34439,12 @@
             <w:tcW w:w="9816" w:type="dxa"/>
           </w:tcPr>
           <w:p>
-            <w:proofErr w:type="spellStart"/>
             <w:r>
               <w:t>pro_b</w:t>
             </w:r>
             <w:r>
               <w:t>ase</w:t>
             </w:r>
-            <w:proofErr w:type="spellEnd"/>
             <w:r>
               <w:tab/>
               <w:t>N</w:t>
@@ -34923,13 +34553,8 @@
             <w:tcW w:w="9816" w:type="dxa"/>
           </w:tcPr>
           <w:p>
-            <w:proofErr w:type="spellStart"/>
-            <w:r>
-              <w:t>ven_id</w:t>
-            </w:r>
-            <w:proofErr w:type="spellEnd"/>
-            <w:r>
-              <w:t xml:space="preserve"> </w:t>
+            <w:r>
+              <w:t xml:space="preserve">ven_id </w:t>
             </w:r>
             <w:r>
               <w:tab/>
@@ -34977,23 +34602,7 @@
           </w:tcPr>
           <w:p>
             <w:r>
-              <w:t xml:space="preserve">Required – The </w:t>
-            </w:r>
-            <w:proofErr w:type="spellStart"/>
-            <w:r>
-              <w:t>ven_id</w:t>
-            </w:r>
-            <w:proofErr w:type="spellEnd"/>
-            <w:r>
-              <w:t xml:space="preserve"> is a unique number that all the vendors should have which is assigned during the first time transaction between the vendor and the organization. See </w:t>
-            </w:r>
-            <w:proofErr w:type="spellStart"/>
-            <w:r>
-              <w:t>T_Vendor</w:t>
-            </w:r>
-            <w:proofErr w:type="spellEnd"/>
-            <w:r>
-              <w:t xml:space="preserve"> Table.</w:t>
+              <w:t>Required – The ven_id is a unique number that all the vendors should have which is assigned during the first time transaction between the vendor and the organization. See T_Vendor Table.</w:t>
             </w:r>
           </w:p>
         </w:tc>
@@ -35051,14 +34660,12 @@
             <w:tcW w:w="9816" w:type="dxa"/>
           </w:tcPr>
           <w:p>
-            <w:proofErr w:type="spellStart"/>
             <w:r>
               <w:t>pro_i</w:t>
             </w:r>
             <w:r>
               <w:t>nstock</w:t>
             </w:r>
-            <w:proofErr w:type="spellEnd"/>
             <w:r>
               <w:tab/>
             </w:r>
@@ -35167,13 +34774,8 @@
             <w:tcW w:w="9816" w:type="dxa"/>
           </w:tcPr>
           <w:p>
-            <w:proofErr w:type="spellStart"/>
-            <w:r>
-              <w:t>type_id</w:t>
-            </w:r>
-            <w:proofErr w:type="spellEnd"/>
-            <w:r>
-              <w:t xml:space="preserve"> </w:t>
+            <w:r>
+              <w:t xml:space="preserve">type_id </w:t>
             </w:r>
             <w:r>
               <w:tab/>
@@ -35255,7 +34857,6 @@
             <w:tcW w:w="9000" w:type="dxa"/>
           </w:tcPr>
           <w:p>
-            <w:proofErr w:type="spellStart"/>
             <w:r>
               <w:t>ty_d</w:t>
             </w:r>
@@ -35265,7 +34866,6 @@
             <w:r>
               <w:t>ription</w:t>
             </w:r>
-            <w:proofErr w:type="spellEnd"/>
             <w:r>
               <w:tab/>
             </w:r>
@@ -35345,14 +34945,12 @@
             <w:tcW w:w="9000" w:type="dxa"/>
           </w:tcPr>
           <w:p>
-            <w:proofErr w:type="spellStart"/>
             <w:r>
               <w:t>ty_r</w:t>
             </w:r>
             <w:r>
               <w:t>estricted</w:t>
             </w:r>
-            <w:proofErr w:type="spellEnd"/>
             <w:r>
               <w:tab/>
             </w:r>
@@ -35365,11 +34963,9 @@
             <w:r>
               <w:t xml:space="preserve">       </w:t>
             </w:r>
-            <w:proofErr w:type="spellStart"/>
             <w:r>
               <w:t>Int</w:t>
             </w:r>
-            <w:proofErr w:type="spellEnd"/>
             <w:r>
               <w:tab/>
             </w:r>
@@ -35403,15 +34999,7 @@
           </w:tcPr>
           <w:p>
             <w:r>
-              <w:t xml:space="preserve">Required – </w:t>
-            </w:r>
-            <w:proofErr w:type="spellStart"/>
-            <w:r>
-              <w:t>Ty_Restricted</w:t>
-            </w:r>
-            <w:proofErr w:type="spellEnd"/>
-            <w:r>
-              <w:t xml:space="preserve"> can be either “</w:t>
+              <w:t>Required – Ty_Restricted can be either “</w:t>
             </w:r>
             <w:r>
               <w:t>0” or “1</w:t>
@@ -35481,13 +35069,8 @@
             <w:tcW w:w="9816" w:type="dxa"/>
           </w:tcPr>
           <w:p>
-            <w:proofErr w:type="spellStart"/>
-            <w:r>
-              <w:t>pur_id</w:t>
-            </w:r>
-            <w:proofErr w:type="spellEnd"/>
-            <w:r>
-              <w:t xml:space="preserve"> </w:t>
+            <w:r>
+              <w:t xml:space="preserve">pur_id </w:t>
             </w:r>
             <w:r>
               <w:tab/>
@@ -35593,11 +35176,9 @@
             <w:tcW w:w="9816" w:type="dxa"/>
           </w:tcPr>
           <w:p>
-            <w:proofErr w:type="spellStart"/>
             <w:r>
               <w:t>pro_id</w:t>
             </w:r>
-            <w:proofErr w:type="spellEnd"/>
             <w:r>
               <w:tab/>
             </w:r>
@@ -35628,15 +35209,7 @@
           </w:tcPr>
           <w:p>
             <w:r>
-              <w:t xml:space="preserve">Required- The </w:t>
-            </w:r>
-            <w:proofErr w:type="spellStart"/>
-            <w:r>
-              <w:t>pro_id</w:t>
-            </w:r>
-            <w:proofErr w:type="spellEnd"/>
-            <w:r>
-              <w:t xml:space="preserve"> is a unique number </w:t>
+              <w:t xml:space="preserve">Required- The pro_id is a unique number </w:t>
             </w:r>
             <w:r>
               <w:t>for</w:t>
@@ -35725,11 +35298,9 @@
             <w:tcW w:w="9816" w:type="dxa"/>
           </w:tcPr>
           <w:p>
-            <w:proofErr w:type="spellStart"/>
             <w:r>
               <w:t>ven_id</w:t>
             </w:r>
-            <w:proofErr w:type="spellEnd"/>
             <w:r>
               <w:t xml:space="preserve"> </w:t>
             </w:r>
@@ -35775,23 +35346,7 @@
           </w:tcPr>
           <w:p>
             <w:r>
-              <w:t xml:space="preserve">Required – The </w:t>
-            </w:r>
-            <w:proofErr w:type="spellStart"/>
-            <w:r>
-              <w:t>ven_id</w:t>
-            </w:r>
-            <w:proofErr w:type="spellEnd"/>
-            <w:r>
-              <w:t xml:space="preserve"> is a unique number that all the vendors should have which is assigned during the first time transaction between the vendor and the organization. See </w:t>
-            </w:r>
-            <w:proofErr w:type="spellStart"/>
-            <w:r>
-              <w:t>T_Vendor</w:t>
-            </w:r>
-            <w:proofErr w:type="spellEnd"/>
-            <w:r>
-              <w:t xml:space="preserve"> Table.</w:t>
+              <w:t>Required – The ven_id is a unique number that all the vendors should have which is assigned during the first time transaction between the vendor and the organization. See T_Vendor Table.</w:t>
             </w:r>
           </w:p>
         </w:tc>
@@ -35840,14 +35395,12 @@
             <w:tcW w:w="9816" w:type="dxa"/>
           </w:tcPr>
           <w:p>
-            <w:proofErr w:type="spellStart"/>
             <w:r>
               <w:t>pur_q</w:t>
             </w:r>
             <w:r>
               <w:t>ty</w:t>
             </w:r>
-            <w:proofErr w:type="spellEnd"/>
             <w:r>
               <w:tab/>
             </w:r>
@@ -35945,11 +35498,9 @@
             <w:tcW w:w="9816" w:type="dxa"/>
           </w:tcPr>
           <w:p>
-            <w:proofErr w:type="spellStart"/>
             <w:r>
               <w:t>Pur_Unt_Price</w:t>
             </w:r>
-            <w:proofErr w:type="spellEnd"/>
             <w:r>
               <w:tab/>
             </w:r>
@@ -36040,11 +35591,9 @@
             <w:tcW w:w="9816" w:type="dxa"/>
           </w:tcPr>
           <w:p>
-            <w:proofErr w:type="spellStart"/>
             <w:r>
               <w:t>Pur_Date</w:t>
             </w:r>
-            <w:proofErr w:type="spellEnd"/>
             <w:r>
               <w:tab/>
             </w:r>
@@ -36055,13 +35604,8 @@
               <w:tab/>
             </w:r>
             <w:r>
-              <w:t xml:space="preserve">            </w:t>
-            </w:r>
-            <w:proofErr w:type="spellStart"/>
-            <w:r>
-              <w:t>Datetime</w:t>
-            </w:r>
-            <w:proofErr w:type="spellEnd"/>
+              <w:t xml:space="preserve">            Datetime</w:t>
+            </w:r>
             <w:r>
               <w:tab/>
             </w:r>
@@ -36148,16 +35692,11 @@
             <w:tcW w:w="9816" w:type="dxa"/>
           </w:tcPr>
           <w:p>
-            <w:proofErr w:type="spellStart"/>
             <w:r>
               <w:t>a</w:t>
             </w:r>
             <w:r>
-              <w:t>cct_ID</w:t>
-            </w:r>
-            <w:proofErr w:type="spellEnd"/>
-            <w:r>
-              <w:t xml:space="preserve"> </w:t>
+              <w:t xml:space="preserve">cct_ID </w:t>
             </w:r>
             <w:r>
               <w:tab/>
@@ -36241,11 +35780,9 @@
             <w:tcW w:w="9816" w:type="dxa"/>
           </w:tcPr>
           <w:p>
-            <w:proofErr w:type="spellStart"/>
             <w:r>
               <w:t>acct_datetime</w:t>
             </w:r>
-            <w:proofErr w:type="spellEnd"/>
             <w:r>
               <w:tab/>
             </w:r>
@@ -36336,14 +35873,12 @@
             <w:tcW w:w="9816" w:type="dxa"/>
           </w:tcPr>
           <w:p>
-            <w:proofErr w:type="spellStart"/>
             <w:r>
               <w:t>acct_p</w:t>
             </w:r>
             <w:r>
               <w:t>rice</w:t>
             </w:r>
-            <w:proofErr w:type="spellEnd"/>
             <w:r>
               <w:tab/>
             </w:r>
@@ -36453,16 +35988,11 @@
             <w:tcW w:w="9816" w:type="dxa"/>
           </w:tcPr>
           <w:p>
-            <w:proofErr w:type="spellStart"/>
             <w:r>
               <w:t>c</w:t>
             </w:r>
             <w:r>
-              <w:t>us_ID</w:t>
-            </w:r>
-            <w:proofErr w:type="spellEnd"/>
-            <w:r>
-              <w:t xml:space="preserve"> </w:t>
+              <w:t xml:space="preserve">us_ID </w:t>
             </w:r>
             <w:r>
               <w:tab/>
@@ -36549,11 +36079,9 @@
             <w:tcW w:w="9240" w:type="dxa"/>
           </w:tcPr>
           <w:p>
-            <w:proofErr w:type="spellStart"/>
             <w:r>
               <w:t>acct_qty</w:t>
             </w:r>
-            <w:proofErr w:type="spellEnd"/>
             <w:r>
               <w:tab/>
             </w:r>
@@ -36664,11 +36192,9 @@
             <w:tcW w:w="9816" w:type="dxa"/>
           </w:tcPr>
           <w:p>
-            <w:proofErr w:type="spellStart"/>
             <w:r>
               <w:t>pro_id</w:t>
             </w:r>
-            <w:proofErr w:type="spellEnd"/>
             <w:r>
               <w:tab/>
             </w:r>
@@ -36702,15 +36228,7 @@
           </w:tcPr>
           <w:p>
             <w:r>
-              <w:t xml:space="preserve">Required- The </w:t>
-            </w:r>
-            <w:proofErr w:type="spellStart"/>
-            <w:r>
-              <w:t>pro_id</w:t>
-            </w:r>
-            <w:proofErr w:type="spellEnd"/>
-            <w:r>
-              <w:t xml:space="preserve"> is a unique number </w:t>
+              <w:t xml:space="preserve">Required- The pro_id is a unique number </w:t>
             </w:r>
             <w:r>
               <w:t>for</w:t>
@@ -36775,13 +36293,8 @@
             <w:tcW w:w="9816" w:type="dxa"/>
           </w:tcPr>
           <w:p>
-            <w:proofErr w:type="spellStart"/>
-            <w:r>
-              <w:t>pri_id</w:t>
-            </w:r>
-            <w:proofErr w:type="spellEnd"/>
-            <w:r>
-              <w:t xml:space="preserve"> </w:t>
+            <w:r>
+              <w:t xml:space="preserve">pri_id </w:t>
             </w:r>
             <w:r>
               <w:tab/>
@@ -36887,11 +36400,9 @@
             <w:tcW w:w="9816" w:type="dxa"/>
           </w:tcPr>
           <w:p>
-            <w:proofErr w:type="spellStart"/>
             <w:r>
               <w:t>pro_id</w:t>
             </w:r>
-            <w:proofErr w:type="spellEnd"/>
             <w:r>
               <w:tab/>
               <w:t>INT</w:t>
@@ -36923,15 +36434,7 @@
           </w:tcPr>
           <w:p>
             <w:r>
-              <w:t xml:space="preserve">Required- The </w:t>
-            </w:r>
-            <w:proofErr w:type="spellStart"/>
-            <w:r>
-              <w:t>pro_id</w:t>
-            </w:r>
-            <w:proofErr w:type="spellEnd"/>
-            <w:r>
-              <w:t xml:space="preserve"> is a unique number </w:t>
+              <w:t xml:space="preserve">Required- The pro_id is a unique number </w:t>
             </w:r>
             <w:r>
               <w:t>for</w:t>
@@ -36995,11 +36498,9 @@
             <w:tcW w:w="9816" w:type="dxa"/>
           </w:tcPr>
           <w:p>
-            <w:proofErr w:type="spellStart"/>
             <w:r>
               <w:t>pro_price</w:t>
             </w:r>
-            <w:proofErr w:type="spellEnd"/>
             <w:r>
               <w:tab/>
             </w:r>
@@ -37107,11 +36608,9 @@
             <w:tcW w:w="9816" w:type="dxa"/>
           </w:tcPr>
           <w:p>
-            <w:proofErr w:type="spellStart"/>
             <w:r>
               <w:t>cus_id</w:t>
             </w:r>
-            <w:proofErr w:type="spellEnd"/>
             <w:r>
               <w:tab/>
             </w:r>
@@ -37203,11 +36702,9 @@
             <w:tcW w:w="9816" w:type="dxa"/>
           </w:tcPr>
           <w:p>
-            <w:proofErr w:type="spellStart"/>
             <w:r>
               <w:t>cus_dob</w:t>
             </w:r>
-            <w:proofErr w:type="spellEnd"/>
             <w:r>
               <w:tab/>
             </w:r>
@@ -37564,11 +37061,9 @@
             <w:tcW w:w="9816" w:type="dxa"/>
           </w:tcPr>
           <w:p>
-            <w:proofErr w:type="spellStart"/>
             <w:r>
               <w:t>cus_city</w:t>
             </w:r>
-            <w:proofErr w:type="spellEnd"/>
             <w:r>
               <w:tab/>
             </w:r>
@@ -37618,15 +37113,7 @@
           </w:tcPr>
           <w:p>
             <w:r>
-              <w:t xml:space="preserve">Optional – The city of the </w:t>
-            </w:r>
-            <w:proofErr w:type="spellStart"/>
-            <w:r>
-              <w:t>Customers’s</w:t>
-            </w:r>
-            <w:proofErr w:type="spellEnd"/>
-            <w:r>
-              <w:t xml:space="preserve"> address.  </w:t>
+              <w:t xml:space="preserve">Optional – The city of the Customers’s address.  </w:t>
             </w:r>
           </w:p>
         </w:tc>
@@ -37675,11 +37162,9 @@
             <w:tcW w:w="9816" w:type="dxa"/>
           </w:tcPr>
           <w:p>
-            <w:proofErr w:type="spellStart"/>
             <w:r>
               <w:t>cus_state</w:t>
             </w:r>
-            <w:proofErr w:type="spellEnd"/>
             <w:r>
               <w:tab/>
             </w:r>
@@ -37793,11 +37278,9 @@
             <w:tcW w:w="9816" w:type="dxa"/>
           </w:tcPr>
           <w:p>
-            <w:proofErr w:type="spellStart"/>
             <w:r>
               <w:t>cus_zip</w:t>
             </w:r>
-            <w:proofErr w:type="spellEnd"/>
             <w:r>
               <w:tab/>
             </w:r>
@@ -37908,11 +37391,9 @@
             <w:tcW w:w="9816" w:type="dxa"/>
           </w:tcPr>
           <w:p>
-            <w:proofErr w:type="spellStart"/>
             <w:r>
               <w:t>cus_email</w:t>
             </w:r>
-            <w:proofErr w:type="spellEnd"/>
             <w:r>
               <w:tab/>
             </w:r>
@@ -38012,14 +37493,12 @@
             <w:tcW w:w="9816" w:type="dxa"/>
           </w:tcPr>
           <w:p>
-            <w:proofErr w:type="spellStart"/>
             <w:r>
               <w:t>cus_f</w:t>
             </w:r>
             <w:r>
               <w:t>name</w:t>
             </w:r>
-            <w:proofErr w:type="spellEnd"/>
             <w:r>
               <w:tab/>
             </w:r>
@@ -38114,11 +37593,9 @@
             <w:tcW w:w="9816" w:type="dxa"/>
           </w:tcPr>
           <w:p>
-            <w:proofErr w:type="spellStart"/>
             <w:r>
               <w:t>cus_lname</w:t>
             </w:r>
-            <w:proofErr w:type="spellEnd"/>
             <w:r>
               <w:tab/>
             </w:r>
@@ -38220,11 +37697,9 @@
             <w:tcW w:w="9816" w:type="dxa"/>
           </w:tcPr>
           <w:p>
-            <w:proofErr w:type="spellStart"/>
             <w:r>
               <w:t>cus_mi</w:t>
             </w:r>
-            <w:proofErr w:type="spellEnd"/>
             <w:r>
               <w:tab/>
             </w:r>
@@ -38320,11 +37795,9 @@
             <w:tcW w:w="9816" w:type="dxa"/>
           </w:tcPr>
           <w:p>
-            <w:proofErr w:type="spellStart"/>
             <w:r>
               <w:t>cus_suffix</w:t>
             </w:r>
-            <w:proofErr w:type="spellEnd"/>
             <w:r>
               <w:tab/>
             </w:r>
@@ -38430,11 +37903,9 @@
             <w:tcW w:w="9816" w:type="dxa"/>
           </w:tcPr>
           <w:p>
-            <w:proofErr w:type="spellStart"/>
             <w:r>
               <w:t>si_id</w:t>
             </w:r>
-            <w:proofErr w:type="spellEnd"/>
             <w:r>
               <w:tab/>
             </w:r>
@@ -38541,11 +38012,9 @@
             <w:tcW w:w="9816" w:type="dxa"/>
           </w:tcPr>
           <w:p>
-            <w:proofErr w:type="spellStart"/>
             <w:r>
               <w:t>pro_id</w:t>
             </w:r>
-            <w:proofErr w:type="spellEnd"/>
             <w:r>
               <w:tab/>
             </w:r>
@@ -38586,15 +38055,7 @@
           </w:tcPr>
           <w:p>
             <w:r>
-              <w:t xml:space="preserve">Required- The </w:t>
-            </w:r>
-            <w:proofErr w:type="spellStart"/>
-            <w:r>
-              <w:t>pro_id</w:t>
-            </w:r>
-            <w:proofErr w:type="spellEnd"/>
-            <w:r>
-              <w:t xml:space="preserve"> is a unique number </w:t>
+              <w:t xml:space="preserve">Required- The pro_id is a unique number </w:t>
             </w:r>
             <w:r>
               <w:t>for</w:t>
@@ -38656,11 +38117,9 @@
             <w:tcW w:w="9816" w:type="dxa"/>
           </w:tcPr>
           <w:p>
-            <w:proofErr w:type="spellStart"/>
             <w:r>
               <w:t>qty_sold</w:t>
             </w:r>
-            <w:proofErr w:type="spellEnd"/>
             <w:r>
               <w:tab/>
             </w:r>
@@ -38758,11 +38217,9 @@
             <w:tcW w:w="9816" w:type="dxa"/>
           </w:tcPr>
           <w:p>
-            <w:proofErr w:type="spellStart"/>
             <w:r>
               <w:t>sp_id</w:t>
             </w:r>
-            <w:proofErr w:type="spellEnd"/>
             <w:r>
               <w:tab/>
             </w:r>
@@ -38861,11 +38318,9 @@
             <w:tcW w:w="9258" w:type="dxa"/>
           </w:tcPr>
           <w:p>
-            <w:proofErr w:type="spellStart"/>
             <w:r>
               <w:t>pro_id</w:t>
             </w:r>
-            <w:proofErr w:type="spellEnd"/>
             <w:r>
               <w:tab/>
             </w:r>
@@ -38899,15 +38354,7 @@
           </w:tcPr>
           <w:p>
             <w:r>
-              <w:t xml:space="preserve">Required- The </w:t>
-            </w:r>
-            <w:proofErr w:type="spellStart"/>
-            <w:r>
-              <w:t>pro_id</w:t>
-            </w:r>
-            <w:proofErr w:type="spellEnd"/>
-            <w:r>
-              <w:t xml:space="preserve"> is a unique number </w:t>
+              <w:t xml:space="preserve">Required- The pro_id is a unique number </w:t>
             </w:r>
             <w:r>
               <w:t>for</w:t>
@@ -38960,11 +38407,9 @@
             <w:tcW w:w="9258" w:type="dxa"/>
           </w:tcPr>
           <w:p>
-            <w:proofErr w:type="spellStart"/>
             <w:r>
               <w:t>pct_of_sales</w:t>
             </w:r>
-            <w:proofErr w:type="spellEnd"/>
             <w:r>
               <w:tab/>
             </w:r>
@@ -39073,11 +38518,9 @@
             <w:tcW w:w="9816" w:type="dxa"/>
           </w:tcPr>
           <w:p>
-            <w:proofErr w:type="spellStart"/>
             <w:r>
               <w:t>pos_id</w:t>
             </w:r>
-            <w:proofErr w:type="spellEnd"/>
             <w:r>
               <w:tab/>
             </w:r>
@@ -39120,15 +38563,7 @@
               <w:t xml:space="preserve">Required – This is a unique ID given for </w:t>
             </w:r>
             <w:r>
-              <w:t xml:space="preserve">sales at the </w:t>
-            </w:r>
-            <w:proofErr w:type="spellStart"/>
-            <w:r>
-              <w:t>pos</w:t>
-            </w:r>
-            <w:proofErr w:type="spellEnd"/>
-            <w:r>
-              <w:t xml:space="preserve"> terminal.</w:t>
+              <w:t>sales at the pos terminal.</w:t>
             </w:r>
           </w:p>
         </w:tc>
@@ -39183,11 +38618,9 @@
             <w:tcW w:w="9816" w:type="dxa"/>
           </w:tcPr>
           <w:p>
-            <w:proofErr w:type="spellStart"/>
             <w:r>
               <w:t>pos_datetime</w:t>
             </w:r>
-            <w:proofErr w:type="spellEnd"/>
             <w:r>
               <w:tab/>
             </w:r>
@@ -39229,15 +38662,7 @@
               <w:t>Required –</w:t>
             </w:r>
             <w:r>
-              <w:t xml:space="preserve"> This is date and time of the sale at the </w:t>
-            </w:r>
-            <w:proofErr w:type="spellStart"/>
-            <w:r>
-              <w:t>pos</w:t>
-            </w:r>
-            <w:proofErr w:type="spellEnd"/>
-            <w:r>
-              <w:t xml:space="preserve"> terminal.</w:t>
+              <w:t xml:space="preserve"> This is date and time of the sale at the pos terminal.</w:t>
             </w:r>
           </w:p>
         </w:tc>
@@ -39286,14 +38711,12 @@
             <w:tcW w:w="9240" w:type="dxa"/>
           </w:tcPr>
           <w:p>
-            <w:proofErr w:type="spellStart"/>
             <w:r>
               <w:t>pro_p</w:t>
             </w:r>
             <w:r>
               <w:t>rice</w:t>
             </w:r>
-            <w:proofErr w:type="spellEnd"/>
             <w:r>
               <w:tab/>
             </w:r>
@@ -39418,11 +38841,9 @@
             <w:tcW w:w="9240" w:type="dxa"/>
           </w:tcPr>
           <w:p>
-            <w:proofErr w:type="spellStart"/>
             <w:r>
               <w:t>cus_id</w:t>
             </w:r>
-            <w:proofErr w:type="spellEnd"/>
             <w:r>
               <w:t xml:space="preserve"> </w:t>
             </w:r>
@@ -39511,7 +38932,6 @@
             <w:tcW w:w="9240" w:type="dxa"/>
           </w:tcPr>
           <w:p>
-            <w:proofErr w:type="spellStart"/>
             <w:r>
               <w:t>pos</w:t>
             </w:r>
@@ -39521,7 +38941,6 @@
             <w:r>
               <w:t>paid</w:t>
             </w:r>
-            <w:proofErr w:type="spellEnd"/>
             <w:r>
               <w:tab/>
             </w:r>
@@ -39614,11 +39033,9 @@
             <w:tcW w:w="9816" w:type="dxa"/>
           </w:tcPr>
           <w:p>
-            <w:proofErr w:type="spellStart"/>
             <w:r>
               <w:t>pos_qty</w:t>
             </w:r>
-            <w:proofErr w:type="spellEnd"/>
             <w:r>
               <w:tab/>
             </w:r>
@@ -39735,11 +39152,9 @@
             <w:tcW w:w="9240" w:type="dxa"/>
           </w:tcPr>
           <w:p>
-            <w:proofErr w:type="spellStart"/>
             <w:r>
               <w:t>pro_id</w:t>
             </w:r>
-            <w:proofErr w:type="spellEnd"/>
             <w:r>
               <w:tab/>
             </w:r>
@@ -39773,15 +39188,7 @@
           </w:tcPr>
           <w:p>
             <w:r>
-              <w:t xml:space="preserve">Required- The </w:t>
-            </w:r>
-            <w:proofErr w:type="spellStart"/>
-            <w:r>
-              <w:t>pro_id</w:t>
-            </w:r>
-            <w:proofErr w:type="spellEnd"/>
-            <w:r>
-              <w:t xml:space="preserve"> is a unique number </w:t>
+              <w:t xml:space="preserve">Required- The pro_id is a unique number </w:t>
             </w:r>
             <w:r>
               <w:t>for</w:t>
@@ -39850,11 +39257,9 @@
             <w:tcW w:w="9240" w:type="dxa"/>
           </w:tcPr>
           <w:p>
-            <w:proofErr w:type="spellStart"/>
             <w:r>
               <w:t>diff_id</w:t>
             </w:r>
-            <w:proofErr w:type="spellEnd"/>
             <w:r>
               <w:tab/>
             </w:r>
@@ -39890,16 +39295,11 @@
             <w:r>
               <w:t xml:space="preserve">Required- The </w:t>
             </w:r>
-            <w:proofErr w:type="spellStart"/>
             <w:r>
               <w:t>diff</w:t>
             </w:r>
             <w:r>
-              <w:t>_id</w:t>
-            </w:r>
-            <w:proofErr w:type="spellEnd"/>
-            <w:r>
-              <w:t xml:space="preserve"> is a unique number </w:t>
+              <w:t xml:space="preserve">_id is a unique number </w:t>
             </w:r>
             <w:r>
               <w:t>for this helper table</w:t>
@@ -39967,11 +39367,9 @@
             <w:tcW w:w="9240" w:type="dxa"/>
           </w:tcPr>
           <w:p>
-            <w:proofErr w:type="spellStart"/>
             <w:r>
               <w:t>pro_id</w:t>
             </w:r>
-            <w:proofErr w:type="spellEnd"/>
             <w:r>
               <w:tab/>
             </w:r>
@@ -40005,15 +39403,7 @@
           </w:tcPr>
           <w:p>
             <w:r>
-              <w:t xml:space="preserve">Required- The </w:t>
-            </w:r>
-            <w:proofErr w:type="spellStart"/>
-            <w:r>
-              <w:t>pro_id</w:t>
-            </w:r>
-            <w:proofErr w:type="spellEnd"/>
-            <w:r>
-              <w:t xml:space="preserve"> is a unique number </w:t>
+              <w:t xml:space="preserve">Required- The pro_id is a unique number </w:t>
             </w:r>
             <w:r>
               <w:t>for</w:t>
@@ -40078,11 +39468,9 @@
             <w:tcW w:w="9240" w:type="dxa"/>
           </w:tcPr>
           <w:p>
-            <w:proofErr w:type="spellStart"/>
             <w:r>
               <w:t>diff_perc</w:t>
             </w:r>
-            <w:proofErr w:type="spellEnd"/>
             <w:r>
               <w:tab/>
             </w:r>
@@ -40182,11 +39570,9 @@
             <w:tcW w:w="9240" w:type="dxa"/>
           </w:tcPr>
           <w:p>
-            <w:proofErr w:type="spellStart"/>
             <w:r>
               <w:t>cage_id</w:t>
             </w:r>
-            <w:proofErr w:type="spellEnd"/>
             <w:r>
               <w:tab/>
             </w:r>
@@ -40222,16 +39608,11 @@
             <w:r>
               <w:t xml:space="preserve">Required- The </w:t>
             </w:r>
-            <w:proofErr w:type="spellStart"/>
             <w:r>
               <w:t>cage</w:t>
             </w:r>
             <w:r>
-              <w:t>_id</w:t>
-            </w:r>
-            <w:proofErr w:type="spellEnd"/>
-            <w:r>
-              <w:t xml:space="preserve"> is a unique number </w:t>
+              <w:t xml:space="preserve">_id is a unique number </w:t>
             </w:r>
             <w:r>
               <w:t>this helper table.</w:t>
@@ -40271,16 +39652,11 @@
               <w:t>s</w:t>
             </w:r>
             <w:r>
-              <w:t xml:space="preserve"> </w:t>
-            </w:r>
-            <w:proofErr w:type="spellStart"/>
-            <w:r>
-              <w:t>T_</w:t>
+              <w:t xml:space="preserve"> T_</w:t>
             </w:r>
             <w:r>
               <w:t>Customer</w:t>
             </w:r>
-            <w:proofErr w:type="spellEnd"/>
             <w:r>
               <w:t xml:space="preserve"> Table)</w:t>
             </w:r>
@@ -40307,11 +39683,9 @@
             <w:tcW w:w="9240" w:type="dxa"/>
           </w:tcPr>
           <w:p>
-            <w:proofErr w:type="spellStart"/>
             <w:r>
               <w:t>pro_id</w:t>
             </w:r>
-            <w:proofErr w:type="spellEnd"/>
             <w:r>
               <w:tab/>
             </w:r>
@@ -40345,15 +39719,7 @@
           </w:tcPr>
           <w:p>
             <w:r>
-              <w:t xml:space="preserve">Required- The </w:t>
-            </w:r>
-            <w:proofErr w:type="spellStart"/>
-            <w:r>
-              <w:t>pro_id</w:t>
-            </w:r>
-            <w:proofErr w:type="spellEnd"/>
-            <w:r>
-              <w:t xml:space="preserve"> is a unique number </w:t>
+              <w:t xml:space="preserve">Required- The pro_id is a unique number </w:t>
             </w:r>
             <w:r>
               <w:t>for</w:t>
@@ -40418,11 +39784,9 @@
             <w:tcW w:w="9240" w:type="dxa"/>
           </w:tcPr>
           <w:p>
-            <w:proofErr w:type="spellStart"/>
             <w:r>
               <w:t>age</w:t>
             </w:r>
-            <w:proofErr w:type="spellEnd"/>
             <w:r>
               <w:tab/>
             </w:r>
@@ -40773,13 +40137,8 @@
         <w:spacing w:after="0" w:line="240" w:lineRule="auto"/>
       </w:pPr>
       <w:r>
-        <w:t xml:space="preserve">NIC: 100 Mbit or 1 </w:t>
+        <w:t>NIC: 100 Mbit or 1 Gbit</w:t>
       </w:r>
-      <w:proofErr w:type="spellStart"/>
-      <w:r>
-        <w:t>Gbit</w:t>
-      </w:r>
-      <w:proofErr w:type="spellEnd"/>
     </w:p>
     <w:p>
       <w:pPr>
@@ -40816,15 +40175,7 @@
         <w:spacing w:after="0" w:line="240" w:lineRule="auto"/>
       </w:pPr>
       <w:r>
-        <w:t xml:space="preserve">3 x Dell </w:t>
-      </w:r>
-      <w:proofErr w:type="spellStart"/>
-      <w:r>
-        <w:t>Poweredge</w:t>
-      </w:r>
-      <w:proofErr w:type="spellEnd"/>
-      <w:r>
-        <w:t xml:space="preserve"> T420 Servers</w:t>
+        <w:t>3 x Dell Poweredge T420 Servers</w:t>
       </w:r>
     </w:p>
     <w:p>
@@ -40914,13 +40265,8 @@
         </w:numPr>
         <w:spacing w:after="0" w:line="240" w:lineRule="auto"/>
       </w:pPr>
-      <w:proofErr w:type="spellStart"/>
       <w:r>
-        <w:t>Powervault</w:t>
-      </w:r>
-      <w:proofErr w:type="spellEnd"/>
-      <w:r>
-        <w:t xml:space="preserve"> RD100 Backup System</w:t>
+        <w:t>Powervault RD100 Backup System</w:t>
       </w:r>
     </w:p>
     <w:p>
@@ -41063,23 +40409,7 @@
         <w:t>Every</w:t>
       </w:r>
       <w:r>
-        <w:t xml:space="preserve"> </w:t>
-      </w:r>
-      <w:proofErr w:type="spellStart"/>
-      <w:r>
-        <w:t>every</w:t>
-      </w:r>
-      <w:proofErr w:type="spellEnd"/>
-      <w:r>
-        <w:t xml:space="preserve"> 10 minutes there is a log shipping function that replicates data from POS1 to </w:t>
-      </w:r>
-      <w:proofErr w:type="gramStart"/>
-      <w:r>
-        <w:t>POS2.</w:t>
-      </w:r>
-      <w:proofErr w:type="gramEnd"/>
-      <w:r>
-        <w:t xml:space="preserve"> In addition, there is a third database server that runs in Microsoft SQL express with limited CPU and memory that connects directly to cash registers and is automatically online during disaster recovery, for example when </w:t>
+        <w:t xml:space="preserve"> every 10 minutes there is a log shipping function that replicates data from POS1 to POS2. In addition, there is a third database server that runs in Microsoft SQL express with limited CPU and memory that connects directly to cash registers and is automatically online during disaster recovery, for example when </w:t>
       </w:r>
       <w:r>
         <w:t xml:space="preserve">the </w:t>
@@ -41487,18 +40817,8 @@
                 <w:sz w:val="22"/>
                 <w:szCs w:val="22"/>
               </w:rPr>
-              <w:t xml:space="preserve">Tim </w:t>
-            </w:r>
-            <w:proofErr w:type="spellStart"/>
-            <w:r>
-              <w:rPr>
-                <w:rFonts w:asciiTheme="minorHAnsi" w:hAnsiTheme="minorHAnsi"/>
-                <w:sz w:val="22"/>
-                <w:szCs w:val="22"/>
-              </w:rPr>
-              <w:t>Bibo</w:t>
-            </w:r>
-            <w:proofErr w:type="spellEnd"/>
+              <w:t>Tim Bibo</w:t>
+            </w:r>
           </w:p>
         </w:tc>
         <w:tc>
@@ -41594,25 +40914,7 @@
                 <w:sz w:val="22"/>
                 <w:szCs w:val="22"/>
               </w:rPr>
-              <w:t xml:space="preserve">Rohan </w:t>
-            </w:r>
-            <w:proofErr w:type="spellStart"/>
-            <w:r>
-              <w:rPr>
-                <w:rFonts w:asciiTheme="minorHAnsi" w:hAnsiTheme="minorHAnsi"/>
-                <w:sz w:val="22"/>
-                <w:szCs w:val="22"/>
-              </w:rPr>
-              <w:t>Dangi</w:t>
-            </w:r>
-            <w:proofErr w:type="spellEnd"/>
-            <w:r>
-              <w:rPr>
-                <w:rFonts w:asciiTheme="minorHAnsi" w:hAnsiTheme="minorHAnsi"/>
-                <w:sz w:val="22"/>
-                <w:szCs w:val="22"/>
-              </w:rPr>
-              <w:t xml:space="preserve"> </w:t>
+              <w:t xml:space="preserve">Rohan Dangi </w:t>
             </w:r>
           </w:p>
         </w:tc>
@@ -41896,18 +41198,8 @@
                 <w:sz w:val="22"/>
                 <w:szCs w:val="22"/>
               </w:rPr>
-              <w:t xml:space="preserve">Tim </w:t>
-            </w:r>
-            <w:proofErr w:type="spellStart"/>
-            <w:r>
-              <w:rPr>
-                <w:rFonts w:asciiTheme="minorHAnsi" w:hAnsiTheme="minorHAnsi"/>
-                <w:sz w:val="22"/>
-                <w:szCs w:val="22"/>
-              </w:rPr>
-              <w:t>Bibo</w:t>
-            </w:r>
-            <w:proofErr w:type="spellEnd"/>
+              <w:t>Tim Bibo</w:t>
+            </w:r>
           </w:p>
         </w:tc>
         <w:tc>
@@ -41998,25 +41290,7 @@
                 <w:sz w:val="22"/>
                 <w:szCs w:val="22"/>
               </w:rPr>
-              <w:t xml:space="preserve">Rohan </w:t>
-            </w:r>
-            <w:proofErr w:type="spellStart"/>
-            <w:r>
-              <w:rPr>
-                <w:rFonts w:asciiTheme="minorHAnsi" w:hAnsiTheme="minorHAnsi"/>
-                <w:sz w:val="22"/>
-                <w:szCs w:val="22"/>
-              </w:rPr>
-              <w:t>Dangi</w:t>
-            </w:r>
-            <w:proofErr w:type="spellEnd"/>
-            <w:r>
-              <w:rPr>
-                <w:rFonts w:asciiTheme="minorHAnsi" w:hAnsiTheme="minorHAnsi"/>
-                <w:sz w:val="22"/>
-                <w:szCs w:val="22"/>
-              </w:rPr>
-              <w:t xml:space="preserve"> </w:t>
+              <w:t xml:space="preserve">Rohan Dangi </w:t>
             </w:r>
           </w:p>
         </w:tc>
@@ -42295,18 +41569,8 @@
                 <w:sz w:val="22"/>
                 <w:szCs w:val="22"/>
               </w:rPr>
-              <w:t xml:space="preserve">Tim </w:t>
-            </w:r>
-            <w:proofErr w:type="spellStart"/>
-            <w:r>
-              <w:rPr>
-                <w:rFonts w:asciiTheme="minorHAnsi" w:hAnsiTheme="minorHAnsi"/>
-                <w:sz w:val="22"/>
-                <w:szCs w:val="22"/>
-              </w:rPr>
-              <w:t>Bibo</w:t>
-            </w:r>
-            <w:proofErr w:type="spellEnd"/>
+              <w:t>Tim Bibo</w:t>
+            </w:r>
           </w:p>
         </w:tc>
         <w:tc>
@@ -42397,25 +41661,7 @@
                 <w:sz w:val="22"/>
                 <w:szCs w:val="22"/>
               </w:rPr>
-              <w:t xml:space="preserve">Rohan </w:t>
-            </w:r>
-            <w:proofErr w:type="spellStart"/>
-            <w:r>
-              <w:rPr>
-                <w:rFonts w:asciiTheme="minorHAnsi" w:hAnsiTheme="minorHAnsi"/>
-                <w:sz w:val="22"/>
-                <w:szCs w:val="22"/>
-              </w:rPr>
-              <w:t>Dangi</w:t>
-            </w:r>
-            <w:proofErr w:type="spellEnd"/>
-            <w:r>
-              <w:rPr>
-                <w:rFonts w:asciiTheme="minorHAnsi" w:hAnsiTheme="minorHAnsi"/>
-                <w:sz w:val="22"/>
-                <w:szCs w:val="22"/>
-              </w:rPr>
-              <w:t xml:space="preserve"> </w:t>
+              <w:t xml:space="preserve">Rohan Dangi </w:t>
             </w:r>
           </w:p>
         </w:tc>
@@ -42694,18 +41940,8 @@
                 <w:sz w:val="22"/>
                 <w:szCs w:val="22"/>
               </w:rPr>
-              <w:t xml:space="preserve">Tim </w:t>
-            </w:r>
-            <w:proofErr w:type="spellStart"/>
-            <w:r>
-              <w:rPr>
-                <w:rFonts w:asciiTheme="minorHAnsi" w:hAnsiTheme="minorHAnsi"/>
-                <w:sz w:val="22"/>
-                <w:szCs w:val="22"/>
-              </w:rPr>
-              <w:t>Bibo</w:t>
-            </w:r>
-            <w:proofErr w:type="spellEnd"/>
+              <w:t>Tim Bibo</w:t>
+            </w:r>
           </w:p>
         </w:tc>
         <w:tc>
@@ -42796,25 +42032,7 @@
                 <w:sz w:val="22"/>
                 <w:szCs w:val="22"/>
               </w:rPr>
-              <w:t xml:space="preserve">Rohan </w:t>
-            </w:r>
-            <w:proofErr w:type="spellStart"/>
-            <w:r>
-              <w:rPr>
-                <w:rFonts w:asciiTheme="minorHAnsi" w:hAnsiTheme="minorHAnsi"/>
-                <w:sz w:val="22"/>
-                <w:szCs w:val="22"/>
-              </w:rPr>
-              <w:t>Dangi</w:t>
-            </w:r>
-            <w:proofErr w:type="spellEnd"/>
-            <w:r>
-              <w:rPr>
-                <w:rFonts w:asciiTheme="minorHAnsi" w:hAnsiTheme="minorHAnsi"/>
-                <w:sz w:val="22"/>
-                <w:szCs w:val="22"/>
-              </w:rPr>
-              <w:t xml:space="preserve"> </w:t>
+              <w:t xml:space="preserve">Rohan Dangi </w:t>
             </w:r>
           </w:p>
         </w:tc>
@@ -43093,18 +42311,8 @@
                 <w:sz w:val="22"/>
                 <w:szCs w:val="22"/>
               </w:rPr>
-              <w:t xml:space="preserve">Tim </w:t>
-            </w:r>
-            <w:proofErr w:type="spellStart"/>
-            <w:r>
-              <w:rPr>
-                <w:rFonts w:asciiTheme="minorHAnsi" w:hAnsiTheme="minorHAnsi"/>
-                <w:sz w:val="22"/>
-                <w:szCs w:val="22"/>
-              </w:rPr>
-              <w:t>Bibo</w:t>
-            </w:r>
-            <w:proofErr w:type="spellEnd"/>
+              <w:t>Tim Bibo</w:t>
+            </w:r>
           </w:p>
         </w:tc>
         <w:tc>
@@ -43200,25 +42408,7 @@
                 <w:sz w:val="22"/>
                 <w:szCs w:val="22"/>
               </w:rPr>
-              <w:t xml:space="preserve">Rohan </w:t>
-            </w:r>
-            <w:proofErr w:type="spellStart"/>
-            <w:r>
-              <w:rPr>
-                <w:rFonts w:asciiTheme="minorHAnsi" w:hAnsiTheme="minorHAnsi"/>
-                <w:sz w:val="22"/>
-                <w:szCs w:val="22"/>
-              </w:rPr>
-              <w:t>Dangi</w:t>
-            </w:r>
-            <w:proofErr w:type="spellEnd"/>
-            <w:r>
-              <w:rPr>
-                <w:rFonts w:asciiTheme="minorHAnsi" w:hAnsiTheme="minorHAnsi"/>
-                <w:sz w:val="22"/>
-                <w:szCs w:val="22"/>
-              </w:rPr>
-              <w:t xml:space="preserve"> </w:t>
+              <w:t xml:space="preserve">Rohan Dangi </w:t>
             </w:r>
           </w:p>
         </w:tc>
@@ -43502,18 +42692,8 @@
                 <w:sz w:val="22"/>
                 <w:szCs w:val="22"/>
               </w:rPr>
-              <w:t xml:space="preserve">Tim </w:t>
-            </w:r>
-            <w:proofErr w:type="spellStart"/>
-            <w:r>
-              <w:rPr>
-                <w:rFonts w:asciiTheme="minorHAnsi" w:hAnsiTheme="minorHAnsi"/>
-                <w:sz w:val="22"/>
-                <w:szCs w:val="22"/>
-              </w:rPr>
-              <w:t>Bibo</w:t>
-            </w:r>
-            <w:proofErr w:type="spellEnd"/>
+              <w:t>Tim Bibo</w:t>
+            </w:r>
           </w:p>
         </w:tc>
         <w:tc>
@@ -43609,25 +42789,7 @@
                 <w:sz w:val="22"/>
                 <w:szCs w:val="22"/>
               </w:rPr>
-              <w:t xml:space="preserve">Rohan </w:t>
-            </w:r>
-            <w:proofErr w:type="spellStart"/>
-            <w:r>
-              <w:rPr>
-                <w:rFonts w:asciiTheme="minorHAnsi" w:hAnsiTheme="minorHAnsi"/>
-                <w:sz w:val="22"/>
-                <w:szCs w:val="22"/>
-              </w:rPr>
-              <w:t>Dangi</w:t>
-            </w:r>
-            <w:proofErr w:type="spellEnd"/>
-            <w:r>
-              <w:rPr>
-                <w:rFonts w:asciiTheme="minorHAnsi" w:hAnsiTheme="minorHAnsi"/>
-                <w:sz w:val="22"/>
-                <w:szCs w:val="22"/>
-              </w:rPr>
-              <w:t xml:space="preserve"> </w:t>
+              <w:t xml:space="preserve">Rohan Dangi </w:t>
             </w:r>
           </w:p>
         </w:tc>
@@ -44741,7 +43903,7 @@
           <w:rPr>
             <w:noProof/>
           </w:rPr>
-          <w:t>9</w:t>
+          <w:t>8</w:t>
         </w:r>
         <w:r>
           <w:rPr>
@@ -47129,7 +46291,7 @@
 </file>
 
 <file path=customXml/itemProps1.xml><?xml version="1.0" encoding="utf-8"?>
-<ds:datastoreItem xmlns:ds="http://schemas.openxmlformats.org/officeDocument/2006/customXml" ds:itemID="{8825F7D7-6B9E-4D23-BC87-A1684976C23A}">
+<ds:datastoreItem xmlns:ds="http://schemas.openxmlformats.org/officeDocument/2006/customXml" ds:itemID="{870F8321-012D-43A0-B390-0075623BF717}">
   <ds:schemaRefs>
     <ds:schemaRef ds:uri="http://schemas.openxmlformats.org/officeDocument/2006/bibliography"/>
   </ds:schemaRefs>

</xml_diff>